<commit_message>
describe topology and functional requirements of developing system
</commit_message>
<xml_diff>
--- a/docs/IU7_27_Pakhomov_TechProject_RSOI.docx
+++ b/docs/IU7_27_Pakhomov_TechProject_RSOI.docx
@@ -405,17 +405,4139 @@
     </w:p>
     <w:p/>
     <w:p>
-      <w:bookmarkStart w:id="0" w:name="_GoBack"/>
+      <w:pPr>
+        <w:pStyle w:val="1"/>
+      </w:pPr>
+      <w:r>
+        <w:lastRenderedPageBreak/>
+        <w:t>Топология системы</w:t>
+      </w:r>
+    </w:p>
+    <w:p>
+      <w:r>
+        <w:tab/>
+        <w:t>На рис. 1 приведена топология разрабатываемой системы.</w:t>
+      </w:r>
+    </w:p>
+    <w:p>
+      <w:pPr>
+        <w:keepNext/>
+      </w:pPr>
+      <w:r>
+        <w:rPr>
+          <w:noProof/>
+        </w:rPr>
+        <w:drawing>
+          <wp:inline distT="0" distB="0" distL="0" distR="0">
+            <wp:extent cx="5648325" cy="5248275"/>
+            <wp:effectExtent l="0" t="0" r="9525" b="9525"/>
+            <wp:docPr id="2" name="Рисунок 2"/>
+            <wp:cNvGraphicFramePr>
+              <a:graphicFrameLocks xmlns:a="http://schemas.openxmlformats.org/drawingml/2006/main" noChangeAspect="1"/>
+            </wp:cNvGraphicFramePr>
+            <a:graphic xmlns:a="http://schemas.openxmlformats.org/drawingml/2006/main">
+              <a:graphicData uri="http://schemas.openxmlformats.org/drawingml/2006/picture">
+                <pic:pic xmlns:pic="http://schemas.openxmlformats.org/drawingml/2006/picture">
+                  <pic:nvPicPr>
+                    <pic:cNvPr id="2" name="ServicesDiagram.jpg"/>
+                    <pic:cNvPicPr/>
+                  </pic:nvPicPr>
+                  <pic:blipFill>
+                    <a:blip r:embed="rId7">
+                      <a:extLst>
+                        <a:ext uri="{28A0092B-C50C-407E-A947-70E740481C1C}">
+                          <a14:useLocalDpi xmlns:a14="http://schemas.microsoft.com/office/drawing/2010/main" val="0"/>
+                        </a:ext>
+                      </a:extLst>
+                    </a:blip>
+                    <a:stretch>
+                      <a:fillRect/>
+                    </a:stretch>
+                  </pic:blipFill>
+                  <pic:spPr>
+                    <a:xfrm>
+                      <a:off x="0" y="0"/>
+                      <a:ext cx="5648325" cy="5248275"/>
+                    </a:xfrm>
+                    <a:prstGeom prst="rect">
+                      <a:avLst/>
+                    </a:prstGeom>
+                  </pic:spPr>
+                </pic:pic>
+              </a:graphicData>
+            </a:graphic>
+          </wp:inline>
+        </w:drawing>
+      </w:r>
+    </w:p>
+    <w:p>
+      <w:pPr>
+        <w:pStyle w:val="a3"/>
+        <w:jc w:val="center"/>
+        <w:rPr>
+          <w:i w:val="0"/>
+          <w:color w:val="auto"/>
+          <w:sz w:val="20"/>
+          <w:szCs w:val="20"/>
+        </w:rPr>
+      </w:pPr>
+      <w:r>
+        <w:rPr>
+          <w:i w:val="0"/>
+          <w:color w:val="auto"/>
+          <w:sz w:val="20"/>
+          <w:szCs w:val="20"/>
+        </w:rPr>
+        <w:t xml:space="preserve">Рисунок </w:t>
+      </w:r>
+      <w:r>
+        <w:rPr>
+          <w:i w:val="0"/>
+          <w:color w:val="auto"/>
+          <w:sz w:val="20"/>
+          <w:szCs w:val="20"/>
+        </w:rPr>
+        <w:fldChar w:fldCharType="begin"/>
+      </w:r>
+      <w:r>
+        <w:rPr>
+          <w:i w:val="0"/>
+          <w:color w:val="auto"/>
+          <w:sz w:val="20"/>
+          <w:szCs w:val="20"/>
+        </w:rPr>
+        <w:instrText xml:space="preserve"> SEQ Рисунок \* ARABIC </w:instrText>
+      </w:r>
+      <w:r>
+        <w:rPr>
+          <w:i w:val="0"/>
+          <w:color w:val="auto"/>
+          <w:sz w:val="20"/>
+          <w:szCs w:val="20"/>
+        </w:rPr>
+        <w:fldChar w:fldCharType="separate"/>
+      </w:r>
+      <w:r>
+        <w:rPr>
+          <w:i w:val="0"/>
+          <w:noProof/>
+          <w:color w:val="auto"/>
+          <w:sz w:val="20"/>
+          <w:szCs w:val="20"/>
+        </w:rPr>
+        <w:t>1</w:t>
+      </w:r>
+      <w:r>
+        <w:rPr>
+          <w:i w:val="0"/>
+          <w:color w:val="auto"/>
+          <w:sz w:val="20"/>
+          <w:szCs w:val="20"/>
+        </w:rPr>
+        <w:fldChar w:fldCharType="end"/>
+      </w:r>
+      <w:r>
+        <w:rPr>
+          <w:i w:val="0"/>
+          <w:color w:val="auto"/>
+          <w:sz w:val="20"/>
+          <w:szCs w:val="20"/>
+        </w:rPr>
+        <w:t>. Топология системы</w:t>
+      </w:r>
+    </w:p>
+    <w:p>
+      <w:pPr>
+        <w:rPr>
+          <w:lang w:val="en-US"/>
+        </w:rPr>
+      </w:pPr>
+    </w:p>
+    <w:p>
+      <w:pPr>
+        <w:pStyle w:val="a4"/>
+        <w:ind w:firstLine="0"/>
+        <w:rPr>
+          <w:szCs w:val="24"/>
+        </w:rPr>
+      </w:pPr>
+      <w:r>
+        <w:rPr>
+          <w:szCs w:val="24"/>
+        </w:rPr>
+        <w:tab/>
+      </w:r>
+      <w:r>
+        <w:rPr>
+          <w:szCs w:val="24"/>
+        </w:rPr>
+        <w:t>Система будет состо</w:t>
+      </w:r>
+      <w:r>
+        <w:rPr>
+          <w:szCs w:val="24"/>
+        </w:rPr>
+        <w:t xml:space="preserve">ять из </w:t>
+      </w:r>
+      <w:proofErr w:type="spellStart"/>
+      <w:r>
+        <w:rPr>
+          <w:szCs w:val="24"/>
+        </w:rPr>
+        <w:t>фронтенда</w:t>
+      </w:r>
+      <w:proofErr w:type="spellEnd"/>
+      <w:r>
+        <w:rPr>
+          <w:szCs w:val="24"/>
+        </w:rPr>
+        <w:t xml:space="preserve"> и четырех </w:t>
+      </w:r>
+      <w:proofErr w:type="spellStart"/>
+      <w:r>
+        <w:rPr>
+          <w:szCs w:val="24"/>
+        </w:rPr>
+        <w:t>бэ</w:t>
+      </w:r>
+      <w:r>
+        <w:rPr>
+          <w:szCs w:val="24"/>
+        </w:rPr>
+        <w:t>кендов</w:t>
+      </w:r>
+      <w:proofErr w:type="spellEnd"/>
+      <w:r>
+        <w:rPr>
+          <w:szCs w:val="24"/>
+        </w:rPr>
+        <w:t>, что наиболее целесообра</w:t>
+      </w:r>
+      <w:r>
+        <w:rPr>
+          <w:szCs w:val="24"/>
+        </w:rPr>
+        <w:t>з</w:t>
+      </w:r>
+      <w:r>
+        <w:rPr>
+          <w:szCs w:val="24"/>
+        </w:rPr>
+        <w:t>но для реализации ее основного назнач</w:t>
+      </w:r>
+      <w:r>
+        <w:rPr>
+          <w:szCs w:val="24"/>
+        </w:rPr>
+        <w:t>е</w:t>
+      </w:r>
+      <w:r>
+        <w:rPr>
+          <w:szCs w:val="24"/>
+        </w:rPr>
+        <w:t>ния.</w:t>
+      </w:r>
+    </w:p>
+    <w:p>
+      <w:pPr>
+        <w:numPr>
+          <w:ilvl w:val="0"/>
+          <w:numId w:val="2"/>
+        </w:numPr>
+        <w:suppressAutoHyphens w:val="0"/>
+        <w:overflowPunct w:val="0"/>
+        <w:autoSpaceDE w:val="0"/>
+        <w:autoSpaceDN w:val="0"/>
+        <w:adjustRightInd w:val="0"/>
+        <w:ind w:left="360"/>
+        <w:contextualSpacing/>
+        <w:jc w:val="both"/>
+        <w:rPr>
+          <w:color w:val="000000"/>
+          <w:szCs w:val="24"/>
+        </w:rPr>
+      </w:pPr>
+      <w:r>
+        <w:rPr>
+          <w:b/>
+          <w:color w:val="000000"/>
+          <w:szCs w:val="24"/>
+        </w:rPr>
+        <w:t xml:space="preserve">Сессионный </w:t>
+      </w:r>
+      <w:proofErr w:type="spellStart"/>
+      <w:r>
+        <w:rPr>
+          <w:b/>
+          <w:color w:val="000000"/>
+          <w:szCs w:val="24"/>
+        </w:rPr>
+        <w:t>бэ</w:t>
+      </w:r>
+      <w:r>
+        <w:rPr>
+          <w:b/>
+          <w:color w:val="000000"/>
+          <w:szCs w:val="24"/>
+        </w:rPr>
+        <w:t>кенд</w:t>
+      </w:r>
+      <w:proofErr w:type="spellEnd"/>
+      <w:r>
+        <w:rPr>
+          <w:color w:val="000000"/>
+          <w:szCs w:val="24"/>
+        </w:rPr>
+        <w:t xml:space="preserve"> отвечает за </w:t>
+      </w:r>
+      <w:r>
+        <w:rPr>
+          <w:color w:val="000000"/>
+          <w:szCs w:val="24"/>
+        </w:rPr>
+        <w:t>сессию пользователей портала и</w:t>
+      </w:r>
+      <w:r>
+        <w:rPr>
+          <w:color w:val="000000"/>
+          <w:szCs w:val="24"/>
+        </w:rPr>
+        <w:t xml:space="preserve"> реализует</w:t>
+      </w:r>
+    </w:p>
+    <w:p>
+      <w:pPr>
+        <w:overflowPunct w:val="0"/>
+        <w:autoSpaceDE w:val="0"/>
+        <w:autoSpaceDN w:val="0"/>
+        <w:adjustRightInd w:val="0"/>
+        <w:ind w:left="360"/>
+        <w:jc w:val="both"/>
+        <w:rPr>
+          <w:color w:val="000000"/>
+          <w:szCs w:val="24"/>
+        </w:rPr>
+      </w:pPr>
+      <w:r>
+        <w:rPr>
+          <w:color w:val="000000"/>
+          <w:szCs w:val="24"/>
+        </w:rPr>
+        <w:t xml:space="preserve"> следу</w:t>
+      </w:r>
+      <w:r>
+        <w:rPr>
+          <w:color w:val="000000"/>
+          <w:szCs w:val="24"/>
+        </w:rPr>
+        <w:t>ю</w:t>
+      </w:r>
+      <w:r>
+        <w:rPr>
+          <w:color w:val="000000"/>
+          <w:szCs w:val="24"/>
+        </w:rPr>
+        <w:t>щие функции:</w:t>
+      </w:r>
+    </w:p>
+    <w:p>
+      <w:pPr>
+        <w:numPr>
+          <w:ilvl w:val="1"/>
+          <w:numId w:val="2"/>
+        </w:numPr>
+        <w:suppressAutoHyphens w:val="0"/>
+        <w:overflowPunct w:val="0"/>
+        <w:autoSpaceDE w:val="0"/>
+        <w:autoSpaceDN w:val="0"/>
+        <w:adjustRightInd w:val="0"/>
+        <w:ind w:left="1080"/>
+        <w:contextualSpacing/>
+        <w:jc w:val="both"/>
+        <w:rPr>
+          <w:color w:val="000000"/>
+          <w:szCs w:val="24"/>
+        </w:rPr>
+      </w:pPr>
+      <w:r>
+        <w:rPr>
+          <w:color w:val="000000"/>
+          <w:szCs w:val="24"/>
+        </w:rPr>
+        <w:t>регистрация пользователя (клиента или мастера);</w:t>
+      </w:r>
+    </w:p>
+    <w:p>
+      <w:pPr>
+        <w:numPr>
+          <w:ilvl w:val="1"/>
+          <w:numId w:val="2"/>
+        </w:numPr>
+        <w:suppressAutoHyphens w:val="0"/>
+        <w:overflowPunct w:val="0"/>
+        <w:autoSpaceDE w:val="0"/>
+        <w:autoSpaceDN w:val="0"/>
+        <w:adjustRightInd w:val="0"/>
+        <w:ind w:left="1080"/>
+        <w:contextualSpacing/>
+        <w:jc w:val="both"/>
+        <w:rPr>
+          <w:color w:val="000000"/>
+          <w:szCs w:val="24"/>
+        </w:rPr>
+      </w:pPr>
+      <w:r>
+        <w:rPr>
+          <w:color w:val="000000"/>
+          <w:szCs w:val="24"/>
+        </w:rPr>
+        <w:t>аутентификация (проверка сессии) пользователя;</w:t>
+      </w:r>
+    </w:p>
+    <w:p>
+      <w:pPr>
+        <w:numPr>
+          <w:ilvl w:val="1"/>
+          <w:numId w:val="2"/>
+        </w:numPr>
+        <w:suppressAutoHyphens w:val="0"/>
+        <w:overflowPunct w:val="0"/>
+        <w:autoSpaceDE w:val="0"/>
+        <w:autoSpaceDN w:val="0"/>
+        <w:adjustRightInd w:val="0"/>
+        <w:ind w:left="1080"/>
+        <w:contextualSpacing/>
+        <w:jc w:val="both"/>
+        <w:rPr>
+          <w:color w:val="000000"/>
+          <w:szCs w:val="24"/>
+        </w:rPr>
+      </w:pPr>
+      <w:r>
+        <w:rPr>
+          <w:color w:val="000000"/>
+          <w:szCs w:val="24"/>
+        </w:rPr>
+        <w:t>авторизация пользователя (вход, или «логин»);</w:t>
+      </w:r>
+    </w:p>
+    <w:p>
+      <w:pPr>
+        <w:numPr>
+          <w:ilvl w:val="1"/>
+          <w:numId w:val="2"/>
+        </w:numPr>
+        <w:suppressAutoHyphens w:val="0"/>
+        <w:overflowPunct w:val="0"/>
+        <w:autoSpaceDE w:val="0"/>
+        <w:autoSpaceDN w:val="0"/>
+        <w:adjustRightInd w:val="0"/>
+        <w:ind w:left="1080"/>
+        <w:contextualSpacing/>
+        <w:jc w:val="both"/>
+        <w:rPr>
+          <w:color w:val="000000"/>
+          <w:szCs w:val="24"/>
+        </w:rPr>
+      </w:pPr>
+      <w:r>
+        <w:rPr>
+          <w:color w:val="000000"/>
+          <w:szCs w:val="24"/>
+        </w:rPr>
+        <w:t>выход из сессии («логаут»).</w:t>
+      </w:r>
+    </w:p>
+    <w:p>
+      <w:pPr>
+        <w:numPr>
+          <w:ilvl w:val="0"/>
+          <w:numId w:val="2"/>
+        </w:numPr>
+        <w:suppressAutoHyphens w:val="0"/>
+        <w:overflowPunct w:val="0"/>
+        <w:autoSpaceDE w:val="0"/>
+        <w:autoSpaceDN w:val="0"/>
+        <w:adjustRightInd w:val="0"/>
+        <w:ind w:left="360"/>
+        <w:contextualSpacing/>
+        <w:jc w:val="both"/>
+        <w:rPr>
+          <w:color w:val="000000"/>
+          <w:szCs w:val="24"/>
+        </w:rPr>
+      </w:pPr>
+      <w:r>
+        <w:rPr>
+          <w:b/>
+          <w:color w:val="000000"/>
+          <w:szCs w:val="24"/>
+        </w:rPr>
+        <w:t xml:space="preserve">Файловый </w:t>
+      </w:r>
+      <w:proofErr w:type="spellStart"/>
+      <w:r>
+        <w:rPr>
+          <w:b/>
+          <w:color w:val="000000"/>
+          <w:szCs w:val="24"/>
+        </w:rPr>
+        <w:t>бэ</w:t>
+      </w:r>
+      <w:r>
+        <w:rPr>
+          <w:b/>
+          <w:color w:val="000000"/>
+          <w:szCs w:val="24"/>
+        </w:rPr>
+        <w:t>кенд</w:t>
+      </w:r>
+      <w:proofErr w:type="spellEnd"/>
+      <w:r>
+        <w:rPr>
+          <w:b/>
+          <w:color w:val="000000"/>
+          <w:szCs w:val="24"/>
+        </w:rPr>
+        <w:t xml:space="preserve"> </w:t>
+      </w:r>
+      <w:r>
+        <w:rPr>
+          <w:color w:val="000000"/>
+          <w:szCs w:val="24"/>
+        </w:rPr>
+        <w:t>о</w:t>
+      </w:r>
+      <w:r>
+        <w:rPr>
+          <w:color w:val="000000"/>
+          <w:szCs w:val="24"/>
+        </w:rPr>
+        <w:t>твечает за хранение данных в файлах</w:t>
+      </w:r>
+      <w:r>
+        <w:rPr>
+          <w:color w:val="000000"/>
+          <w:szCs w:val="24"/>
+        </w:rPr>
+        <w:t xml:space="preserve">, которые содержат </w:t>
+      </w:r>
+      <w:r>
+        <w:rPr>
+          <w:color w:val="000000"/>
+          <w:szCs w:val="24"/>
+        </w:rPr>
+        <w:t xml:space="preserve"> </w:t>
+      </w:r>
+    </w:p>
+    <w:p>
+      <w:pPr>
+        <w:overflowPunct w:val="0"/>
+        <w:autoSpaceDE w:val="0"/>
+        <w:autoSpaceDN w:val="0"/>
+        <w:adjustRightInd w:val="0"/>
+        <w:ind w:left="360"/>
+        <w:jc w:val="both"/>
+        <w:rPr>
+          <w:color w:val="000000"/>
+          <w:szCs w:val="24"/>
+        </w:rPr>
+      </w:pPr>
+      <w:r>
+        <w:rPr>
+          <w:color w:val="000000"/>
+          <w:szCs w:val="24"/>
+        </w:rPr>
+        <w:t>фотографии пользователей и фотографии работ маст</w:t>
+      </w:r>
+      <w:r>
+        <w:rPr>
+          <w:color w:val="000000"/>
+          <w:szCs w:val="24"/>
+        </w:rPr>
+        <w:t>е</w:t>
+      </w:r>
+      <w:r>
+        <w:rPr>
+          <w:color w:val="000000"/>
+          <w:szCs w:val="24"/>
+        </w:rPr>
+        <w:t>ров.</w:t>
+      </w:r>
+    </w:p>
+    <w:p>
+      <w:pPr>
+        <w:numPr>
+          <w:ilvl w:val="0"/>
+          <w:numId w:val="2"/>
+        </w:numPr>
+        <w:suppressAutoHyphens w:val="0"/>
+        <w:overflowPunct w:val="0"/>
+        <w:autoSpaceDE w:val="0"/>
+        <w:autoSpaceDN w:val="0"/>
+        <w:adjustRightInd w:val="0"/>
+        <w:ind w:left="360"/>
+        <w:contextualSpacing/>
+        <w:jc w:val="both"/>
+        <w:rPr>
+          <w:color w:val="000000"/>
+          <w:szCs w:val="24"/>
+        </w:rPr>
+      </w:pPr>
+      <w:proofErr w:type="spellStart"/>
+      <w:r>
+        <w:rPr>
+          <w:b/>
+          <w:color w:val="000000"/>
+          <w:szCs w:val="24"/>
+        </w:rPr>
+        <w:lastRenderedPageBreak/>
+        <w:t>Бэ</w:t>
+      </w:r>
+      <w:r>
+        <w:rPr>
+          <w:b/>
+          <w:color w:val="000000"/>
+          <w:szCs w:val="24"/>
+        </w:rPr>
+        <w:t>кенд</w:t>
+      </w:r>
+      <w:proofErr w:type="spellEnd"/>
+      <w:r>
+        <w:rPr>
+          <w:b/>
+          <w:color w:val="000000"/>
+          <w:szCs w:val="24"/>
+        </w:rPr>
+        <w:t xml:space="preserve"> профилей</w:t>
+      </w:r>
+      <w:r>
+        <w:rPr>
+          <w:color w:val="000000"/>
+          <w:szCs w:val="24"/>
+        </w:rPr>
+        <w:t xml:space="preserve"> </w:t>
+      </w:r>
+      <w:r>
+        <w:rPr>
+          <w:color w:val="000000"/>
+          <w:szCs w:val="24"/>
+        </w:rPr>
+        <w:t>реализует следующие функции:</w:t>
+      </w:r>
+    </w:p>
+    <w:p>
+      <w:pPr>
+        <w:numPr>
+          <w:ilvl w:val="1"/>
+          <w:numId w:val="2"/>
+        </w:numPr>
+        <w:suppressAutoHyphens w:val="0"/>
+        <w:overflowPunct w:val="0"/>
+        <w:autoSpaceDE w:val="0"/>
+        <w:autoSpaceDN w:val="0"/>
+        <w:adjustRightInd w:val="0"/>
+        <w:ind w:left="1080"/>
+        <w:contextualSpacing/>
+        <w:jc w:val="both"/>
+        <w:rPr>
+          <w:color w:val="000000"/>
+          <w:szCs w:val="24"/>
+        </w:rPr>
+      </w:pPr>
+      <w:r>
+        <w:rPr>
+          <w:color w:val="000000"/>
+          <w:szCs w:val="24"/>
+        </w:rPr>
+        <w:t>получение, изменение, удаление конкретного профиля;</w:t>
+      </w:r>
+    </w:p>
+    <w:p>
+      <w:pPr>
+        <w:numPr>
+          <w:ilvl w:val="1"/>
+          <w:numId w:val="2"/>
+        </w:numPr>
+        <w:suppressAutoHyphens w:val="0"/>
+        <w:overflowPunct w:val="0"/>
+        <w:autoSpaceDE w:val="0"/>
+        <w:autoSpaceDN w:val="0"/>
+        <w:adjustRightInd w:val="0"/>
+        <w:ind w:left="1080"/>
+        <w:contextualSpacing/>
+        <w:jc w:val="both"/>
+        <w:rPr>
+          <w:color w:val="000000"/>
+          <w:szCs w:val="24"/>
+        </w:rPr>
+      </w:pPr>
+      <w:r>
+        <w:rPr>
+          <w:color w:val="000000"/>
+          <w:szCs w:val="24"/>
+        </w:rPr>
+        <w:t>добавление нового профиля.</w:t>
+      </w:r>
+    </w:p>
+    <w:p>
+      <w:pPr>
+        <w:ind w:left="720"/>
+        <w:rPr>
+          <w:color w:val="000000"/>
+          <w:szCs w:val="24"/>
+        </w:rPr>
+      </w:pPr>
+      <w:r>
+        <w:rPr>
+          <w:color w:val="000000"/>
+          <w:szCs w:val="24"/>
+        </w:rPr>
+        <w:t xml:space="preserve">В профиле хранится следующая информация о </w:t>
+      </w:r>
+      <w:r>
+        <w:rPr>
+          <w:b/>
+          <w:color w:val="000000"/>
+          <w:szCs w:val="24"/>
+        </w:rPr>
+        <w:t>студенте</w:t>
+      </w:r>
+      <w:r>
+        <w:rPr>
+          <w:color w:val="000000"/>
+          <w:szCs w:val="24"/>
+        </w:rPr>
+        <w:t>:</w:t>
+      </w:r>
+    </w:p>
+    <w:p>
+      <w:pPr>
+        <w:numPr>
+          <w:ilvl w:val="0"/>
+          <w:numId w:val="3"/>
+        </w:numPr>
+        <w:suppressAutoHyphens w:val="0"/>
+        <w:overflowPunct w:val="0"/>
+        <w:autoSpaceDE w:val="0"/>
+        <w:autoSpaceDN w:val="0"/>
+        <w:adjustRightInd w:val="0"/>
+        <w:ind w:left="1440"/>
+        <w:contextualSpacing/>
+        <w:jc w:val="both"/>
+        <w:rPr>
+          <w:color w:val="000000"/>
+          <w:szCs w:val="24"/>
+        </w:rPr>
+      </w:pPr>
+      <w:r>
+        <w:rPr>
+          <w:color w:val="000000"/>
+          <w:szCs w:val="24"/>
+        </w:rPr>
+        <w:t>имя, фамилия</w:t>
+      </w:r>
+      <w:r>
+        <w:rPr>
+          <w:color w:val="000000"/>
+          <w:szCs w:val="24"/>
+        </w:rPr>
+        <w:t>, отчество</w:t>
+      </w:r>
+      <w:r>
+        <w:rPr>
+          <w:color w:val="000000"/>
+          <w:szCs w:val="24"/>
+        </w:rPr>
+        <w:t>;</w:t>
+      </w:r>
+    </w:p>
+    <w:p>
+      <w:pPr>
+        <w:numPr>
+          <w:ilvl w:val="0"/>
+          <w:numId w:val="3"/>
+        </w:numPr>
+        <w:suppressAutoHyphens w:val="0"/>
+        <w:overflowPunct w:val="0"/>
+        <w:autoSpaceDE w:val="0"/>
+        <w:autoSpaceDN w:val="0"/>
+        <w:adjustRightInd w:val="0"/>
+        <w:ind w:left="1440"/>
+        <w:contextualSpacing/>
+        <w:jc w:val="both"/>
+        <w:rPr>
+          <w:color w:val="000000"/>
+          <w:szCs w:val="24"/>
+        </w:rPr>
+      </w:pPr>
+      <w:r>
+        <w:rPr>
+          <w:color w:val="000000"/>
+          <w:szCs w:val="24"/>
+        </w:rPr>
+        <w:t>краткая информация о себе</w:t>
+      </w:r>
+      <w:r>
+        <w:rPr>
+          <w:color w:val="000000"/>
+          <w:szCs w:val="24"/>
+        </w:rPr>
+        <w:t>;</w:t>
+      </w:r>
+    </w:p>
+    <w:p>
+      <w:pPr>
+        <w:numPr>
+          <w:ilvl w:val="0"/>
+          <w:numId w:val="3"/>
+        </w:numPr>
+        <w:suppressAutoHyphens w:val="0"/>
+        <w:overflowPunct w:val="0"/>
+        <w:autoSpaceDE w:val="0"/>
+        <w:autoSpaceDN w:val="0"/>
+        <w:adjustRightInd w:val="0"/>
+        <w:ind w:left="1440"/>
+        <w:contextualSpacing/>
+        <w:jc w:val="both"/>
+        <w:rPr>
+          <w:color w:val="000000"/>
+          <w:szCs w:val="24"/>
+        </w:rPr>
+      </w:pPr>
+      <w:r>
+        <w:rPr>
+          <w:color w:val="000000"/>
+          <w:szCs w:val="24"/>
+        </w:rPr>
+        <w:t>фотография.</w:t>
+      </w:r>
+      <w:r>
+        <w:rPr>
+          <w:color w:val="000000"/>
+          <w:szCs w:val="24"/>
+        </w:rPr>
+        <w:t xml:space="preserve"> </w:t>
+      </w:r>
+    </w:p>
+    <w:p>
+      <w:pPr>
+        <w:ind w:left="720"/>
+        <w:rPr>
+          <w:color w:val="000000"/>
+          <w:szCs w:val="24"/>
+        </w:rPr>
+      </w:pPr>
+      <w:r>
+        <w:rPr>
+          <w:color w:val="000000"/>
+          <w:szCs w:val="24"/>
+        </w:rPr>
+        <w:t xml:space="preserve">В профиле хранится следующая информация о </w:t>
+      </w:r>
+      <w:r>
+        <w:rPr>
+          <w:b/>
+          <w:color w:val="000000"/>
+          <w:szCs w:val="24"/>
+        </w:rPr>
+        <w:t>преподавателе</w:t>
+      </w:r>
+      <w:r>
+        <w:rPr>
+          <w:color w:val="000000"/>
+          <w:szCs w:val="24"/>
+        </w:rPr>
+        <w:t>:</w:t>
+      </w:r>
+    </w:p>
+    <w:p>
+      <w:pPr>
+        <w:numPr>
+          <w:ilvl w:val="0"/>
+          <w:numId w:val="3"/>
+        </w:numPr>
+        <w:suppressAutoHyphens w:val="0"/>
+        <w:overflowPunct w:val="0"/>
+        <w:autoSpaceDE w:val="0"/>
+        <w:autoSpaceDN w:val="0"/>
+        <w:adjustRightInd w:val="0"/>
+        <w:ind w:left="1440"/>
+        <w:contextualSpacing/>
+        <w:jc w:val="both"/>
+        <w:rPr>
+          <w:color w:val="000000"/>
+          <w:szCs w:val="24"/>
+        </w:rPr>
+      </w:pPr>
+      <w:r>
+        <w:rPr>
+          <w:color w:val="000000"/>
+          <w:szCs w:val="24"/>
+        </w:rPr>
+        <w:t>имя, фамилия</w:t>
+      </w:r>
+      <w:r>
+        <w:rPr>
+          <w:color w:val="000000"/>
+          <w:szCs w:val="24"/>
+        </w:rPr>
+        <w:t>, отчество</w:t>
+      </w:r>
+      <w:r>
+        <w:rPr>
+          <w:color w:val="000000"/>
+          <w:szCs w:val="24"/>
+        </w:rPr>
+        <w:t>;</w:t>
+      </w:r>
+    </w:p>
+    <w:p>
+      <w:pPr>
+        <w:numPr>
+          <w:ilvl w:val="0"/>
+          <w:numId w:val="3"/>
+        </w:numPr>
+        <w:suppressAutoHyphens w:val="0"/>
+        <w:overflowPunct w:val="0"/>
+        <w:autoSpaceDE w:val="0"/>
+        <w:autoSpaceDN w:val="0"/>
+        <w:adjustRightInd w:val="0"/>
+        <w:ind w:left="1440"/>
+        <w:contextualSpacing/>
+        <w:jc w:val="both"/>
+        <w:rPr>
+          <w:color w:val="000000"/>
+          <w:szCs w:val="24"/>
+        </w:rPr>
+      </w:pPr>
+      <w:r>
+        <w:rPr>
+          <w:color w:val="000000"/>
+          <w:szCs w:val="24"/>
+        </w:rPr>
+        <w:t>краткая информация о себе</w:t>
+      </w:r>
+      <w:r>
+        <w:rPr>
+          <w:color w:val="000000"/>
+          <w:szCs w:val="24"/>
+        </w:rPr>
+        <w:t>;</w:t>
+      </w:r>
+    </w:p>
+    <w:p>
+      <w:pPr>
+        <w:numPr>
+          <w:ilvl w:val="0"/>
+          <w:numId w:val="3"/>
+        </w:numPr>
+        <w:suppressAutoHyphens w:val="0"/>
+        <w:overflowPunct w:val="0"/>
+        <w:autoSpaceDE w:val="0"/>
+        <w:autoSpaceDN w:val="0"/>
+        <w:adjustRightInd w:val="0"/>
+        <w:ind w:left="1440"/>
+        <w:contextualSpacing/>
+        <w:jc w:val="both"/>
+        <w:rPr>
+          <w:color w:val="000000"/>
+          <w:szCs w:val="24"/>
+        </w:rPr>
+      </w:pPr>
+      <w:r>
+        <w:rPr>
+          <w:color w:val="000000"/>
+          <w:szCs w:val="24"/>
+        </w:rPr>
+        <w:t xml:space="preserve">фотография. </w:t>
+      </w:r>
+    </w:p>
+    <w:p>
+      <w:pPr>
+        <w:numPr>
+          <w:ilvl w:val="0"/>
+          <w:numId w:val="2"/>
+        </w:numPr>
+        <w:suppressAutoHyphens w:val="0"/>
+        <w:overflowPunct w:val="0"/>
+        <w:autoSpaceDE w:val="0"/>
+        <w:autoSpaceDN w:val="0"/>
+        <w:adjustRightInd w:val="0"/>
+        <w:ind w:left="360"/>
+        <w:contextualSpacing/>
+        <w:jc w:val="both"/>
+        <w:rPr>
+          <w:color w:val="000000"/>
+          <w:szCs w:val="24"/>
+        </w:rPr>
+      </w:pPr>
+      <w:proofErr w:type="spellStart"/>
+      <w:r>
+        <w:rPr>
+          <w:b/>
+          <w:color w:val="000000"/>
+          <w:szCs w:val="24"/>
+        </w:rPr>
+        <w:t>Бэкенд</w:t>
+      </w:r>
+      <w:proofErr w:type="spellEnd"/>
+      <w:r>
+        <w:rPr>
+          <w:b/>
+          <w:color w:val="000000"/>
+          <w:szCs w:val="24"/>
+        </w:rPr>
+        <w:t xml:space="preserve"> выдачи и сбора заданий</w:t>
+      </w:r>
+      <w:r>
+        <w:rPr>
+          <w:color w:val="000000"/>
+          <w:szCs w:val="24"/>
+        </w:rPr>
+        <w:t xml:space="preserve"> </w:t>
+      </w:r>
+      <w:r>
+        <w:rPr>
+          <w:color w:val="000000"/>
+          <w:szCs w:val="24"/>
+        </w:rPr>
+        <w:t>реализует следующие функции</w:t>
+      </w:r>
+      <w:r>
+        <w:rPr>
+          <w:color w:val="000000"/>
+          <w:szCs w:val="24"/>
+        </w:rPr>
+        <w:t>:</w:t>
+      </w:r>
+    </w:p>
+    <w:p>
+      <w:pPr>
+        <w:numPr>
+          <w:ilvl w:val="1"/>
+          <w:numId w:val="2"/>
+        </w:numPr>
+        <w:suppressAutoHyphens w:val="0"/>
+        <w:overflowPunct w:val="0"/>
+        <w:autoSpaceDE w:val="0"/>
+        <w:autoSpaceDN w:val="0"/>
+        <w:adjustRightInd w:val="0"/>
+        <w:ind w:left="1080"/>
+        <w:contextualSpacing/>
+        <w:jc w:val="both"/>
+        <w:rPr>
+          <w:color w:val="000000"/>
+          <w:szCs w:val="24"/>
+        </w:rPr>
+      </w:pPr>
+      <w:r>
+        <w:rPr>
+          <w:color w:val="000000"/>
+          <w:szCs w:val="24"/>
+        </w:rPr>
+        <w:t>добавление нового задания;</w:t>
+      </w:r>
+    </w:p>
+    <w:p>
+      <w:pPr>
+        <w:numPr>
+          <w:ilvl w:val="1"/>
+          <w:numId w:val="2"/>
+        </w:numPr>
+        <w:suppressAutoHyphens w:val="0"/>
+        <w:overflowPunct w:val="0"/>
+        <w:autoSpaceDE w:val="0"/>
+        <w:autoSpaceDN w:val="0"/>
+        <w:adjustRightInd w:val="0"/>
+        <w:ind w:left="1080"/>
+        <w:contextualSpacing/>
+        <w:jc w:val="both"/>
+        <w:rPr>
+          <w:color w:val="000000"/>
+          <w:szCs w:val="24"/>
+        </w:rPr>
+      </w:pPr>
+      <w:r>
+        <w:rPr>
+          <w:color w:val="000000"/>
+          <w:szCs w:val="24"/>
+        </w:rPr>
+        <w:t>добавление выполненного задания;</w:t>
+      </w:r>
+    </w:p>
+    <w:p>
+      <w:pPr>
+        <w:numPr>
+          <w:ilvl w:val="1"/>
+          <w:numId w:val="2"/>
+        </w:numPr>
+        <w:suppressAutoHyphens w:val="0"/>
+        <w:overflowPunct w:val="0"/>
+        <w:autoSpaceDE w:val="0"/>
+        <w:autoSpaceDN w:val="0"/>
+        <w:adjustRightInd w:val="0"/>
+        <w:ind w:left="1080"/>
+        <w:contextualSpacing/>
+        <w:jc w:val="both"/>
+        <w:rPr>
+          <w:color w:val="000000"/>
+          <w:szCs w:val="24"/>
+        </w:rPr>
+      </w:pPr>
+      <w:r>
+        <w:rPr>
+          <w:color w:val="000000"/>
+          <w:szCs w:val="24"/>
+        </w:rPr>
+        <w:t>получение задания к уроку;</w:t>
+      </w:r>
+    </w:p>
+    <w:p>
+      <w:pPr>
+        <w:numPr>
+          <w:ilvl w:val="1"/>
+          <w:numId w:val="2"/>
+        </w:numPr>
+        <w:suppressAutoHyphens w:val="0"/>
+        <w:overflowPunct w:val="0"/>
+        <w:autoSpaceDE w:val="0"/>
+        <w:autoSpaceDN w:val="0"/>
+        <w:adjustRightInd w:val="0"/>
+        <w:ind w:left="1080"/>
+        <w:contextualSpacing/>
+        <w:jc w:val="both"/>
+        <w:rPr>
+          <w:color w:val="000000"/>
+          <w:szCs w:val="24"/>
+        </w:rPr>
+      </w:pPr>
+      <w:r>
+        <w:rPr>
+          <w:color w:val="000000"/>
+          <w:szCs w:val="24"/>
+        </w:rPr>
+        <w:t xml:space="preserve">получение </w:t>
+      </w:r>
+      <w:r>
+        <w:rPr>
+          <w:color w:val="000000"/>
+          <w:szCs w:val="24"/>
+        </w:rPr>
+        <w:t>ответа студента на</w:t>
+      </w:r>
+      <w:r>
+        <w:rPr>
+          <w:color w:val="000000"/>
+          <w:szCs w:val="24"/>
+        </w:rPr>
+        <w:t xml:space="preserve"> задание</w:t>
+      </w:r>
+      <w:r>
+        <w:rPr>
+          <w:color w:val="000000"/>
+          <w:szCs w:val="24"/>
+        </w:rPr>
+        <w:t>.</w:t>
+      </w:r>
+    </w:p>
+    <w:p>
+      <w:pPr>
+        <w:pStyle w:val="a4"/>
+        <w:ind w:firstLine="0"/>
+        <w:rPr>
+          <w:b/>
+          <w:szCs w:val="24"/>
+        </w:rPr>
+      </w:pPr>
+    </w:p>
+    <w:p>
+      <w:pPr>
+        <w:pStyle w:val="a4"/>
+        <w:ind w:firstLine="0"/>
+        <w:rPr>
+          <w:szCs w:val="24"/>
+        </w:rPr>
+      </w:pPr>
+      <w:r>
+        <w:rPr>
+          <w:b/>
+          <w:szCs w:val="24"/>
+        </w:rPr>
+        <w:tab/>
+      </w:r>
+      <w:proofErr w:type="spellStart"/>
+      <w:r>
+        <w:rPr>
+          <w:szCs w:val="24"/>
+        </w:rPr>
+        <w:t>Фронтенд</w:t>
+      </w:r>
+      <w:proofErr w:type="spellEnd"/>
+      <w:r>
+        <w:rPr>
+          <w:szCs w:val="24"/>
+        </w:rPr>
+        <w:t xml:space="preserve"> принимает запросы от пользователей по протоколу HTTP и анализирует их. На основе проведенного анализа </w:t>
+      </w:r>
+      <w:proofErr w:type="spellStart"/>
+      <w:r>
+        <w:rPr>
+          <w:szCs w:val="24"/>
+        </w:rPr>
+        <w:t>фронтенд</w:t>
+      </w:r>
+      <w:proofErr w:type="spellEnd"/>
+      <w:r>
+        <w:rPr>
+          <w:szCs w:val="24"/>
+        </w:rPr>
+        <w:t xml:space="preserve"> выполняе</w:t>
+      </w:r>
+      <w:r>
+        <w:rPr>
+          <w:szCs w:val="24"/>
+        </w:rPr>
+        <w:t xml:space="preserve">т запросы к </w:t>
+      </w:r>
+      <w:proofErr w:type="spellStart"/>
+      <w:r>
+        <w:rPr>
+          <w:szCs w:val="24"/>
+        </w:rPr>
+        <w:t>бэ</w:t>
+      </w:r>
+      <w:r>
+        <w:rPr>
+          <w:szCs w:val="24"/>
+        </w:rPr>
+        <w:t>кендам</w:t>
+      </w:r>
+      <w:proofErr w:type="spellEnd"/>
+      <w:r>
+        <w:rPr>
+          <w:szCs w:val="24"/>
+        </w:rPr>
+        <w:t>, агрегирует о</w:t>
+      </w:r>
+      <w:r>
+        <w:rPr>
+          <w:szCs w:val="24"/>
+        </w:rPr>
+        <w:t>т</w:t>
+      </w:r>
+      <w:r>
+        <w:rPr>
+          <w:szCs w:val="24"/>
+        </w:rPr>
+        <w:t xml:space="preserve">веты </w:t>
+      </w:r>
+      <w:proofErr w:type="spellStart"/>
+      <w:r>
+        <w:rPr>
+          <w:szCs w:val="24"/>
+        </w:rPr>
+        <w:t>бекендов</w:t>
+      </w:r>
+      <w:proofErr w:type="spellEnd"/>
+      <w:r>
+        <w:rPr>
+          <w:szCs w:val="24"/>
+        </w:rPr>
+        <w:t xml:space="preserve"> и отсылает о</w:t>
+      </w:r>
+      <w:r>
+        <w:rPr>
+          <w:szCs w:val="24"/>
+        </w:rPr>
+        <w:t>т</w:t>
+      </w:r>
+      <w:r>
+        <w:rPr>
+          <w:szCs w:val="24"/>
+        </w:rPr>
+        <w:t xml:space="preserve">вет пользователю. </w:t>
+      </w:r>
+      <w:bookmarkStart w:id="0" w:name="_Toc421049498"/>
+    </w:p>
+    <w:p>
+      <w:pPr>
+        <w:pStyle w:val="a4"/>
+        <w:ind w:firstLine="0"/>
+        <w:rPr>
+          <w:szCs w:val="24"/>
+        </w:rPr>
+      </w:pPr>
+    </w:p>
+    <w:p>
+      <w:pPr>
+        <w:pStyle w:val="2"/>
+        <w:rPr>
+          <w:sz w:val="30"/>
+          <w:szCs w:val="30"/>
+        </w:rPr>
+      </w:pPr>
+      <w:bookmarkStart w:id="1" w:name="_Toc422055764"/>
+      <w:bookmarkStart w:id="2" w:name="_Toc422065452"/>
+      <w:bookmarkStart w:id="3" w:name="_Toc306433476"/>
+      <w:r>
+        <w:rPr>
+          <w:sz w:val="30"/>
+          <w:szCs w:val="30"/>
+        </w:rPr>
+        <w:t>Функциональные требования по подсистемам</w:t>
+      </w:r>
       <w:bookmarkEnd w:id="0"/>
-    </w:p>
+      <w:bookmarkEnd w:id="1"/>
+      <w:bookmarkEnd w:id="2"/>
+      <w:bookmarkEnd w:id="3"/>
+    </w:p>
+    <w:p>
+      <w:pPr>
+        <w:pStyle w:val="ListParagraph124"/>
+        <w:numPr>
+          <w:ilvl w:val="0"/>
+          <w:numId w:val="5"/>
+        </w:numPr>
+        <w:spacing w:line="360" w:lineRule="auto"/>
+        <w:jc w:val="left"/>
+        <w:rPr>
+          <w:szCs w:val="28"/>
+        </w:rPr>
+      </w:pPr>
+      <w:proofErr w:type="spellStart"/>
+      <w:r>
+        <w:rPr>
+          <w:b/>
+          <w:i/>
+          <w:szCs w:val="28"/>
+        </w:rPr>
+        <w:t>Фронтенд</w:t>
+      </w:r>
+      <w:proofErr w:type="spellEnd"/>
+      <w:r>
+        <w:rPr>
+          <w:b/>
+          <w:i/>
+          <w:szCs w:val="28"/>
+        </w:rPr>
+        <w:t xml:space="preserve"> </w:t>
+      </w:r>
+      <w:r>
+        <w:rPr>
+          <w:szCs w:val="28"/>
+        </w:rPr>
+        <w:t xml:space="preserve">– это </w:t>
+      </w:r>
+      <w:proofErr w:type="gramStart"/>
+      <w:r>
+        <w:rPr>
+          <w:szCs w:val="28"/>
+        </w:rPr>
+        <w:t>серверное приложение</w:t>
+      </w:r>
+      <w:proofErr w:type="gramEnd"/>
+      <w:r>
+        <w:rPr>
+          <w:szCs w:val="28"/>
+        </w:rPr>
+        <w:t xml:space="preserve"> при разработки которого необходимо уч</w:t>
+      </w:r>
+      <w:r>
+        <w:rPr>
+          <w:szCs w:val="28"/>
+        </w:rPr>
+        <w:t>и</w:t>
+      </w:r>
+      <w:r>
+        <w:rPr>
+          <w:szCs w:val="28"/>
+        </w:rPr>
+        <w:t>тывать следующие факторы:</w:t>
+      </w:r>
+    </w:p>
+    <w:p>
+      <w:pPr>
+        <w:pStyle w:val="ListParagraph124"/>
+        <w:numPr>
+          <w:ilvl w:val="0"/>
+          <w:numId w:val="6"/>
+        </w:numPr>
+        <w:spacing w:line="360" w:lineRule="auto"/>
+        <w:jc w:val="left"/>
+        <w:rPr>
+          <w:szCs w:val="28"/>
+        </w:rPr>
+      </w:pPr>
+      <w:proofErr w:type="spellStart"/>
+      <w:r>
+        <w:rPr>
+          <w:szCs w:val="28"/>
+        </w:rPr>
+        <w:t>фронтенд</w:t>
+      </w:r>
+      <w:proofErr w:type="spellEnd"/>
+      <w:r>
+        <w:rPr>
+          <w:szCs w:val="28"/>
+        </w:rPr>
+        <w:t xml:space="preserve"> должен принимать</w:t>
+      </w:r>
+      <w:r>
+        <w:rPr>
+          <w:szCs w:val="28"/>
+        </w:rPr>
+        <w:t xml:space="preserve"> запросы</w:t>
+      </w:r>
+      <w:r>
+        <w:rPr>
+          <w:szCs w:val="28"/>
+        </w:rPr>
+        <w:t xml:space="preserve"> по протоколу HTTP и формировать</w:t>
+      </w:r>
+      <w:r>
+        <w:rPr>
+          <w:szCs w:val="28"/>
+        </w:rPr>
+        <w:t xml:space="preserve"> отв</w:t>
+      </w:r>
+      <w:r>
+        <w:rPr>
+          <w:szCs w:val="28"/>
+        </w:rPr>
+        <w:t>е</w:t>
+      </w:r>
+      <w:r>
+        <w:rPr>
+          <w:szCs w:val="28"/>
+        </w:rPr>
+        <w:t>ты пользо</w:t>
+      </w:r>
+      <w:r>
+        <w:rPr>
+          <w:szCs w:val="28"/>
+        </w:rPr>
+        <w:t>вателям портала</w:t>
+      </w:r>
+      <w:r>
+        <w:rPr>
+          <w:szCs w:val="28"/>
+        </w:rPr>
+        <w:t xml:space="preserve"> в формате HTML;</w:t>
+      </w:r>
+      <w:r>
+        <w:rPr>
+          <w:szCs w:val="28"/>
+        </w:rPr>
+        <w:t xml:space="preserve"> </w:t>
+      </w:r>
+    </w:p>
+    <w:p>
+      <w:pPr>
+        <w:pStyle w:val="ListParagraph124"/>
+        <w:numPr>
+          <w:ilvl w:val="0"/>
+          <w:numId w:val="6"/>
+        </w:numPr>
+        <w:spacing w:line="360" w:lineRule="auto"/>
+        <w:jc w:val="left"/>
+        <w:rPr>
+          <w:szCs w:val="28"/>
+        </w:rPr>
+      </w:pPr>
+      <w:r>
+        <w:rPr>
+          <w:szCs w:val="28"/>
+        </w:rPr>
+        <w:t xml:space="preserve">в </w:t>
+      </w:r>
+      <w:r>
+        <w:rPr>
+          <w:szCs w:val="28"/>
+        </w:rPr>
+        <w:t>зависимости от типа запроса</w:t>
+      </w:r>
+      <w:r>
+        <w:rPr>
+          <w:szCs w:val="28"/>
+        </w:rPr>
+        <w:t xml:space="preserve"> </w:t>
+      </w:r>
+      <w:proofErr w:type="spellStart"/>
+      <w:r>
+        <w:rPr>
+          <w:szCs w:val="28"/>
+        </w:rPr>
+        <w:t>фронтенд</w:t>
+      </w:r>
+      <w:proofErr w:type="spellEnd"/>
+      <w:r>
+        <w:rPr>
+          <w:szCs w:val="28"/>
+        </w:rPr>
+        <w:t xml:space="preserve"> </w:t>
+      </w:r>
+      <w:r>
+        <w:rPr>
+          <w:szCs w:val="28"/>
+        </w:rPr>
+        <w:t xml:space="preserve">должен отправлять </w:t>
+      </w:r>
+      <w:r>
+        <w:rPr>
+          <w:szCs w:val="28"/>
+        </w:rPr>
+        <w:t xml:space="preserve">последовательные запросы в </w:t>
+      </w:r>
+      <w:r>
+        <w:rPr>
+          <w:szCs w:val="28"/>
+        </w:rPr>
+        <w:t xml:space="preserve">соответствующие </w:t>
+      </w:r>
+      <w:proofErr w:type="spellStart"/>
+      <w:r>
+        <w:rPr>
+          <w:szCs w:val="28"/>
+        </w:rPr>
+        <w:t>бэ</w:t>
+      </w:r>
+      <w:r>
+        <w:rPr>
+          <w:szCs w:val="28"/>
+        </w:rPr>
+        <w:t>кенды</w:t>
+      </w:r>
+      <w:proofErr w:type="spellEnd"/>
+      <w:r>
+        <w:rPr>
+          <w:szCs w:val="28"/>
+        </w:rPr>
+        <w:t>;</w:t>
+      </w:r>
+    </w:p>
+    <w:p>
+      <w:pPr>
+        <w:pStyle w:val="ListParagraph124"/>
+        <w:numPr>
+          <w:ilvl w:val="0"/>
+          <w:numId w:val="6"/>
+        </w:numPr>
+        <w:spacing w:line="360" w:lineRule="auto"/>
+        <w:jc w:val="left"/>
+        <w:rPr>
+          <w:szCs w:val="28"/>
+        </w:rPr>
+      </w:pPr>
+      <w:r>
+        <w:rPr>
+          <w:szCs w:val="28"/>
+        </w:rPr>
+        <w:t xml:space="preserve">запросы к </w:t>
+      </w:r>
+      <w:proofErr w:type="spellStart"/>
+      <w:r>
+        <w:rPr>
+          <w:szCs w:val="28"/>
+        </w:rPr>
+        <w:t>бэкендам</w:t>
+      </w:r>
+      <w:proofErr w:type="spellEnd"/>
+      <w:r>
+        <w:rPr>
+          <w:szCs w:val="28"/>
+        </w:rPr>
+        <w:t xml:space="preserve"> осуществляются</w:t>
+      </w:r>
+      <w:r>
+        <w:rPr>
+          <w:szCs w:val="28"/>
+        </w:rPr>
+        <w:t xml:space="preserve"> по протоколу HTTP. Данные необходимо передавать в формате JSON.</w:t>
+      </w:r>
+      <w:r>
+        <w:rPr>
+          <w:szCs w:val="28"/>
+        </w:rPr>
+        <w:t xml:space="preserve"> Данный текстовый формат обмена данными удобен для чтения;</w:t>
+      </w:r>
+    </w:p>
+    <w:p>
+      <w:pPr>
+        <w:pStyle w:val="ListParagraph124"/>
+        <w:numPr>
+          <w:ilvl w:val="0"/>
+          <w:numId w:val="6"/>
+        </w:numPr>
+        <w:spacing w:line="360" w:lineRule="auto"/>
+        <w:jc w:val="left"/>
+        <w:rPr>
+          <w:szCs w:val="28"/>
+        </w:rPr>
+      </w:pPr>
+      <w:r>
+        <w:rPr>
+          <w:szCs w:val="28"/>
+        </w:rPr>
+        <w:t>целесообразно и</w:t>
+      </w:r>
+      <w:r>
+        <w:rPr>
+          <w:szCs w:val="28"/>
+        </w:rPr>
+        <w:t>спо</w:t>
+      </w:r>
+      <w:r>
+        <w:rPr>
+          <w:szCs w:val="28"/>
+        </w:rPr>
+        <w:t xml:space="preserve">льзовать библиотеку </w:t>
+      </w:r>
+      <w:proofErr w:type="spellStart"/>
+      <w:r>
+        <w:rPr>
+          <w:szCs w:val="28"/>
+        </w:rPr>
+        <w:t>Bootstrap</w:t>
+      </w:r>
+      <w:proofErr w:type="spellEnd"/>
+      <w:r>
+        <w:rPr>
+          <w:szCs w:val="28"/>
+        </w:rPr>
+        <w:t xml:space="preserve"> для создания HTML-верстки.</w:t>
+      </w:r>
+    </w:p>
+    <w:p>
+      <w:pPr>
+        <w:pStyle w:val="ListParagraph124"/>
+        <w:numPr>
+          <w:ilvl w:val="0"/>
+          <w:numId w:val="5"/>
+        </w:numPr>
+        <w:spacing w:line="360" w:lineRule="auto"/>
+        <w:jc w:val="left"/>
+        <w:rPr>
+          <w:szCs w:val="28"/>
+        </w:rPr>
+      </w:pPr>
+      <w:r>
+        <w:rPr>
+          <w:b/>
+          <w:i/>
+          <w:szCs w:val="28"/>
+        </w:rPr>
+        <w:t xml:space="preserve">Сессионный </w:t>
+      </w:r>
+      <w:proofErr w:type="spellStart"/>
+      <w:r>
+        <w:rPr>
+          <w:b/>
+          <w:i/>
+          <w:szCs w:val="28"/>
+        </w:rPr>
+        <w:t>бэ</w:t>
+      </w:r>
+      <w:r>
+        <w:rPr>
+          <w:b/>
+          <w:i/>
+          <w:szCs w:val="28"/>
+        </w:rPr>
+        <w:t>кенд</w:t>
+      </w:r>
+      <w:proofErr w:type="spellEnd"/>
+      <w:r>
+        <w:rPr>
+          <w:b/>
+          <w:i/>
+          <w:szCs w:val="28"/>
+        </w:rPr>
+        <w:t xml:space="preserve"> </w:t>
+      </w:r>
+      <w:r>
+        <w:rPr>
+          <w:szCs w:val="28"/>
+        </w:rPr>
+        <w:t>– это</w:t>
+      </w:r>
+      <w:r>
+        <w:rPr>
+          <w:szCs w:val="28"/>
+        </w:rPr>
+        <w:t xml:space="preserve"> серверное приложение, </w:t>
+      </w:r>
+      <w:r>
+        <w:rPr>
+          <w:szCs w:val="28"/>
+        </w:rPr>
+        <w:t>которое должно отвечать след</w:t>
+      </w:r>
+      <w:r>
+        <w:rPr>
+          <w:szCs w:val="28"/>
+        </w:rPr>
+        <w:t>у</w:t>
+      </w:r>
+      <w:r>
+        <w:rPr>
+          <w:szCs w:val="28"/>
+        </w:rPr>
+        <w:t>ющим требованиям по разработке.</w:t>
+      </w:r>
+    </w:p>
+    <w:p>
+      <w:pPr>
+        <w:pStyle w:val="ListParagraph124"/>
+        <w:numPr>
+          <w:ilvl w:val="0"/>
+          <w:numId w:val="10"/>
+        </w:numPr>
+        <w:spacing w:line="360" w:lineRule="auto"/>
+        <w:ind w:left="993"/>
+        <w:jc w:val="left"/>
+        <w:rPr>
+          <w:szCs w:val="28"/>
+        </w:rPr>
+      </w:pPr>
+      <w:r>
+        <w:rPr>
+          <w:szCs w:val="28"/>
+        </w:rPr>
+        <w:lastRenderedPageBreak/>
+        <w:t xml:space="preserve">Сессионный </w:t>
+      </w:r>
+      <w:proofErr w:type="spellStart"/>
+      <w:r>
+        <w:rPr>
+          <w:szCs w:val="28"/>
+        </w:rPr>
+        <w:t>бекенд</w:t>
+      </w:r>
+      <w:proofErr w:type="spellEnd"/>
+      <w:r>
+        <w:rPr>
+          <w:szCs w:val="28"/>
+        </w:rPr>
+        <w:t xml:space="preserve"> должен принимать и возвращать данные в формате </w:t>
+      </w:r>
+      <w:r>
+        <w:rPr>
+          <w:szCs w:val="28"/>
+          <w:lang w:val="en-US"/>
+        </w:rPr>
+        <w:t>JSON</w:t>
+      </w:r>
+      <w:r>
+        <w:rPr>
+          <w:szCs w:val="28"/>
+        </w:rPr>
+        <w:t xml:space="preserve"> по протоколу </w:t>
+      </w:r>
+      <w:r>
+        <w:rPr>
+          <w:sz w:val="22"/>
+          <w:szCs w:val="22"/>
+          <w:lang w:val="en-US"/>
+        </w:rPr>
+        <w:t>HTTP</w:t>
+      </w:r>
+      <w:r>
+        <w:rPr>
+          <w:sz w:val="22"/>
+          <w:szCs w:val="22"/>
+        </w:rPr>
+        <w:t>.</w:t>
+      </w:r>
+    </w:p>
+    <w:p>
+      <w:pPr>
+        <w:pStyle w:val="ListParagraph124"/>
+        <w:numPr>
+          <w:ilvl w:val="0"/>
+          <w:numId w:val="10"/>
+        </w:numPr>
+        <w:spacing w:line="360" w:lineRule="auto"/>
+        <w:ind w:left="993"/>
+        <w:jc w:val="left"/>
+        <w:rPr>
+          <w:szCs w:val="28"/>
+        </w:rPr>
+      </w:pPr>
+      <w:r>
+        <w:rPr>
+          <w:szCs w:val="28"/>
+        </w:rPr>
+        <w:t>В</w:t>
+      </w:r>
+      <w:r>
+        <w:rPr>
+          <w:szCs w:val="28"/>
+        </w:rPr>
+        <w:t xml:space="preserve">ыполнять авторизацию пользователей, проверять и удалять сессию, а также </w:t>
+      </w:r>
+    </w:p>
+    <w:p>
+      <w:pPr>
+        <w:pStyle w:val="ListParagraph124"/>
+        <w:spacing w:line="360" w:lineRule="auto"/>
+        <w:ind w:left="993"/>
+        <w:jc w:val="left"/>
+        <w:rPr>
+          <w:szCs w:val="28"/>
+        </w:rPr>
+      </w:pPr>
+      <w:r>
+        <w:rPr>
+          <w:szCs w:val="28"/>
+        </w:rPr>
+        <w:t>р</w:t>
+      </w:r>
+      <w:r>
+        <w:rPr>
+          <w:szCs w:val="28"/>
+        </w:rPr>
+        <w:t>е</w:t>
+      </w:r>
+      <w:r>
+        <w:rPr>
+          <w:szCs w:val="28"/>
+        </w:rPr>
+        <w:t>гистри</w:t>
+      </w:r>
+      <w:r>
+        <w:rPr>
+          <w:szCs w:val="28"/>
+        </w:rPr>
+        <w:t>ровать</w:t>
+      </w:r>
+      <w:r>
+        <w:rPr>
+          <w:szCs w:val="28"/>
+        </w:rPr>
+        <w:t xml:space="preserve"> пользователей</w:t>
+      </w:r>
+      <w:r>
+        <w:rPr>
+          <w:szCs w:val="28"/>
+        </w:rPr>
+        <w:t>.</w:t>
+      </w:r>
+    </w:p>
+    <w:p>
+      <w:pPr>
+        <w:pStyle w:val="ListParagraph124"/>
+        <w:numPr>
+          <w:ilvl w:val="0"/>
+          <w:numId w:val="7"/>
+        </w:numPr>
+        <w:spacing w:line="360" w:lineRule="auto"/>
+        <w:ind w:left="993"/>
+        <w:jc w:val="left"/>
+        <w:rPr>
+          <w:szCs w:val="28"/>
+        </w:rPr>
+      </w:pPr>
+      <w:r>
+        <w:rPr>
+          <w:szCs w:val="28"/>
+        </w:rPr>
+        <w:t>Р</w:t>
+      </w:r>
+      <w:r>
+        <w:rPr>
+          <w:szCs w:val="28"/>
+        </w:rPr>
+        <w:t>езерв</w:t>
+      </w:r>
+      <w:r>
+        <w:rPr>
+          <w:szCs w:val="28"/>
+        </w:rPr>
+        <w:t xml:space="preserve">ирование </w:t>
+      </w:r>
+      <w:r>
+        <w:rPr>
+          <w:szCs w:val="28"/>
+        </w:rPr>
+        <w:t>базы да</w:t>
+      </w:r>
+      <w:r>
+        <w:rPr>
+          <w:szCs w:val="28"/>
+        </w:rPr>
+        <w:t>н</w:t>
+      </w:r>
+      <w:r>
+        <w:rPr>
+          <w:szCs w:val="28"/>
+        </w:rPr>
+        <w:t xml:space="preserve">ных </w:t>
+      </w:r>
+      <w:r>
+        <w:rPr>
+          <w:szCs w:val="28"/>
+        </w:rPr>
+        <w:t xml:space="preserve">должно производиться </w:t>
+      </w:r>
+      <w:r>
+        <w:rPr>
+          <w:szCs w:val="28"/>
+        </w:rPr>
+        <w:t>по расписанию</w:t>
+      </w:r>
+      <w:r>
+        <w:rPr>
+          <w:szCs w:val="28"/>
+        </w:rPr>
+        <w:t>.</w:t>
+      </w:r>
+    </w:p>
+    <w:p>
+      <w:pPr>
+        <w:pStyle w:val="ListParagraph124"/>
+        <w:numPr>
+          <w:ilvl w:val="0"/>
+          <w:numId w:val="14"/>
+        </w:numPr>
+        <w:spacing w:line="360" w:lineRule="auto"/>
+        <w:jc w:val="left"/>
+        <w:rPr>
+          <w:szCs w:val="28"/>
+        </w:rPr>
+      </w:pPr>
+      <w:r>
+        <w:rPr>
+          <w:szCs w:val="28"/>
+        </w:rPr>
+        <w:t>Н</w:t>
+      </w:r>
+      <w:r>
+        <w:rPr>
+          <w:szCs w:val="28"/>
+        </w:rPr>
+        <w:t xml:space="preserve">еобходимо предусмотреть разработку скрипта для автоматического создания </w:t>
+      </w:r>
+      <w:r>
+        <w:rPr>
+          <w:szCs w:val="28"/>
+        </w:rPr>
+        <w:t>копий базы данных.</w:t>
+      </w:r>
+    </w:p>
+    <w:p>
+      <w:pPr>
+        <w:pStyle w:val="ListParagraph124"/>
+        <w:numPr>
+          <w:ilvl w:val="0"/>
+          <w:numId w:val="5"/>
+        </w:numPr>
+        <w:spacing w:line="360" w:lineRule="auto"/>
+        <w:jc w:val="left"/>
+        <w:rPr>
+          <w:szCs w:val="28"/>
+        </w:rPr>
+      </w:pPr>
+      <w:r>
+        <w:rPr>
+          <w:b/>
+          <w:i/>
+          <w:szCs w:val="28"/>
+        </w:rPr>
+        <w:t xml:space="preserve">Файловый </w:t>
+      </w:r>
+      <w:proofErr w:type="spellStart"/>
+      <w:r>
+        <w:rPr>
+          <w:b/>
+          <w:i/>
+          <w:szCs w:val="28"/>
+        </w:rPr>
+        <w:t>бэ</w:t>
+      </w:r>
+      <w:r>
+        <w:rPr>
+          <w:b/>
+          <w:i/>
+          <w:szCs w:val="28"/>
+        </w:rPr>
+        <w:t>кенд</w:t>
+      </w:r>
+      <w:proofErr w:type="spellEnd"/>
+      <w:r>
+        <w:rPr>
+          <w:szCs w:val="28"/>
+        </w:rPr>
+        <w:t xml:space="preserve"> должен быть серверным приложением, кот</w:t>
+      </w:r>
+      <w:r>
+        <w:rPr>
+          <w:szCs w:val="28"/>
+        </w:rPr>
+        <w:t>о</w:t>
+      </w:r>
+      <w:r>
+        <w:rPr>
+          <w:szCs w:val="28"/>
+        </w:rPr>
+        <w:t>рое:</w:t>
+      </w:r>
+    </w:p>
+    <w:p>
+      <w:pPr>
+        <w:pStyle w:val="ListParagraph124"/>
+        <w:numPr>
+          <w:ilvl w:val="0"/>
+          <w:numId w:val="11"/>
+        </w:numPr>
+        <w:spacing w:line="360" w:lineRule="auto"/>
+        <w:jc w:val="left"/>
+        <w:rPr>
+          <w:szCs w:val="28"/>
+        </w:rPr>
+      </w:pPr>
+      <w:r>
+        <w:rPr>
+          <w:szCs w:val="28"/>
+        </w:rPr>
+        <w:t xml:space="preserve">должно </w:t>
+      </w:r>
+      <w:r>
+        <w:rPr>
+          <w:szCs w:val="28"/>
+        </w:rPr>
+        <w:t xml:space="preserve">принимать и отвечать на запросы в формате </w:t>
+      </w:r>
+      <w:r>
+        <w:rPr>
+          <w:szCs w:val="28"/>
+          <w:lang w:val="en-US"/>
+        </w:rPr>
+        <w:t>JSON</w:t>
+      </w:r>
+      <w:r>
+        <w:rPr>
+          <w:szCs w:val="28"/>
+        </w:rPr>
+        <w:t xml:space="preserve"> по проток</w:t>
+      </w:r>
+      <w:r>
+        <w:rPr>
+          <w:szCs w:val="28"/>
+        </w:rPr>
+        <w:t>о</w:t>
+      </w:r>
+      <w:r>
+        <w:rPr>
+          <w:szCs w:val="28"/>
+        </w:rPr>
+        <w:t xml:space="preserve">лу </w:t>
+      </w:r>
+      <w:r>
+        <w:rPr>
+          <w:szCs w:val="28"/>
+          <w:lang w:val="en-US"/>
+        </w:rPr>
+        <w:t>HTTP</w:t>
+      </w:r>
+      <w:r>
+        <w:rPr>
+          <w:szCs w:val="28"/>
+        </w:rPr>
+        <w:t>;</w:t>
+      </w:r>
+    </w:p>
+    <w:p>
+      <w:pPr>
+        <w:pStyle w:val="ListParagraph124"/>
+        <w:numPr>
+          <w:ilvl w:val="1"/>
+          <w:numId w:val="8"/>
+        </w:numPr>
+        <w:spacing w:line="360" w:lineRule="auto"/>
+        <w:jc w:val="left"/>
+        <w:rPr>
+          <w:szCs w:val="28"/>
+        </w:rPr>
+      </w:pPr>
+      <w:r>
+        <w:rPr>
+          <w:szCs w:val="28"/>
+        </w:rPr>
+        <w:t xml:space="preserve">приложение должно уметь обрабатывать запросы на загрузку файлов в </w:t>
+      </w:r>
+      <w:proofErr w:type="spellStart"/>
+      <w:r>
+        <w:rPr>
+          <w:szCs w:val="28"/>
+        </w:rPr>
+        <w:t>б</w:t>
+      </w:r>
+      <w:r>
+        <w:rPr>
+          <w:szCs w:val="28"/>
+        </w:rPr>
+        <w:t>э</w:t>
+      </w:r>
+      <w:r>
+        <w:rPr>
+          <w:szCs w:val="28"/>
+        </w:rPr>
+        <w:t>кенд</w:t>
+      </w:r>
+      <w:proofErr w:type="spellEnd"/>
+      <w:r>
+        <w:rPr>
+          <w:szCs w:val="28"/>
+        </w:rPr>
+        <w:t xml:space="preserve"> и получение файлов из </w:t>
+      </w:r>
+      <w:proofErr w:type="spellStart"/>
+      <w:r>
+        <w:rPr>
+          <w:szCs w:val="28"/>
+        </w:rPr>
+        <w:t>бекенда</w:t>
+      </w:r>
+      <w:proofErr w:type="spellEnd"/>
+      <w:r>
+        <w:rPr>
+          <w:szCs w:val="28"/>
+        </w:rPr>
+        <w:t>.</w:t>
+      </w:r>
+    </w:p>
+    <w:p>
+      <w:pPr>
+        <w:pStyle w:val="ListParagraph124"/>
+        <w:numPr>
+          <w:ilvl w:val="0"/>
+          <w:numId w:val="5"/>
+        </w:numPr>
+        <w:tabs>
+          <w:tab w:val="left" w:pos="426"/>
+        </w:tabs>
+        <w:spacing w:line="360" w:lineRule="auto"/>
+        <w:jc w:val="left"/>
+        <w:rPr>
+          <w:szCs w:val="28"/>
+        </w:rPr>
+      </w:pPr>
+      <w:proofErr w:type="spellStart"/>
+      <w:r>
+        <w:rPr>
+          <w:b/>
+          <w:i/>
+          <w:szCs w:val="28"/>
+        </w:rPr>
+        <w:t>Бэ</w:t>
+      </w:r>
+      <w:r>
+        <w:rPr>
+          <w:b/>
+          <w:i/>
+          <w:szCs w:val="28"/>
+        </w:rPr>
+        <w:t>кенд</w:t>
+      </w:r>
+      <w:proofErr w:type="spellEnd"/>
+      <w:r>
+        <w:rPr>
+          <w:b/>
+          <w:i/>
+          <w:szCs w:val="28"/>
+        </w:rPr>
+        <w:t xml:space="preserve"> профилей</w:t>
+      </w:r>
+      <w:r>
+        <w:rPr>
+          <w:szCs w:val="28"/>
+        </w:rPr>
+        <w:t xml:space="preserve"> должен быть серверным приложением, которое:</w:t>
+      </w:r>
+    </w:p>
+    <w:p>
+      <w:pPr>
+        <w:pStyle w:val="ListParagraph124"/>
+        <w:numPr>
+          <w:ilvl w:val="0"/>
+          <w:numId w:val="11"/>
+        </w:numPr>
+        <w:spacing w:line="360" w:lineRule="auto"/>
+        <w:jc w:val="left"/>
+        <w:rPr>
+          <w:szCs w:val="28"/>
+        </w:rPr>
+      </w:pPr>
+      <w:r>
+        <w:rPr>
+          <w:szCs w:val="28"/>
+        </w:rPr>
+        <w:t xml:space="preserve">должно принимать и отвечать на запросы в формате </w:t>
+      </w:r>
+      <w:r>
+        <w:rPr>
+          <w:szCs w:val="28"/>
+          <w:lang w:val="en-US"/>
+        </w:rPr>
+        <w:t>JSON</w:t>
+      </w:r>
+      <w:r>
+        <w:rPr>
+          <w:szCs w:val="28"/>
+        </w:rPr>
+        <w:t xml:space="preserve"> по проток</w:t>
+      </w:r>
+      <w:r>
+        <w:rPr>
+          <w:szCs w:val="28"/>
+        </w:rPr>
+        <w:t>о</w:t>
+      </w:r>
+      <w:r>
+        <w:rPr>
+          <w:szCs w:val="28"/>
+        </w:rPr>
+        <w:t xml:space="preserve">лу </w:t>
+      </w:r>
+      <w:r>
+        <w:rPr>
+          <w:szCs w:val="28"/>
+          <w:lang w:val="en-US"/>
+        </w:rPr>
+        <w:t>HTTP</w:t>
+      </w:r>
+      <w:r>
+        <w:rPr>
+          <w:szCs w:val="28"/>
+        </w:rPr>
+        <w:t>;</w:t>
+      </w:r>
+    </w:p>
+    <w:p>
+      <w:pPr>
+        <w:pStyle w:val="ListParagraph124"/>
+        <w:numPr>
+          <w:ilvl w:val="0"/>
+          <w:numId w:val="11"/>
+        </w:numPr>
+        <w:spacing w:line="360" w:lineRule="auto"/>
+        <w:jc w:val="left"/>
+        <w:rPr>
+          <w:szCs w:val="28"/>
+        </w:rPr>
+      </w:pPr>
+      <w:r>
+        <w:rPr>
+          <w:szCs w:val="28"/>
+        </w:rPr>
+        <w:t>обрабатывать запросы на создание, удаление, редактирование и получение пр</w:t>
+      </w:r>
+      <w:r>
+        <w:rPr>
+          <w:szCs w:val="28"/>
+        </w:rPr>
+        <w:t>о</w:t>
+      </w:r>
+      <w:r>
+        <w:rPr>
+          <w:szCs w:val="28"/>
+        </w:rPr>
+        <w:t>филя пользователя по ключу – идентификатору пользовател</w:t>
+      </w:r>
+      <w:r>
+        <w:rPr>
+          <w:szCs w:val="28"/>
+        </w:rPr>
+        <w:t>я.</w:t>
+      </w:r>
+    </w:p>
+    <w:p>
+      <w:pPr>
+        <w:pStyle w:val="ListParagraph124"/>
+        <w:spacing w:line="360" w:lineRule="auto"/>
+        <w:ind w:left="928"/>
+        <w:jc w:val="left"/>
+        <w:rPr>
+          <w:szCs w:val="28"/>
+        </w:rPr>
+      </w:pPr>
+      <w:r>
+        <w:rPr>
+          <w:szCs w:val="28"/>
+        </w:rPr>
+        <w:t>При разр</w:t>
+      </w:r>
+      <w:r>
+        <w:rPr>
+          <w:szCs w:val="28"/>
+        </w:rPr>
+        <w:t xml:space="preserve">аботке базы данных, содержащей </w:t>
+      </w:r>
+      <w:r>
+        <w:rPr>
+          <w:szCs w:val="28"/>
+        </w:rPr>
+        <w:t>информацию о профилях, требуется учитывать следующие требования:</w:t>
+      </w:r>
+    </w:p>
+    <w:p>
+      <w:pPr>
+        <w:pStyle w:val="a4"/>
+        <w:numPr>
+          <w:ilvl w:val="1"/>
+          <w:numId w:val="9"/>
+        </w:numPr>
+      </w:pPr>
+      <w:r>
+        <w:t>необходимо разработать скрипт для автоматического создания резер</w:t>
+      </w:r>
+      <w:r>
+        <w:t>в</w:t>
+      </w:r>
+      <w:r>
+        <w:t>ной копий базы да</w:t>
+      </w:r>
+      <w:r>
+        <w:t>н</w:t>
+      </w:r>
+      <w:r>
+        <w:t>ных по расписанию;</w:t>
+      </w:r>
+    </w:p>
+    <w:p>
+      <w:pPr>
+        <w:pStyle w:val="a4"/>
+        <w:numPr>
+          <w:ilvl w:val="1"/>
+          <w:numId w:val="9"/>
+        </w:numPr>
+      </w:pPr>
+      <w:r>
+        <w:t>первичным ключом является идентификатор пользователя;</w:t>
+      </w:r>
+    </w:p>
+    <w:p>
+      <w:pPr>
+        <w:pStyle w:val="ListParagraph124"/>
+        <w:numPr>
+          <w:ilvl w:val="0"/>
+          <w:numId w:val="5"/>
+        </w:numPr>
+        <w:spacing w:line="360" w:lineRule="auto"/>
+        <w:jc w:val="left"/>
+        <w:rPr>
+          <w:szCs w:val="28"/>
+        </w:rPr>
+      </w:pPr>
+      <w:proofErr w:type="spellStart"/>
+      <w:r>
+        <w:rPr>
+          <w:b/>
+          <w:i/>
+          <w:szCs w:val="28"/>
+        </w:rPr>
+        <w:t>Бэкенд</w:t>
+      </w:r>
+      <w:proofErr w:type="spellEnd"/>
+      <w:r>
+        <w:rPr>
+          <w:b/>
+          <w:i/>
+          <w:szCs w:val="28"/>
+        </w:rPr>
+        <w:t xml:space="preserve"> выдачи и сбора заданий</w:t>
+      </w:r>
+      <w:r>
+        <w:rPr>
+          <w:szCs w:val="28"/>
+        </w:rPr>
+        <w:t xml:space="preserve"> должен быть серверным приложением, которое:</w:t>
+      </w:r>
+    </w:p>
+    <w:p>
+      <w:pPr>
+        <w:pStyle w:val="a4"/>
+        <w:numPr>
+          <w:ilvl w:val="0"/>
+          <w:numId w:val="12"/>
+        </w:numPr>
+      </w:pPr>
+      <w:r>
+        <w:t>принимает и отвечает на запросы в формате JSON по протоколу HTTP;</w:t>
+      </w:r>
+    </w:p>
+    <w:p>
+      <w:pPr>
+        <w:pStyle w:val="a4"/>
+        <w:numPr>
+          <w:ilvl w:val="0"/>
+          <w:numId w:val="12"/>
+        </w:numPr>
+      </w:pPr>
+      <w:r>
+        <w:t>обрабатывает запросы</w:t>
+      </w:r>
+      <w:r>
+        <w:t xml:space="preserve"> </w:t>
+      </w:r>
+      <w:r>
+        <w:rPr>
+          <w:b/>
+        </w:rPr>
+        <w:t>преподавателя</w:t>
+      </w:r>
+      <w:r>
+        <w:t xml:space="preserve"> на </w:t>
+      </w:r>
+      <w:r>
+        <w:t>добавление задания к уроку и получение ответа конкретного студента;</w:t>
+      </w:r>
+    </w:p>
+    <w:p>
+      <w:pPr>
+        <w:pStyle w:val="a4"/>
+        <w:numPr>
+          <w:ilvl w:val="0"/>
+          <w:numId w:val="12"/>
+        </w:numPr>
+      </w:pPr>
+      <w:r>
+        <w:t>обрабатывает запросы</w:t>
+      </w:r>
+      <w:r>
+        <w:t xml:space="preserve"> </w:t>
+      </w:r>
+      <w:r>
+        <w:rPr>
+          <w:b/>
+        </w:rPr>
+        <w:t>студента</w:t>
+      </w:r>
+      <w:r>
+        <w:t xml:space="preserve"> на </w:t>
+      </w:r>
+      <w:r>
+        <w:t>добавление</w:t>
+      </w:r>
+      <w:r>
+        <w:t xml:space="preserve"> ответа к</w:t>
+      </w:r>
+      <w:r>
+        <w:t xml:space="preserve"> </w:t>
+      </w:r>
+      <w:r>
+        <w:t>заданию;</w:t>
+      </w:r>
+    </w:p>
+    <w:p>
+      <w:pPr>
+        <w:pStyle w:val="a4"/>
+        <w:numPr>
+          <w:ilvl w:val="0"/>
+          <w:numId w:val="12"/>
+        </w:numPr>
+      </w:pPr>
+      <w:r>
+        <w:rPr>
+          <w:szCs w:val="28"/>
+        </w:rPr>
+        <w:t>необходимо разработать скрипт для автоматического создания резервной копий базы данных по расписанию;</w:t>
+      </w:r>
+    </w:p>
+    <w:p>
+      <w:pPr>
+        <w:pStyle w:val="a4"/>
+        <w:rPr>
+          <w:szCs w:val="28"/>
+        </w:rPr>
+      </w:pPr>
+    </w:p>
+    <w:p>
+      <w:pPr>
+        <w:suppressAutoHyphens w:val="0"/>
+        <w:spacing w:after="160" w:line="259" w:lineRule="auto"/>
+        <w:textAlignment w:val="auto"/>
+        <w:rPr>
+          <w:szCs w:val="28"/>
+        </w:rPr>
+      </w:pPr>
+      <w:r>
+        <w:rPr>
+          <w:szCs w:val="28"/>
+        </w:rPr>
+        <w:br w:type="page"/>
+      </w:r>
+    </w:p>
+    <w:p>
+      <w:pPr>
+        <w:pStyle w:val="a4"/>
+      </w:pPr>
+      <w:bookmarkStart w:id="4" w:name="_GoBack"/>
+      <w:bookmarkEnd w:id="4"/>
+    </w:p>
+    <w:p/>
     <w:sectPr>
+      <w:footerReference w:type="default" r:id="rId8"/>
       <w:pgSz w:w="11906" w:h="16838"/>
       <w:pgMar w:top="1134" w:right="850" w:bottom="1134" w:left="1701" w:header="708" w:footer="708" w:gutter="0"/>
       <w:cols w:space="708"/>
+      <w:titlePg/>
       <w:docGrid w:linePitch="360"/>
     </w:sectPr>
   </w:body>
 </w:document>
+</file>
+
+<file path=word/endnotes.xml><?xml version="1.0" encoding="utf-8"?>
+<w:endnotes xmlns:wpc="http://schemas.microsoft.com/office/word/2010/wordprocessingCanvas" xmlns:mc="http://schemas.openxmlformats.org/markup-compatibility/2006" xmlns:o="urn:schemas-microsoft-com:office:office" xmlns:r="http://schemas.openxmlformats.org/officeDocument/2006/relationships" xmlns:m="http://schemas.openxmlformats.org/officeDocument/2006/math" xmlns:v="urn:schemas-microsoft-com:vml" xmlns:wp14="http://schemas.microsoft.com/office/word/2010/wordprocessingDrawing" xmlns:wp="http://schemas.openxmlformats.org/drawingml/2006/wordprocessingDrawing" xmlns:w10="urn:schemas-microsoft-com:office:word" xmlns:w="http://schemas.openxmlformats.org/wordprocessingml/2006/main" xmlns:w14="http://schemas.microsoft.com/office/word/2010/wordml" xmlns:w15="http://schemas.microsoft.com/office/word/2012/wordml" xmlns:wpg="http://schemas.microsoft.com/office/word/2010/wordprocessingGroup" xmlns:wpi="http://schemas.microsoft.com/office/word/2010/wordprocessingInk" xmlns:wne="http://schemas.microsoft.com/office/word/2006/wordml" xmlns:wps="http://schemas.microsoft.com/office/word/2010/wordprocessingShape" mc:Ignorable="w14 w15 wp14">
+  <w:endnote w:type="separator" w:id="-1">
+    <w:p>
+      <w:pPr>
+        <w:spacing w:line="240" w:lineRule="auto"/>
+      </w:pPr>
+      <w:r>
+        <w:separator/>
+      </w:r>
+    </w:p>
+  </w:endnote>
+  <w:endnote w:type="continuationSeparator" w:id="0">
+    <w:p>
+      <w:pPr>
+        <w:spacing w:line="240" w:lineRule="auto"/>
+      </w:pPr>
+      <w:r>
+        <w:continuationSeparator/>
+      </w:r>
+    </w:p>
+  </w:endnote>
+</w:endnotes>
+</file>
+
+<file path=word/footer1.xml><?xml version="1.0" encoding="utf-8"?>
+<w:ftr xmlns:wpc="http://schemas.microsoft.com/office/word/2010/wordprocessingCanvas" xmlns:mc="http://schemas.openxmlformats.org/markup-compatibility/2006" xmlns:o="urn:schemas-microsoft-com:office:office" xmlns:r="http://schemas.openxmlformats.org/officeDocument/2006/relationships" xmlns:m="http://schemas.openxmlformats.org/officeDocument/2006/math" xmlns:v="urn:schemas-microsoft-com:vml" xmlns:wp14="http://schemas.microsoft.com/office/word/2010/wordprocessingDrawing" xmlns:wp="http://schemas.openxmlformats.org/drawingml/2006/wordprocessingDrawing" xmlns:w10="urn:schemas-microsoft-com:office:word" xmlns:w="http://schemas.openxmlformats.org/wordprocessingml/2006/main" xmlns:w14="http://schemas.microsoft.com/office/word/2010/wordml" xmlns:w15="http://schemas.microsoft.com/office/word/2012/wordml" xmlns:wpg="http://schemas.microsoft.com/office/word/2010/wordprocessingGroup" xmlns:wpi="http://schemas.microsoft.com/office/word/2010/wordprocessingInk" xmlns:wne="http://schemas.microsoft.com/office/word/2006/wordml" xmlns:wps="http://schemas.microsoft.com/office/word/2010/wordprocessingShape" mc:Ignorable="w14 w15 wp14">
+  <w:sdt>
+    <w:sdtPr>
+      <w:id w:val="455834900"/>
+      <w:docPartObj>
+        <w:docPartGallery w:val="Page Numbers (Bottom of Page)"/>
+        <w:docPartUnique/>
+      </w:docPartObj>
+    </w:sdtPr>
+    <w:sdtContent>
+      <w:p>
+        <w:pPr>
+          <w:pStyle w:val="a7"/>
+          <w:jc w:val="center"/>
+        </w:pPr>
+        <w:r>
+          <w:fldChar w:fldCharType="begin"/>
+        </w:r>
+        <w:r>
+          <w:instrText>PAGE   \* MERGEFORMAT</w:instrText>
+        </w:r>
+        <w:r>
+          <w:fldChar w:fldCharType="separate"/>
+        </w:r>
+        <w:r>
+          <w:rPr>
+            <w:noProof/>
+          </w:rPr>
+          <w:t>5</w:t>
+        </w:r>
+        <w:r>
+          <w:fldChar w:fldCharType="end"/>
+        </w:r>
+      </w:p>
+    </w:sdtContent>
+  </w:sdt>
+  <w:p>
+    <w:pPr>
+      <w:pStyle w:val="a7"/>
+    </w:pPr>
+  </w:p>
+</w:ftr>
+</file>
+
+<file path=word/footnotes.xml><?xml version="1.0" encoding="utf-8"?>
+<w:footnotes xmlns:wpc="http://schemas.microsoft.com/office/word/2010/wordprocessingCanvas" xmlns:mc="http://schemas.openxmlformats.org/markup-compatibility/2006" xmlns:o="urn:schemas-microsoft-com:office:office" xmlns:r="http://schemas.openxmlformats.org/officeDocument/2006/relationships" xmlns:m="http://schemas.openxmlformats.org/officeDocument/2006/math" xmlns:v="urn:schemas-microsoft-com:vml" xmlns:wp14="http://schemas.microsoft.com/office/word/2010/wordprocessingDrawing" xmlns:wp="http://schemas.openxmlformats.org/drawingml/2006/wordprocessingDrawing" xmlns:w10="urn:schemas-microsoft-com:office:word" xmlns:w="http://schemas.openxmlformats.org/wordprocessingml/2006/main" xmlns:w14="http://schemas.microsoft.com/office/word/2010/wordml" xmlns:w15="http://schemas.microsoft.com/office/word/2012/wordml" xmlns:wpg="http://schemas.microsoft.com/office/word/2010/wordprocessingGroup" xmlns:wpi="http://schemas.microsoft.com/office/word/2010/wordprocessingInk" xmlns:wne="http://schemas.microsoft.com/office/word/2006/wordml" xmlns:wps="http://schemas.microsoft.com/office/word/2010/wordprocessingShape" mc:Ignorable="w14 w15 wp14">
+  <w:footnote w:type="separator" w:id="-1">
+    <w:p>
+      <w:pPr>
+        <w:spacing w:line="240" w:lineRule="auto"/>
+      </w:pPr>
+      <w:r>
+        <w:separator/>
+      </w:r>
+    </w:p>
+  </w:footnote>
+  <w:footnote w:type="continuationSeparator" w:id="0">
+    <w:p>
+      <w:pPr>
+        <w:spacing w:line="240" w:lineRule="auto"/>
+      </w:pPr>
+      <w:r>
+        <w:continuationSeparator/>
+      </w:r>
+    </w:p>
+  </w:footnote>
+</w:footnotes>
+</file>
+
+<file path=word/numbering.xml><?xml version="1.0" encoding="utf-8"?>
+<w:numbering xmlns:wpc="http://schemas.microsoft.com/office/word/2010/wordprocessingCanvas" xmlns:mc="http://schemas.openxmlformats.org/markup-compatibility/2006" xmlns:o="urn:schemas-microsoft-com:office:office" xmlns:r="http://schemas.openxmlformats.org/officeDocument/2006/relationships" xmlns:m="http://schemas.openxmlformats.org/officeDocument/2006/math" xmlns:v="urn:schemas-microsoft-com:vml" xmlns:wp14="http://schemas.microsoft.com/office/word/2010/wordprocessingDrawing" xmlns:wp="http://schemas.openxmlformats.org/drawingml/2006/wordprocessingDrawing" xmlns:w10="urn:schemas-microsoft-com:office:word" xmlns:w="http://schemas.openxmlformats.org/wordprocessingml/2006/main" xmlns:w14="http://schemas.microsoft.com/office/word/2010/wordml" xmlns:w15="http://schemas.microsoft.com/office/word/2012/wordml" xmlns:wpg="http://schemas.microsoft.com/office/word/2010/wordprocessingGroup" xmlns:wpi="http://schemas.microsoft.com/office/word/2010/wordprocessingInk" xmlns:wne="http://schemas.microsoft.com/office/word/2006/wordml" xmlns:wps="http://schemas.microsoft.com/office/word/2010/wordprocessingShape" mc:Ignorable="w14 w15 wp14">
+  <w:abstractNum w:abstractNumId="0" w15:restartNumberingAfterBreak="0">
+    <w:nsid w:val="0164003A"/>
+    <w:multiLevelType w:val="hybridMultilevel"/>
+    <w:tmpl w:val="D6FAE356"/>
+    <w:lvl w:ilvl="0" w:tplc="04090001">
+      <w:start w:val="1"/>
+      <w:numFmt w:val="bullet"/>
+      <w:lvlText w:val=""/>
+      <w:lvlJc w:val="left"/>
+      <w:pPr>
+        <w:ind w:left="928" w:hanging="360"/>
+      </w:pPr>
+      <w:rPr>
+        <w:rFonts w:ascii="Symbol" w:hAnsi="Symbol" w:hint="default"/>
+      </w:rPr>
+    </w:lvl>
+    <w:lvl w:ilvl="1" w:tplc="04090003">
+      <w:start w:val="1"/>
+      <w:numFmt w:val="bullet"/>
+      <w:lvlText w:val="o"/>
+      <w:lvlJc w:val="left"/>
+      <w:pPr>
+        <w:ind w:left="1788" w:hanging="360"/>
+      </w:pPr>
+      <w:rPr>
+        <w:rFonts w:ascii="Courier New" w:hAnsi="Courier New" w:hint="default"/>
+      </w:rPr>
+    </w:lvl>
+    <w:lvl w:ilvl="2" w:tplc="04090005" w:tentative="1">
+      <w:start w:val="1"/>
+      <w:numFmt w:val="bullet"/>
+      <w:lvlText w:val=""/>
+      <w:lvlJc w:val="left"/>
+      <w:pPr>
+        <w:ind w:left="2508" w:hanging="360"/>
+      </w:pPr>
+      <w:rPr>
+        <w:rFonts w:ascii="Wingdings" w:hAnsi="Wingdings" w:hint="default"/>
+      </w:rPr>
+    </w:lvl>
+    <w:lvl w:ilvl="3" w:tplc="04090001" w:tentative="1">
+      <w:start w:val="1"/>
+      <w:numFmt w:val="bullet"/>
+      <w:lvlText w:val=""/>
+      <w:lvlJc w:val="left"/>
+      <w:pPr>
+        <w:ind w:left="3228" w:hanging="360"/>
+      </w:pPr>
+      <w:rPr>
+        <w:rFonts w:ascii="Symbol" w:hAnsi="Symbol" w:hint="default"/>
+      </w:rPr>
+    </w:lvl>
+    <w:lvl w:ilvl="4" w:tplc="04090003" w:tentative="1">
+      <w:start w:val="1"/>
+      <w:numFmt w:val="bullet"/>
+      <w:lvlText w:val="o"/>
+      <w:lvlJc w:val="left"/>
+      <w:pPr>
+        <w:ind w:left="3948" w:hanging="360"/>
+      </w:pPr>
+      <w:rPr>
+        <w:rFonts w:ascii="Courier New" w:hAnsi="Courier New" w:hint="default"/>
+      </w:rPr>
+    </w:lvl>
+    <w:lvl w:ilvl="5" w:tplc="04090005" w:tentative="1">
+      <w:start w:val="1"/>
+      <w:numFmt w:val="bullet"/>
+      <w:lvlText w:val=""/>
+      <w:lvlJc w:val="left"/>
+      <w:pPr>
+        <w:ind w:left="4668" w:hanging="360"/>
+      </w:pPr>
+      <w:rPr>
+        <w:rFonts w:ascii="Wingdings" w:hAnsi="Wingdings" w:hint="default"/>
+      </w:rPr>
+    </w:lvl>
+    <w:lvl w:ilvl="6" w:tplc="04090001" w:tentative="1">
+      <w:start w:val="1"/>
+      <w:numFmt w:val="bullet"/>
+      <w:lvlText w:val=""/>
+      <w:lvlJc w:val="left"/>
+      <w:pPr>
+        <w:ind w:left="5388" w:hanging="360"/>
+      </w:pPr>
+      <w:rPr>
+        <w:rFonts w:ascii="Symbol" w:hAnsi="Symbol" w:hint="default"/>
+      </w:rPr>
+    </w:lvl>
+    <w:lvl w:ilvl="7" w:tplc="04090003" w:tentative="1">
+      <w:start w:val="1"/>
+      <w:numFmt w:val="bullet"/>
+      <w:lvlText w:val="o"/>
+      <w:lvlJc w:val="left"/>
+      <w:pPr>
+        <w:ind w:left="6108" w:hanging="360"/>
+      </w:pPr>
+      <w:rPr>
+        <w:rFonts w:ascii="Courier New" w:hAnsi="Courier New" w:hint="default"/>
+      </w:rPr>
+    </w:lvl>
+    <w:lvl w:ilvl="8" w:tplc="04090005" w:tentative="1">
+      <w:start w:val="1"/>
+      <w:numFmt w:val="bullet"/>
+      <w:lvlText w:val=""/>
+      <w:lvlJc w:val="left"/>
+      <w:pPr>
+        <w:ind w:left="6828" w:hanging="360"/>
+      </w:pPr>
+      <w:rPr>
+        <w:rFonts w:ascii="Wingdings" w:hAnsi="Wingdings" w:hint="default"/>
+      </w:rPr>
+    </w:lvl>
+  </w:abstractNum>
+  <w:abstractNum w:abstractNumId="1" w15:restartNumberingAfterBreak="0">
+    <w:nsid w:val="0A3E2A42"/>
+    <w:multiLevelType w:val="hybridMultilevel"/>
+    <w:tmpl w:val="B2FCF240"/>
+    <w:lvl w:ilvl="0" w:tplc="04090001">
+      <w:start w:val="1"/>
+      <w:numFmt w:val="bullet"/>
+      <w:lvlText w:val=""/>
+      <w:lvlJc w:val="left"/>
+      <w:pPr>
+        <w:ind w:left="1068" w:hanging="360"/>
+      </w:pPr>
+      <w:rPr>
+        <w:rFonts w:ascii="Symbol" w:hAnsi="Symbol" w:hint="default"/>
+      </w:rPr>
+    </w:lvl>
+    <w:lvl w:ilvl="1" w:tplc="04190001">
+      <w:start w:val="1"/>
+      <w:numFmt w:val="bullet"/>
+      <w:lvlText w:val=""/>
+      <w:lvlJc w:val="left"/>
+      <w:pPr>
+        <w:ind w:left="1788" w:hanging="360"/>
+      </w:pPr>
+      <w:rPr>
+        <w:rFonts w:ascii="Symbol" w:hAnsi="Symbol" w:hint="default"/>
+      </w:rPr>
+    </w:lvl>
+    <w:lvl w:ilvl="2" w:tplc="04090005" w:tentative="1">
+      <w:start w:val="1"/>
+      <w:numFmt w:val="bullet"/>
+      <w:lvlText w:val=""/>
+      <w:lvlJc w:val="left"/>
+      <w:pPr>
+        <w:ind w:left="2508" w:hanging="360"/>
+      </w:pPr>
+      <w:rPr>
+        <w:rFonts w:ascii="Wingdings" w:hAnsi="Wingdings" w:hint="default"/>
+      </w:rPr>
+    </w:lvl>
+    <w:lvl w:ilvl="3" w:tplc="04090001" w:tentative="1">
+      <w:start w:val="1"/>
+      <w:numFmt w:val="bullet"/>
+      <w:lvlText w:val=""/>
+      <w:lvlJc w:val="left"/>
+      <w:pPr>
+        <w:ind w:left="3228" w:hanging="360"/>
+      </w:pPr>
+      <w:rPr>
+        <w:rFonts w:ascii="Symbol" w:hAnsi="Symbol" w:hint="default"/>
+      </w:rPr>
+    </w:lvl>
+    <w:lvl w:ilvl="4" w:tplc="04090003" w:tentative="1">
+      <w:start w:val="1"/>
+      <w:numFmt w:val="bullet"/>
+      <w:lvlText w:val="o"/>
+      <w:lvlJc w:val="left"/>
+      <w:pPr>
+        <w:ind w:left="3948" w:hanging="360"/>
+      </w:pPr>
+      <w:rPr>
+        <w:rFonts w:ascii="Courier New" w:hAnsi="Courier New" w:hint="default"/>
+      </w:rPr>
+    </w:lvl>
+    <w:lvl w:ilvl="5" w:tplc="04090005" w:tentative="1">
+      <w:start w:val="1"/>
+      <w:numFmt w:val="bullet"/>
+      <w:lvlText w:val=""/>
+      <w:lvlJc w:val="left"/>
+      <w:pPr>
+        <w:ind w:left="4668" w:hanging="360"/>
+      </w:pPr>
+      <w:rPr>
+        <w:rFonts w:ascii="Wingdings" w:hAnsi="Wingdings" w:hint="default"/>
+      </w:rPr>
+    </w:lvl>
+    <w:lvl w:ilvl="6" w:tplc="04090001" w:tentative="1">
+      <w:start w:val="1"/>
+      <w:numFmt w:val="bullet"/>
+      <w:lvlText w:val=""/>
+      <w:lvlJc w:val="left"/>
+      <w:pPr>
+        <w:ind w:left="5388" w:hanging="360"/>
+      </w:pPr>
+      <w:rPr>
+        <w:rFonts w:ascii="Symbol" w:hAnsi="Symbol" w:hint="default"/>
+      </w:rPr>
+    </w:lvl>
+    <w:lvl w:ilvl="7" w:tplc="04090003" w:tentative="1">
+      <w:start w:val="1"/>
+      <w:numFmt w:val="bullet"/>
+      <w:lvlText w:val="o"/>
+      <w:lvlJc w:val="left"/>
+      <w:pPr>
+        <w:ind w:left="6108" w:hanging="360"/>
+      </w:pPr>
+      <w:rPr>
+        <w:rFonts w:ascii="Courier New" w:hAnsi="Courier New" w:hint="default"/>
+      </w:rPr>
+    </w:lvl>
+    <w:lvl w:ilvl="8" w:tplc="04090005" w:tentative="1">
+      <w:start w:val="1"/>
+      <w:numFmt w:val="bullet"/>
+      <w:lvlText w:val=""/>
+      <w:lvlJc w:val="left"/>
+      <w:pPr>
+        <w:ind w:left="6828" w:hanging="360"/>
+      </w:pPr>
+      <w:rPr>
+        <w:rFonts w:ascii="Wingdings" w:hAnsi="Wingdings" w:hint="default"/>
+      </w:rPr>
+    </w:lvl>
+  </w:abstractNum>
+  <w:abstractNum w:abstractNumId="2" w15:restartNumberingAfterBreak="0">
+    <w:nsid w:val="1C3D0278"/>
+    <w:multiLevelType w:val="hybridMultilevel"/>
+    <w:tmpl w:val="E2127236"/>
+    <w:lvl w:ilvl="0" w:tplc="04190001">
+      <w:start w:val="1"/>
+      <w:numFmt w:val="bullet"/>
+      <w:lvlText w:val=""/>
+      <w:lvlJc w:val="left"/>
+      <w:pPr>
+        <w:ind w:left="993" w:hanging="360"/>
+      </w:pPr>
+      <w:rPr>
+        <w:rFonts w:ascii="Symbol" w:hAnsi="Symbol" w:hint="default"/>
+      </w:rPr>
+    </w:lvl>
+    <w:lvl w:ilvl="1" w:tplc="04090003">
+      <w:start w:val="1"/>
+      <w:numFmt w:val="bullet"/>
+      <w:lvlText w:val="o"/>
+      <w:lvlJc w:val="left"/>
+      <w:pPr>
+        <w:ind w:left="1713" w:hanging="360"/>
+      </w:pPr>
+      <w:rPr>
+        <w:rFonts w:ascii="Courier New" w:hAnsi="Courier New" w:hint="default"/>
+      </w:rPr>
+    </w:lvl>
+    <w:lvl w:ilvl="2" w:tplc="04090005" w:tentative="1">
+      <w:start w:val="1"/>
+      <w:numFmt w:val="bullet"/>
+      <w:lvlText w:val=""/>
+      <w:lvlJc w:val="left"/>
+      <w:pPr>
+        <w:ind w:left="2433" w:hanging="360"/>
+      </w:pPr>
+      <w:rPr>
+        <w:rFonts w:ascii="Wingdings" w:hAnsi="Wingdings" w:hint="default"/>
+      </w:rPr>
+    </w:lvl>
+    <w:lvl w:ilvl="3" w:tplc="04090001" w:tentative="1">
+      <w:start w:val="1"/>
+      <w:numFmt w:val="bullet"/>
+      <w:lvlText w:val=""/>
+      <w:lvlJc w:val="left"/>
+      <w:pPr>
+        <w:ind w:left="3153" w:hanging="360"/>
+      </w:pPr>
+      <w:rPr>
+        <w:rFonts w:ascii="Symbol" w:hAnsi="Symbol" w:hint="default"/>
+      </w:rPr>
+    </w:lvl>
+    <w:lvl w:ilvl="4" w:tplc="04090003" w:tentative="1">
+      <w:start w:val="1"/>
+      <w:numFmt w:val="bullet"/>
+      <w:lvlText w:val="o"/>
+      <w:lvlJc w:val="left"/>
+      <w:pPr>
+        <w:ind w:left="3873" w:hanging="360"/>
+      </w:pPr>
+      <w:rPr>
+        <w:rFonts w:ascii="Courier New" w:hAnsi="Courier New" w:hint="default"/>
+      </w:rPr>
+    </w:lvl>
+    <w:lvl w:ilvl="5" w:tplc="04090005" w:tentative="1">
+      <w:start w:val="1"/>
+      <w:numFmt w:val="bullet"/>
+      <w:lvlText w:val=""/>
+      <w:lvlJc w:val="left"/>
+      <w:pPr>
+        <w:ind w:left="4593" w:hanging="360"/>
+      </w:pPr>
+      <w:rPr>
+        <w:rFonts w:ascii="Wingdings" w:hAnsi="Wingdings" w:hint="default"/>
+      </w:rPr>
+    </w:lvl>
+    <w:lvl w:ilvl="6" w:tplc="04090001" w:tentative="1">
+      <w:start w:val="1"/>
+      <w:numFmt w:val="bullet"/>
+      <w:lvlText w:val=""/>
+      <w:lvlJc w:val="left"/>
+      <w:pPr>
+        <w:ind w:left="5313" w:hanging="360"/>
+      </w:pPr>
+      <w:rPr>
+        <w:rFonts w:ascii="Symbol" w:hAnsi="Symbol" w:hint="default"/>
+      </w:rPr>
+    </w:lvl>
+    <w:lvl w:ilvl="7" w:tplc="04090003" w:tentative="1">
+      <w:start w:val="1"/>
+      <w:numFmt w:val="bullet"/>
+      <w:lvlText w:val="o"/>
+      <w:lvlJc w:val="left"/>
+      <w:pPr>
+        <w:ind w:left="6033" w:hanging="360"/>
+      </w:pPr>
+      <w:rPr>
+        <w:rFonts w:ascii="Courier New" w:hAnsi="Courier New" w:hint="default"/>
+      </w:rPr>
+    </w:lvl>
+    <w:lvl w:ilvl="8" w:tplc="04090005" w:tentative="1">
+      <w:start w:val="1"/>
+      <w:numFmt w:val="bullet"/>
+      <w:lvlText w:val=""/>
+      <w:lvlJc w:val="left"/>
+      <w:pPr>
+        <w:ind w:left="6753" w:hanging="360"/>
+      </w:pPr>
+      <w:rPr>
+        <w:rFonts w:ascii="Wingdings" w:hAnsi="Wingdings" w:hint="default"/>
+      </w:rPr>
+    </w:lvl>
+  </w:abstractNum>
+  <w:abstractNum w:abstractNumId="3" w15:restartNumberingAfterBreak="0">
+    <w:nsid w:val="255E502D"/>
+    <w:multiLevelType w:val="hybridMultilevel"/>
+    <w:tmpl w:val="1C68359A"/>
+    <w:lvl w:ilvl="0" w:tplc="04090001">
+      <w:start w:val="1"/>
+      <w:numFmt w:val="bullet"/>
+      <w:lvlText w:val=""/>
+      <w:lvlJc w:val="left"/>
+      <w:pPr>
+        <w:ind w:left="1776" w:hanging="360"/>
+      </w:pPr>
+      <w:rPr>
+        <w:rFonts w:ascii="Symbol" w:hAnsi="Symbol" w:hint="default"/>
+      </w:rPr>
+    </w:lvl>
+    <w:lvl w:ilvl="1" w:tplc="04090003" w:tentative="1">
+      <w:start w:val="1"/>
+      <w:numFmt w:val="bullet"/>
+      <w:lvlText w:val="o"/>
+      <w:lvlJc w:val="left"/>
+      <w:pPr>
+        <w:ind w:left="2496" w:hanging="360"/>
+      </w:pPr>
+      <w:rPr>
+        <w:rFonts w:ascii="Courier New" w:hAnsi="Courier New" w:hint="default"/>
+      </w:rPr>
+    </w:lvl>
+    <w:lvl w:ilvl="2" w:tplc="04090005" w:tentative="1">
+      <w:start w:val="1"/>
+      <w:numFmt w:val="bullet"/>
+      <w:lvlText w:val=""/>
+      <w:lvlJc w:val="left"/>
+      <w:pPr>
+        <w:ind w:left="3216" w:hanging="360"/>
+      </w:pPr>
+      <w:rPr>
+        <w:rFonts w:ascii="Wingdings" w:hAnsi="Wingdings" w:hint="default"/>
+      </w:rPr>
+    </w:lvl>
+    <w:lvl w:ilvl="3" w:tplc="04090001" w:tentative="1">
+      <w:start w:val="1"/>
+      <w:numFmt w:val="bullet"/>
+      <w:lvlText w:val=""/>
+      <w:lvlJc w:val="left"/>
+      <w:pPr>
+        <w:ind w:left="3936" w:hanging="360"/>
+      </w:pPr>
+      <w:rPr>
+        <w:rFonts w:ascii="Symbol" w:hAnsi="Symbol" w:hint="default"/>
+      </w:rPr>
+    </w:lvl>
+    <w:lvl w:ilvl="4" w:tplc="04090003" w:tentative="1">
+      <w:start w:val="1"/>
+      <w:numFmt w:val="bullet"/>
+      <w:lvlText w:val="o"/>
+      <w:lvlJc w:val="left"/>
+      <w:pPr>
+        <w:ind w:left="4656" w:hanging="360"/>
+      </w:pPr>
+      <w:rPr>
+        <w:rFonts w:ascii="Courier New" w:hAnsi="Courier New" w:hint="default"/>
+      </w:rPr>
+    </w:lvl>
+    <w:lvl w:ilvl="5" w:tplc="04090005" w:tentative="1">
+      <w:start w:val="1"/>
+      <w:numFmt w:val="bullet"/>
+      <w:lvlText w:val=""/>
+      <w:lvlJc w:val="left"/>
+      <w:pPr>
+        <w:ind w:left="5376" w:hanging="360"/>
+      </w:pPr>
+      <w:rPr>
+        <w:rFonts w:ascii="Wingdings" w:hAnsi="Wingdings" w:hint="default"/>
+      </w:rPr>
+    </w:lvl>
+    <w:lvl w:ilvl="6" w:tplc="04090001" w:tentative="1">
+      <w:start w:val="1"/>
+      <w:numFmt w:val="bullet"/>
+      <w:lvlText w:val=""/>
+      <w:lvlJc w:val="left"/>
+      <w:pPr>
+        <w:ind w:left="6096" w:hanging="360"/>
+      </w:pPr>
+      <w:rPr>
+        <w:rFonts w:ascii="Symbol" w:hAnsi="Symbol" w:hint="default"/>
+      </w:rPr>
+    </w:lvl>
+    <w:lvl w:ilvl="7" w:tplc="04090003" w:tentative="1">
+      <w:start w:val="1"/>
+      <w:numFmt w:val="bullet"/>
+      <w:lvlText w:val="o"/>
+      <w:lvlJc w:val="left"/>
+      <w:pPr>
+        <w:ind w:left="6816" w:hanging="360"/>
+      </w:pPr>
+      <w:rPr>
+        <w:rFonts w:ascii="Courier New" w:hAnsi="Courier New" w:hint="default"/>
+      </w:rPr>
+    </w:lvl>
+    <w:lvl w:ilvl="8" w:tplc="04090005" w:tentative="1">
+      <w:start w:val="1"/>
+      <w:numFmt w:val="bullet"/>
+      <w:lvlText w:val=""/>
+      <w:lvlJc w:val="left"/>
+      <w:pPr>
+        <w:ind w:left="7536" w:hanging="360"/>
+      </w:pPr>
+      <w:rPr>
+        <w:rFonts w:ascii="Wingdings" w:hAnsi="Wingdings" w:hint="default"/>
+      </w:rPr>
+    </w:lvl>
+  </w:abstractNum>
+  <w:abstractNum w:abstractNumId="4" w15:restartNumberingAfterBreak="0">
+    <w:nsid w:val="4A3228B0"/>
+    <w:multiLevelType w:val="hybridMultilevel"/>
+    <w:tmpl w:val="4740F504"/>
+    <w:lvl w:ilvl="0" w:tplc="04190001">
+      <w:start w:val="1"/>
+      <w:numFmt w:val="bullet"/>
+      <w:lvlText w:val=""/>
+      <w:lvlJc w:val="left"/>
+      <w:pPr>
+        <w:ind w:left="1068" w:hanging="360"/>
+      </w:pPr>
+      <w:rPr>
+        <w:rFonts w:ascii="Symbol" w:hAnsi="Symbol" w:hint="default"/>
+      </w:rPr>
+    </w:lvl>
+    <w:lvl w:ilvl="1" w:tplc="04190003">
+      <w:start w:val="1"/>
+      <w:numFmt w:val="bullet"/>
+      <w:lvlText w:val="o"/>
+      <w:lvlJc w:val="left"/>
+      <w:pPr>
+        <w:ind w:left="1788" w:hanging="360"/>
+      </w:pPr>
+      <w:rPr>
+        <w:rFonts w:ascii="Courier New" w:hAnsi="Courier New" w:cs="Courier New" w:hint="default"/>
+      </w:rPr>
+    </w:lvl>
+    <w:lvl w:ilvl="2" w:tplc="04190005" w:tentative="1">
+      <w:start w:val="1"/>
+      <w:numFmt w:val="bullet"/>
+      <w:lvlText w:val=""/>
+      <w:lvlJc w:val="left"/>
+      <w:pPr>
+        <w:ind w:left="2508" w:hanging="360"/>
+      </w:pPr>
+      <w:rPr>
+        <w:rFonts w:ascii="Wingdings" w:hAnsi="Wingdings" w:hint="default"/>
+      </w:rPr>
+    </w:lvl>
+    <w:lvl w:ilvl="3" w:tplc="04190001" w:tentative="1">
+      <w:start w:val="1"/>
+      <w:numFmt w:val="bullet"/>
+      <w:lvlText w:val=""/>
+      <w:lvlJc w:val="left"/>
+      <w:pPr>
+        <w:ind w:left="3228" w:hanging="360"/>
+      </w:pPr>
+      <w:rPr>
+        <w:rFonts w:ascii="Symbol" w:hAnsi="Symbol" w:hint="default"/>
+      </w:rPr>
+    </w:lvl>
+    <w:lvl w:ilvl="4" w:tplc="04190003" w:tentative="1">
+      <w:start w:val="1"/>
+      <w:numFmt w:val="bullet"/>
+      <w:lvlText w:val="o"/>
+      <w:lvlJc w:val="left"/>
+      <w:pPr>
+        <w:ind w:left="3948" w:hanging="360"/>
+      </w:pPr>
+      <w:rPr>
+        <w:rFonts w:ascii="Courier New" w:hAnsi="Courier New" w:cs="Courier New" w:hint="default"/>
+      </w:rPr>
+    </w:lvl>
+    <w:lvl w:ilvl="5" w:tplc="04190005" w:tentative="1">
+      <w:start w:val="1"/>
+      <w:numFmt w:val="bullet"/>
+      <w:lvlText w:val=""/>
+      <w:lvlJc w:val="left"/>
+      <w:pPr>
+        <w:ind w:left="4668" w:hanging="360"/>
+      </w:pPr>
+      <w:rPr>
+        <w:rFonts w:ascii="Wingdings" w:hAnsi="Wingdings" w:hint="default"/>
+      </w:rPr>
+    </w:lvl>
+    <w:lvl w:ilvl="6" w:tplc="04190001" w:tentative="1">
+      <w:start w:val="1"/>
+      <w:numFmt w:val="bullet"/>
+      <w:lvlText w:val=""/>
+      <w:lvlJc w:val="left"/>
+      <w:pPr>
+        <w:ind w:left="5388" w:hanging="360"/>
+      </w:pPr>
+      <w:rPr>
+        <w:rFonts w:ascii="Symbol" w:hAnsi="Symbol" w:hint="default"/>
+      </w:rPr>
+    </w:lvl>
+    <w:lvl w:ilvl="7" w:tplc="04190003" w:tentative="1">
+      <w:start w:val="1"/>
+      <w:numFmt w:val="bullet"/>
+      <w:lvlText w:val="o"/>
+      <w:lvlJc w:val="left"/>
+      <w:pPr>
+        <w:ind w:left="6108" w:hanging="360"/>
+      </w:pPr>
+      <w:rPr>
+        <w:rFonts w:ascii="Courier New" w:hAnsi="Courier New" w:cs="Courier New" w:hint="default"/>
+      </w:rPr>
+    </w:lvl>
+    <w:lvl w:ilvl="8" w:tplc="04190005" w:tentative="1">
+      <w:start w:val="1"/>
+      <w:numFmt w:val="bullet"/>
+      <w:lvlText w:val=""/>
+      <w:lvlJc w:val="left"/>
+      <w:pPr>
+        <w:ind w:left="6828" w:hanging="360"/>
+      </w:pPr>
+      <w:rPr>
+        <w:rFonts w:ascii="Wingdings" w:hAnsi="Wingdings" w:hint="default"/>
+      </w:rPr>
+    </w:lvl>
+  </w:abstractNum>
+  <w:abstractNum w:abstractNumId="5" w15:restartNumberingAfterBreak="0">
+    <w:nsid w:val="4A766522"/>
+    <w:multiLevelType w:val="hybridMultilevel"/>
+    <w:tmpl w:val="351E314A"/>
+    <w:lvl w:ilvl="0" w:tplc="04190001">
+      <w:start w:val="1"/>
+      <w:numFmt w:val="bullet"/>
+      <w:lvlText w:val=""/>
+      <w:lvlJc w:val="left"/>
+      <w:pPr>
+        <w:ind w:left="720" w:hanging="360"/>
+      </w:pPr>
+      <w:rPr>
+        <w:rFonts w:ascii="Symbol" w:hAnsi="Symbol" w:hint="default"/>
+      </w:rPr>
+    </w:lvl>
+    <w:lvl w:ilvl="1" w:tplc="04190003">
+      <w:start w:val="1"/>
+      <w:numFmt w:val="bullet"/>
+      <w:lvlText w:val="o"/>
+      <w:lvlJc w:val="left"/>
+      <w:pPr>
+        <w:ind w:left="1440" w:hanging="360"/>
+      </w:pPr>
+      <w:rPr>
+        <w:rFonts w:ascii="Courier New" w:hAnsi="Courier New" w:cs="Courier New" w:hint="default"/>
+      </w:rPr>
+    </w:lvl>
+    <w:lvl w:ilvl="2" w:tplc="04190005" w:tentative="1">
+      <w:start w:val="1"/>
+      <w:numFmt w:val="bullet"/>
+      <w:lvlText w:val=""/>
+      <w:lvlJc w:val="left"/>
+      <w:pPr>
+        <w:ind w:left="2160" w:hanging="360"/>
+      </w:pPr>
+      <w:rPr>
+        <w:rFonts w:ascii="Wingdings" w:hAnsi="Wingdings" w:hint="default"/>
+      </w:rPr>
+    </w:lvl>
+    <w:lvl w:ilvl="3" w:tplc="04190001" w:tentative="1">
+      <w:start w:val="1"/>
+      <w:numFmt w:val="bullet"/>
+      <w:lvlText w:val=""/>
+      <w:lvlJc w:val="left"/>
+      <w:pPr>
+        <w:ind w:left="2880" w:hanging="360"/>
+      </w:pPr>
+      <w:rPr>
+        <w:rFonts w:ascii="Symbol" w:hAnsi="Symbol" w:hint="default"/>
+      </w:rPr>
+    </w:lvl>
+    <w:lvl w:ilvl="4" w:tplc="04190003" w:tentative="1">
+      <w:start w:val="1"/>
+      <w:numFmt w:val="bullet"/>
+      <w:lvlText w:val="o"/>
+      <w:lvlJc w:val="left"/>
+      <w:pPr>
+        <w:ind w:left="3600" w:hanging="360"/>
+      </w:pPr>
+      <w:rPr>
+        <w:rFonts w:ascii="Courier New" w:hAnsi="Courier New" w:cs="Courier New" w:hint="default"/>
+      </w:rPr>
+    </w:lvl>
+    <w:lvl w:ilvl="5" w:tplc="04190005" w:tentative="1">
+      <w:start w:val="1"/>
+      <w:numFmt w:val="bullet"/>
+      <w:lvlText w:val=""/>
+      <w:lvlJc w:val="left"/>
+      <w:pPr>
+        <w:ind w:left="4320" w:hanging="360"/>
+      </w:pPr>
+      <w:rPr>
+        <w:rFonts w:ascii="Wingdings" w:hAnsi="Wingdings" w:hint="default"/>
+      </w:rPr>
+    </w:lvl>
+    <w:lvl w:ilvl="6" w:tplc="04190001" w:tentative="1">
+      <w:start w:val="1"/>
+      <w:numFmt w:val="bullet"/>
+      <w:lvlText w:val=""/>
+      <w:lvlJc w:val="left"/>
+      <w:pPr>
+        <w:ind w:left="5040" w:hanging="360"/>
+      </w:pPr>
+      <w:rPr>
+        <w:rFonts w:ascii="Symbol" w:hAnsi="Symbol" w:hint="default"/>
+      </w:rPr>
+    </w:lvl>
+    <w:lvl w:ilvl="7" w:tplc="04190003" w:tentative="1">
+      <w:start w:val="1"/>
+      <w:numFmt w:val="bullet"/>
+      <w:lvlText w:val="o"/>
+      <w:lvlJc w:val="left"/>
+      <w:pPr>
+        <w:ind w:left="5760" w:hanging="360"/>
+      </w:pPr>
+      <w:rPr>
+        <w:rFonts w:ascii="Courier New" w:hAnsi="Courier New" w:cs="Courier New" w:hint="default"/>
+      </w:rPr>
+    </w:lvl>
+    <w:lvl w:ilvl="8" w:tplc="04190005" w:tentative="1">
+      <w:start w:val="1"/>
+      <w:numFmt w:val="bullet"/>
+      <w:lvlText w:val=""/>
+      <w:lvlJc w:val="left"/>
+      <w:pPr>
+        <w:ind w:left="6480" w:hanging="360"/>
+      </w:pPr>
+      <w:rPr>
+        <w:rFonts w:ascii="Wingdings" w:hAnsi="Wingdings" w:hint="default"/>
+      </w:rPr>
+    </w:lvl>
+  </w:abstractNum>
+  <w:abstractNum w:abstractNumId="6" w15:restartNumberingAfterBreak="0">
+    <w:nsid w:val="4B14102A"/>
+    <w:multiLevelType w:val="hybridMultilevel"/>
+    <w:tmpl w:val="0396F3B0"/>
+    <w:lvl w:ilvl="0" w:tplc="0419000F">
+      <w:start w:val="1"/>
+      <w:numFmt w:val="decimal"/>
+      <w:lvlText w:val="%1."/>
+      <w:lvlJc w:val="left"/>
+      <w:pPr>
+        <w:ind w:left="720" w:hanging="360"/>
+      </w:pPr>
+    </w:lvl>
+    <w:lvl w:ilvl="1" w:tplc="04190019">
+      <w:start w:val="1"/>
+      <w:numFmt w:val="lowerLetter"/>
+      <w:lvlText w:val="%2."/>
+      <w:lvlJc w:val="left"/>
+      <w:pPr>
+        <w:ind w:left="1440" w:hanging="360"/>
+      </w:pPr>
+    </w:lvl>
+    <w:lvl w:ilvl="2" w:tplc="0419001B">
+      <w:start w:val="1"/>
+      <w:numFmt w:val="lowerRoman"/>
+      <w:lvlText w:val="%3."/>
+      <w:lvlJc w:val="right"/>
+      <w:pPr>
+        <w:ind w:left="2160" w:hanging="180"/>
+      </w:pPr>
+    </w:lvl>
+    <w:lvl w:ilvl="3" w:tplc="0419000F">
+      <w:start w:val="1"/>
+      <w:numFmt w:val="decimal"/>
+      <w:lvlText w:val="%4."/>
+      <w:lvlJc w:val="left"/>
+      <w:pPr>
+        <w:ind w:left="2880" w:hanging="360"/>
+      </w:pPr>
+    </w:lvl>
+    <w:lvl w:ilvl="4" w:tplc="04190019" w:tentative="1">
+      <w:start w:val="1"/>
+      <w:numFmt w:val="lowerLetter"/>
+      <w:lvlText w:val="%5."/>
+      <w:lvlJc w:val="left"/>
+      <w:pPr>
+        <w:ind w:left="3600" w:hanging="360"/>
+      </w:pPr>
+    </w:lvl>
+    <w:lvl w:ilvl="5" w:tplc="0419001B" w:tentative="1">
+      <w:start w:val="1"/>
+      <w:numFmt w:val="lowerRoman"/>
+      <w:lvlText w:val="%6."/>
+      <w:lvlJc w:val="right"/>
+      <w:pPr>
+        <w:ind w:left="4320" w:hanging="180"/>
+      </w:pPr>
+    </w:lvl>
+    <w:lvl w:ilvl="6" w:tplc="0419000F" w:tentative="1">
+      <w:start w:val="1"/>
+      <w:numFmt w:val="decimal"/>
+      <w:lvlText w:val="%7."/>
+      <w:lvlJc w:val="left"/>
+      <w:pPr>
+        <w:ind w:left="5040" w:hanging="360"/>
+      </w:pPr>
+    </w:lvl>
+    <w:lvl w:ilvl="7" w:tplc="04190019" w:tentative="1">
+      <w:start w:val="1"/>
+      <w:numFmt w:val="lowerLetter"/>
+      <w:lvlText w:val="%8."/>
+      <w:lvlJc w:val="left"/>
+      <w:pPr>
+        <w:ind w:left="5760" w:hanging="360"/>
+      </w:pPr>
+    </w:lvl>
+    <w:lvl w:ilvl="8" w:tplc="0419001B" w:tentative="1">
+      <w:start w:val="1"/>
+      <w:numFmt w:val="lowerRoman"/>
+      <w:lvlText w:val="%9."/>
+      <w:lvlJc w:val="right"/>
+      <w:pPr>
+        <w:ind w:left="6480" w:hanging="180"/>
+      </w:pPr>
+    </w:lvl>
+  </w:abstractNum>
+  <w:abstractNum w:abstractNumId="7" w15:restartNumberingAfterBreak="0">
+    <w:nsid w:val="4E927230"/>
+    <w:multiLevelType w:val="hybridMultilevel"/>
+    <w:tmpl w:val="FCA8758C"/>
+    <w:lvl w:ilvl="0" w:tplc="04090001">
+      <w:start w:val="1"/>
+      <w:numFmt w:val="bullet"/>
+      <w:lvlText w:val=""/>
+      <w:lvlJc w:val="left"/>
+      <w:pPr>
+        <w:ind w:left="1800" w:hanging="360"/>
+      </w:pPr>
+      <w:rPr>
+        <w:rFonts w:ascii="Symbol" w:hAnsi="Symbol" w:hint="default"/>
+      </w:rPr>
+    </w:lvl>
+    <w:lvl w:ilvl="1" w:tplc="04090003" w:tentative="1">
+      <w:start w:val="1"/>
+      <w:numFmt w:val="bullet"/>
+      <w:lvlText w:val="o"/>
+      <w:lvlJc w:val="left"/>
+      <w:pPr>
+        <w:ind w:left="2520" w:hanging="360"/>
+      </w:pPr>
+      <w:rPr>
+        <w:rFonts w:ascii="Courier New" w:hAnsi="Courier New" w:hint="default"/>
+      </w:rPr>
+    </w:lvl>
+    <w:lvl w:ilvl="2" w:tplc="04090005" w:tentative="1">
+      <w:start w:val="1"/>
+      <w:numFmt w:val="bullet"/>
+      <w:lvlText w:val=""/>
+      <w:lvlJc w:val="left"/>
+      <w:pPr>
+        <w:ind w:left="3240" w:hanging="360"/>
+      </w:pPr>
+      <w:rPr>
+        <w:rFonts w:ascii="Wingdings" w:hAnsi="Wingdings" w:hint="default"/>
+      </w:rPr>
+    </w:lvl>
+    <w:lvl w:ilvl="3" w:tplc="04090001" w:tentative="1">
+      <w:start w:val="1"/>
+      <w:numFmt w:val="bullet"/>
+      <w:lvlText w:val=""/>
+      <w:lvlJc w:val="left"/>
+      <w:pPr>
+        <w:ind w:left="3960" w:hanging="360"/>
+      </w:pPr>
+      <w:rPr>
+        <w:rFonts w:ascii="Symbol" w:hAnsi="Symbol" w:hint="default"/>
+      </w:rPr>
+    </w:lvl>
+    <w:lvl w:ilvl="4" w:tplc="04090003" w:tentative="1">
+      <w:start w:val="1"/>
+      <w:numFmt w:val="bullet"/>
+      <w:lvlText w:val="o"/>
+      <w:lvlJc w:val="left"/>
+      <w:pPr>
+        <w:ind w:left="4680" w:hanging="360"/>
+      </w:pPr>
+      <w:rPr>
+        <w:rFonts w:ascii="Courier New" w:hAnsi="Courier New" w:hint="default"/>
+      </w:rPr>
+    </w:lvl>
+    <w:lvl w:ilvl="5" w:tplc="04090005" w:tentative="1">
+      <w:start w:val="1"/>
+      <w:numFmt w:val="bullet"/>
+      <w:lvlText w:val=""/>
+      <w:lvlJc w:val="left"/>
+      <w:pPr>
+        <w:ind w:left="5400" w:hanging="360"/>
+      </w:pPr>
+      <w:rPr>
+        <w:rFonts w:ascii="Wingdings" w:hAnsi="Wingdings" w:hint="default"/>
+      </w:rPr>
+    </w:lvl>
+    <w:lvl w:ilvl="6" w:tplc="04090001" w:tentative="1">
+      <w:start w:val="1"/>
+      <w:numFmt w:val="bullet"/>
+      <w:lvlText w:val=""/>
+      <w:lvlJc w:val="left"/>
+      <w:pPr>
+        <w:ind w:left="6120" w:hanging="360"/>
+      </w:pPr>
+      <w:rPr>
+        <w:rFonts w:ascii="Symbol" w:hAnsi="Symbol" w:hint="default"/>
+      </w:rPr>
+    </w:lvl>
+    <w:lvl w:ilvl="7" w:tplc="04090003" w:tentative="1">
+      <w:start w:val="1"/>
+      <w:numFmt w:val="bullet"/>
+      <w:lvlText w:val="o"/>
+      <w:lvlJc w:val="left"/>
+      <w:pPr>
+        <w:ind w:left="6840" w:hanging="360"/>
+      </w:pPr>
+      <w:rPr>
+        <w:rFonts w:ascii="Courier New" w:hAnsi="Courier New" w:hint="default"/>
+      </w:rPr>
+    </w:lvl>
+    <w:lvl w:ilvl="8" w:tplc="04090005" w:tentative="1">
+      <w:start w:val="1"/>
+      <w:numFmt w:val="bullet"/>
+      <w:lvlText w:val=""/>
+      <w:lvlJc w:val="left"/>
+      <w:pPr>
+        <w:ind w:left="7560" w:hanging="360"/>
+      </w:pPr>
+      <w:rPr>
+        <w:rFonts w:ascii="Wingdings" w:hAnsi="Wingdings" w:hint="default"/>
+      </w:rPr>
+    </w:lvl>
+  </w:abstractNum>
+  <w:abstractNum w:abstractNumId="8" w15:restartNumberingAfterBreak="0">
+    <w:nsid w:val="58D4157F"/>
+    <w:multiLevelType w:val="hybridMultilevel"/>
+    <w:tmpl w:val="B512F4D2"/>
+    <w:lvl w:ilvl="0" w:tplc="0419000F">
+      <w:start w:val="1"/>
+      <w:numFmt w:val="decimal"/>
+      <w:lvlText w:val="%1."/>
+      <w:lvlJc w:val="left"/>
+      <w:pPr>
+        <w:tabs>
+          <w:tab w:val="num" w:pos="360"/>
+        </w:tabs>
+        <w:ind w:left="360" w:hanging="360"/>
+      </w:pPr>
+    </w:lvl>
+    <w:lvl w:ilvl="1" w:tplc="04190019">
+      <w:start w:val="1"/>
+      <w:numFmt w:val="lowerLetter"/>
+      <w:lvlText w:val="%2."/>
+      <w:lvlJc w:val="left"/>
+      <w:pPr>
+        <w:tabs>
+          <w:tab w:val="num" w:pos="1080"/>
+        </w:tabs>
+        <w:ind w:left="1080" w:hanging="360"/>
+      </w:pPr>
+    </w:lvl>
+    <w:lvl w:ilvl="2" w:tplc="0419001B">
+      <w:start w:val="1"/>
+      <w:numFmt w:val="lowerRoman"/>
+      <w:lvlText w:val="%3."/>
+      <w:lvlJc w:val="right"/>
+      <w:pPr>
+        <w:tabs>
+          <w:tab w:val="num" w:pos="1800"/>
+        </w:tabs>
+        <w:ind w:left="1800" w:hanging="180"/>
+      </w:pPr>
+    </w:lvl>
+    <w:lvl w:ilvl="3" w:tplc="0419000F">
+      <w:start w:val="1"/>
+      <w:numFmt w:val="decimal"/>
+      <w:lvlText w:val="%4."/>
+      <w:lvlJc w:val="left"/>
+      <w:pPr>
+        <w:tabs>
+          <w:tab w:val="num" w:pos="2520"/>
+        </w:tabs>
+        <w:ind w:left="2520" w:hanging="360"/>
+      </w:pPr>
+    </w:lvl>
+    <w:lvl w:ilvl="4" w:tplc="04190019">
+      <w:start w:val="1"/>
+      <w:numFmt w:val="lowerLetter"/>
+      <w:lvlText w:val="%5."/>
+      <w:lvlJc w:val="left"/>
+      <w:pPr>
+        <w:tabs>
+          <w:tab w:val="num" w:pos="3240"/>
+        </w:tabs>
+        <w:ind w:left="3240" w:hanging="360"/>
+      </w:pPr>
+    </w:lvl>
+    <w:lvl w:ilvl="5" w:tplc="0419001B">
+      <w:start w:val="1"/>
+      <w:numFmt w:val="lowerRoman"/>
+      <w:lvlText w:val="%6."/>
+      <w:lvlJc w:val="right"/>
+      <w:pPr>
+        <w:tabs>
+          <w:tab w:val="num" w:pos="3960"/>
+        </w:tabs>
+        <w:ind w:left="3960" w:hanging="180"/>
+      </w:pPr>
+    </w:lvl>
+    <w:lvl w:ilvl="6" w:tplc="0419000F">
+      <w:start w:val="1"/>
+      <w:numFmt w:val="decimal"/>
+      <w:lvlText w:val="%7."/>
+      <w:lvlJc w:val="left"/>
+      <w:pPr>
+        <w:tabs>
+          <w:tab w:val="num" w:pos="4680"/>
+        </w:tabs>
+        <w:ind w:left="4680" w:hanging="360"/>
+      </w:pPr>
+    </w:lvl>
+    <w:lvl w:ilvl="7" w:tplc="04190019">
+      <w:start w:val="1"/>
+      <w:numFmt w:val="lowerLetter"/>
+      <w:lvlText w:val="%8."/>
+      <w:lvlJc w:val="left"/>
+      <w:pPr>
+        <w:tabs>
+          <w:tab w:val="num" w:pos="5400"/>
+        </w:tabs>
+        <w:ind w:left="5400" w:hanging="360"/>
+      </w:pPr>
+    </w:lvl>
+    <w:lvl w:ilvl="8" w:tplc="0419001B">
+      <w:start w:val="1"/>
+      <w:numFmt w:val="lowerRoman"/>
+      <w:lvlText w:val="%9."/>
+      <w:lvlJc w:val="right"/>
+      <w:pPr>
+        <w:tabs>
+          <w:tab w:val="num" w:pos="6120"/>
+        </w:tabs>
+        <w:ind w:left="6120" w:hanging="180"/>
+      </w:pPr>
+    </w:lvl>
+  </w:abstractNum>
+  <w:abstractNum w:abstractNumId="9" w15:restartNumberingAfterBreak="0">
+    <w:nsid w:val="5C0B6638"/>
+    <w:multiLevelType w:val="hybridMultilevel"/>
+    <w:tmpl w:val="9612AD60"/>
+    <w:lvl w:ilvl="0" w:tplc="0419000F">
+      <w:start w:val="1"/>
+      <w:numFmt w:val="decimal"/>
+      <w:lvlText w:val="%1."/>
+      <w:lvlJc w:val="left"/>
+      <w:pPr>
+        <w:ind w:left="720" w:hanging="360"/>
+      </w:pPr>
+    </w:lvl>
+    <w:lvl w:ilvl="1" w:tplc="04190003">
+      <w:start w:val="1"/>
+      <w:numFmt w:val="bullet"/>
+      <w:lvlText w:val="o"/>
+      <w:lvlJc w:val="left"/>
+      <w:pPr>
+        <w:ind w:left="1440" w:hanging="360"/>
+      </w:pPr>
+      <w:rPr>
+        <w:rFonts w:ascii="Courier New" w:hAnsi="Courier New" w:cs="Courier New" w:hint="default"/>
+      </w:rPr>
+    </w:lvl>
+    <w:lvl w:ilvl="2" w:tplc="04090003">
+      <w:start w:val="1"/>
+      <w:numFmt w:val="bullet"/>
+      <w:lvlText w:val="o"/>
+      <w:lvlJc w:val="left"/>
+      <w:pPr>
+        <w:ind w:left="1788" w:hanging="360"/>
+      </w:pPr>
+      <w:rPr>
+        <w:rFonts w:ascii="Courier New" w:hAnsi="Courier New" w:hint="default"/>
+      </w:rPr>
+    </w:lvl>
+    <w:lvl w:ilvl="3" w:tplc="0419000F">
+      <w:start w:val="1"/>
+      <w:numFmt w:val="decimal"/>
+      <w:lvlText w:val="%4."/>
+      <w:lvlJc w:val="left"/>
+      <w:pPr>
+        <w:ind w:left="2880" w:hanging="360"/>
+      </w:pPr>
+    </w:lvl>
+    <w:lvl w:ilvl="4" w:tplc="04190019" w:tentative="1">
+      <w:start w:val="1"/>
+      <w:numFmt w:val="lowerLetter"/>
+      <w:lvlText w:val="%5."/>
+      <w:lvlJc w:val="left"/>
+      <w:pPr>
+        <w:ind w:left="3600" w:hanging="360"/>
+      </w:pPr>
+    </w:lvl>
+    <w:lvl w:ilvl="5" w:tplc="0419001B" w:tentative="1">
+      <w:start w:val="1"/>
+      <w:numFmt w:val="lowerRoman"/>
+      <w:lvlText w:val="%6."/>
+      <w:lvlJc w:val="right"/>
+      <w:pPr>
+        <w:ind w:left="4320" w:hanging="180"/>
+      </w:pPr>
+    </w:lvl>
+    <w:lvl w:ilvl="6" w:tplc="0419000F" w:tentative="1">
+      <w:start w:val="1"/>
+      <w:numFmt w:val="decimal"/>
+      <w:lvlText w:val="%7."/>
+      <w:lvlJc w:val="left"/>
+      <w:pPr>
+        <w:ind w:left="5040" w:hanging="360"/>
+      </w:pPr>
+    </w:lvl>
+    <w:lvl w:ilvl="7" w:tplc="04190019" w:tentative="1">
+      <w:start w:val="1"/>
+      <w:numFmt w:val="lowerLetter"/>
+      <w:lvlText w:val="%8."/>
+      <w:lvlJc w:val="left"/>
+      <w:pPr>
+        <w:ind w:left="5760" w:hanging="360"/>
+      </w:pPr>
+    </w:lvl>
+    <w:lvl w:ilvl="8" w:tplc="0419001B" w:tentative="1">
+      <w:start w:val="1"/>
+      <w:numFmt w:val="lowerRoman"/>
+      <w:lvlText w:val="%9."/>
+      <w:lvlJc w:val="right"/>
+      <w:pPr>
+        <w:ind w:left="6480" w:hanging="180"/>
+      </w:pPr>
+    </w:lvl>
+  </w:abstractNum>
+  <w:abstractNum w:abstractNumId="10" w15:restartNumberingAfterBreak="0">
+    <w:nsid w:val="5DB10900"/>
+    <w:multiLevelType w:val="hybridMultilevel"/>
+    <w:tmpl w:val="67826806"/>
+    <w:lvl w:ilvl="0" w:tplc="04090001">
+      <w:start w:val="1"/>
+      <w:numFmt w:val="bullet"/>
+      <w:lvlText w:val=""/>
+      <w:lvlJc w:val="left"/>
+      <w:pPr>
+        <w:ind w:left="720" w:hanging="360"/>
+      </w:pPr>
+      <w:rPr>
+        <w:rFonts w:ascii="Symbol" w:hAnsi="Symbol" w:hint="default"/>
+      </w:rPr>
+    </w:lvl>
+    <w:lvl w:ilvl="1" w:tplc="79F67184">
+      <w:numFmt w:val="bullet"/>
+      <w:lvlText w:val="•"/>
+      <w:lvlJc w:val="left"/>
+      <w:pPr>
+        <w:ind w:left="1440" w:hanging="360"/>
+      </w:pPr>
+      <w:rPr>
+        <w:rFonts w:ascii="Times New Roman" w:eastAsia="Times New Roman" w:hAnsi="Times New Roman" w:cs="Times New Roman" w:hint="default"/>
+      </w:rPr>
+    </w:lvl>
+    <w:lvl w:ilvl="2" w:tplc="04090005" w:tentative="1">
+      <w:start w:val="1"/>
+      <w:numFmt w:val="bullet"/>
+      <w:lvlText w:val=""/>
+      <w:lvlJc w:val="left"/>
+      <w:pPr>
+        <w:ind w:left="2160" w:hanging="360"/>
+      </w:pPr>
+      <w:rPr>
+        <w:rFonts w:ascii="Wingdings" w:hAnsi="Wingdings" w:hint="default"/>
+      </w:rPr>
+    </w:lvl>
+    <w:lvl w:ilvl="3" w:tplc="04090001" w:tentative="1">
+      <w:start w:val="1"/>
+      <w:numFmt w:val="bullet"/>
+      <w:lvlText w:val=""/>
+      <w:lvlJc w:val="left"/>
+      <w:pPr>
+        <w:ind w:left="2880" w:hanging="360"/>
+      </w:pPr>
+      <w:rPr>
+        <w:rFonts w:ascii="Symbol" w:hAnsi="Symbol" w:hint="default"/>
+      </w:rPr>
+    </w:lvl>
+    <w:lvl w:ilvl="4" w:tplc="04090003" w:tentative="1">
+      <w:start w:val="1"/>
+      <w:numFmt w:val="bullet"/>
+      <w:lvlText w:val="o"/>
+      <w:lvlJc w:val="left"/>
+      <w:pPr>
+        <w:ind w:left="3600" w:hanging="360"/>
+      </w:pPr>
+      <w:rPr>
+        <w:rFonts w:ascii="Courier New" w:hAnsi="Courier New" w:hint="default"/>
+      </w:rPr>
+    </w:lvl>
+    <w:lvl w:ilvl="5" w:tplc="04090005" w:tentative="1">
+      <w:start w:val="1"/>
+      <w:numFmt w:val="bullet"/>
+      <w:lvlText w:val=""/>
+      <w:lvlJc w:val="left"/>
+      <w:pPr>
+        <w:ind w:left="4320" w:hanging="360"/>
+      </w:pPr>
+      <w:rPr>
+        <w:rFonts w:ascii="Wingdings" w:hAnsi="Wingdings" w:hint="default"/>
+      </w:rPr>
+    </w:lvl>
+    <w:lvl w:ilvl="6" w:tplc="04090001" w:tentative="1">
+      <w:start w:val="1"/>
+      <w:numFmt w:val="bullet"/>
+      <w:lvlText w:val=""/>
+      <w:lvlJc w:val="left"/>
+      <w:pPr>
+        <w:ind w:left="5040" w:hanging="360"/>
+      </w:pPr>
+      <w:rPr>
+        <w:rFonts w:ascii="Symbol" w:hAnsi="Symbol" w:hint="default"/>
+      </w:rPr>
+    </w:lvl>
+    <w:lvl w:ilvl="7" w:tplc="04090003" w:tentative="1">
+      <w:start w:val="1"/>
+      <w:numFmt w:val="bullet"/>
+      <w:lvlText w:val="o"/>
+      <w:lvlJc w:val="left"/>
+      <w:pPr>
+        <w:ind w:left="5760" w:hanging="360"/>
+      </w:pPr>
+      <w:rPr>
+        <w:rFonts w:ascii="Courier New" w:hAnsi="Courier New" w:hint="default"/>
+      </w:rPr>
+    </w:lvl>
+    <w:lvl w:ilvl="8" w:tplc="04090005" w:tentative="1">
+      <w:start w:val="1"/>
+      <w:numFmt w:val="bullet"/>
+      <w:lvlText w:val=""/>
+      <w:lvlJc w:val="left"/>
+      <w:pPr>
+        <w:ind w:left="6480" w:hanging="360"/>
+      </w:pPr>
+      <w:rPr>
+        <w:rFonts w:ascii="Wingdings" w:hAnsi="Wingdings" w:hint="default"/>
+      </w:rPr>
+    </w:lvl>
+  </w:abstractNum>
+  <w:abstractNum w:abstractNumId="11" w15:restartNumberingAfterBreak="0">
+    <w:nsid w:val="614D0CBB"/>
+    <w:multiLevelType w:val="hybridMultilevel"/>
+    <w:tmpl w:val="4C2EED04"/>
+    <w:lvl w:ilvl="0" w:tplc="04090001">
+      <w:start w:val="1"/>
+      <w:numFmt w:val="bullet"/>
+      <w:lvlText w:val=""/>
+      <w:lvlJc w:val="left"/>
+      <w:pPr>
+        <w:ind w:left="1068" w:hanging="360"/>
+      </w:pPr>
+      <w:rPr>
+        <w:rFonts w:ascii="Symbol" w:hAnsi="Symbol" w:hint="default"/>
+      </w:rPr>
+    </w:lvl>
+    <w:lvl w:ilvl="1" w:tplc="04090003" w:tentative="1">
+      <w:start w:val="1"/>
+      <w:numFmt w:val="bullet"/>
+      <w:lvlText w:val="o"/>
+      <w:lvlJc w:val="left"/>
+      <w:pPr>
+        <w:ind w:left="1788" w:hanging="360"/>
+      </w:pPr>
+      <w:rPr>
+        <w:rFonts w:ascii="Courier New" w:hAnsi="Courier New" w:hint="default"/>
+      </w:rPr>
+    </w:lvl>
+    <w:lvl w:ilvl="2" w:tplc="04090005" w:tentative="1">
+      <w:start w:val="1"/>
+      <w:numFmt w:val="bullet"/>
+      <w:lvlText w:val=""/>
+      <w:lvlJc w:val="left"/>
+      <w:pPr>
+        <w:ind w:left="2508" w:hanging="360"/>
+      </w:pPr>
+      <w:rPr>
+        <w:rFonts w:ascii="Wingdings" w:hAnsi="Wingdings" w:hint="default"/>
+      </w:rPr>
+    </w:lvl>
+    <w:lvl w:ilvl="3" w:tplc="04090001" w:tentative="1">
+      <w:start w:val="1"/>
+      <w:numFmt w:val="bullet"/>
+      <w:lvlText w:val=""/>
+      <w:lvlJc w:val="left"/>
+      <w:pPr>
+        <w:ind w:left="3228" w:hanging="360"/>
+      </w:pPr>
+      <w:rPr>
+        <w:rFonts w:ascii="Symbol" w:hAnsi="Symbol" w:hint="default"/>
+      </w:rPr>
+    </w:lvl>
+    <w:lvl w:ilvl="4" w:tplc="04090003" w:tentative="1">
+      <w:start w:val="1"/>
+      <w:numFmt w:val="bullet"/>
+      <w:lvlText w:val="o"/>
+      <w:lvlJc w:val="left"/>
+      <w:pPr>
+        <w:ind w:left="3948" w:hanging="360"/>
+      </w:pPr>
+      <w:rPr>
+        <w:rFonts w:ascii="Courier New" w:hAnsi="Courier New" w:hint="default"/>
+      </w:rPr>
+    </w:lvl>
+    <w:lvl w:ilvl="5" w:tplc="04090005" w:tentative="1">
+      <w:start w:val="1"/>
+      <w:numFmt w:val="bullet"/>
+      <w:lvlText w:val=""/>
+      <w:lvlJc w:val="left"/>
+      <w:pPr>
+        <w:ind w:left="4668" w:hanging="360"/>
+      </w:pPr>
+      <w:rPr>
+        <w:rFonts w:ascii="Wingdings" w:hAnsi="Wingdings" w:hint="default"/>
+      </w:rPr>
+    </w:lvl>
+    <w:lvl w:ilvl="6" w:tplc="04090001" w:tentative="1">
+      <w:start w:val="1"/>
+      <w:numFmt w:val="bullet"/>
+      <w:lvlText w:val=""/>
+      <w:lvlJc w:val="left"/>
+      <w:pPr>
+        <w:ind w:left="5388" w:hanging="360"/>
+      </w:pPr>
+      <w:rPr>
+        <w:rFonts w:ascii="Symbol" w:hAnsi="Symbol" w:hint="default"/>
+      </w:rPr>
+    </w:lvl>
+    <w:lvl w:ilvl="7" w:tplc="04090003" w:tentative="1">
+      <w:start w:val="1"/>
+      <w:numFmt w:val="bullet"/>
+      <w:lvlText w:val="o"/>
+      <w:lvlJc w:val="left"/>
+      <w:pPr>
+        <w:ind w:left="6108" w:hanging="360"/>
+      </w:pPr>
+      <w:rPr>
+        <w:rFonts w:ascii="Courier New" w:hAnsi="Courier New" w:hint="default"/>
+      </w:rPr>
+    </w:lvl>
+    <w:lvl w:ilvl="8" w:tplc="04090005" w:tentative="1">
+      <w:start w:val="1"/>
+      <w:numFmt w:val="bullet"/>
+      <w:lvlText w:val=""/>
+      <w:lvlJc w:val="left"/>
+      <w:pPr>
+        <w:ind w:left="6828" w:hanging="360"/>
+      </w:pPr>
+      <w:rPr>
+        <w:rFonts w:ascii="Wingdings" w:hAnsi="Wingdings" w:hint="default"/>
+      </w:rPr>
+    </w:lvl>
+  </w:abstractNum>
+  <w:abstractNum w:abstractNumId="12" w15:restartNumberingAfterBreak="0">
+    <w:nsid w:val="68DC1987"/>
+    <w:multiLevelType w:val="hybridMultilevel"/>
+    <w:tmpl w:val="124C30E0"/>
+    <w:lvl w:ilvl="0" w:tplc="0419000F">
+      <w:start w:val="1"/>
+      <w:numFmt w:val="decimal"/>
+      <w:lvlText w:val="%1."/>
+      <w:lvlJc w:val="left"/>
+      <w:pPr>
+        <w:ind w:left="720" w:hanging="360"/>
+      </w:pPr>
+    </w:lvl>
+    <w:lvl w:ilvl="1" w:tplc="04090001">
+      <w:start w:val="1"/>
+      <w:numFmt w:val="bullet"/>
+      <w:lvlText w:val=""/>
+      <w:lvlJc w:val="left"/>
+      <w:pPr>
+        <w:ind w:left="1068" w:hanging="360"/>
+      </w:pPr>
+      <w:rPr>
+        <w:rFonts w:ascii="Symbol" w:hAnsi="Symbol" w:hint="default"/>
+      </w:rPr>
+    </w:lvl>
+    <w:lvl w:ilvl="2" w:tplc="0419001B">
+      <w:start w:val="1"/>
+      <w:numFmt w:val="lowerRoman"/>
+      <w:lvlText w:val="%3."/>
+      <w:lvlJc w:val="right"/>
+      <w:pPr>
+        <w:ind w:left="2160" w:hanging="180"/>
+      </w:pPr>
+    </w:lvl>
+    <w:lvl w:ilvl="3" w:tplc="0419000F">
+      <w:start w:val="1"/>
+      <w:numFmt w:val="decimal"/>
+      <w:lvlText w:val="%4."/>
+      <w:lvlJc w:val="left"/>
+      <w:pPr>
+        <w:ind w:left="2880" w:hanging="360"/>
+      </w:pPr>
+    </w:lvl>
+    <w:lvl w:ilvl="4" w:tplc="04190019" w:tentative="1">
+      <w:start w:val="1"/>
+      <w:numFmt w:val="lowerLetter"/>
+      <w:lvlText w:val="%5."/>
+      <w:lvlJc w:val="left"/>
+      <w:pPr>
+        <w:ind w:left="3600" w:hanging="360"/>
+      </w:pPr>
+    </w:lvl>
+    <w:lvl w:ilvl="5" w:tplc="0419001B" w:tentative="1">
+      <w:start w:val="1"/>
+      <w:numFmt w:val="lowerRoman"/>
+      <w:lvlText w:val="%6."/>
+      <w:lvlJc w:val="right"/>
+      <w:pPr>
+        <w:ind w:left="4320" w:hanging="180"/>
+      </w:pPr>
+    </w:lvl>
+    <w:lvl w:ilvl="6" w:tplc="0419000F" w:tentative="1">
+      <w:start w:val="1"/>
+      <w:numFmt w:val="decimal"/>
+      <w:lvlText w:val="%7."/>
+      <w:lvlJc w:val="left"/>
+      <w:pPr>
+        <w:ind w:left="5040" w:hanging="360"/>
+      </w:pPr>
+    </w:lvl>
+    <w:lvl w:ilvl="7" w:tplc="04190019" w:tentative="1">
+      <w:start w:val="1"/>
+      <w:numFmt w:val="lowerLetter"/>
+      <w:lvlText w:val="%8."/>
+      <w:lvlJc w:val="left"/>
+      <w:pPr>
+        <w:ind w:left="5760" w:hanging="360"/>
+      </w:pPr>
+    </w:lvl>
+    <w:lvl w:ilvl="8" w:tplc="0419001B" w:tentative="1">
+      <w:start w:val="1"/>
+      <w:numFmt w:val="lowerRoman"/>
+      <w:lvlText w:val="%9."/>
+      <w:lvlJc w:val="right"/>
+      <w:pPr>
+        <w:ind w:left="6480" w:hanging="180"/>
+      </w:pPr>
+    </w:lvl>
+  </w:abstractNum>
+  <w:abstractNum w:abstractNumId="13" w15:restartNumberingAfterBreak="0">
+    <w:nsid w:val="720D2805"/>
+    <w:multiLevelType w:val="hybridMultilevel"/>
+    <w:tmpl w:val="8C3C7696"/>
+    <w:lvl w:ilvl="0" w:tplc="04090001">
+      <w:start w:val="1"/>
+      <w:numFmt w:val="bullet"/>
+      <w:lvlText w:val=""/>
+      <w:lvlJc w:val="left"/>
+      <w:pPr>
+        <w:ind w:left="720" w:hanging="360"/>
+      </w:pPr>
+      <w:rPr>
+        <w:rFonts w:ascii="Symbol" w:hAnsi="Symbol" w:hint="default"/>
+      </w:rPr>
+    </w:lvl>
+    <w:lvl w:ilvl="1" w:tplc="04090003">
+      <w:start w:val="1"/>
+      <w:numFmt w:val="bullet"/>
+      <w:lvlText w:val="o"/>
+      <w:lvlJc w:val="left"/>
+      <w:pPr>
+        <w:ind w:left="1440" w:hanging="360"/>
+      </w:pPr>
+      <w:rPr>
+        <w:rFonts w:ascii="Courier New" w:hAnsi="Courier New" w:hint="default"/>
+      </w:rPr>
+    </w:lvl>
+    <w:lvl w:ilvl="2" w:tplc="04090005" w:tentative="1">
+      <w:start w:val="1"/>
+      <w:numFmt w:val="bullet"/>
+      <w:lvlText w:val=""/>
+      <w:lvlJc w:val="left"/>
+      <w:pPr>
+        <w:ind w:left="2160" w:hanging="360"/>
+      </w:pPr>
+      <w:rPr>
+        <w:rFonts w:ascii="Wingdings" w:hAnsi="Wingdings" w:hint="default"/>
+      </w:rPr>
+    </w:lvl>
+    <w:lvl w:ilvl="3" w:tplc="04090001" w:tentative="1">
+      <w:start w:val="1"/>
+      <w:numFmt w:val="bullet"/>
+      <w:lvlText w:val=""/>
+      <w:lvlJc w:val="left"/>
+      <w:pPr>
+        <w:ind w:left="2880" w:hanging="360"/>
+      </w:pPr>
+      <w:rPr>
+        <w:rFonts w:ascii="Symbol" w:hAnsi="Symbol" w:hint="default"/>
+      </w:rPr>
+    </w:lvl>
+    <w:lvl w:ilvl="4" w:tplc="04090003" w:tentative="1">
+      <w:start w:val="1"/>
+      <w:numFmt w:val="bullet"/>
+      <w:lvlText w:val="o"/>
+      <w:lvlJc w:val="left"/>
+      <w:pPr>
+        <w:ind w:left="3600" w:hanging="360"/>
+      </w:pPr>
+      <w:rPr>
+        <w:rFonts w:ascii="Courier New" w:hAnsi="Courier New" w:hint="default"/>
+      </w:rPr>
+    </w:lvl>
+    <w:lvl w:ilvl="5" w:tplc="04090005" w:tentative="1">
+      <w:start w:val="1"/>
+      <w:numFmt w:val="bullet"/>
+      <w:lvlText w:val=""/>
+      <w:lvlJc w:val="left"/>
+      <w:pPr>
+        <w:ind w:left="4320" w:hanging="360"/>
+      </w:pPr>
+      <w:rPr>
+        <w:rFonts w:ascii="Wingdings" w:hAnsi="Wingdings" w:hint="default"/>
+      </w:rPr>
+    </w:lvl>
+    <w:lvl w:ilvl="6" w:tplc="04090001" w:tentative="1">
+      <w:start w:val="1"/>
+      <w:numFmt w:val="bullet"/>
+      <w:lvlText w:val=""/>
+      <w:lvlJc w:val="left"/>
+      <w:pPr>
+        <w:ind w:left="5040" w:hanging="360"/>
+      </w:pPr>
+      <w:rPr>
+        <w:rFonts w:ascii="Symbol" w:hAnsi="Symbol" w:hint="default"/>
+      </w:rPr>
+    </w:lvl>
+    <w:lvl w:ilvl="7" w:tplc="04090003" w:tentative="1">
+      <w:start w:val="1"/>
+      <w:numFmt w:val="bullet"/>
+      <w:lvlText w:val="o"/>
+      <w:lvlJc w:val="left"/>
+      <w:pPr>
+        <w:ind w:left="5760" w:hanging="360"/>
+      </w:pPr>
+      <w:rPr>
+        <w:rFonts w:ascii="Courier New" w:hAnsi="Courier New" w:hint="default"/>
+      </w:rPr>
+    </w:lvl>
+    <w:lvl w:ilvl="8" w:tplc="04090005" w:tentative="1">
+      <w:start w:val="1"/>
+      <w:numFmt w:val="bullet"/>
+      <w:lvlText w:val=""/>
+      <w:lvlJc w:val="left"/>
+      <w:pPr>
+        <w:ind w:left="6480" w:hanging="360"/>
+      </w:pPr>
+      <w:rPr>
+        <w:rFonts w:ascii="Wingdings" w:hAnsi="Wingdings" w:hint="default"/>
+      </w:rPr>
+    </w:lvl>
+  </w:abstractNum>
+  <w:num w:numId="1">
+    <w:abstractNumId w:val="8"/>
+  </w:num>
+  <w:num w:numId="2">
+    <w:abstractNumId w:val="10"/>
+  </w:num>
+  <w:num w:numId="3">
+    <w:abstractNumId w:val="7"/>
+  </w:num>
+  <w:num w:numId="4">
+    <w:abstractNumId w:val="3"/>
+  </w:num>
+  <w:num w:numId="5">
+    <w:abstractNumId w:val="6"/>
+  </w:num>
+  <w:num w:numId="6">
+    <w:abstractNumId w:val="11"/>
+  </w:num>
+  <w:num w:numId="7">
+    <w:abstractNumId w:val="13"/>
+  </w:num>
+  <w:num w:numId="8">
+    <w:abstractNumId w:val="12"/>
+  </w:num>
+  <w:num w:numId="9">
+    <w:abstractNumId w:val="0"/>
+  </w:num>
+  <w:num w:numId="10">
+    <w:abstractNumId w:val="5"/>
+  </w:num>
+  <w:num w:numId="11">
+    <w:abstractNumId w:val="1"/>
+  </w:num>
+  <w:num w:numId="12">
+    <w:abstractNumId w:val="4"/>
+  </w:num>
+  <w:num w:numId="13">
+    <w:abstractNumId w:val="9"/>
+  </w:num>
+  <w:num w:numId="14">
+    <w:abstractNumId w:val="2"/>
+  </w:num>
+</w:numbering>
 </file>
 
 <file path=word/styles.xml><?xml version="1.0" encoding="utf-8"?>
@@ -845,10 +4967,32 @@
       <w:szCs w:val="32"/>
     </w:rPr>
   </w:style>
+  <w:style w:type="paragraph" w:styleId="2">
+    <w:name w:val="heading 2"/>
+    <w:basedOn w:val="a"/>
+    <w:next w:val="a"/>
+    <w:link w:val="20"/>
+    <w:uiPriority w:val="9"/>
+    <w:semiHidden/>
+    <w:unhideWhenUsed/>
+    <w:qFormat/>
+    <w:rsid w:val="00F81380"/>
+    <w:pPr>
+      <w:keepNext/>
+      <w:keepLines/>
+      <w:spacing w:before="40"/>
+      <w:outlineLvl w:val="1"/>
+    </w:pPr>
+    <w:rPr>
+      <w:rFonts w:eastAsiaTheme="majorEastAsia" w:cstheme="majorBidi"/>
+      <w:b/>
+      <w:sz w:val="28"/>
+      <w:szCs w:val="26"/>
+    </w:rPr>
+  </w:style>
   <w:style w:type="character" w:default="1" w:styleId="a0">
     <w:name w:val="Default Paragraph Font"/>
     <w:uiPriority w:val="1"/>
-    <w:semiHidden/>
     <w:unhideWhenUsed/>
   </w:style>
   <w:style w:type="table" w:default="1" w:styleId="a1">
@@ -883,6 +5027,129 @@
       <w:b/>
       <w:sz w:val="32"/>
       <w:szCs w:val="32"/>
+      <w:lang w:eastAsia="ru-RU"/>
+    </w:rPr>
+  </w:style>
+  <w:style w:type="paragraph" w:styleId="a3">
+    <w:name w:val="caption"/>
+    <w:basedOn w:val="a"/>
+    <w:next w:val="a"/>
+    <w:uiPriority w:val="35"/>
+    <w:unhideWhenUsed/>
+    <w:qFormat/>
+    <w:rsid w:val="00F81380"/>
+    <w:pPr>
+      <w:spacing w:after="200" w:line="240" w:lineRule="auto"/>
+    </w:pPr>
+    <w:rPr>
+      <w:i/>
+      <w:iCs/>
+      <w:color w:val="44546A" w:themeColor="text2"/>
+      <w:sz w:val="18"/>
+      <w:szCs w:val="18"/>
+    </w:rPr>
+  </w:style>
+  <w:style w:type="character" w:customStyle="1" w:styleId="20">
+    <w:name w:val="Заголовок 2 Знак"/>
+    <w:basedOn w:val="a0"/>
+    <w:link w:val="2"/>
+    <w:uiPriority w:val="9"/>
+    <w:semiHidden/>
+    <w:rsid w:val="00F81380"/>
+    <w:rPr>
+      <w:rFonts w:ascii="Times New Roman" w:eastAsiaTheme="majorEastAsia" w:hAnsi="Times New Roman" w:cstheme="majorBidi"/>
+      <w:b/>
+      <w:sz w:val="28"/>
+      <w:szCs w:val="26"/>
+      <w:lang w:eastAsia="ru-RU"/>
+    </w:rPr>
+  </w:style>
+  <w:style w:type="paragraph" w:customStyle="1" w:styleId="a4">
+    <w:name w:val="Документ"/>
+    <w:basedOn w:val="a"/>
+    <w:qFormat/>
+    <w:rsid w:val="00F81380"/>
+    <w:pPr>
+      <w:widowControl w:val="0"/>
+      <w:suppressAutoHyphens w:val="0"/>
+      <w:autoSpaceDE w:val="0"/>
+      <w:autoSpaceDN w:val="0"/>
+      <w:adjustRightInd w:val="0"/>
+      <w:ind w:firstLine="397"/>
+      <w:jc w:val="both"/>
+      <w:textAlignment w:val="auto"/>
+    </w:pPr>
+  </w:style>
+  <w:style w:type="paragraph" w:customStyle="1" w:styleId="ListParagraph124">
+    <w:name w:val="Стиль List Paragraph + 12 пт Междустр.интервал:  одинарный4"/>
+    <w:basedOn w:val="a"/>
+    <w:rsid w:val="00F81380"/>
+    <w:pPr>
+      <w:suppressAutoHyphens w:val="0"/>
+      <w:spacing w:line="240" w:lineRule="auto"/>
+      <w:ind w:left="720"/>
+      <w:jc w:val="both"/>
+      <w:textAlignment w:val="auto"/>
+    </w:pPr>
+    <w:rPr>
+      <w:rFonts w:eastAsia="Calibri"/>
+      <w:szCs w:val="24"/>
+      <w:lang w:eastAsia="en-US"/>
+    </w:rPr>
+  </w:style>
+  <w:style w:type="paragraph" w:styleId="a5">
+    <w:name w:val="header"/>
+    <w:basedOn w:val="a"/>
+    <w:link w:val="a6"/>
+    <w:uiPriority w:val="99"/>
+    <w:unhideWhenUsed/>
+    <w:rsid w:val="003B5713"/>
+    <w:pPr>
+      <w:tabs>
+        <w:tab w:val="center" w:pos="4677"/>
+        <w:tab w:val="right" w:pos="9355"/>
+      </w:tabs>
+      <w:spacing w:line="240" w:lineRule="auto"/>
+    </w:pPr>
+  </w:style>
+  <w:style w:type="character" w:customStyle="1" w:styleId="a6">
+    <w:name w:val="Верхний колонтитул Знак"/>
+    <w:basedOn w:val="a0"/>
+    <w:link w:val="a5"/>
+    <w:uiPriority w:val="99"/>
+    <w:rsid w:val="003B5713"/>
+    <w:rPr>
+      <w:rFonts w:ascii="Times New Roman" w:eastAsia="Times New Roman" w:hAnsi="Times New Roman" w:cs="Times New Roman"/>
+      <w:sz w:val="24"/>
+      <w:szCs w:val="20"/>
+      <w:lang w:eastAsia="ru-RU"/>
+    </w:rPr>
+  </w:style>
+  <w:style w:type="paragraph" w:styleId="a7">
+    <w:name w:val="footer"/>
+    <w:basedOn w:val="a"/>
+    <w:link w:val="a8"/>
+    <w:uiPriority w:val="99"/>
+    <w:unhideWhenUsed/>
+    <w:rsid w:val="003B5713"/>
+    <w:pPr>
+      <w:tabs>
+        <w:tab w:val="center" w:pos="4677"/>
+        <w:tab w:val="right" w:pos="9355"/>
+      </w:tabs>
+      <w:spacing w:line="240" w:lineRule="auto"/>
+    </w:pPr>
+  </w:style>
+  <w:style w:type="character" w:customStyle="1" w:styleId="a8">
+    <w:name w:val="Нижний колонтитул Знак"/>
+    <w:basedOn w:val="a0"/>
+    <w:link w:val="a7"/>
+    <w:uiPriority w:val="99"/>
+    <w:rsid w:val="003B5713"/>
+    <w:rPr>
+      <w:rFonts w:ascii="Times New Roman" w:eastAsia="Times New Roman" w:hAnsi="Times New Roman" w:cs="Times New Roman"/>
+      <w:sz w:val="24"/>
+      <w:szCs w:val="20"/>
       <w:lang w:eastAsia="ru-RU"/>
     </w:rPr>
   </w:style>

</xml_diff>

<commit_message>
add diagrams for classes model
</commit_message>
<xml_diff>
--- a/docs/IU7_27_Pakhomov_TechProject_RSOI.docx
+++ b/docs/IU7_27_Pakhomov_TechProject_RSOI.docx
@@ -555,7 +555,28 @@
         <w:rPr>
           <w:szCs w:val="24"/>
         </w:rPr>
-        <w:t>ять из фронтенда и четырех бэ</w:t>
+        <w:t xml:space="preserve">ять из </w:t>
+      </w:r>
+      <w:proofErr w:type="spellStart"/>
+      <w:r>
+        <w:rPr>
+          <w:szCs w:val="24"/>
+        </w:rPr>
+        <w:t>фронтенда</w:t>
+      </w:r>
+      <w:proofErr w:type="spellEnd"/>
+      <w:r>
+        <w:rPr>
+          <w:szCs w:val="24"/>
+        </w:rPr>
+        <w:t xml:space="preserve"> и четырех </w:t>
+      </w:r>
+      <w:proofErr w:type="spellStart"/>
+      <w:r>
+        <w:rPr>
+          <w:szCs w:val="24"/>
+        </w:rPr>
+        <w:t>бэ</w:t>
       </w:r>
       <w:r>
         <w:rPr>
@@ -563,6 +584,7 @@
         </w:rPr>
         <w:t>кендов</w:t>
       </w:r>
+      <w:proofErr w:type="spellEnd"/>
       <w:r>
         <w:rPr>
           <w:szCs w:val="24"/>
@@ -595,7 +617,16 @@
           <w:color w:val="000000"/>
           <w:szCs w:val="24"/>
         </w:rPr>
-        <w:t>Сессионный бэ</w:t>
+        <w:t xml:space="preserve">Сессионный </w:t>
+      </w:r>
+      <w:proofErr w:type="spellStart"/>
+      <w:r>
+        <w:rPr>
+          <w:b/>
+          <w:color w:val="000000"/>
+          <w:szCs w:val="24"/>
+        </w:rPr>
+        <w:t>бэ</w:t>
       </w:r>
       <w:r>
         <w:rPr>
@@ -605,6 +636,7 @@
         </w:rPr>
         <w:t>кенд</w:t>
       </w:r>
+      <w:proofErr w:type="spellEnd"/>
       <w:r>
         <w:rPr>
           <w:color w:val="000000"/>
@@ -781,15 +813,33 @@
           <w:color w:val="000000"/>
           <w:szCs w:val="24"/>
         </w:rPr>
-        <w:t>Файловый бэ</w:t>
-      </w:r>
-      <w:r>
-        <w:rPr>
-          <w:b/>
-          <w:color w:val="000000"/>
-          <w:szCs w:val="24"/>
-        </w:rPr>
-        <w:t xml:space="preserve">кенд </w:t>
+        <w:t xml:space="preserve">Файловый </w:t>
+      </w:r>
+      <w:proofErr w:type="spellStart"/>
+      <w:r>
+        <w:rPr>
+          <w:b/>
+          <w:color w:val="000000"/>
+          <w:szCs w:val="24"/>
+        </w:rPr>
+        <w:t>бэ</w:t>
+      </w:r>
+      <w:r>
+        <w:rPr>
+          <w:b/>
+          <w:color w:val="000000"/>
+          <w:szCs w:val="24"/>
+        </w:rPr>
+        <w:t>кенд</w:t>
+      </w:r>
+      <w:proofErr w:type="spellEnd"/>
+      <w:r>
+        <w:rPr>
+          <w:b/>
+          <w:color w:val="000000"/>
+          <w:szCs w:val="24"/>
+        </w:rPr>
+        <w:t xml:space="preserve"> </w:t>
       </w:r>
       <w:r>
         <w:rPr>
@@ -860,6 +910,7 @@
           <w:szCs w:val="24"/>
         </w:rPr>
       </w:pPr>
+      <w:proofErr w:type="spellStart"/>
       <w:r>
         <w:rPr>
           <w:b/>
@@ -875,7 +926,16 @@
           <w:color w:val="000000"/>
           <w:szCs w:val="24"/>
         </w:rPr>
-        <w:t>кенд профилей</w:t>
+        <w:t>кенд</w:t>
+      </w:r>
+      <w:proofErr w:type="spellEnd"/>
+      <w:r>
+        <w:rPr>
+          <w:b/>
+          <w:color w:val="000000"/>
+          <w:szCs w:val="24"/>
+        </w:rPr>
+        <w:t xml:space="preserve"> профилей</w:t>
       </w:r>
       <w:r>
         <w:rPr>
@@ -1238,13 +1298,23 @@
           <w:szCs w:val="24"/>
         </w:rPr>
       </w:pPr>
-      <w:r>
-        <w:rPr>
-          <w:b/>
-          <w:color w:val="000000"/>
-          <w:szCs w:val="24"/>
-        </w:rPr>
-        <w:t>Бэкенд выдачи и сбора заданий</w:t>
+      <w:proofErr w:type="spellStart"/>
+      <w:r>
+        <w:rPr>
+          <w:b/>
+          <w:color w:val="000000"/>
+          <w:szCs w:val="24"/>
+        </w:rPr>
+        <w:t>Бэкенд</w:t>
+      </w:r>
+      <w:proofErr w:type="spellEnd"/>
+      <w:r>
+        <w:rPr>
+          <w:b/>
+          <w:color w:val="000000"/>
+          <w:szCs w:val="24"/>
+        </w:rPr>
+        <w:t xml:space="preserve"> выдачи и сбора заданий</w:t>
       </w:r>
       <w:r>
         <w:rPr>
@@ -1422,29 +1492,73 @@
         </w:rPr>
         <w:tab/>
       </w:r>
+      <w:proofErr w:type="spellStart"/>
       <w:r>
         <w:rPr>
           <w:szCs w:val="24"/>
         </w:rPr>
         <w:t>Фронтенд</w:t>
       </w:r>
-      <w:r>
-        <w:rPr>
-          <w:szCs w:val="24"/>
-        </w:rPr>
-        <w:t xml:space="preserve"> принимает запросы от пользователей по протоколу HTTP и анализирует их. На основе проведенного анализа фронтенд выполняе</w:t>
-      </w:r>
-      <w:r>
-        <w:rPr>
-          <w:szCs w:val="24"/>
-        </w:rPr>
-        <w:t>т запросы к бэ</w:t>
-      </w:r>
-      <w:r>
-        <w:rPr>
-          <w:szCs w:val="24"/>
-        </w:rPr>
-        <w:t xml:space="preserve">кендам, агрегирует ответы бекендов и отсылает ответ пользователю. </w:t>
+      <w:proofErr w:type="spellEnd"/>
+      <w:r>
+        <w:rPr>
+          <w:szCs w:val="24"/>
+        </w:rPr>
+        <w:t xml:space="preserve"> принимает запросы от пользователей по протоколу HTTP и анализирует их. На основе проведенного анализа </w:t>
+      </w:r>
+      <w:proofErr w:type="spellStart"/>
+      <w:r>
+        <w:rPr>
+          <w:szCs w:val="24"/>
+        </w:rPr>
+        <w:t>фронтенд</w:t>
+      </w:r>
+      <w:proofErr w:type="spellEnd"/>
+      <w:r>
+        <w:rPr>
+          <w:szCs w:val="24"/>
+        </w:rPr>
+        <w:t xml:space="preserve"> выполняе</w:t>
+      </w:r>
+      <w:r>
+        <w:rPr>
+          <w:szCs w:val="24"/>
+        </w:rPr>
+        <w:t xml:space="preserve">т запросы к </w:t>
+      </w:r>
+      <w:proofErr w:type="spellStart"/>
+      <w:r>
+        <w:rPr>
+          <w:szCs w:val="24"/>
+        </w:rPr>
+        <w:t>бэ</w:t>
+      </w:r>
+      <w:r>
+        <w:rPr>
+          <w:szCs w:val="24"/>
+        </w:rPr>
+        <w:t>кендам</w:t>
+      </w:r>
+      <w:proofErr w:type="spellEnd"/>
+      <w:r>
+        <w:rPr>
+          <w:szCs w:val="24"/>
+        </w:rPr>
+        <w:t xml:space="preserve">, агрегирует ответы </w:t>
+      </w:r>
+      <w:proofErr w:type="spellStart"/>
+      <w:r>
+        <w:rPr>
+          <w:szCs w:val="24"/>
+        </w:rPr>
+        <w:t>бекендов</w:t>
+      </w:r>
+      <w:proofErr w:type="spellEnd"/>
+      <w:r>
+        <w:rPr>
+          <w:szCs w:val="24"/>
+        </w:rPr>
+        <w:t xml:space="preserve"> и отсылает ответ пользователю. </w:t>
       </w:r>
       <w:bookmarkStart w:id="0" w:name="_Toc421049498"/>
     </w:p>
@@ -1493,6 +1607,7 @@
           <w:szCs w:val="28"/>
         </w:rPr>
       </w:pPr>
+      <w:proofErr w:type="spellStart"/>
       <w:r>
         <w:rPr>
           <w:b/>
@@ -1501,6 +1616,7 @@
         </w:rPr>
         <w:t>Фронтенд</w:t>
       </w:r>
+      <w:proofErr w:type="spellEnd"/>
       <w:r>
         <w:rPr>
           <w:b/>
@@ -1515,12 +1631,14 @@
         </w:rPr>
         <w:t xml:space="preserve">– это </w:t>
       </w:r>
+      <w:proofErr w:type="gramStart"/>
       <w:r>
         <w:rPr>
           <w:szCs w:val="28"/>
         </w:rPr>
         <w:t>серверное приложение</w:t>
       </w:r>
+      <w:proofErr w:type="gramEnd"/>
       <w:r>
         <w:rPr>
           <w:szCs w:val="28"/>
@@ -1541,11 +1659,19 @@
           <w:szCs w:val="28"/>
         </w:rPr>
       </w:pPr>
-      <w:r>
-        <w:rPr>
-          <w:szCs w:val="28"/>
-        </w:rPr>
-        <w:t>фронтенд должен принимать</w:t>
+      <w:proofErr w:type="spellStart"/>
+      <w:r>
+        <w:rPr>
+          <w:szCs w:val="28"/>
+        </w:rPr>
+        <w:t>фронтенд</w:t>
+      </w:r>
+      <w:proofErr w:type="spellEnd"/>
+      <w:r>
+        <w:rPr>
+          <w:szCs w:val="28"/>
+        </w:rPr>
+        <w:t xml:space="preserve"> должен принимать</w:t>
       </w:r>
       <w:r>
         <w:rPr>
@@ -1615,11 +1741,19 @@
         </w:rPr>
         <w:t xml:space="preserve"> </w:t>
       </w:r>
-      <w:r>
-        <w:rPr>
-          <w:szCs w:val="28"/>
-        </w:rPr>
-        <w:t xml:space="preserve">фронтенд </w:t>
+      <w:proofErr w:type="spellStart"/>
+      <w:r>
+        <w:rPr>
+          <w:szCs w:val="28"/>
+        </w:rPr>
+        <w:t>фронтенд</w:t>
+      </w:r>
+      <w:proofErr w:type="spellEnd"/>
+      <w:r>
+        <w:rPr>
+          <w:szCs w:val="28"/>
+        </w:rPr>
+        <w:t xml:space="preserve"> </w:t>
       </w:r>
       <w:r>
         <w:rPr>
@@ -1639,6 +1773,7 @@
         </w:rPr>
         <w:t xml:space="preserve">соответствующие </w:t>
       </w:r>
+      <w:proofErr w:type="spellStart"/>
       <w:r>
         <w:rPr>
           <w:szCs w:val="28"/>
@@ -1651,6 +1786,7 @@
         </w:rPr>
         <w:t>кенды</w:t>
       </w:r>
+      <w:proofErr w:type="spellEnd"/>
       <w:r>
         <w:rPr>
           <w:szCs w:val="28"/>
@@ -1675,7 +1811,21 @@
         <w:rPr>
           <w:szCs w:val="28"/>
         </w:rPr>
-        <w:t>запросы к бэкендам осуществляются</w:t>
+        <w:t xml:space="preserve">запросы к </w:t>
+      </w:r>
+      <w:proofErr w:type="spellStart"/>
+      <w:r>
+        <w:rPr>
+          <w:szCs w:val="28"/>
+        </w:rPr>
+        <w:t>бэкендам</w:t>
+      </w:r>
+      <w:proofErr w:type="spellEnd"/>
+      <w:r>
+        <w:rPr>
+          <w:szCs w:val="28"/>
+        </w:rPr>
+        <w:t xml:space="preserve"> осуществляются</w:t>
       </w:r>
       <w:r>
         <w:rPr>
@@ -1719,8 +1869,16 @@
         <w:rPr>
           <w:szCs w:val="28"/>
         </w:rPr>
-        <w:t>льзовать библиотеку Bootstrap</w:t>
-      </w:r>
+        <w:t xml:space="preserve">льзовать библиотеку </w:t>
+      </w:r>
+      <w:proofErr w:type="spellStart"/>
+      <w:r>
+        <w:rPr>
+          <w:szCs w:val="28"/>
+        </w:rPr>
+        <w:t>Bootstrap</w:t>
+      </w:r>
+      <w:proofErr w:type="spellEnd"/>
       <w:r>
         <w:rPr>
           <w:szCs w:val="28"/>
@@ -1747,15 +1905,33 @@
           <w:i/>
           <w:szCs w:val="28"/>
         </w:rPr>
-        <w:t>Сессионный бэ</w:t>
-      </w:r>
+        <w:t xml:space="preserve">Сессионный </w:t>
+      </w:r>
+      <w:proofErr w:type="spellStart"/>
       <w:r>
         <w:rPr>
           <w:b/>
           <w:i/>
           <w:szCs w:val="28"/>
         </w:rPr>
-        <w:t xml:space="preserve">кенд </w:t>
+        <w:t>бэ</w:t>
+      </w:r>
+      <w:r>
+        <w:rPr>
+          <w:b/>
+          <w:i/>
+          <w:szCs w:val="28"/>
+        </w:rPr>
+        <w:t>кенд</w:t>
+      </w:r>
+      <w:proofErr w:type="spellEnd"/>
+      <w:r>
+        <w:rPr>
+          <w:b/>
+          <w:i/>
+          <w:szCs w:val="28"/>
+        </w:rPr>
+        <w:t xml:space="preserve"> </w:t>
       </w:r>
       <w:r>
         <w:rPr>
@@ -1795,8 +1971,16 @@
           <w:szCs w:val="28"/>
         </w:rPr>
         <w:lastRenderedPageBreak/>
-        <w:t>Сессионный бекенд</w:t>
-      </w:r>
+        <w:t xml:space="preserve">Сессионный </w:t>
+      </w:r>
+      <w:proofErr w:type="spellStart"/>
+      <w:r>
+        <w:rPr>
+          <w:szCs w:val="28"/>
+        </w:rPr>
+        <w:t>бекенд</w:t>
+      </w:r>
+      <w:proofErr w:type="spellEnd"/>
       <w:r>
         <w:rPr>
           <w:szCs w:val="28"/>
@@ -2002,16 +2186,26 @@
           <w:i/>
           <w:szCs w:val="28"/>
         </w:rPr>
-        <w:t>Файловый бэ</w:t>
-      </w:r>
+        <w:t xml:space="preserve">Файловый </w:t>
+      </w:r>
+      <w:proofErr w:type="spellStart"/>
       <w:r>
         <w:rPr>
           <w:b/>
           <w:i/>
           <w:szCs w:val="28"/>
         </w:rPr>
+        <w:t>бэ</w:t>
+      </w:r>
+      <w:r>
+        <w:rPr>
+          <w:b/>
+          <w:i/>
+          <w:szCs w:val="28"/>
+        </w:rPr>
         <w:t>кенд</w:t>
       </w:r>
+      <w:proofErr w:type="spellEnd"/>
       <w:r>
         <w:rPr>
           <w:szCs w:val="28"/>
@@ -2088,7 +2282,14 @@
         <w:rPr>
           <w:szCs w:val="28"/>
         </w:rPr>
-        <w:t>приложение должно уметь обрабатывать запросы на загрузку файлов в б</w:t>
+        <w:t xml:space="preserve">приложение должно уметь обрабатывать запросы на загрузку файлов в </w:t>
+      </w:r>
+      <w:proofErr w:type="spellStart"/>
+      <w:r>
+        <w:rPr>
+          <w:szCs w:val="28"/>
+        </w:rPr>
+        <w:t>б</w:t>
       </w:r>
       <w:r>
         <w:rPr>
@@ -2100,7 +2301,28 @@
         <w:rPr>
           <w:szCs w:val="28"/>
         </w:rPr>
-        <w:t>кенд и получение файлов из бекенда.</w:t>
+        <w:t>кенд</w:t>
+      </w:r>
+      <w:proofErr w:type="spellEnd"/>
+      <w:r>
+        <w:rPr>
+          <w:szCs w:val="28"/>
+        </w:rPr>
+        <w:t xml:space="preserve"> и получение файлов из </w:t>
+      </w:r>
+      <w:proofErr w:type="spellStart"/>
+      <w:r>
+        <w:rPr>
+          <w:szCs w:val="28"/>
+        </w:rPr>
+        <w:t>бекенда</w:t>
+      </w:r>
+      <w:proofErr w:type="spellEnd"/>
+      <w:r>
+        <w:rPr>
+          <w:szCs w:val="28"/>
+        </w:rPr>
+        <w:t>.</w:t>
       </w:r>
     </w:p>
     <w:p>
@@ -2119,6 +2341,7 @@
           <w:szCs w:val="28"/>
         </w:rPr>
       </w:pPr>
+      <w:proofErr w:type="spellStart"/>
       <w:r>
         <w:rPr>
           <w:b/>
@@ -2133,7 +2356,16 @@
           <w:i/>
           <w:szCs w:val="28"/>
         </w:rPr>
-        <w:t>кенд профилей</w:t>
+        <w:t>кенд</w:t>
+      </w:r>
+      <w:proofErr w:type="spellEnd"/>
+      <w:r>
+        <w:rPr>
+          <w:b/>
+          <w:i/>
+          <w:szCs w:val="28"/>
+        </w:rPr>
+        <w:t xml:space="preserve"> профилей</w:t>
       </w:r>
       <w:r>
         <w:rPr>
@@ -2280,13 +2512,23 @@
           <w:szCs w:val="28"/>
         </w:rPr>
       </w:pPr>
+      <w:proofErr w:type="spellStart"/>
       <w:r>
         <w:rPr>
           <w:b/>
           <w:i/>
           <w:szCs w:val="28"/>
         </w:rPr>
-        <w:t>Бэкенд выдачи и сбора заданий</w:t>
+        <w:t>Бэкенд</w:t>
+      </w:r>
+      <w:proofErr w:type="spellEnd"/>
+      <w:r>
+        <w:rPr>
+          <w:b/>
+          <w:i/>
+          <w:szCs w:val="28"/>
+        </w:rPr>
+        <w:t xml:space="preserve"> выдачи и сбора заданий</w:t>
       </w:r>
       <w:r>
         <w:rPr>
@@ -2402,30 +2644,1603 @@
     </w:p>
     <w:p>
       <w:pPr>
-        <w:pStyle w:val="a4"/>
-      </w:pPr>
-    </w:p>
-    <w:p>
-      <w:pPr>
         <w:pStyle w:val="1"/>
-      </w:pPr>
-      <w:r>
+        <w:sectPr>
+          <w:footerReference w:type="default" r:id="rId8"/>
+          <w:pgSz w:w="11906" w:h="16838"/>
+          <w:pgMar w:top="1134" w:right="850" w:bottom="1134" w:left="1701" w:header="708" w:footer="708" w:gutter="0"/>
+          <w:cols w:space="708"/>
+          <w:titlePg/>
+          <w:docGrid w:linePitch="360"/>
+        </w:sectPr>
+      </w:pPr>
+    </w:p>
+    <w:p>
+      <w:pPr>
+        <w:pStyle w:val="1"/>
+      </w:pPr>
+      <w:r>
+        <w:lastRenderedPageBreak/>
         <w:t>Концептуальный дизайн</w:t>
       </w:r>
     </w:p>
     <w:p>
-      <w:pPr>
+      <w:r>
+        <w:tab/>
+      </w:r>
+      <w:r>
+        <w:t xml:space="preserve">На рисунке 2 приведена концептуальная модель системы в нотации </w:t>
+      </w:r>
+      <w:r>
         <w:rPr>
           <w:lang w:val="en-US"/>
         </w:rPr>
-      </w:pPr>
+        <w:t>IDEF</w:t>
+      </w:r>
+      <w:r>
+        <w:t xml:space="preserve">0. </w:t>
+      </w:r>
+    </w:p>
+    <w:p>
+      <w:pPr>
+        <w:keepNext/>
+      </w:pPr>
+      <w:r>
+        <w:rPr>
+          <w:noProof/>
+        </w:rPr>
+        <w:drawing>
+          <wp:inline distT="0" distB="0" distL="0" distR="0" wp14:anchorId="14F811DA" wp14:editId="0BD192CB">
+            <wp:extent cx="8833450" cy="4687731"/>
+            <wp:effectExtent l="0" t="0" r="6350" b="0"/>
+            <wp:docPr id="7" name="Рисунок 7"/>
+            <wp:cNvGraphicFramePr>
+              <a:graphicFrameLocks xmlns:a="http://schemas.openxmlformats.org/drawingml/2006/main" noChangeAspect="1"/>
+            </wp:cNvGraphicFramePr>
+            <a:graphic xmlns:a="http://schemas.openxmlformats.org/drawingml/2006/main">
+              <a:graphicData uri="http://schemas.openxmlformats.org/drawingml/2006/picture">
+                <pic:pic xmlns:pic="http://schemas.openxmlformats.org/drawingml/2006/picture">
+                  <pic:nvPicPr>
+                    <pic:cNvPr id="7" name="Conceptual.jpg"/>
+                    <pic:cNvPicPr/>
+                  </pic:nvPicPr>
+                  <pic:blipFill>
+                    <a:blip r:embed="rId9">
+                      <a:extLst>
+                        <a:ext uri="{28A0092B-C50C-407E-A947-70E740481C1C}">
+                          <a14:useLocalDpi xmlns:a14="http://schemas.microsoft.com/office/drawing/2010/main" val="0"/>
+                        </a:ext>
+                      </a:extLst>
+                    </a:blip>
+                    <a:stretch>
+                      <a:fillRect/>
+                    </a:stretch>
+                  </pic:blipFill>
+                  <pic:spPr>
+                    <a:xfrm>
+                      <a:off x="0" y="0"/>
+                      <a:ext cx="8838098" cy="4690198"/>
+                    </a:xfrm>
+                    <a:prstGeom prst="rect">
+                      <a:avLst/>
+                    </a:prstGeom>
+                  </pic:spPr>
+                </pic:pic>
+              </a:graphicData>
+            </a:graphic>
+          </wp:inline>
+        </w:drawing>
+      </w:r>
+    </w:p>
+    <w:p>
+      <w:pPr>
+        <w:pStyle w:val="a3"/>
+        <w:jc w:val="center"/>
+        <w:rPr>
+          <w:i w:val="0"/>
+          <w:color w:val="auto"/>
+          <w:sz w:val="20"/>
+          <w:szCs w:val="20"/>
+        </w:rPr>
+      </w:pPr>
+      <w:r>
+        <w:rPr>
+          <w:i w:val="0"/>
+          <w:color w:val="auto"/>
+          <w:sz w:val="20"/>
+          <w:szCs w:val="20"/>
+        </w:rPr>
+        <w:t xml:space="preserve">Рисунок </w:t>
+      </w:r>
+      <w:r>
+        <w:rPr>
+          <w:i w:val="0"/>
+          <w:color w:val="auto"/>
+          <w:sz w:val="20"/>
+          <w:szCs w:val="20"/>
+        </w:rPr>
+        <w:fldChar w:fldCharType="begin"/>
+      </w:r>
+      <w:r>
+        <w:rPr>
+          <w:i w:val="0"/>
+          <w:color w:val="auto"/>
+          <w:sz w:val="20"/>
+          <w:szCs w:val="20"/>
+        </w:rPr>
+        <w:instrText xml:space="preserve"> SEQ Рисунок \* ARABIC </w:instrText>
+      </w:r>
+      <w:r>
+        <w:rPr>
+          <w:i w:val="0"/>
+          <w:color w:val="auto"/>
+          <w:sz w:val="20"/>
+          <w:szCs w:val="20"/>
+        </w:rPr>
+        <w:fldChar w:fldCharType="separate"/>
+      </w:r>
+      <w:r>
+        <w:rPr>
+          <w:i w:val="0"/>
+          <w:noProof/>
+          <w:color w:val="auto"/>
+          <w:sz w:val="20"/>
+          <w:szCs w:val="20"/>
+        </w:rPr>
+        <w:t>2</w:t>
+      </w:r>
+      <w:r>
+        <w:rPr>
+          <w:i w:val="0"/>
+          <w:color w:val="auto"/>
+          <w:sz w:val="20"/>
+          <w:szCs w:val="20"/>
+        </w:rPr>
+        <w:fldChar w:fldCharType="end"/>
+      </w:r>
+      <w:r>
+        <w:rPr>
+          <w:i w:val="0"/>
+          <w:color w:val="auto"/>
+          <w:sz w:val="20"/>
+          <w:szCs w:val="20"/>
+        </w:rPr>
+        <w:t>. Концептуальная модель системы в нотации IDEF0</w:t>
+      </w:r>
+    </w:p>
+    <w:p>
+      <w:pPr>
+        <w:keepNext/>
+      </w:pPr>
+      <w:r>
+        <w:lastRenderedPageBreak/>
+        <w:t>На рисунке 3 приведена детализированная концептуальная модель.</w:t>
+      </w:r>
+      <w:r>
+        <w:rPr>
+          <w:noProof/>
+        </w:rPr>
+        <w:drawing>
+          <wp:inline distT="0" distB="0" distL="0" distR="0" wp14:anchorId="0FA11299" wp14:editId="315320DE">
+            <wp:extent cx="9251950" cy="4938395"/>
+            <wp:effectExtent l="0" t="0" r="6350" b="0"/>
+            <wp:docPr id="8" name="Рисунок 8"/>
+            <wp:cNvGraphicFramePr>
+              <a:graphicFrameLocks xmlns:a="http://schemas.openxmlformats.org/drawingml/2006/main" noChangeAspect="1"/>
+            </wp:cNvGraphicFramePr>
+            <a:graphic xmlns:a="http://schemas.openxmlformats.org/drawingml/2006/main">
+              <a:graphicData uri="http://schemas.openxmlformats.org/drawingml/2006/picture">
+                <pic:pic xmlns:pic="http://schemas.openxmlformats.org/drawingml/2006/picture">
+                  <pic:nvPicPr>
+                    <pic:cNvPr id="8" name="ConceptualDetailed.jpg"/>
+                    <pic:cNvPicPr/>
+                  </pic:nvPicPr>
+                  <pic:blipFill>
+                    <a:blip r:embed="rId10">
+                      <a:extLst>
+                        <a:ext uri="{28A0092B-C50C-407E-A947-70E740481C1C}">
+                          <a14:useLocalDpi xmlns:a14="http://schemas.microsoft.com/office/drawing/2010/main" val="0"/>
+                        </a:ext>
+                      </a:extLst>
+                    </a:blip>
+                    <a:stretch>
+                      <a:fillRect/>
+                    </a:stretch>
+                  </pic:blipFill>
+                  <pic:spPr>
+                    <a:xfrm>
+                      <a:off x="0" y="0"/>
+                      <a:ext cx="9251950" cy="4938395"/>
+                    </a:xfrm>
+                    <a:prstGeom prst="rect">
+                      <a:avLst/>
+                    </a:prstGeom>
+                  </pic:spPr>
+                </pic:pic>
+              </a:graphicData>
+            </a:graphic>
+          </wp:inline>
+        </w:drawing>
+      </w:r>
+    </w:p>
+    <w:p>
+      <w:pPr>
+        <w:pStyle w:val="a3"/>
+        <w:jc w:val="center"/>
+        <w:rPr>
+          <w:i w:val="0"/>
+          <w:color w:val="auto"/>
+          <w:sz w:val="20"/>
+          <w:szCs w:val="20"/>
+        </w:rPr>
+      </w:pPr>
+      <w:r>
+        <w:rPr>
+          <w:i w:val="0"/>
+          <w:color w:val="auto"/>
+          <w:sz w:val="20"/>
+          <w:szCs w:val="20"/>
+        </w:rPr>
+        <w:t xml:space="preserve">Рисунок </w:t>
+      </w:r>
+      <w:r>
+        <w:rPr>
+          <w:i w:val="0"/>
+          <w:color w:val="auto"/>
+          <w:sz w:val="20"/>
+          <w:szCs w:val="20"/>
+        </w:rPr>
+        <w:fldChar w:fldCharType="begin"/>
+      </w:r>
+      <w:r>
+        <w:rPr>
+          <w:i w:val="0"/>
+          <w:color w:val="auto"/>
+          <w:sz w:val="20"/>
+          <w:szCs w:val="20"/>
+        </w:rPr>
+        <w:instrText xml:space="preserve"> SEQ Рисунок \* ARABIC </w:instrText>
+      </w:r>
+      <w:r>
+        <w:rPr>
+          <w:i w:val="0"/>
+          <w:color w:val="auto"/>
+          <w:sz w:val="20"/>
+          <w:szCs w:val="20"/>
+        </w:rPr>
+        <w:fldChar w:fldCharType="separate"/>
+      </w:r>
+      <w:r>
+        <w:rPr>
+          <w:i w:val="0"/>
+          <w:noProof/>
+          <w:color w:val="auto"/>
+          <w:sz w:val="20"/>
+          <w:szCs w:val="20"/>
+        </w:rPr>
+        <w:t>3</w:t>
+      </w:r>
+      <w:r>
+        <w:rPr>
+          <w:i w:val="0"/>
+          <w:color w:val="auto"/>
+          <w:sz w:val="20"/>
+          <w:szCs w:val="20"/>
+        </w:rPr>
+        <w:fldChar w:fldCharType="end"/>
+      </w:r>
+      <w:r>
+        <w:rPr>
+          <w:i w:val="0"/>
+          <w:color w:val="auto"/>
+          <w:sz w:val="20"/>
+          <w:szCs w:val="20"/>
+        </w:rPr>
+        <w:t>. Детализированная концептуальная модель</w:t>
+      </w:r>
+      <w:r>
+        <w:rPr>
+          <w:i w:val="0"/>
+          <w:color w:val="auto"/>
+          <w:sz w:val="20"/>
+          <w:szCs w:val="20"/>
+        </w:rPr>
+        <w:t xml:space="preserve"> системы в нотации </w:t>
+      </w:r>
+      <w:r>
+        <w:rPr>
+          <w:i w:val="0"/>
+          <w:color w:val="auto"/>
+          <w:sz w:val="20"/>
+          <w:szCs w:val="20"/>
+          <w:lang w:val="en-US"/>
+        </w:rPr>
+        <w:t>IDEF</w:t>
+      </w:r>
+      <w:r>
+        <w:rPr>
+          <w:i w:val="0"/>
+          <w:color w:val="auto"/>
+          <w:sz w:val="20"/>
+          <w:szCs w:val="20"/>
+        </w:rPr>
+        <w:t>0</w:t>
+      </w:r>
+      <w:r>
+        <w:rPr>
+          <w:i w:val="0"/>
+          <w:color w:val="auto"/>
+          <w:sz w:val="20"/>
+          <w:szCs w:val="20"/>
+        </w:rPr>
+        <w:t>.</w:t>
+      </w:r>
+    </w:p>
+    <w:p>
+      <w:pPr>
+        <w:sectPr>
+          <w:pgSz w:w="16838" w:h="11906" w:orient="landscape"/>
+          <w:pgMar w:top="1701" w:right="1134" w:bottom="851" w:left="1134" w:header="708" w:footer="708" w:gutter="0"/>
+          <w:cols w:space="708"/>
+          <w:titlePg/>
+          <w:docGrid w:linePitch="360"/>
+        </w:sectPr>
+      </w:pPr>
+    </w:p>
+    <w:p>
+      <w:pPr>
+        <w:pStyle w:val="1"/>
+      </w:pPr>
+      <w:r>
+        <w:lastRenderedPageBreak/>
+        <w:t>Варианты использования системы</w:t>
+      </w:r>
+    </w:p>
+    <w:p>
+      <w:r>
+        <w:tab/>
+        <w:t>На рисунке 4 представлена диаграмма прецедентов.</w:t>
+      </w:r>
+    </w:p>
+    <w:p>
+      <w:pPr>
+        <w:keepNext/>
+      </w:pPr>
+      <w:r>
+        <w:rPr>
+          <w:noProof/>
+        </w:rPr>
+        <w:drawing>
+          <wp:inline distT="0" distB="0" distL="0" distR="0">
+            <wp:extent cx="5939790" cy="6338570"/>
+            <wp:effectExtent l="0" t="0" r="3810" b="5080"/>
+            <wp:docPr id="1" name="Рисунок 1"/>
+            <wp:cNvGraphicFramePr>
+              <a:graphicFrameLocks xmlns:a="http://schemas.openxmlformats.org/drawingml/2006/main" noChangeAspect="1"/>
+            </wp:cNvGraphicFramePr>
+            <a:graphic xmlns:a="http://schemas.openxmlformats.org/drawingml/2006/main">
+              <a:graphicData uri="http://schemas.openxmlformats.org/drawingml/2006/picture">
+                <pic:pic xmlns:pic="http://schemas.openxmlformats.org/drawingml/2006/picture">
+                  <pic:nvPicPr>
+                    <pic:cNvPr id="1" name="UseCaseDiagram.jpg"/>
+                    <pic:cNvPicPr/>
+                  </pic:nvPicPr>
+                  <pic:blipFill>
+                    <a:blip r:embed="rId11">
+                      <a:extLst>
+                        <a:ext uri="{28A0092B-C50C-407E-A947-70E740481C1C}">
+                          <a14:useLocalDpi xmlns:a14="http://schemas.microsoft.com/office/drawing/2010/main" val="0"/>
+                        </a:ext>
+                      </a:extLst>
+                    </a:blip>
+                    <a:stretch>
+                      <a:fillRect/>
+                    </a:stretch>
+                  </pic:blipFill>
+                  <pic:spPr>
+                    <a:xfrm>
+                      <a:off x="0" y="0"/>
+                      <a:ext cx="5939790" cy="6338570"/>
+                    </a:xfrm>
+                    <a:prstGeom prst="rect">
+                      <a:avLst/>
+                    </a:prstGeom>
+                  </pic:spPr>
+                </pic:pic>
+              </a:graphicData>
+            </a:graphic>
+          </wp:inline>
+        </w:drawing>
+      </w:r>
+    </w:p>
+    <w:p>
+      <w:pPr>
+        <w:pStyle w:val="a3"/>
+        <w:jc w:val="center"/>
+        <w:rPr>
+          <w:i w:val="0"/>
+          <w:color w:val="auto"/>
+          <w:sz w:val="20"/>
+          <w:szCs w:val="20"/>
+        </w:rPr>
+      </w:pPr>
+      <w:r>
+        <w:rPr>
+          <w:i w:val="0"/>
+          <w:color w:val="auto"/>
+          <w:sz w:val="20"/>
+          <w:szCs w:val="20"/>
+        </w:rPr>
+        <w:t xml:space="preserve">Рисунок </w:t>
+      </w:r>
+      <w:r>
+        <w:rPr>
+          <w:i w:val="0"/>
+          <w:color w:val="auto"/>
+          <w:sz w:val="20"/>
+          <w:szCs w:val="20"/>
+        </w:rPr>
+        <w:fldChar w:fldCharType="begin"/>
+      </w:r>
+      <w:r>
+        <w:rPr>
+          <w:i w:val="0"/>
+          <w:color w:val="auto"/>
+          <w:sz w:val="20"/>
+          <w:szCs w:val="20"/>
+        </w:rPr>
+        <w:instrText xml:space="preserve"> SEQ Рисунок \* ARABIC </w:instrText>
+      </w:r>
+      <w:r>
+        <w:rPr>
+          <w:i w:val="0"/>
+          <w:color w:val="auto"/>
+          <w:sz w:val="20"/>
+          <w:szCs w:val="20"/>
+        </w:rPr>
+        <w:fldChar w:fldCharType="separate"/>
+      </w:r>
+      <w:r>
+        <w:rPr>
+          <w:i w:val="0"/>
+          <w:noProof/>
+          <w:color w:val="auto"/>
+          <w:sz w:val="20"/>
+          <w:szCs w:val="20"/>
+        </w:rPr>
+        <w:t>4</w:t>
+      </w:r>
+      <w:r>
+        <w:rPr>
+          <w:i w:val="0"/>
+          <w:color w:val="auto"/>
+          <w:sz w:val="20"/>
+          <w:szCs w:val="20"/>
+        </w:rPr>
+        <w:fldChar w:fldCharType="end"/>
+      </w:r>
+      <w:r>
+        <w:rPr>
+          <w:i w:val="0"/>
+          <w:color w:val="auto"/>
+          <w:sz w:val="20"/>
+          <w:szCs w:val="20"/>
+          <w:lang w:val="en-US"/>
+        </w:rPr>
+        <w:t xml:space="preserve">. </w:t>
+      </w:r>
+      <w:r>
+        <w:rPr>
+          <w:i w:val="0"/>
+          <w:color w:val="auto"/>
+          <w:sz w:val="20"/>
+          <w:szCs w:val="20"/>
+        </w:rPr>
+        <w:t>Диаграмма прецедентов</w:t>
+      </w:r>
+    </w:p>
+    <w:p/>
+    <w:p>
+      <w:r>
+        <w:tab/>
+        <w:t>Д</w:t>
+      </w:r>
+      <w:r>
+        <w:t>алее представлены спецификации</w:t>
+      </w:r>
+      <w:r>
+        <w:t xml:space="preserve"> вариантов использования.</w:t>
+      </w:r>
+    </w:p>
+    <w:p/>
+    <w:p>
+      <w:pPr>
+        <w:pStyle w:val="2"/>
+      </w:pPr>
+      <w:r>
+        <w:t>Отправка выполненного задания</w:t>
+      </w:r>
       <w:bookmarkStart w:id="4" w:name="_GoBack"/>
       <w:bookmarkEnd w:id="4"/>
     </w:p>
+    <w:p>
+      <w:pPr>
+        <w:rPr>
+          <w:iCs/>
+        </w:rPr>
+      </w:pPr>
+      <w:r>
+        <w:rPr>
+          <w:b/>
+          <w:bCs/>
+          <w:iCs/>
+        </w:rPr>
+        <w:t>Действующее лицо: </w:t>
+      </w:r>
+      <w:r>
+        <w:rPr>
+          <w:iCs/>
+        </w:rPr>
+        <w:t>студент</w:t>
+      </w:r>
+    </w:p>
+    <w:p>
+      <w:pPr>
+        <w:rPr>
+          <w:iCs/>
+        </w:rPr>
+      </w:pPr>
+      <w:r>
+        <w:rPr>
+          <w:b/>
+          <w:bCs/>
+          <w:iCs/>
+        </w:rPr>
+        <w:t>Цель: </w:t>
+      </w:r>
+      <w:r>
+        <w:rPr>
+          <w:bCs/>
+          <w:iCs/>
+        </w:rPr>
+        <w:t>о</w:t>
+      </w:r>
+      <w:r>
+        <w:rPr>
+          <w:bCs/>
+          <w:iCs/>
+        </w:rPr>
+        <w:t>тправить выполненное задание</w:t>
+      </w:r>
+    </w:p>
+    <w:p>
+      <w:pPr>
+        <w:rPr>
+          <w:iCs/>
+        </w:rPr>
+      </w:pPr>
+      <w:r>
+        <w:rPr>
+          <w:b/>
+          <w:bCs/>
+          <w:iCs/>
+        </w:rPr>
+        <w:lastRenderedPageBreak/>
+        <w:t>Предусловия: </w:t>
+      </w:r>
+      <w:r>
+        <w:rPr>
+          <w:iCs/>
+        </w:rPr>
+        <w:t>студент</w:t>
+      </w:r>
+      <w:r>
+        <w:rPr>
+          <w:iCs/>
+        </w:rPr>
+        <w:t xml:space="preserve"> осуществил вход в систему</w:t>
+      </w:r>
+      <w:r>
+        <w:rPr>
+          <w:iCs/>
+        </w:rPr>
+        <w:t>, задание к уроку добавлено</w:t>
+      </w:r>
+    </w:p>
+    <w:p>
+      <w:pPr>
+        <w:rPr>
+          <w:iCs/>
+        </w:rPr>
+      </w:pPr>
+      <w:r>
+        <w:rPr>
+          <w:b/>
+          <w:bCs/>
+          <w:iCs/>
+        </w:rPr>
+        <w:t>Главная последовательность:</w:t>
+      </w:r>
+    </w:p>
+    <w:p>
+      <w:pPr>
+        <w:numPr>
+          <w:ilvl w:val="0"/>
+          <w:numId w:val="15"/>
+        </w:numPr>
+        <w:rPr>
+          <w:b/>
+          <w:bCs/>
+          <w:iCs/>
+        </w:rPr>
+      </w:pPr>
+      <w:r>
+        <w:rPr>
+          <w:iCs/>
+        </w:rPr>
+        <w:t>студент заходит на страницу урока;</w:t>
+      </w:r>
+    </w:p>
+    <w:p>
+      <w:pPr>
+        <w:numPr>
+          <w:ilvl w:val="0"/>
+          <w:numId w:val="15"/>
+        </w:numPr>
+        <w:rPr>
+          <w:b/>
+          <w:bCs/>
+          <w:iCs/>
+        </w:rPr>
+      </w:pPr>
+      <w:r>
+        <w:rPr>
+          <w:bCs/>
+          <w:iCs/>
+        </w:rPr>
+        <w:t>студент нажимает на кнопку «Ответить»;</w:t>
+      </w:r>
+    </w:p>
+    <w:p>
+      <w:pPr>
+        <w:numPr>
+          <w:ilvl w:val="0"/>
+          <w:numId w:val="15"/>
+        </w:numPr>
+        <w:rPr>
+          <w:b/>
+          <w:bCs/>
+          <w:iCs/>
+        </w:rPr>
+      </w:pPr>
+      <w:r>
+        <w:rPr>
+          <w:bCs/>
+          <w:iCs/>
+        </w:rPr>
+        <w:t>система показывает текстовое поле для записи в него ответа на урок;</w:t>
+      </w:r>
+    </w:p>
+    <w:p>
+      <w:pPr>
+        <w:numPr>
+          <w:ilvl w:val="0"/>
+          <w:numId w:val="15"/>
+        </w:numPr>
+        <w:rPr>
+          <w:b/>
+          <w:bCs/>
+          <w:iCs/>
+        </w:rPr>
+      </w:pPr>
+      <w:r>
+        <w:rPr>
+          <w:bCs/>
+          <w:iCs/>
+        </w:rPr>
+        <w:t>студент пишет ответ и нажимает кнопку «Отправить».</w:t>
+      </w:r>
+    </w:p>
+    <w:p>
+      <w:pPr>
+        <w:rPr>
+          <w:iCs/>
+        </w:rPr>
+      </w:pPr>
+      <w:r>
+        <w:rPr>
+          <w:b/>
+          <w:bCs/>
+          <w:iCs/>
+        </w:rPr>
+        <w:t>Альтернативная последовательность </w:t>
+      </w:r>
+      <w:r>
+        <w:rPr>
+          <w:iCs/>
+        </w:rPr>
+        <w:t>(</w:t>
+      </w:r>
+      <w:r>
+        <w:rPr>
+          <w:iCs/>
+        </w:rPr>
+        <w:t>студент уже отправлял ответ на это задание</w:t>
+      </w:r>
+      <w:r>
+        <w:rPr>
+          <w:iCs/>
+        </w:rPr>
+        <w:t>):</w:t>
+      </w:r>
+    </w:p>
+    <w:p>
+      <w:pPr>
+        <w:numPr>
+          <w:ilvl w:val="0"/>
+          <w:numId w:val="18"/>
+        </w:numPr>
+        <w:rPr>
+          <w:b/>
+          <w:bCs/>
+          <w:iCs/>
+        </w:rPr>
+      </w:pPr>
+      <w:r>
+        <w:rPr>
+          <w:iCs/>
+        </w:rPr>
+        <w:t>студент заходит на страницу урока;</w:t>
+      </w:r>
+    </w:p>
+    <w:p>
+      <w:pPr>
+        <w:numPr>
+          <w:ilvl w:val="0"/>
+          <w:numId w:val="18"/>
+        </w:numPr>
+        <w:rPr>
+          <w:b/>
+          <w:bCs/>
+          <w:iCs/>
+        </w:rPr>
+      </w:pPr>
+      <w:r>
+        <w:rPr>
+          <w:bCs/>
+          <w:iCs/>
+        </w:rPr>
+        <w:t>студент</w:t>
+      </w:r>
+      <w:r>
+        <w:rPr>
+          <w:bCs/>
+          <w:iCs/>
+        </w:rPr>
+        <w:t xml:space="preserve"> видит свой предыдущий ответ и</w:t>
+      </w:r>
+      <w:r>
+        <w:rPr>
+          <w:bCs/>
+          <w:iCs/>
+        </w:rPr>
+        <w:t xml:space="preserve"> нажимает на кнопку «</w:t>
+      </w:r>
+      <w:r>
+        <w:rPr>
+          <w:bCs/>
+          <w:iCs/>
+        </w:rPr>
+        <w:t>Редактировать</w:t>
+      </w:r>
+      <w:r>
+        <w:rPr>
+          <w:bCs/>
+          <w:iCs/>
+        </w:rPr>
+        <w:t>»;</w:t>
+      </w:r>
+    </w:p>
+    <w:p>
+      <w:pPr>
+        <w:numPr>
+          <w:ilvl w:val="0"/>
+          <w:numId w:val="18"/>
+        </w:numPr>
+        <w:rPr>
+          <w:b/>
+          <w:bCs/>
+          <w:iCs/>
+        </w:rPr>
+      </w:pPr>
+      <w:r>
+        <w:rPr>
+          <w:bCs/>
+          <w:iCs/>
+        </w:rPr>
+        <w:t xml:space="preserve">система показывает текстовое поле </w:t>
+      </w:r>
+      <w:r>
+        <w:rPr>
+          <w:bCs/>
+          <w:iCs/>
+        </w:rPr>
+        <w:t>с предыдущим ответом</w:t>
+      </w:r>
+      <w:r>
+        <w:rPr>
+          <w:bCs/>
+          <w:iCs/>
+        </w:rPr>
+        <w:t xml:space="preserve"> на урок;</w:t>
+      </w:r>
+    </w:p>
+    <w:p>
+      <w:pPr>
+        <w:numPr>
+          <w:ilvl w:val="0"/>
+          <w:numId w:val="18"/>
+        </w:numPr>
+        <w:rPr>
+          <w:b/>
+          <w:bCs/>
+          <w:iCs/>
+        </w:rPr>
+      </w:pPr>
+      <w:r>
+        <w:rPr>
+          <w:bCs/>
+          <w:iCs/>
+        </w:rPr>
+        <w:t xml:space="preserve">студент </w:t>
+      </w:r>
+      <w:r>
+        <w:rPr>
+          <w:bCs/>
+          <w:iCs/>
+        </w:rPr>
+        <w:t>редактирует</w:t>
+      </w:r>
+      <w:r>
+        <w:rPr>
+          <w:bCs/>
+          <w:iCs/>
+        </w:rPr>
+        <w:t xml:space="preserve"> ответ и нажимает кнопку «Отправить».</w:t>
+      </w:r>
+    </w:p>
+    <w:p>
+      <w:pPr>
+        <w:rPr>
+          <w:bCs/>
+          <w:iCs/>
+        </w:rPr>
+      </w:pPr>
+    </w:p>
+    <w:p>
+      <w:pPr>
+        <w:pStyle w:val="2"/>
+      </w:pPr>
+      <w:r>
+        <w:t>Добавление задания к уроку</w:t>
+      </w:r>
+    </w:p>
+    <w:p>
+      <w:pPr>
+        <w:rPr>
+          <w:iCs/>
+        </w:rPr>
+      </w:pPr>
+      <w:r>
+        <w:rPr>
+          <w:b/>
+          <w:bCs/>
+          <w:iCs/>
+        </w:rPr>
+        <w:t>Действующее лицо: </w:t>
+      </w:r>
+      <w:r>
+        <w:rPr>
+          <w:bCs/>
+          <w:iCs/>
+        </w:rPr>
+        <w:t>преподаватель</w:t>
+      </w:r>
+    </w:p>
+    <w:p>
+      <w:pPr>
+        <w:rPr>
+          <w:iCs/>
+        </w:rPr>
+      </w:pPr>
+      <w:r>
+        <w:rPr>
+          <w:b/>
+          <w:bCs/>
+          <w:iCs/>
+        </w:rPr>
+        <w:t>Цель: </w:t>
+      </w:r>
+      <w:r>
+        <w:rPr>
+          <w:bCs/>
+          <w:iCs/>
+        </w:rPr>
+        <w:t>добавить задание к уроку</w:t>
+      </w:r>
+    </w:p>
+    <w:p>
+      <w:pPr>
+        <w:rPr>
+          <w:iCs/>
+        </w:rPr>
+      </w:pPr>
+      <w:r>
+        <w:rPr>
+          <w:b/>
+          <w:bCs/>
+          <w:iCs/>
+        </w:rPr>
+        <w:t>Предусловия: </w:t>
+      </w:r>
+      <w:r>
+        <w:rPr>
+          <w:iCs/>
+        </w:rPr>
+        <w:t>преподаватель осуществил вход в систему</w:t>
+      </w:r>
+    </w:p>
+    <w:p>
+      <w:pPr>
+        <w:rPr>
+          <w:iCs/>
+        </w:rPr>
+      </w:pPr>
+      <w:r>
+        <w:rPr>
+          <w:b/>
+          <w:bCs/>
+          <w:iCs/>
+        </w:rPr>
+        <w:t>Главная последовательность:</w:t>
+      </w:r>
+    </w:p>
+    <w:p>
+      <w:pPr>
+        <w:numPr>
+          <w:ilvl w:val="0"/>
+          <w:numId w:val="19"/>
+        </w:numPr>
+        <w:rPr>
+          <w:b/>
+          <w:bCs/>
+          <w:iCs/>
+        </w:rPr>
+      </w:pPr>
+      <w:r>
+        <w:rPr>
+          <w:iCs/>
+        </w:rPr>
+        <w:t>преподаватель</w:t>
+      </w:r>
+      <w:r>
+        <w:rPr>
+          <w:iCs/>
+        </w:rPr>
+        <w:t xml:space="preserve"> заходит на страницу урока;</w:t>
+      </w:r>
+    </w:p>
+    <w:p>
+      <w:pPr>
+        <w:numPr>
+          <w:ilvl w:val="0"/>
+          <w:numId w:val="19"/>
+        </w:numPr>
+        <w:rPr>
+          <w:b/>
+          <w:bCs/>
+          <w:iCs/>
+        </w:rPr>
+      </w:pPr>
+      <w:r>
+        <w:rPr>
+          <w:iCs/>
+        </w:rPr>
+        <w:t xml:space="preserve">преподаватель </w:t>
+      </w:r>
+      <w:r>
+        <w:rPr>
+          <w:bCs/>
+          <w:iCs/>
+        </w:rPr>
+        <w:t>нажимает на кнопку «</w:t>
+      </w:r>
+      <w:r>
+        <w:rPr>
+          <w:bCs/>
+          <w:iCs/>
+        </w:rPr>
+        <w:t>Добавить задание</w:t>
+      </w:r>
+      <w:r>
+        <w:rPr>
+          <w:bCs/>
+          <w:iCs/>
+        </w:rPr>
+        <w:t>»;</w:t>
+      </w:r>
+    </w:p>
+    <w:p>
+      <w:pPr>
+        <w:numPr>
+          <w:ilvl w:val="0"/>
+          <w:numId w:val="19"/>
+        </w:numPr>
+        <w:rPr>
+          <w:b/>
+          <w:bCs/>
+          <w:iCs/>
+        </w:rPr>
+      </w:pPr>
+      <w:r>
+        <w:rPr>
+          <w:bCs/>
+          <w:iCs/>
+        </w:rPr>
+        <w:t xml:space="preserve">система показывает текстовое поле для записи в него </w:t>
+      </w:r>
+      <w:r>
+        <w:rPr>
+          <w:bCs/>
+          <w:iCs/>
+        </w:rPr>
+        <w:t>задания к</w:t>
+      </w:r>
+      <w:r>
+        <w:rPr>
+          <w:bCs/>
+          <w:iCs/>
+        </w:rPr>
+        <w:t xml:space="preserve"> урок</w:t>
+      </w:r>
+      <w:r>
+        <w:rPr>
+          <w:bCs/>
+          <w:iCs/>
+        </w:rPr>
+        <w:t>у</w:t>
+      </w:r>
+      <w:r>
+        <w:rPr>
+          <w:bCs/>
+          <w:iCs/>
+        </w:rPr>
+        <w:t>;</w:t>
+      </w:r>
+    </w:p>
+    <w:p>
+      <w:pPr>
+        <w:numPr>
+          <w:ilvl w:val="0"/>
+          <w:numId w:val="19"/>
+        </w:numPr>
+        <w:rPr>
+          <w:b/>
+          <w:bCs/>
+          <w:iCs/>
+        </w:rPr>
+      </w:pPr>
+      <w:r>
+        <w:rPr>
+          <w:iCs/>
+        </w:rPr>
+        <w:t xml:space="preserve">преподаватель </w:t>
+      </w:r>
+      <w:r>
+        <w:rPr>
+          <w:bCs/>
+          <w:iCs/>
+        </w:rPr>
+        <w:t xml:space="preserve">пишет </w:t>
+      </w:r>
+      <w:r>
+        <w:rPr>
+          <w:bCs/>
+          <w:iCs/>
+        </w:rPr>
+        <w:t>задание</w:t>
+      </w:r>
+      <w:r>
+        <w:rPr>
+          <w:bCs/>
+          <w:iCs/>
+        </w:rPr>
+        <w:t xml:space="preserve"> и нажимает кнопку «</w:t>
+      </w:r>
+      <w:r>
+        <w:rPr>
+          <w:bCs/>
+          <w:iCs/>
+        </w:rPr>
+        <w:t>Добавить</w:t>
+      </w:r>
+      <w:r>
+        <w:rPr>
+          <w:bCs/>
+          <w:iCs/>
+        </w:rPr>
+        <w:t>».</w:t>
+      </w:r>
+    </w:p>
+    <w:p>
+      <w:pPr>
+        <w:rPr>
+          <w:iCs/>
+        </w:rPr>
+      </w:pPr>
+      <w:r>
+        <w:rPr>
+          <w:b/>
+          <w:bCs/>
+          <w:iCs/>
+        </w:rPr>
+        <w:t>Альтернативная последовательность </w:t>
+      </w:r>
+      <w:r>
+        <w:rPr>
+          <w:iCs/>
+        </w:rPr>
+        <w:t>(</w:t>
+      </w:r>
+      <w:r>
+        <w:rPr>
+          <w:iCs/>
+        </w:rPr>
+        <w:t>задание уже было добавлено</w:t>
+      </w:r>
+      <w:r>
+        <w:rPr>
+          <w:iCs/>
+        </w:rPr>
+        <w:t>):</w:t>
+      </w:r>
+    </w:p>
+    <w:p>
+      <w:pPr>
+        <w:numPr>
+          <w:ilvl w:val="0"/>
+          <w:numId w:val="21"/>
+        </w:numPr>
+        <w:rPr>
+          <w:b/>
+          <w:bCs/>
+          <w:iCs/>
+        </w:rPr>
+      </w:pPr>
+      <w:r>
+        <w:rPr>
+          <w:iCs/>
+        </w:rPr>
+        <w:t>преподаватель заходит на страницу урока;</w:t>
+      </w:r>
+    </w:p>
+    <w:p>
+      <w:pPr>
+        <w:numPr>
+          <w:ilvl w:val="0"/>
+          <w:numId w:val="21"/>
+        </w:numPr>
+        <w:rPr>
+          <w:b/>
+          <w:bCs/>
+          <w:iCs/>
+        </w:rPr>
+      </w:pPr>
+      <w:r>
+        <w:rPr>
+          <w:iCs/>
+        </w:rPr>
+        <w:t xml:space="preserve">преподаватель </w:t>
+      </w:r>
+      <w:r>
+        <w:rPr>
+          <w:bCs/>
+          <w:iCs/>
+        </w:rPr>
+        <w:t>нажимает на кнопку «</w:t>
+      </w:r>
+      <w:r>
+        <w:rPr>
+          <w:bCs/>
+          <w:iCs/>
+        </w:rPr>
+        <w:t>Редактировать</w:t>
+      </w:r>
+      <w:r>
+        <w:rPr>
+          <w:bCs/>
+          <w:iCs/>
+        </w:rPr>
+        <w:t xml:space="preserve"> задание»;</w:t>
+      </w:r>
+    </w:p>
+    <w:p>
+      <w:pPr>
+        <w:numPr>
+          <w:ilvl w:val="0"/>
+          <w:numId w:val="21"/>
+        </w:numPr>
+        <w:rPr>
+          <w:b/>
+          <w:bCs/>
+          <w:iCs/>
+        </w:rPr>
+      </w:pPr>
+      <w:r>
+        <w:rPr>
+          <w:bCs/>
+          <w:iCs/>
+        </w:rPr>
+        <w:t>система показывает текстовое поле для записи в него задания к уроку;</w:t>
+      </w:r>
+    </w:p>
+    <w:p>
+      <w:pPr>
+        <w:numPr>
+          <w:ilvl w:val="0"/>
+          <w:numId w:val="21"/>
+        </w:numPr>
+        <w:rPr>
+          <w:b/>
+          <w:bCs/>
+          <w:iCs/>
+        </w:rPr>
+      </w:pPr>
+      <w:r>
+        <w:rPr>
+          <w:iCs/>
+        </w:rPr>
+        <w:t xml:space="preserve">преподаватель </w:t>
+      </w:r>
+      <w:r>
+        <w:rPr>
+          <w:bCs/>
+          <w:iCs/>
+        </w:rPr>
+        <w:t>пишет задание и нажимает кнопку «Добавить».</w:t>
+      </w:r>
+    </w:p>
+    <w:p/>
+    <w:p>
+      <w:pPr>
+        <w:pStyle w:val="2"/>
+      </w:pPr>
+      <w:r>
+        <w:t>Проверка задания</w:t>
+      </w:r>
+    </w:p>
+    <w:p>
+      <w:pPr>
+        <w:rPr>
+          <w:iCs/>
+        </w:rPr>
+      </w:pPr>
+      <w:r>
+        <w:rPr>
+          <w:b/>
+          <w:bCs/>
+          <w:iCs/>
+        </w:rPr>
+        <w:t>Действующее лицо: </w:t>
+      </w:r>
+      <w:r>
+        <w:rPr>
+          <w:bCs/>
+          <w:iCs/>
+        </w:rPr>
+        <w:t>преподаватель</w:t>
+      </w:r>
+    </w:p>
+    <w:p>
+      <w:pPr>
+        <w:rPr>
+          <w:iCs/>
+        </w:rPr>
+      </w:pPr>
+      <w:r>
+        <w:rPr>
+          <w:b/>
+          <w:bCs/>
+          <w:iCs/>
+        </w:rPr>
+        <w:t>Цель: </w:t>
+      </w:r>
+      <w:r>
+        <w:rPr>
+          <w:bCs/>
+          <w:iCs/>
+        </w:rPr>
+        <w:t xml:space="preserve">проверить </w:t>
+      </w:r>
+      <w:r>
+        <w:rPr>
+          <w:bCs/>
+          <w:iCs/>
+        </w:rPr>
+        <w:t>задание к уроку</w:t>
+      </w:r>
+    </w:p>
+    <w:p>
+      <w:pPr>
+        <w:rPr>
+          <w:iCs/>
+        </w:rPr>
+      </w:pPr>
+      <w:r>
+        <w:rPr>
+          <w:b/>
+          <w:bCs/>
+          <w:iCs/>
+        </w:rPr>
+        <w:t>Предусловия: </w:t>
+      </w:r>
+      <w:r>
+        <w:rPr>
+          <w:iCs/>
+        </w:rPr>
+        <w:t>преподаватель осуществил вход в систему</w:t>
+      </w:r>
+    </w:p>
+    <w:p>
+      <w:pPr>
+        <w:rPr>
+          <w:iCs/>
+        </w:rPr>
+      </w:pPr>
+      <w:r>
+        <w:rPr>
+          <w:b/>
+          <w:bCs/>
+          <w:iCs/>
+        </w:rPr>
+        <w:t>Главная последовательность:</w:t>
+      </w:r>
+    </w:p>
+    <w:p>
+      <w:pPr>
+        <w:numPr>
+          <w:ilvl w:val="0"/>
+          <w:numId w:val="22"/>
+        </w:numPr>
+        <w:rPr>
+          <w:b/>
+          <w:bCs/>
+          <w:iCs/>
+        </w:rPr>
+      </w:pPr>
+      <w:r>
+        <w:rPr>
+          <w:iCs/>
+        </w:rPr>
+        <w:t>преподаватель заходит на страницу урока;</w:t>
+      </w:r>
+    </w:p>
+    <w:p>
+      <w:pPr>
+        <w:numPr>
+          <w:ilvl w:val="0"/>
+          <w:numId w:val="22"/>
+        </w:numPr>
+        <w:rPr>
+          <w:b/>
+          <w:bCs/>
+          <w:iCs/>
+        </w:rPr>
+      </w:pPr>
+      <w:r>
+        <w:rPr>
+          <w:iCs/>
+        </w:rPr>
+        <w:t>система показывает список студентов, оставивших ответы;</w:t>
+      </w:r>
+    </w:p>
+    <w:p>
+      <w:pPr>
+        <w:numPr>
+          <w:ilvl w:val="0"/>
+          <w:numId w:val="22"/>
+        </w:numPr>
+        <w:rPr>
+          <w:b/>
+          <w:bCs/>
+          <w:iCs/>
+        </w:rPr>
+      </w:pPr>
+      <w:r>
+        <w:rPr>
+          <w:bCs/>
+          <w:iCs/>
+        </w:rPr>
+        <w:lastRenderedPageBreak/>
+        <w:t>преподаватель нажимает на поле с записью о студенте и разворачивается ответ студента на задание к уроку;</w:t>
+      </w:r>
+    </w:p>
+    <w:p>
+      <w:pPr>
+        <w:numPr>
+          <w:ilvl w:val="0"/>
+          <w:numId w:val="22"/>
+        </w:numPr>
+        <w:rPr>
+          <w:b/>
+          <w:bCs/>
+          <w:iCs/>
+        </w:rPr>
+      </w:pPr>
+      <w:r>
+        <w:rPr>
+          <w:bCs/>
+          <w:iCs/>
+        </w:rPr>
+        <w:t>ниже ответа студента есть выбор оценки за задание и кнопка «</w:t>
+      </w:r>
+      <w:r>
+        <w:rPr>
+          <w:bCs/>
+          <w:iCs/>
+        </w:rPr>
+        <w:t>Поставить оценку</w:t>
+      </w:r>
+      <w:r>
+        <w:rPr>
+          <w:bCs/>
+          <w:iCs/>
+        </w:rPr>
+        <w:t>».</w:t>
+      </w:r>
+    </w:p>
+    <w:p>
+      <w:pPr>
+        <w:rPr>
+          <w:iCs/>
+        </w:rPr>
+      </w:pPr>
+      <w:r>
+        <w:rPr>
+          <w:b/>
+          <w:bCs/>
+          <w:iCs/>
+        </w:rPr>
+        <w:t>Альтернативная последовательность </w:t>
+      </w:r>
+      <w:r>
+        <w:rPr>
+          <w:iCs/>
+        </w:rPr>
+        <w:t>(</w:t>
+      </w:r>
+      <w:r>
+        <w:rPr>
+          <w:iCs/>
+        </w:rPr>
+        <w:t xml:space="preserve">задание уже было </w:t>
+      </w:r>
+      <w:r>
+        <w:rPr>
+          <w:iCs/>
+        </w:rPr>
+        <w:t>оценено</w:t>
+      </w:r>
+      <w:r>
+        <w:rPr>
+          <w:iCs/>
+        </w:rPr>
+        <w:t>):</w:t>
+      </w:r>
+    </w:p>
+    <w:p>
+      <w:pPr>
+        <w:numPr>
+          <w:ilvl w:val="0"/>
+          <w:numId w:val="24"/>
+        </w:numPr>
+        <w:rPr>
+          <w:b/>
+          <w:bCs/>
+          <w:iCs/>
+        </w:rPr>
+      </w:pPr>
+      <w:r>
+        <w:rPr>
+          <w:iCs/>
+        </w:rPr>
+        <w:t>преподаватель заходит на страницу урока;</w:t>
+      </w:r>
+    </w:p>
+    <w:p>
+      <w:pPr>
+        <w:numPr>
+          <w:ilvl w:val="0"/>
+          <w:numId w:val="24"/>
+        </w:numPr>
+        <w:rPr>
+          <w:b/>
+          <w:bCs/>
+          <w:iCs/>
+        </w:rPr>
+      </w:pPr>
+      <w:r>
+        <w:rPr>
+          <w:iCs/>
+        </w:rPr>
+        <w:t>система показывает список студентов, оставивших ответы;</w:t>
+      </w:r>
+    </w:p>
+    <w:p>
+      <w:pPr>
+        <w:numPr>
+          <w:ilvl w:val="0"/>
+          <w:numId w:val="24"/>
+        </w:numPr>
+        <w:rPr>
+          <w:b/>
+          <w:bCs/>
+          <w:iCs/>
+        </w:rPr>
+      </w:pPr>
+      <w:r>
+        <w:rPr>
+          <w:bCs/>
+          <w:iCs/>
+        </w:rPr>
+        <w:t>преподаватель нажимает на поле с записью о студенте и разворачивается ответ студента на задание к уроку;</w:t>
+      </w:r>
+    </w:p>
+    <w:p>
+      <w:pPr>
+        <w:numPr>
+          <w:ilvl w:val="0"/>
+          <w:numId w:val="24"/>
+        </w:numPr>
+        <w:rPr>
+          <w:b/>
+          <w:bCs/>
+          <w:iCs/>
+        </w:rPr>
+      </w:pPr>
+      <w:r>
+        <w:rPr>
+          <w:bCs/>
+          <w:iCs/>
+        </w:rPr>
+        <w:t>ниже ответа студента написана оценка</w:t>
+      </w:r>
+      <w:r>
+        <w:rPr>
+          <w:bCs/>
+          <w:iCs/>
+        </w:rPr>
+        <w:t xml:space="preserve"> за задание и кнопка «</w:t>
+      </w:r>
+      <w:r>
+        <w:rPr>
+          <w:bCs/>
+          <w:iCs/>
+        </w:rPr>
+        <w:t>Изменить оценку</w:t>
+      </w:r>
+      <w:r>
+        <w:rPr>
+          <w:bCs/>
+          <w:iCs/>
+        </w:rPr>
+        <w:t>».</w:t>
+      </w:r>
+    </w:p>
+    <w:p/>
     <w:sectPr>
-      <w:footerReference w:type="default" r:id="rId8"/>
       <w:pgSz w:w="11906" w:h="16838"/>
-      <w:pgMar w:top="1134" w:right="850" w:bottom="1134" w:left="1701" w:header="708" w:footer="708" w:gutter="0"/>
+      <w:pgMar w:top="1134" w:right="851" w:bottom="1134" w:left="1701" w:header="709" w:footer="709" w:gutter="0"/>
       <w:cols w:space="708"/>
       <w:titlePg/>
       <w:docGrid w:linePitch="360"/>
@@ -2463,7 +4278,7 @@
 <w:ftr xmlns:wpc="http://schemas.microsoft.com/office/word/2010/wordprocessingCanvas" xmlns:mc="http://schemas.openxmlformats.org/markup-compatibility/2006" xmlns:o="urn:schemas-microsoft-com:office:office" xmlns:r="http://schemas.openxmlformats.org/officeDocument/2006/relationships" xmlns:m="http://schemas.openxmlformats.org/officeDocument/2006/math" xmlns:v="urn:schemas-microsoft-com:vml" xmlns:wp14="http://schemas.microsoft.com/office/word/2010/wordprocessingDrawing" xmlns:wp="http://schemas.openxmlformats.org/drawingml/2006/wordprocessingDrawing" xmlns:w10="urn:schemas-microsoft-com:office:word" xmlns:w="http://schemas.openxmlformats.org/wordprocessingml/2006/main" xmlns:w14="http://schemas.microsoft.com/office/word/2010/wordml" xmlns:w15="http://schemas.microsoft.com/office/word/2012/wordml" xmlns:wpg="http://schemas.microsoft.com/office/word/2010/wordprocessingGroup" xmlns:wpi="http://schemas.microsoft.com/office/word/2010/wordprocessingInk" xmlns:wne="http://schemas.microsoft.com/office/word/2006/wordml" xmlns:wps="http://schemas.microsoft.com/office/word/2010/wordprocessingShape" mc:Ignorable="w14 w15 wp14">
   <w:sdt>
     <w:sdtPr>
-      <w:id w:val="455834900"/>
+      <w:id w:val="1230190477"/>
       <w:docPartObj>
         <w:docPartGallery w:val="Page Numbers (Bottom of Page)"/>
         <w:docPartUnique/>
@@ -2489,7 +4304,7 @@
           <w:rPr>
             <w:noProof/>
           </w:rPr>
-          <w:t>3</w:t>
+          <w:t>9</w:t>
         </w:r>
         <w:r>
           <w:fldChar w:fldCharType="end"/>
@@ -2759,6 +4574,119 @@
     </w:lvl>
   </w:abstractNum>
   <w:abstractNum w:abstractNumId="2" w15:restartNumberingAfterBreak="0">
+    <w:nsid w:val="0DFC1EFE"/>
+    <w:multiLevelType w:val="multilevel"/>
+    <w:tmpl w:val="4790F340"/>
+    <w:lvl w:ilvl="0">
+      <w:start w:val="1"/>
+      <w:numFmt w:val="decimal"/>
+      <w:lvlText w:val="%1."/>
+      <w:lvlJc w:val="left"/>
+      <w:pPr>
+        <w:tabs>
+          <w:tab w:val="num" w:pos="720"/>
+        </w:tabs>
+        <w:ind w:left="720" w:hanging="360"/>
+      </w:pPr>
+    </w:lvl>
+    <w:lvl w:ilvl="1" w:tentative="1">
+      <w:start w:val="1"/>
+      <w:numFmt w:val="decimal"/>
+      <w:lvlText w:val="%2."/>
+      <w:lvlJc w:val="left"/>
+      <w:pPr>
+        <w:tabs>
+          <w:tab w:val="num" w:pos="1440"/>
+        </w:tabs>
+        <w:ind w:left="1440" w:hanging="360"/>
+      </w:pPr>
+    </w:lvl>
+    <w:lvl w:ilvl="2" w:tentative="1">
+      <w:start w:val="1"/>
+      <w:numFmt w:val="decimal"/>
+      <w:lvlText w:val="%3."/>
+      <w:lvlJc w:val="left"/>
+      <w:pPr>
+        <w:tabs>
+          <w:tab w:val="num" w:pos="2160"/>
+        </w:tabs>
+        <w:ind w:left="2160" w:hanging="360"/>
+      </w:pPr>
+    </w:lvl>
+    <w:lvl w:ilvl="3" w:tentative="1">
+      <w:start w:val="1"/>
+      <w:numFmt w:val="decimal"/>
+      <w:lvlText w:val="%4."/>
+      <w:lvlJc w:val="left"/>
+      <w:pPr>
+        <w:tabs>
+          <w:tab w:val="num" w:pos="2880"/>
+        </w:tabs>
+        <w:ind w:left="2880" w:hanging="360"/>
+      </w:pPr>
+    </w:lvl>
+    <w:lvl w:ilvl="4" w:tentative="1">
+      <w:start w:val="1"/>
+      <w:numFmt w:val="decimal"/>
+      <w:lvlText w:val="%5."/>
+      <w:lvlJc w:val="left"/>
+      <w:pPr>
+        <w:tabs>
+          <w:tab w:val="num" w:pos="3600"/>
+        </w:tabs>
+        <w:ind w:left="3600" w:hanging="360"/>
+      </w:pPr>
+    </w:lvl>
+    <w:lvl w:ilvl="5" w:tentative="1">
+      <w:start w:val="1"/>
+      <w:numFmt w:val="decimal"/>
+      <w:lvlText w:val="%6."/>
+      <w:lvlJc w:val="left"/>
+      <w:pPr>
+        <w:tabs>
+          <w:tab w:val="num" w:pos="4320"/>
+        </w:tabs>
+        <w:ind w:left="4320" w:hanging="360"/>
+      </w:pPr>
+    </w:lvl>
+    <w:lvl w:ilvl="6" w:tentative="1">
+      <w:start w:val="1"/>
+      <w:numFmt w:val="decimal"/>
+      <w:lvlText w:val="%7."/>
+      <w:lvlJc w:val="left"/>
+      <w:pPr>
+        <w:tabs>
+          <w:tab w:val="num" w:pos="5040"/>
+        </w:tabs>
+        <w:ind w:left="5040" w:hanging="360"/>
+      </w:pPr>
+    </w:lvl>
+    <w:lvl w:ilvl="7" w:tentative="1">
+      <w:start w:val="1"/>
+      <w:numFmt w:val="decimal"/>
+      <w:lvlText w:val="%8."/>
+      <w:lvlJc w:val="left"/>
+      <w:pPr>
+        <w:tabs>
+          <w:tab w:val="num" w:pos="5760"/>
+        </w:tabs>
+        <w:ind w:left="5760" w:hanging="360"/>
+      </w:pPr>
+    </w:lvl>
+    <w:lvl w:ilvl="8" w:tentative="1">
+      <w:start w:val="1"/>
+      <w:numFmt w:val="decimal"/>
+      <w:lvlText w:val="%9."/>
+      <w:lvlJc w:val="left"/>
+      <w:pPr>
+        <w:tabs>
+          <w:tab w:val="num" w:pos="6480"/>
+        </w:tabs>
+        <w:ind w:left="6480" w:hanging="360"/>
+      </w:pPr>
+    </w:lvl>
+  </w:abstractNum>
+  <w:abstractNum w:abstractNumId="3" w15:restartNumberingAfterBreak="0">
     <w:nsid w:val="1C3D0278"/>
     <w:multiLevelType w:val="hybridMultilevel"/>
     <w:tmpl w:val="E2127236"/>
@@ -2871,7 +4799,123 @@
       </w:rPr>
     </w:lvl>
   </w:abstractNum>
-  <w:abstractNum w:abstractNumId="3" w15:restartNumberingAfterBreak="0">
+  <w:abstractNum w:abstractNumId="4" w15:restartNumberingAfterBreak="0">
+    <w:nsid w:val="21225C88"/>
+    <w:multiLevelType w:val="multilevel"/>
+    <w:tmpl w:val="4776DA88"/>
+    <w:lvl w:ilvl="0">
+      <w:start w:val="1"/>
+      <w:numFmt w:val="decimal"/>
+      <w:lvlText w:val="%1."/>
+      <w:lvlJc w:val="left"/>
+      <w:pPr>
+        <w:tabs>
+          <w:tab w:val="num" w:pos="720"/>
+        </w:tabs>
+        <w:ind w:left="720" w:hanging="360"/>
+      </w:pPr>
+      <w:rPr>
+        <w:b w:val="0"/>
+      </w:rPr>
+    </w:lvl>
+    <w:lvl w:ilvl="1" w:tentative="1">
+      <w:start w:val="1"/>
+      <w:numFmt w:val="decimal"/>
+      <w:lvlText w:val="%2."/>
+      <w:lvlJc w:val="left"/>
+      <w:pPr>
+        <w:tabs>
+          <w:tab w:val="num" w:pos="1440"/>
+        </w:tabs>
+        <w:ind w:left="1440" w:hanging="360"/>
+      </w:pPr>
+    </w:lvl>
+    <w:lvl w:ilvl="2" w:tentative="1">
+      <w:start w:val="1"/>
+      <w:numFmt w:val="decimal"/>
+      <w:lvlText w:val="%3."/>
+      <w:lvlJc w:val="left"/>
+      <w:pPr>
+        <w:tabs>
+          <w:tab w:val="num" w:pos="2160"/>
+        </w:tabs>
+        <w:ind w:left="2160" w:hanging="360"/>
+      </w:pPr>
+    </w:lvl>
+    <w:lvl w:ilvl="3" w:tentative="1">
+      <w:start w:val="1"/>
+      <w:numFmt w:val="decimal"/>
+      <w:lvlText w:val="%4."/>
+      <w:lvlJc w:val="left"/>
+      <w:pPr>
+        <w:tabs>
+          <w:tab w:val="num" w:pos="2880"/>
+        </w:tabs>
+        <w:ind w:left="2880" w:hanging="360"/>
+      </w:pPr>
+    </w:lvl>
+    <w:lvl w:ilvl="4" w:tentative="1">
+      <w:start w:val="1"/>
+      <w:numFmt w:val="decimal"/>
+      <w:lvlText w:val="%5."/>
+      <w:lvlJc w:val="left"/>
+      <w:pPr>
+        <w:tabs>
+          <w:tab w:val="num" w:pos="3600"/>
+        </w:tabs>
+        <w:ind w:left="3600" w:hanging="360"/>
+      </w:pPr>
+    </w:lvl>
+    <w:lvl w:ilvl="5" w:tentative="1">
+      <w:start w:val="1"/>
+      <w:numFmt w:val="decimal"/>
+      <w:lvlText w:val="%6."/>
+      <w:lvlJc w:val="left"/>
+      <w:pPr>
+        <w:tabs>
+          <w:tab w:val="num" w:pos="4320"/>
+        </w:tabs>
+        <w:ind w:left="4320" w:hanging="360"/>
+      </w:pPr>
+    </w:lvl>
+    <w:lvl w:ilvl="6" w:tentative="1">
+      <w:start w:val="1"/>
+      <w:numFmt w:val="decimal"/>
+      <w:lvlText w:val="%7."/>
+      <w:lvlJc w:val="left"/>
+      <w:pPr>
+        <w:tabs>
+          <w:tab w:val="num" w:pos="5040"/>
+        </w:tabs>
+        <w:ind w:left="5040" w:hanging="360"/>
+      </w:pPr>
+    </w:lvl>
+    <w:lvl w:ilvl="7" w:tentative="1">
+      <w:start w:val="1"/>
+      <w:numFmt w:val="decimal"/>
+      <w:lvlText w:val="%8."/>
+      <w:lvlJc w:val="left"/>
+      <w:pPr>
+        <w:tabs>
+          <w:tab w:val="num" w:pos="5760"/>
+        </w:tabs>
+        <w:ind w:left="5760" w:hanging="360"/>
+      </w:pPr>
+    </w:lvl>
+    <w:lvl w:ilvl="8" w:tentative="1">
+      <w:start w:val="1"/>
+      <w:numFmt w:val="decimal"/>
+      <w:lvlText w:val="%9."/>
+      <w:lvlJc w:val="left"/>
+      <w:pPr>
+        <w:tabs>
+          <w:tab w:val="num" w:pos="6480"/>
+        </w:tabs>
+        <w:ind w:left="6480" w:hanging="360"/>
+      </w:pPr>
+    </w:lvl>
+  </w:abstractNum>
+  <w:abstractNum w:abstractNumId="5" w15:restartNumberingAfterBreak="0">
     <w:nsid w:val="255E502D"/>
     <w:multiLevelType w:val="hybridMultilevel"/>
     <w:tmpl w:val="1C68359A"/>
@@ -2984,7 +5028,236 @@
       </w:rPr>
     </w:lvl>
   </w:abstractNum>
-  <w:abstractNum w:abstractNumId="4" w15:restartNumberingAfterBreak="0">
+  <w:abstractNum w:abstractNumId="6" w15:restartNumberingAfterBreak="0">
+    <w:nsid w:val="263860E8"/>
+    <w:multiLevelType w:val="multilevel"/>
+    <w:tmpl w:val="4776DA88"/>
+    <w:lvl w:ilvl="0">
+      <w:start w:val="1"/>
+      <w:numFmt w:val="decimal"/>
+      <w:lvlText w:val="%1."/>
+      <w:lvlJc w:val="left"/>
+      <w:pPr>
+        <w:tabs>
+          <w:tab w:val="num" w:pos="720"/>
+        </w:tabs>
+        <w:ind w:left="720" w:hanging="360"/>
+      </w:pPr>
+      <w:rPr>
+        <w:b w:val="0"/>
+      </w:rPr>
+    </w:lvl>
+    <w:lvl w:ilvl="1" w:tentative="1">
+      <w:start w:val="1"/>
+      <w:numFmt w:val="decimal"/>
+      <w:lvlText w:val="%2."/>
+      <w:lvlJc w:val="left"/>
+      <w:pPr>
+        <w:tabs>
+          <w:tab w:val="num" w:pos="1440"/>
+        </w:tabs>
+        <w:ind w:left="1440" w:hanging="360"/>
+      </w:pPr>
+    </w:lvl>
+    <w:lvl w:ilvl="2" w:tentative="1">
+      <w:start w:val="1"/>
+      <w:numFmt w:val="decimal"/>
+      <w:lvlText w:val="%3."/>
+      <w:lvlJc w:val="left"/>
+      <w:pPr>
+        <w:tabs>
+          <w:tab w:val="num" w:pos="2160"/>
+        </w:tabs>
+        <w:ind w:left="2160" w:hanging="360"/>
+      </w:pPr>
+    </w:lvl>
+    <w:lvl w:ilvl="3" w:tentative="1">
+      <w:start w:val="1"/>
+      <w:numFmt w:val="decimal"/>
+      <w:lvlText w:val="%4."/>
+      <w:lvlJc w:val="left"/>
+      <w:pPr>
+        <w:tabs>
+          <w:tab w:val="num" w:pos="2880"/>
+        </w:tabs>
+        <w:ind w:left="2880" w:hanging="360"/>
+      </w:pPr>
+    </w:lvl>
+    <w:lvl w:ilvl="4" w:tentative="1">
+      <w:start w:val="1"/>
+      <w:numFmt w:val="decimal"/>
+      <w:lvlText w:val="%5."/>
+      <w:lvlJc w:val="left"/>
+      <w:pPr>
+        <w:tabs>
+          <w:tab w:val="num" w:pos="3600"/>
+        </w:tabs>
+        <w:ind w:left="3600" w:hanging="360"/>
+      </w:pPr>
+    </w:lvl>
+    <w:lvl w:ilvl="5" w:tentative="1">
+      <w:start w:val="1"/>
+      <w:numFmt w:val="decimal"/>
+      <w:lvlText w:val="%6."/>
+      <w:lvlJc w:val="left"/>
+      <w:pPr>
+        <w:tabs>
+          <w:tab w:val="num" w:pos="4320"/>
+        </w:tabs>
+        <w:ind w:left="4320" w:hanging="360"/>
+      </w:pPr>
+    </w:lvl>
+    <w:lvl w:ilvl="6" w:tentative="1">
+      <w:start w:val="1"/>
+      <w:numFmt w:val="decimal"/>
+      <w:lvlText w:val="%7."/>
+      <w:lvlJc w:val="left"/>
+      <w:pPr>
+        <w:tabs>
+          <w:tab w:val="num" w:pos="5040"/>
+        </w:tabs>
+        <w:ind w:left="5040" w:hanging="360"/>
+      </w:pPr>
+    </w:lvl>
+    <w:lvl w:ilvl="7" w:tentative="1">
+      <w:start w:val="1"/>
+      <w:numFmt w:val="decimal"/>
+      <w:lvlText w:val="%8."/>
+      <w:lvlJc w:val="left"/>
+      <w:pPr>
+        <w:tabs>
+          <w:tab w:val="num" w:pos="5760"/>
+        </w:tabs>
+        <w:ind w:left="5760" w:hanging="360"/>
+      </w:pPr>
+    </w:lvl>
+    <w:lvl w:ilvl="8" w:tentative="1">
+      <w:start w:val="1"/>
+      <w:numFmt w:val="decimal"/>
+      <w:lvlText w:val="%9."/>
+      <w:lvlJc w:val="left"/>
+      <w:pPr>
+        <w:tabs>
+          <w:tab w:val="num" w:pos="6480"/>
+        </w:tabs>
+        <w:ind w:left="6480" w:hanging="360"/>
+      </w:pPr>
+    </w:lvl>
+  </w:abstractNum>
+  <w:abstractNum w:abstractNumId="7" w15:restartNumberingAfterBreak="0">
+    <w:nsid w:val="36FC0FD4"/>
+    <w:multiLevelType w:val="multilevel"/>
+    <w:tmpl w:val="B8065E90"/>
+    <w:lvl w:ilvl="0">
+      <w:start w:val="1"/>
+      <w:numFmt w:val="decimal"/>
+      <w:lvlText w:val="%1."/>
+      <w:lvlJc w:val="left"/>
+      <w:pPr>
+        <w:tabs>
+          <w:tab w:val="num" w:pos="720"/>
+        </w:tabs>
+        <w:ind w:left="720" w:hanging="360"/>
+      </w:pPr>
+    </w:lvl>
+    <w:lvl w:ilvl="1" w:tentative="1">
+      <w:start w:val="1"/>
+      <w:numFmt w:val="decimal"/>
+      <w:lvlText w:val="%2."/>
+      <w:lvlJc w:val="left"/>
+      <w:pPr>
+        <w:tabs>
+          <w:tab w:val="num" w:pos="1440"/>
+        </w:tabs>
+        <w:ind w:left="1440" w:hanging="360"/>
+      </w:pPr>
+    </w:lvl>
+    <w:lvl w:ilvl="2" w:tentative="1">
+      <w:start w:val="1"/>
+      <w:numFmt w:val="decimal"/>
+      <w:lvlText w:val="%3."/>
+      <w:lvlJc w:val="left"/>
+      <w:pPr>
+        <w:tabs>
+          <w:tab w:val="num" w:pos="2160"/>
+        </w:tabs>
+        <w:ind w:left="2160" w:hanging="360"/>
+      </w:pPr>
+    </w:lvl>
+    <w:lvl w:ilvl="3" w:tentative="1">
+      <w:start w:val="1"/>
+      <w:numFmt w:val="decimal"/>
+      <w:lvlText w:val="%4."/>
+      <w:lvlJc w:val="left"/>
+      <w:pPr>
+        <w:tabs>
+          <w:tab w:val="num" w:pos="2880"/>
+        </w:tabs>
+        <w:ind w:left="2880" w:hanging="360"/>
+      </w:pPr>
+    </w:lvl>
+    <w:lvl w:ilvl="4" w:tentative="1">
+      <w:start w:val="1"/>
+      <w:numFmt w:val="decimal"/>
+      <w:lvlText w:val="%5."/>
+      <w:lvlJc w:val="left"/>
+      <w:pPr>
+        <w:tabs>
+          <w:tab w:val="num" w:pos="3600"/>
+        </w:tabs>
+        <w:ind w:left="3600" w:hanging="360"/>
+      </w:pPr>
+    </w:lvl>
+    <w:lvl w:ilvl="5" w:tentative="1">
+      <w:start w:val="1"/>
+      <w:numFmt w:val="decimal"/>
+      <w:lvlText w:val="%6."/>
+      <w:lvlJc w:val="left"/>
+      <w:pPr>
+        <w:tabs>
+          <w:tab w:val="num" w:pos="4320"/>
+        </w:tabs>
+        <w:ind w:left="4320" w:hanging="360"/>
+      </w:pPr>
+    </w:lvl>
+    <w:lvl w:ilvl="6" w:tentative="1">
+      <w:start w:val="1"/>
+      <w:numFmt w:val="decimal"/>
+      <w:lvlText w:val="%7."/>
+      <w:lvlJc w:val="left"/>
+      <w:pPr>
+        <w:tabs>
+          <w:tab w:val="num" w:pos="5040"/>
+        </w:tabs>
+        <w:ind w:left="5040" w:hanging="360"/>
+      </w:pPr>
+    </w:lvl>
+    <w:lvl w:ilvl="7" w:tentative="1">
+      <w:start w:val="1"/>
+      <w:numFmt w:val="decimal"/>
+      <w:lvlText w:val="%8."/>
+      <w:lvlJc w:val="left"/>
+      <w:pPr>
+        <w:tabs>
+          <w:tab w:val="num" w:pos="5760"/>
+        </w:tabs>
+        <w:ind w:left="5760" w:hanging="360"/>
+      </w:pPr>
+    </w:lvl>
+    <w:lvl w:ilvl="8" w:tentative="1">
+      <w:start w:val="1"/>
+      <w:numFmt w:val="decimal"/>
+      <w:lvlText w:val="%9."/>
+      <w:lvlJc w:val="left"/>
+      <w:pPr>
+        <w:tabs>
+          <w:tab w:val="num" w:pos="6480"/>
+        </w:tabs>
+        <w:ind w:left="6480" w:hanging="360"/>
+      </w:pPr>
+    </w:lvl>
+  </w:abstractNum>
+  <w:abstractNum w:abstractNumId="8" w15:restartNumberingAfterBreak="0">
     <w:nsid w:val="4A3228B0"/>
     <w:multiLevelType w:val="hybridMultilevel"/>
     <w:tmpl w:val="4740F504"/>
@@ -3097,7 +5370,7 @@
       </w:rPr>
     </w:lvl>
   </w:abstractNum>
-  <w:abstractNum w:abstractNumId="5" w15:restartNumberingAfterBreak="0">
+  <w:abstractNum w:abstractNumId="9" w15:restartNumberingAfterBreak="0">
     <w:nsid w:val="4A766522"/>
     <w:multiLevelType w:val="hybridMultilevel"/>
     <w:tmpl w:val="351E314A"/>
@@ -3210,7 +5483,7 @@
       </w:rPr>
     </w:lvl>
   </w:abstractNum>
-  <w:abstractNum w:abstractNumId="6" w15:restartNumberingAfterBreak="0">
+  <w:abstractNum w:abstractNumId="10" w15:restartNumberingAfterBreak="0">
     <w:nsid w:val="4B14102A"/>
     <w:multiLevelType w:val="hybridMultilevel"/>
     <w:tmpl w:val="0396F3B0"/>
@@ -3296,7 +5569,7 @@
       </w:pPr>
     </w:lvl>
   </w:abstractNum>
-  <w:abstractNum w:abstractNumId="7" w15:restartNumberingAfterBreak="0">
+  <w:abstractNum w:abstractNumId="11" w15:restartNumberingAfterBreak="0">
     <w:nsid w:val="4E927230"/>
     <w:multiLevelType w:val="hybridMultilevel"/>
     <w:tmpl w:val="FCA8758C"/>
@@ -3409,7 +5682,123 @@
       </w:rPr>
     </w:lvl>
   </w:abstractNum>
-  <w:abstractNum w:abstractNumId="8" w15:restartNumberingAfterBreak="0">
+  <w:abstractNum w:abstractNumId="12" w15:restartNumberingAfterBreak="0">
+    <w:nsid w:val="57E2479E"/>
+    <w:multiLevelType w:val="multilevel"/>
+    <w:tmpl w:val="4776DA88"/>
+    <w:lvl w:ilvl="0">
+      <w:start w:val="1"/>
+      <w:numFmt w:val="decimal"/>
+      <w:lvlText w:val="%1."/>
+      <w:lvlJc w:val="left"/>
+      <w:pPr>
+        <w:tabs>
+          <w:tab w:val="num" w:pos="720"/>
+        </w:tabs>
+        <w:ind w:left="720" w:hanging="360"/>
+      </w:pPr>
+      <w:rPr>
+        <w:b w:val="0"/>
+      </w:rPr>
+    </w:lvl>
+    <w:lvl w:ilvl="1" w:tentative="1">
+      <w:start w:val="1"/>
+      <w:numFmt w:val="decimal"/>
+      <w:lvlText w:val="%2."/>
+      <w:lvlJc w:val="left"/>
+      <w:pPr>
+        <w:tabs>
+          <w:tab w:val="num" w:pos="1440"/>
+        </w:tabs>
+        <w:ind w:left="1440" w:hanging="360"/>
+      </w:pPr>
+    </w:lvl>
+    <w:lvl w:ilvl="2" w:tentative="1">
+      <w:start w:val="1"/>
+      <w:numFmt w:val="decimal"/>
+      <w:lvlText w:val="%3."/>
+      <w:lvlJc w:val="left"/>
+      <w:pPr>
+        <w:tabs>
+          <w:tab w:val="num" w:pos="2160"/>
+        </w:tabs>
+        <w:ind w:left="2160" w:hanging="360"/>
+      </w:pPr>
+    </w:lvl>
+    <w:lvl w:ilvl="3" w:tentative="1">
+      <w:start w:val="1"/>
+      <w:numFmt w:val="decimal"/>
+      <w:lvlText w:val="%4."/>
+      <w:lvlJc w:val="left"/>
+      <w:pPr>
+        <w:tabs>
+          <w:tab w:val="num" w:pos="2880"/>
+        </w:tabs>
+        <w:ind w:left="2880" w:hanging="360"/>
+      </w:pPr>
+    </w:lvl>
+    <w:lvl w:ilvl="4" w:tentative="1">
+      <w:start w:val="1"/>
+      <w:numFmt w:val="decimal"/>
+      <w:lvlText w:val="%5."/>
+      <w:lvlJc w:val="left"/>
+      <w:pPr>
+        <w:tabs>
+          <w:tab w:val="num" w:pos="3600"/>
+        </w:tabs>
+        <w:ind w:left="3600" w:hanging="360"/>
+      </w:pPr>
+    </w:lvl>
+    <w:lvl w:ilvl="5" w:tentative="1">
+      <w:start w:val="1"/>
+      <w:numFmt w:val="decimal"/>
+      <w:lvlText w:val="%6."/>
+      <w:lvlJc w:val="left"/>
+      <w:pPr>
+        <w:tabs>
+          <w:tab w:val="num" w:pos="4320"/>
+        </w:tabs>
+        <w:ind w:left="4320" w:hanging="360"/>
+      </w:pPr>
+    </w:lvl>
+    <w:lvl w:ilvl="6" w:tentative="1">
+      <w:start w:val="1"/>
+      <w:numFmt w:val="decimal"/>
+      <w:lvlText w:val="%7."/>
+      <w:lvlJc w:val="left"/>
+      <w:pPr>
+        <w:tabs>
+          <w:tab w:val="num" w:pos="5040"/>
+        </w:tabs>
+        <w:ind w:left="5040" w:hanging="360"/>
+      </w:pPr>
+    </w:lvl>
+    <w:lvl w:ilvl="7" w:tentative="1">
+      <w:start w:val="1"/>
+      <w:numFmt w:val="decimal"/>
+      <w:lvlText w:val="%8."/>
+      <w:lvlJc w:val="left"/>
+      <w:pPr>
+        <w:tabs>
+          <w:tab w:val="num" w:pos="5760"/>
+        </w:tabs>
+        <w:ind w:left="5760" w:hanging="360"/>
+      </w:pPr>
+    </w:lvl>
+    <w:lvl w:ilvl="8" w:tentative="1">
+      <w:start w:val="1"/>
+      <w:numFmt w:val="decimal"/>
+      <w:lvlText w:val="%9."/>
+      <w:lvlJc w:val="left"/>
+      <w:pPr>
+        <w:tabs>
+          <w:tab w:val="num" w:pos="6480"/>
+        </w:tabs>
+        <w:ind w:left="6480" w:hanging="360"/>
+      </w:pPr>
+    </w:lvl>
+  </w:abstractNum>
+  <w:abstractNum w:abstractNumId="13" w15:restartNumberingAfterBreak="0">
     <w:nsid w:val="58D4157F"/>
     <w:multiLevelType w:val="hybridMultilevel"/>
     <w:tmpl w:val="B512F4D2"/>
@@ -3522,7 +5911,7 @@
       </w:pPr>
     </w:lvl>
   </w:abstractNum>
-  <w:abstractNum w:abstractNumId="9" w15:restartNumberingAfterBreak="0">
+  <w:abstractNum w:abstractNumId="14" w15:restartNumberingAfterBreak="0">
     <w:nsid w:val="5C0B6638"/>
     <w:multiLevelType w:val="hybridMultilevel"/>
     <w:tmpl w:val="9612AD60"/>
@@ -3614,7 +6003,7 @@
       </w:pPr>
     </w:lvl>
   </w:abstractNum>
-  <w:abstractNum w:abstractNumId="10" w15:restartNumberingAfterBreak="0">
+  <w:abstractNum w:abstractNumId="15" w15:restartNumberingAfterBreak="0">
     <w:nsid w:val="5DB10900"/>
     <w:multiLevelType w:val="hybridMultilevel"/>
     <w:tmpl w:val="67826806"/>
@@ -3726,7 +6115,7 @@
       </w:rPr>
     </w:lvl>
   </w:abstractNum>
-  <w:abstractNum w:abstractNumId="11" w15:restartNumberingAfterBreak="0">
+  <w:abstractNum w:abstractNumId="16" w15:restartNumberingAfterBreak="0">
     <w:nsid w:val="614D0CBB"/>
     <w:multiLevelType w:val="hybridMultilevel"/>
     <w:tmpl w:val="4C2EED04"/>
@@ -3839,7 +6228,7 @@
       </w:rPr>
     </w:lvl>
   </w:abstractNum>
-  <w:abstractNum w:abstractNumId="12" w15:restartNumberingAfterBreak="0">
+  <w:abstractNum w:abstractNumId="17" w15:restartNumberingAfterBreak="0">
     <w:nsid w:val="68DC1987"/>
     <w:multiLevelType w:val="hybridMultilevel"/>
     <w:tmpl w:val="124C30E0"/>
@@ -3928,7 +6317,239 @@
       </w:pPr>
     </w:lvl>
   </w:abstractNum>
-  <w:abstractNum w:abstractNumId="13" w15:restartNumberingAfterBreak="0">
+  <w:abstractNum w:abstractNumId="18" w15:restartNumberingAfterBreak="0">
+    <w:nsid w:val="69C61C57"/>
+    <w:multiLevelType w:val="multilevel"/>
+    <w:tmpl w:val="4776DA88"/>
+    <w:lvl w:ilvl="0">
+      <w:start w:val="1"/>
+      <w:numFmt w:val="decimal"/>
+      <w:lvlText w:val="%1."/>
+      <w:lvlJc w:val="left"/>
+      <w:pPr>
+        <w:tabs>
+          <w:tab w:val="num" w:pos="720"/>
+        </w:tabs>
+        <w:ind w:left="720" w:hanging="360"/>
+      </w:pPr>
+      <w:rPr>
+        <w:b w:val="0"/>
+      </w:rPr>
+    </w:lvl>
+    <w:lvl w:ilvl="1" w:tentative="1">
+      <w:start w:val="1"/>
+      <w:numFmt w:val="decimal"/>
+      <w:lvlText w:val="%2."/>
+      <w:lvlJc w:val="left"/>
+      <w:pPr>
+        <w:tabs>
+          <w:tab w:val="num" w:pos="1440"/>
+        </w:tabs>
+        <w:ind w:left="1440" w:hanging="360"/>
+      </w:pPr>
+    </w:lvl>
+    <w:lvl w:ilvl="2" w:tentative="1">
+      <w:start w:val="1"/>
+      <w:numFmt w:val="decimal"/>
+      <w:lvlText w:val="%3."/>
+      <w:lvlJc w:val="left"/>
+      <w:pPr>
+        <w:tabs>
+          <w:tab w:val="num" w:pos="2160"/>
+        </w:tabs>
+        <w:ind w:left="2160" w:hanging="360"/>
+      </w:pPr>
+    </w:lvl>
+    <w:lvl w:ilvl="3" w:tentative="1">
+      <w:start w:val="1"/>
+      <w:numFmt w:val="decimal"/>
+      <w:lvlText w:val="%4."/>
+      <w:lvlJc w:val="left"/>
+      <w:pPr>
+        <w:tabs>
+          <w:tab w:val="num" w:pos="2880"/>
+        </w:tabs>
+        <w:ind w:left="2880" w:hanging="360"/>
+      </w:pPr>
+    </w:lvl>
+    <w:lvl w:ilvl="4" w:tentative="1">
+      <w:start w:val="1"/>
+      <w:numFmt w:val="decimal"/>
+      <w:lvlText w:val="%5."/>
+      <w:lvlJc w:val="left"/>
+      <w:pPr>
+        <w:tabs>
+          <w:tab w:val="num" w:pos="3600"/>
+        </w:tabs>
+        <w:ind w:left="3600" w:hanging="360"/>
+      </w:pPr>
+    </w:lvl>
+    <w:lvl w:ilvl="5" w:tentative="1">
+      <w:start w:val="1"/>
+      <w:numFmt w:val="decimal"/>
+      <w:lvlText w:val="%6."/>
+      <w:lvlJc w:val="left"/>
+      <w:pPr>
+        <w:tabs>
+          <w:tab w:val="num" w:pos="4320"/>
+        </w:tabs>
+        <w:ind w:left="4320" w:hanging="360"/>
+      </w:pPr>
+    </w:lvl>
+    <w:lvl w:ilvl="6" w:tentative="1">
+      <w:start w:val="1"/>
+      <w:numFmt w:val="decimal"/>
+      <w:lvlText w:val="%7."/>
+      <w:lvlJc w:val="left"/>
+      <w:pPr>
+        <w:tabs>
+          <w:tab w:val="num" w:pos="5040"/>
+        </w:tabs>
+        <w:ind w:left="5040" w:hanging="360"/>
+      </w:pPr>
+    </w:lvl>
+    <w:lvl w:ilvl="7" w:tentative="1">
+      <w:start w:val="1"/>
+      <w:numFmt w:val="decimal"/>
+      <w:lvlText w:val="%8."/>
+      <w:lvlJc w:val="left"/>
+      <w:pPr>
+        <w:tabs>
+          <w:tab w:val="num" w:pos="5760"/>
+        </w:tabs>
+        <w:ind w:left="5760" w:hanging="360"/>
+      </w:pPr>
+    </w:lvl>
+    <w:lvl w:ilvl="8" w:tentative="1">
+      <w:start w:val="1"/>
+      <w:numFmt w:val="decimal"/>
+      <w:lvlText w:val="%9."/>
+      <w:lvlJc w:val="left"/>
+      <w:pPr>
+        <w:tabs>
+          <w:tab w:val="num" w:pos="6480"/>
+        </w:tabs>
+        <w:ind w:left="6480" w:hanging="360"/>
+      </w:pPr>
+    </w:lvl>
+  </w:abstractNum>
+  <w:abstractNum w:abstractNumId="19" w15:restartNumberingAfterBreak="0">
+    <w:nsid w:val="70A94788"/>
+    <w:multiLevelType w:val="multilevel"/>
+    <w:tmpl w:val="4776DA88"/>
+    <w:lvl w:ilvl="0">
+      <w:start w:val="1"/>
+      <w:numFmt w:val="decimal"/>
+      <w:lvlText w:val="%1."/>
+      <w:lvlJc w:val="left"/>
+      <w:pPr>
+        <w:tabs>
+          <w:tab w:val="num" w:pos="720"/>
+        </w:tabs>
+        <w:ind w:left="720" w:hanging="360"/>
+      </w:pPr>
+      <w:rPr>
+        <w:b w:val="0"/>
+      </w:rPr>
+    </w:lvl>
+    <w:lvl w:ilvl="1" w:tentative="1">
+      <w:start w:val="1"/>
+      <w:numFmt w:val="decimal"/>
+      <w:lvlText w:val="%2."/>
+      <w:lvlJc w:val="left"/>
+      <w:pPr>
+        <w:tabs>
+          <w:tab w:val="num" w:pos="1440"/>
+        </w:tabs>
+        <w:ind w:left="1440" w:hanging="360"/>
+      </w:pPr>
+    </w:lvl>
+    <w:lvl w:ilvl="2" w:tentative="1">
+      <w:start w:val="1"/>
+      <w:numFmt w:val="decimal"/>
+      <w:lvlText w:val="%3."/>
+      <w:lvlJc w:val="left"/>
+      <w:pPr>
+        <w:tabs>
+          <w:tab w:val="num" w:pos="2160"/>
+        </w:tabs>
+        <w:ind w:left="2160" w:hanging="360"/>
+      </w:pPr>
+    </w:lvl>
+    <w:lvl w:ilvl="3" w:tentative="1">
+      <w:start w:val="1"/>
+      <w:numFmt w:val="decimal"/>
+      <w:lvlText w:val="%4."/>
+      <w:lvlJc w:val="left"/>
+      <w:pPr>
+        <w:tabs>
+          <w:tab w:val="num" w:pos="2880"/>
+        </w:tabs>
+        <w:ind w:left="2880" w:hanging="360"/>
+      </w:pPr>
+    </w:lvl>
+    <w:lvl w:ilvl="4" w:tentative="1">
+      <w:start w:val="1"/>
+      <w:numFmt w:val="decimal"/>
+      <w:lvlText w:val="%5."/>
+      <w:lvlJc w:val="left"/>
+      <w:pPr>
+        <w:tabs>
+          <w:tab w:val="num" w:pos="3600"/>
+        </w:tabs>
+        <w:ind w:left="3600" w:hanging="360"/>
+      </w:pPr>
+    </w:lvl>
+    <w:lvl w:ilvl="5" w:tentative="1">
+      <w:start w:val="1"/>
+      <w:numFmt w:val="decimal"/>
+      <w:lvlText w:val="%6."/>
+      <w:lvlJc w:val="left"/>
+      <w:pPr>
+        <w:tabs>
+          <w:tab w:val="num" w:pos="4320"/>
+        </w:tabs>
+        <w:ind w:left="4320" w:hanging="360"/>
+      </w:pPr>
+    </w:lvl>
+    <w:lvl w:ilvl="6" w:tentative="1">
+      <w:start w:val="1"/>
+      <w:numFmt w:val="decimal"/>
+      <w:lvlText w:val="%7."/>
+      <w:lvlJc w:val="left"/>
+      <w:pPr>
+        <w:tabs>
+          <w:tab w:val="num" w:pos="5040"/>
+        </w:tabs>
+        <w:ind w:left="5040" w:hanging="360"/>
+      </w:pPr>
+    </w:lvl>
+    <w:lvl w:ilvl="7" w:tentative="1">
+      <w:start w:val="1"/>
+      <w:numFmt w:val="decimal"/>
+      <w:lvlText w:val="%8."/>
+      <w:lvlJc w:val="left"/>
+      <w:pPr>
+        <w:tabs>
+          <w:tab w:val="num" w:pos="5760"/>
+        </w:tabs>
+        <w:ind w:left="5760" w:hanging="360"/>
+      </w:pPr>
+    </w:lvl>
+    <w:lvl w:ilvl="8" w:tentative="1">
+      <w:start w:val="1"/>
+      <w:numFmt w:val="decimal"/>
+      <w:lvlText w:val="%9."/>
+      <w:lvlJc w:val="left"/>
+      <w:pPr>
+        <w:tabs>
+          <w:tab w:val="num" w:pos="6480"/>
+        </w:tabs>
+        <w:ind w:left="6480" w:hanging="360"/>
+      </w:pPr>
+    </w:lvl>
+  </w:abstractNum>
+  <w:abstractNum w:abstractNumId="20" w15:restartNumberingAfterBreak="0">
     <w:nsid w:val="720D2805"/>
     <w:multiLevelType w:val="hybridMultilevel"/>
     <w:tmpl w:val="8C3C7696"/>
@@ -4041,47 +6662,425 @@
       </w:rPr>
     </w:lvl>
   </w:abstractNum>
+  <w:abstractNum w:abstractNumId="21" w15:restartNumberingAfterBreak="0">
+    <w:nsid w:val="75B57412"/>
+    <w:multiLevelType w:val="multilevel"/>
+    <w:tmpl w:val="4776DA88"/>
+    <w:lvl w:ilvl="0">
+      <w:start w:val="1"/>
+      <w:numFmt w:val="decimal"/>
+      <w:lvlText w:val="%1."/>
+      <w:lvlJc w:val="left"/>
+      <w:pPr>
+        <w:tabs>
+          <w:tab w:val="num" w:pos="720"/>
+        </w:tabs>
+        <w:ind w:left="720" w:hanging="360"/>
+      </w:pPr>
+      <w:rPr>
+        <w:b w:val="0"/>
+      </w:rPr>
+    </w:lvl>
+    <w:lvl w:ilvl="1" w:tentative="1">
+      <w:start w:val="1"/>
+      <w:numFmt w:val="decimal"/>
+      <w:lvlText w:val="%2."/>
+      <w:lvlJc w:val="left"/>
+      <w:pPr>
+        <w:tabs>
+          <w:tab w:val="num" w:pos="1440"/>
+        </w:tabs>
+        <w:ind w:left="1440" w:hanging="360"/>
+      </w:pPr>
+    </w:lvl>
+    <w:lvl w:ilvl="2" w:tentative="1">
+      <w:start w:val="1"/>
+      <w:numFmt w:val="decimal"/>
+      <w:lvlText w:val="%3."/>
+      <w:lvlJc w:val="left"/>
+      <w:pPr>
+        <w:tabs>
+          <w:tab w:val="num" w:pos="2160"/>
+        </w:tabs>
+        <w:ind w:left="2160" w:hanging="360"/>
+      </w:pPr>
+    </w:lvl>
+    <w:lvl w:ilvl="3" w:tentative="1">
+      <w:start w:val="1"/>
+      <w:numFmt w:val="decimal"/>
+      <w:lvlText w:val="%4."/>
+      <w:lvlJc w:val="left"/>
+      <w:pPr>
+        <w:tabs>
+          <w:tab w:val="num" w:pos="2880"/>
+        </w:tabs>
+        <w:ind w:left="2880" w:hanging="360"/>
+      </w:pPr>
+    </w:lvl>
+    <w:lvl w:ilvl="4" w:tentative="1">
+      <w:start w:val="1"/>
+      <w:numFmt w:val="decimal"/>
+      <w:lvlText w:val="%5."/>
+      <w:lvlJc w:val="left"/>
+      <w:pPr>
+        <w:tabs>
+          <w:tab w:val="num" w:pos="3600"/>
+        </w:tabs>
+        <w:ind w:left="3600" w:hanging="360"/>
+      </w:pPr>
+    </w:lvl>
+    <w:lvl w:ilvl="5" w:tentative="1">
+      <w:start w:val="1"/>
+      <w:numFmt w:val="decimal"/>
+      <w:lvlText w:val="%6."/>
+      <w:lvlJc w:val="left"/>
+      <w:pPr>
+        <w:tabs>
+          <w:tab w:val="num" w:pos="4320"/>
+        </w:tabs>
+        <w:ind w:left="4320" w:hanging="360"/>
+      </w:pPr>
+    </w:lvl>
+    <w:lvl w:ilvl="6" w:tentative="1">
+      <w:start w:val="1"/>
+      <w:numFmt w:val="decimal"/>
+      <w:lvlText w:val="%7."/>
+      <w:lvlJc w:val="left"/>
+      <w:pPr>
+        <w:tabs>
+          <w:tab w:val="num" w:pos="5040"/>
+        </w:tabs>
+        <w:ind w:left="5040" w:hanging="360"/>
+      </w:pPr>
+    </w:lvl>
+    <w:lvl w:ilvl="7" w:tentative="1">
+      <w:start w:val="1"/>
+      <w:numFmt w:val="decimal"/>
+      <w:lvlText w:val="%8."/>
+      <w:lvlJc w:val="left"/>
+      <w:pPr>
+        <w:tabs>
+          <w:tab w:val="num" w:pos="5760"/>
+        </w:tabs>
+        <w:ind w:left="5760" w:hanging="360"/>
+      </w:pPr>
+    </w:lvl>
+    <w:lvl w:ilvl="8" w:tentative="1">
+      <w:start w:val="1"/>
+      <w:numFmt w:val="decimal"/>
+      <w:lvlText w:val="%9."/>
+      <w:lvlJc w:val="left"/>
+      <w:pPr>
+        <w:tabs>
+          <w:tab w:val="num" w:pos="6480"/>
+        </w:tabs>
+        <w:ind w:left="6480" w:hanging="360"/>
+      </w:pPr>
+    </w:lvl>
+  </w:abstractNum>
+  <w:abstractNum w:abstractNumId="22" w15:restartNumberingAfterBreak="0">
+    <w:nsid w:val="7609103E"/>
+    <w:multiLevelType w:val="multilevel"/>
+    <w:tmpl w:val="4776DA88"/>
+    <w:lvl w:ilvl="0">
+      <w:start w:val="1"/>
+      <w:numFmt w:val="decimal"/>
+      <w:lvlText w:val="%1."/>
+      <w:lvlJc w:val="left"/>
+      <w:pPr>
+        <w:tabs>
+          <w:tab w:val="num" w:pos="720"/>
+        </w:tabs>
+        <w:ind w:left="720" w:hanging="360"/>
+      </w:pPr>
+      <w:rPr>
+        <w:b w:val="0"/>
+      </w:rPr>
+    </w:lvl>
+    <w:lvl w:ilvl="1" w:tentative="1">
+      <w:start w:val="1"/>
+      <w:numFmt w:val="decimal"/>
+      <w:lvlText w:val="%2."/>
+      <w:lvlJc w:val="left"/>
+      <w:pPr>
+        <w:tabs>
+          <w:tab w:val="num" w:pos="1440"/>
+        </w:tabs>
+        <w:ind w:left="1440" w:hanging="360"/>
+      </w:pPr>
+    </w:lvl>
+    <w:lvl w:ilvl="2" w:tentative="1">
+      <w:start w:val="1"/>
+      <w:numFmt w:val="decimal"/>
+      <w:lvlText w:val="%3."/>
+      <w:lvlJc w:val="left"/>
+      <w:pPr>
+        <w:tabs>
+          <w:tab w:val="num" w:pos="2160"/>
+        </w:tabs>
+        <w:ind w:left="2160" w:hanging="360"/>
+      </w:pPr>
+    </w:lvl>
+    <w:lvl w:ilvl="3" w:tentative="1">
+      <w:start w:val="1"/>
+      <w:numFmt w:val="decimal"/>
+      <w:lvlText w:val="%4."/>
+      <w:lvlJc w:val="left"/>
+      <w:pPr>
+        <w:tabs>
+          <w:tab w:val="num" w:pos="2880"/>
+        </w:tabs>
+        <w:ind w:left="2880" w:hanging="360"/>
+      </w:pPr>
+    </w:lvl>
+    <w:lvl w:ilvl="4" w:tentative="1">
+      <w:start w:val="1"/>
+      <w:numFmt w:val="decimal"/>
+      <w:lvlText w:val="%5."/>
+      <w:lvlJc w:val="left"/>
+      <w:pPr>
+        <w:tabs>
+          <w:tab w:val="num" w:pos="3600"/>
+        </w:tabs>
+        <w:ind w:left="3600" w:hanging="360"/>
+      </w:pPr>
+    </w:lvl>
+    <w:lvl w:ilvl="5" w:tentative="1">
+      <w:start w:val="1"/>
+      <w:numFmt w:val="decimal"/>
+      <w:lvlText w:val="%6."/>
+      <w:lvlJc w:val="left"/>
+      <w:pPr>
+        <w:tabs>
+          <w:tab w:val="num" w:pos="4320"/>
+        </w:tabs>
+        <w:ind w:left="4320" w:hanging="360"/>
+      </w:pPr>
+    </w:lvl>
+    <w:lvl w:ilvl="6" w:tentative="1">
+      <w:start w:val="1"/>
+      <w:numFmt w:val="decimal"/>
+      <w:lvlText w:val="%7."/>
+      <w:lvlJc w:val="left"/>
+      <w:pPr>
+        <w:tabs>
+          <w:tab w:val="num" w:pos="5040"/>
+        </w:tabs>
+        <w:ind w:left="5040" w:hanging="360"/>
+      </w:pPr>
+    </w:lvl>
+    <w:lvl w:ilvl="7" w:tentative="1">
+      <w:start w:val="1"/>
+      <w:numFmt w:val="decimal"/>
+      <w:lvlText w:val="%8."/>
+      <w:lvlJc w:val="left"/>
+      <w:pPr>
+        <w:tabs>
+          <w:tab w:val="num" w:pos="5760"/>
+        </w:tabs>
+        <w:ind w:left="5760" w:hanging="360"/>
+      </w:pPr>
+    </w:lvl>
+    <w:lvl w:ilvl="8" w:tentative="1">
+      <w:start w:val="1"/>
+      <w:numFmt w:val="decimal"/>
+      <w:lvlText w:val="%9."/>
+      <w:lvlJc w:val="left"/>
+      <w:pPr>
+        <w:tabs>
+          <w:tab w:val="num" w:pos="6480"/>
+        </w:tabs>
+        <w:ind w:left="6480" w:hanging="360"/>
+      </w:pPr>
+    </w:lvl>
+  </w:abstractNum>
+  <w:abstractNum w:abstractNumId="23" w15:restartNumberingAfterBreak="0">
+    <w:nsid w:val="772C1BCD"/>
+    <w:multiLevelType w:val="multilevel"/>
+    <w:tmpl w:val="4776DA88"/>
+    <w:lvl w:ilvl="0">
+      <w:start w:val="1"/>
+      <w:numFmt w:val="decimal"/>
+      <w:lvlText w:val="%1."/>
+      <w:lvlJc w:val="left"/>
+      <w:pPr>
+        <w:tabs>
+          <w:tab w:val="num" w:pos="720"/>
+        </w:tabs>
+        <w:ind w:left="720" w:hanging="360"/>
+      </w:pPr>
+      <w:rPr>
+        <w:b w:val="0"/>
+      </w:rPr>
+    </w:lvl>
+    <w:lvl w:ilvl="1" w:tentative="1">
+      <w:start w:val="1"/>
+      <w:numFmt w:val="decimal"/>
+      <w:lvlText w:val="%2."/>
+      <w:lvlJc w:val="left"/>
+      <w:pPr>
+        <w:tabs>
+          <w:tab w:val="num" w:pos="1440"/>
+        </w:tabs>
+        <w:ind w:left="1440" w:hanging="360"/>
+      </w:pPr>
+    </w:lvl>
+    <w:lvl w:ilvl="2" w:tentative="1">
+      <w:start w:val="1"/>
+      <w:numFmt w:val="decimal"/>
+      <w:lvlText w:val="%3."/>
+      <w:lvlJc w:val="left"/>
+      <w:pPr>
+        <w:tabs>
+          <w:tab w:val="num" w:pos="2160"/>
+        </w:tabs>
+        <w:ind w:left="2160" w:hanging="360"/>
+      </w:pPr>
+    </w:lvl>
+    <w:lvl w:ilvl="3" w:tentative="1">
+      <w:start w:val="1"/>
+      <w:numFmt w:val="decimal"/>
+      <w:lvlText w:val="%4."/>
+      <w:lvlJc w:val="left"/>
+      <w:pPr>
+        <w:tabs>
+          <w:tab w:val="num" w:pos="2880"/>
+        </w:tabs>
+        <w:ind w:left="2880" w:hanging="360"/>
+      </w:pPr>
+    </w:lvl>
+    <w:lvl w:ilvl="4" w:tentative="1">
+      <w:start w:val="1"/>
+      <w:numFmt w:val="decimal"/>
+      <w:lvlText w:val="%5."/>
+      <w:lvlJc w:val="left"/>
+      <w:pPr>
+        <w:tabs>
+          <w:tab w:val="num" w:pos="3600"/>
+        </w:tabs>
+        <w:ind w:left="3600" w:hanging="360"/>
+      </w:pPr>
+    </w:lvl>
+    <w:lvl w:ilvl="5" w:tentative="1">
+      <w:start w:val="1"/>
+      <w:numFmt w:val="decimal"/>
+      <w:lvlText w:val="%6."/>
+      <w:lvlJc w:val="left"/>
+      <w:pPr>
+        <w:tabs>
+          <w:tab w:val="num" w:pos="4320"/>
+        </w:tabs>
+        <w:ind w:left="4320" w:hanging="360"/>
+      </w:pPr>
+    </w:lvl>
+    <w:lvl w:ilvl="6" w:tentative="1">
+      <w:start w:val="1"/>
+      <w:numFmt w:val="decimal"/>
+      <w:lvlText w:val="%7."/>
+      <w:lvlJc w:val="left"/>
+      <w:pPr>
+        <w:tabs>
+          <w:tab w:val="num" w:pos="5040"/>
+        </w:tabs>
+        <w:ind w:left="5040" w:hanging="360"/>
+      </w:pPr>
+    </w:lvl>
+    <w:lvl w:ilvl="7" w:tentative="1">
+      <w:start w:val="1"/>
+      <w:numFmt w:val="decimal"/>
+      <w:lvlText w:val="%8."/>
+      <w:lvlJc w:val="left"/>
+      <w:pPr>
+        <w:tabs>
+          <w:tab w:val="num" w:pos="5760"/>
+        </w:tabs>
+        <w:ind w:left="5760" w:hanging="360"/>
+      </w:pPr>
+    </w:lvl>
+    <w:lvl w:ilvl="8" w:tentative="1">
+      <w:start w:val="1"/>
+      <w:numFmt w:val="decimal"/>
+      <w:lvlText w:val="%9."/>
+      <w:lvlJc w:val="left"/>
+      <w:pPr>
+        <w:tabs>
+          <w:tab w:val="num" w:pos="6480"/>
+        </w:tabs>
+        <w:ind w:left="6480" w:hanging="360"/>
+      </w:pPr>
+    </w:lvl>
+  </w:abstractNum>
   <w:num w:numId="1">
-    <w:abstractNumId w:val="8"/>
+    <w:abstractNumId w:val="13"/>
   </w:num>
   <w:num w:numId="2">
+    <w:abstractNumId w:val="15"/>
+  </w:num>
+  <w:num w:numId="3">
+    <w:abstractNumId w:val="11"/>
+  </w:num>
+  <w:num w:numId="4">
+    <w:abstractNumId w:val="5"/>
+  </w:num>
+  <w:num w:numId="5">
     <w:abstractNumId w:val="10"/>
   </w:num>
-  <w:num w:numId="3">
-    <w:abstractNumId w:val="7"/>
-  </w:num>
-  <w:num w:numId="4">
-    <w:abstractNumId w:val="3"/>
-  </w:num>
-  <w:num w:numId="5">
-    <w:abstractNumId w:val="6"/>
-  </w:num>
   <w:num w:numId="6">
-    <w:abstractNumId w:val="11"/>
+    <w:abstractNumId w:val="16"/>
   </w:num>
   <w:num w:numId="7">
-    <w:abstractNumId w:val="13"/>
+    <w:abstractNumId w:val="20"/>
   </w:num>
   <w:num w:numId="8">
-    <w:abstractNumId w:val="12"/>
+    <w:abstractNumId w:val="17"/>
   </w:num>
   <w:num w:numId="9">
     <w:abstractNumId w:val="0"/>
   </w:num>
   <w:num w:numId="10">
-    <w:abstractNumId w:val="5"/>
+    <w:abstractNumId w:val="9"/>
   </w:num>
   <w:num w:numId="11">
     <w:abstractNumId w:val="1"/>
   </w:num>
   <w:num w:numId="12">
+    <w:abstractNumId w:val="8"/>
+  </w:num>
+  <w:num w:numId="13">
+    <w:abstractNumId w:val="14"/>
+  </w:num>
+  <w:num w:numId="14">
+    <w:abstractNumId w:val="3"/>
+  </w:num>
+  <w:num w:numId="15">
     <w:abstractNumId w:val="4"/>
   </w:num>
-  <w:num w:numId="13">
-    <w:abstractNumId w:val="9"/>
+  <w:num w:numId="16">
+    <w:abstractNumId w:val="7"/>
   </w:num>
-  <w:num w:numId="14">
+  <w:num w:numId="17">
     <w:abstractNumId w:val="2"/>
+  </w:num>
+  <w:num w:numId="18">
+    <w:abstractNumId w:val="19"/>
+  </w:num>
+  <w:num w:numId="19">
+    <w:abstractNumId w:val="22"/>
+  </w:num>
+  <w:num w:numId="20">
+    <w:abstractNumId w:val="12"/>
+  </w:num>
+  <w:num w:numId="21">
+    <w:abstractNumId w:val="23"/>
+  </w:num>
+  <w:num w:numId="22">
+    <w:abstractNumId w:val="21"/>
+  </w:num>
+  <w:num w:numId="23">
+    <w:abstractNumId w:val="6"/>
+  </w:num>
+  <w:num w:numId="24">
+    <w:abstractNumId w:val="18"/>
   </w:num>
 </w:numbering>
 </file>
@@ -4519,7 +7518,6 @@
     <w:next w:val="a"/>
     <w:link w:val="20"/>
     <w:uiPriority w:val="9"/>
-    <w:semiHidden/>
     <w:unhideWhenUsed/>
     <w:qFormat/>
     <w:rsid w:val="00F81380"/>
@@ -4539,7 +7537,6 @@
   <w:style w:type="character" w:default="1" w:styleId="a0">
     <w:name w:val="Default Paragraph Font"/>
     <w:uiPriority w:val="1"/>
-    <w:semiHidden/>
     <w:unhideWhenUsed/>
   </w:style>
   <w:style w:type="table" w:default="1" w:styleId="a1">
@@ -4601,7 +7598,6 @@
     <w:basedOn w:val="a0"/>
     <w:link w:val="2"/>
     <w:uiPriority w:val="9"/>
-    <w:semiHidden/>
     <w:rsid w:val="00F81380"/>
     <w:rPr>
       <w:rFonts w:ascii="Times New Roman" w:eastAsiaTheme="majorEastAsia" w:hAnsi="Times New Roman" w:cstheme="majorBidi"/>
@@ -4699,6 +7695,17 @@
       <w:szCs w:val="20"/>
       <w:lang w:eastAsia="ru-RU"/>
     </w:rPr>
+  </w:style>
+  <w:style w:type="paragraph" w:styleId="a9">
+    <w:name w:val="List Paragraph"/>
+    <w:basedOn w:val="a"/>
+    <w:uiPriority w:val="34"/>
+    <w:qFormat/>
+    <w:rsid w:val="00DE52C4"/>
+    <w:pPr>
+      <w:ind w:left="720"/>
+      <w:contextualSpacing/>
+    </w:pPr>
   </w:style>
 </w:styles>
 </file>

</xml_diff>

<commit_message>
add conceptual activity diagram for task checking use case
</commit_message>
<xml_diff>
--- a/docs/IU7_27_Pakhomov_TechProject_RSOI.docx
+++ b/docs/IU7_27_Pakhomov_TechProject_RSOI.docx
@@ -391,6 +391,12 @@
     <w:bookmarkStart w:id="0" w:name="_Toc480733128" w:displacedByCustomXml="next"/>
     <w:sdt>
       <w:sdtPr>
+        <w:rPr>
+          <w:rFonts w:ascii="Times New Roman" w:eastAsia="Times New Roman" w:hAnsi="Times New Roman" w:cs="Times New Roman"/>
+          <w:color w:val="auto"/>
+          <w:sz w:val="24"/>
+          <w:szCs w:val="20"/>
+        </w:rPr>
         <w:id w:val="1961292812"/>
         <w:docPartObj>
           <w:docPartGallery w:val="Table of Contents"/>
@@ -399,12 +405,8 @@
       </w:sdtPr>
       <w:sdtEndPr>
         <w:rPr>
-          <w:rFonts w:ascii="Times New Roman" w:eastAsia="Times New Roman" w:hAnsi="Times New Roman" w:cs="Times New Roman"/>
           <w:b/>
           <w:bCs/>
-          <w:color w:val="auto"/>
-          <w:sz w:val="24"/>
-          <w:szCs w:val="20"/>
         </w:rPr>
       </w:sdtEndPr>
       <w:sdtContent>
@@ -1801,21 +1803,7 @@
                 <w:rStyle w:val="aa"/>
                 <w:noProof/>
               </w:rPr>
-              <w:t>Логическая струк</w:t>
-            </w:r>
-            <w:r>
-              <w:rPr>
-                <w:rStyle w:val="aa"/>
-                <w:noProof/>
-              </w:rPr>
-              <w:t>т</w:t>
-            </w:r>
-            <w:r>
-              <w:rPr>
-                <w:rStyle w:val="aa"/>
-                <w:noProof/>
-              </w:rPr>
-              <w:t>ура</w:t>
+              <w:t>Логическая структура</w:t>
             </w:r>
             <w:r>
               <w:rPr>
@@ -1963,20 +1951,18 @@
         </w:rPr>
         <w:br w:type="page"/>
       </w:r>
-      <w:bookmarkStart w:id="1" w:name="_GoBack"/>
-      <w:bookmarkEnd w:id="1"/>
     </w:p>
     <w:p>
       <w:pPr>
         <w:pStyle w:val="1"/>
       </w:pPr>
-      <w:bookmarkStart w:id="2" w:name="_Toc482440569"/>
+      <w:bookmarkStart w:id="1" w:name="_Toc482440569"/>
       <w:r>
         <w:lastRenderedPageBreak/>
         <w:t>Глоссарий</w:t>
       </w:r>
       <w:bookmarkEnd w:id="0"/>
-      <w:bookmarkEnd w:id="2"/>
+      <w:bookmarkEnd w:id="1"/>
     </w:p>
     <w:tbl>
       <w:tblPr>
@@ -2086,19 +2072,11 @@
                 <w:szCs w:val="24"/>
               </w:rPr>
             </w:pPr>
-            <w:proofErr w:type="spellStart"/>
             <w:r>
               <w:rPr>
                 <w:szCs w:val="24"/>
               </w:rPr>
-              <w:t>Валидация</w:t>
-            </w:r>
-            <w:proofErr w:type="spellEnd"/>
-            <w:r>
-              <w:rPr>
-                <w:szCs w:val="24"/>
-              </w:rPr>
-              <w:t xml:space="preserve"> </w:t>
+              <w:t xml:space="preserve">Валидация </w:t>
             </w:r>
           </w:p>
           <w:p>
@@ -2890,7 +2868,6 @@
                 <w:lang w:val="en-US"/>
               </w:rPr>
             </w:pPr>
-            <w:proofErr w:type="spellStart"/>
             <w:r>
               <w:rPr>
                 <w:szCs w:val="24"/>
@@ -2898,7 +2875,6 @@
               </w:rPr>
               <w:t>Git</w:t>
             </w:r>
-            <w:proofErr w:type="spellEnd"/>
           </w:p>
         </w:tc>
         <w:tc>
@@ -3212,21 +3188,7 @@
               <w:rPr>
                 <w:szCs w:val="24"/>
               </w:rPr>
-              <w:t xml:space="preserve">Серверное приложение, принимающее запросы от пользователя портала. На каждый из типов запросов от пользователя (показать профиль, вывести список заданий и др.) </w:t>
-            </w:r>
-            <w:proofErr w:type="spellStart"/>
-            <w:r>
-              <w:rPr>
-                <w:szCs w:val="24"/>
-              </w:rPr>
-              <w:t>фронтенд</w:t>
-            </w:r>
-            <w:proofErr w:type="spellEnd"/>
-            <w:r>
-              <w:rPr>
-                <w:szCs w:val="24"/>
-              </w:rPr>
-              <w:t xml:space="preserve"> определяет, как организовать выполнение запроса. </w:t>
+              <w:t xml:space="preserve">Серверное приложение, принимающее запросы от пользователя портала. На каждый из типов запросов от пользователя (показать профиль, вывести список заданий и др.) фронтенд определяет, как организовать выполнение запроса. </w:t>
             </w:r>
             <w:proofErr w:type="spellStart"/>
             <w:r>
@@ -3282,7 +3244,6 @@
                 <w:lang w:val="en-US"/>
               </w:rPr>
             </w:pPr>
-            <w:proofErr w:type="spellStart"/>
             <w:r>
               <w:rPr>
                 <w:szCs w:val="24"/>
@@ -3290,7 +3251,6 @@
               </w:rPr>
               <w:t>Бэкенд</w:t>
             </w:r>
-            <w:proofErr w:type="spellEnd"/>
           </w:p>
         </w:tc>
         <w:tc>
@@ -3318,21 +3278,7 @@
               <w:rPr>
                 <w:szCs w:val="24"/>
               </w:rPr>
-              <w:t xml:space="preserve">Серверное приложение, выполняющее определенную задачу, например, взаимодействие с СУБД. </w:t>
-            </w:r>
-            <w:proofErr w:type="spellStart"/>
-            <w:r>
-              <w:rPr>
-                <w:szCs w:val="24"/>
-              </w:rPr>
-              <w:t>Бэкенды</w:t>
-            </w:r>
-            <w:proofErr w:type="spellEnd"/>
-            <w:r>
-              <w:rPr>
-                <w:szCs w:val="24"/>
-              </w:rPr>
-              <w:t xml:space="preserve"> принимают запросы от </w:t>
+              <w:t xml:space="preserve">Серверное приложение, выполняющее определенную задачу, например, взаимодействие с СУБД. Бэкенды принимают запросы от </w:t>
             </w:r>
             <w:proofErr w:type="spellStart"/>
             <w:r>
@@ -3374,7 +3320,6 @@
                 <w:lang w:val="en-US"/>
               </w:rPr>
             </w:pPr>
-            <w:proofErr w:type="spellStart"/>
             <w:r>
               <w:rPr>
                 <w:szCs w:val="24"/>
@@ -3382,7 +3327,6 @@
               </w:rPr>
               <w:t>Сервер</w:t>
             </w:r>
-            <w:proofErr w:type="spellEnd"/>
           </w:p>
         </w:tc>
         <w:tc>
@@ -3481,77 +3425,77 @@
           <w:i/>
         </w:rPr>
       </w:pPr>
-      <w:bookmarkStart w:id="3" w:name="_Toc306433456"/>
-      <w:bookmarkStart w:id="4" w:name="_Toc422065434"/>
-      <w:bookmarkStart w:id="5" w:name="_Toc422055730"/>
-      <w:bookmarkStart w:id="6" w:name="_Toc421049462"/>
-      <w:bookmarkStart w:id="7" w:name="_Toc421048952"/>
-      <w:bookmarkStart w:id="8" w:name="_Toc232259687"/>
+      <w:bookmarkStart w:id="2" w:name="_Toc306433456"/>
+      <w:bookmarkStart w:id="3" w:name="_Toc422065434"/>
+      <w:bookmarkStart w:id="4" w:name="_Toc422055730"/>
+      <w:bookmarkStart w:id="5" w:name="_Toc421049462"/>
+      <w:bookmarkStart w:id="6" w:name="_Toc421048952"/>
+      <w:bookmarkStart w:id="7" w:name="_Toc232259687"/>
+      <w:bookmarkEnd w:id="2"/>
       <w:bookmarkEnd w:id="3"/>
       <w:bookmarkEnd w:id="4"/>
       <w:bookmarkEnd w:id="5"/>
       <w:bookmarkEnd w:id="6"/>
       <w:bookmarkEnd w:id="7"/>
-      <w:bookmarkEnd w:id="8"/>
     </w:p>
     <w:p>
       <w:pPr>
         <w:pStyle w:val="1"/>
         <w:jc w:val="center"/>
       </w:pPr>
+      <w:bookmarkStart w:id="8" w:name="_Toc482440570"/>
       <w:bookmarkStart w:id="9" w:name="_Toc480733129"/>
-      <w:bookmarkStart w:id="10" w:name="_Toc482440570"/>
       <w:r>
         <w:t>Техническое задание</w:t>
       </w:r>
+      <w:bookmarkEnd w:id="8"/>
+    </w:p>
+    <w:p>
+      <w:pPr>
+        <w:pStyle w:val="2"/>
+        <w:rPr>
+          <w:i/>
+        </w:rPr>
+      </w:pPr>
+      <w:bookmarkStart w:id="10" w:name="_Toc482440571"/>
+      <w:r>
+        <w:t xml:space="preserve">Раздел 1. </w:t>
+      </w:r>
+      <w:r>
+        <w:t>Общие сведения</w:t>
+      </w:r>
+      <w:bookmarkEnd w:id="9"/>
       <w:bookmarkEnd w:id="10"/>
     </w:p>
     <w:p>
       <w:pPr>
-        <w:pStyle w:val="2"/>
-        <w:rPr>
-          <w:i/>
-        </w:rPr>
-      </w:pPr>
-      <w:bookmarkStart w:id="11" w:name="_Toc482440571"/>
-      <w:r>
-        <w:t xml:space="preserve">Раздел 1. </w:t>
-      </w:r>
-      <w:r>
-        <w:t>Общие сведения</w:t>
-      </w:r>
-      <w:bookmarkEnd w:id="9"/>
-      <w:bookmarkEnd w:id="11"/>
-    </w:p>
-    <w:p>
-      <w:pPr>
         <w:pStyle w:val="a4"/>
       </w:pPr>
-      <w:bookmarkStart w:id="12" w:name="_Toc422055731"/>
-      <w:bookmarkStart w:id="13" w:name="_Toc421049463"/>
-      <w:bookmarkStart w:id="14" w:name="_Toc421048953"/>
+      <w:bookmarkStart w:id="11" w:name="_Toc422055731"/>
+      <w:bookmarkStart w:id="12" w:name="_Toc421049463"/>
+      <w:bookmarkStart w:id="13" w:name="_Toc421048953"/>
       <w:r>
         <w:tab/>
         <w:t>Данное техническое задание составлено для разработки проекта «Система выдачи и сбора заданий по иностранному языку». Техническое задание выполнено на основе ГОСТ 19.201—78 «ЕСПД. Техническое задание. Требования к содержанию и оформлению»</w:t>
       </w:r>
+      <w:bookmarkEnd w:id="11"/>
       <w:bookmarkEnd w:id="12"/>
       <w:bookmarkEnd w:id="13"/>
+      <w:r>
+        <w:t>.</w:t>
+      </w:r>
+      <w:bookmarkStart w:id="14" w:name="_Toc232259690"/>
+      <w:bookmarkStart w:id="15" w:name="_Toc306433459"/>
+      <w:bookmarkStart w:id="16" w:name="_Toc422065437"/>
+      <w:bookmarkStart w:id="17" w:name="_Toc422055737"/>
+      <w:bookmarkStart w:id="18" w:name="_Toc421049469"/>
+      <w:bookmarkStart w:id="19" w:name="_Toc421048959"/>
       <w:bookmarkEnd w:id="14"/>
-      <w:r>
-        <w:t>.</w:t>
-      </w:r>
-      <w:bookmarkStart w:id="15" w:name="_Toc232259690"/>
-      <w:bookmarkStart w:id="16" w:name="_Toc306433459"/>
-      <w:bookmarkStart w:id="17" w:name="_Toc422065437"/>
-      <w:bookmarkStart w:id="18" w:name="_Toc422055737"/>
-      <w:bookmarkStart w:id="19" w:name="_Toc421049469"/>
-      <w:bookmarkStart w:id="20" w:name="_Toc421048959"/>
       <w:bookmarkEnd w:id="15"/>
       <w:bookmarkEnd w:id="16"/>
       <w:bookmarkEnd w:id="17"/>
       <w:bookmarkEnd w:id="18"/>
       <w:bookmarkEnd w:id="19"/>
-      <w:bookmarkEnd w:id="20"/>
     </w:p>
     <w:p>
       <w:pPr>
@@ -3569,42 +3513,42 @@
           <w:i/>
         </w:rPr>
       </w:pPr>
-      <w:bookmarkStart w:id="21" w:name="_Toc232259696"/>
-      <w:bookmarkStart w:id="22" w:name="_Toc306433461"/>
-      <w:bookmarkStart w:id="23" w:name="_Toc422065439"/>
-      <w:bookmarkStart w:id="24" w:name="_Toc422055740"/>
-      <w:bookmarkStart w:id="25" w:name="_Toc421049473"/>
-      <w:bookmarkStart w:id="26" w:name="_Toc421048963"/>
-      <w:bookmarkStart w:id="27" w:name="_Toc480733130"/>
-      <w:bookmarkStart w:id="28" w:name="_Toc482440572"/>
+      <w:bookmarkStart w:id="20" w:name="_Toc232259696"/>
+      <w:bookmarkStart w:id="21" w:name="_Toc306433461"/>
+      <w:bookmarkStart w:id="22" w:name="_Toc422065439"/>
+      <w:bookmarkStart w:id="23" w:name="_Toc422055740"/>
+      <w:bookmarkStart w:id="24" w:name="_Toc421049473"/>
+      <w:bookmarkStart w:id="25" w:name="_Toc421048963"/>
+      <w:bookmarkStart w:id="26" w:name="_Toc480733130"/>
+      <w:bookmarkStart w:id="27" w:name="_Toc482440572"/>
+      <w:bookmarkEnd w:id="20"/>
       <w:bookmarkEnd w:id="21"/>
       <w:bookmarkEnd w:id="22"/>
       <w:bookmarkEnd w:id="23"/>
       <w:bookmarkEnd w:id="24"/>
       <w:bookmarkEnd w:id="25"/>
+      <w:r>
+        <w:t>Раздел 2. Назначение и цели создания системы</w:t>
+      </w:r>
       <w:bookmarkEnd w:id="26"/>
-      <w:r>
-        <w:t>Раздел 2. Назначение и цели создания системы</w:t>
-      </w:r>
       <w:bookmarkEnd w:id="27"/>
+    </w:p>
+    <w:p>
+      <w:pPr>
+        <w:pStyle w:val="a4"/>
+      </w:pPr>
+      <w:bookmarkStart w:id="28" w:name="_Toc232259697"/>
+      <w:bookmarkStart w:id="29" w:name="_Toc306433462"/>
+      <w:bookmarkStart w:id="30" w:name="_Toc422065440"/>
+      <w:bookmarkStart w:id="31" w:name="_Toc422055741"/>
+      <w:bookmarkStart w:id="32" w:name="_Toc421049474"/>
+      <w:bookmarkStart w:id="33" w:name="_Toc421048964"/>
       <w:bookmarkEnd w:id="28"/>
-    </w:p>
-    <w:p>
-      <w:pPr>
-        <w:pStyle w:val="a4"/>
-      </w:pPr>
-      <w:bookmarkStart w:id="29" w:name="_Toc232259697"/>
-      <w:bookmarkStart w:id="30" w:name="_Toc306433462"/>
-      <w:bookmarkStart w:id="31" w:name="_Toc422065440"/>
-      <w:bookmarkStart w:id="32" w:name="_Toc422055741"/>
-      <w:bookmarkStart w:id="33" w:name="_Toc421049474"/>
-      <w:bookmarkStart w:id="34" w:name="_Toc421048964"/>
       <w:bookmarkEnd w:id="29"/>
       <w:bookmarkEnd w:id="30"/>
       <w:bookmarkEnd w:id="31"/>
       <w:bookmarkEnd w:id="32"/>
       <w:bookmarkEnd w:id="33"/>
-      <w:bookmarkEnd w:id="34"/>
       <w:r>
         <w:tab/>
         <w:t>Система разрабатывается для преподавателей английского языка в технических университетах. Предполагается, что студенты с помощью описываемой системы будут получать домашние задания по английскому языку, выполнять их и загружать на сайт. Преподаватель сможет проверять и выдавать новые задания. Все задания выдаются и собираются в текстовом виде.</w:t>
@@ -3814,25 +3758,25 @@
           <w:szCs w:val="24"/>
         </w:rPr>
       </w:pPr>
-      <w:bookmarkStart w:id="35" w:name="_Toc480733131"/>
-      <w:bookmarkStart w:id="36" w:name="_Toc482440573"/>
+      <w:bookmarkStart w:id="34" w:name="_Toc480733131"/>
+      <w:bookmarkStart w:id="35" w:name="_Toc482440573"/>
       <w:r>
         <w:t>Раздел 3. Требования к системе</w:t>
       </w:r>
+      <w:bookmarkEnd w:id="34"/>
       <w:bookmarkEnd w:id="35"/>
+    </w:p>
+    <w:p>
+      <w:pPr>
+        <w:pStyle w:val="3"/>
+      </w:pPr>
+      <w:bookmarkStart w:id="36" w:name="_Toc480733132"/>
+      <w:bookmarkStart w:id="37" w:name="_Toc482440574"/>
+      <w:r>
+        <w:t>3.1. Требования к системе в целом.</w:t>
+      </w:r>
       <w:bookmarkEnd w:id="36"/>
-    </w:p>
-    <w:p>
-      <w:pPr>
-        <w:pStyle w:val="3"/>
-      </w:pPr>
-      <w:bookmarkStart w:id="37" w:name="_Toc480733132"/>
-      <w:bookmarkStart w:id="38" w:name="_Toc482440574"/>
-      <w:r>
-        <w:t>3.1. Требования к системе в целом.</w:t>
-      </w:r>
       <w:bookmarkEnd w:id="37"/>
-      <w:bookmarkEnd w:id="38"/>
     </w:p>
     <w:p>
       <w:pPr>
@@ -4055,13 +3999,13 @@
       <w:pPr>
         <w:pStyle w:val="3"/>
       </w:pPr>
-      <w:bookmarkStart w:id="39" w:name="_Toc480733133"/>
-      <w:bookmarkStart w:id="40" w:name="_Toc482440575"/>
+      <w:bookmarkStart w:id="38" w:name="_Toc480733133"/>
+      <w:bookmarkStart w:id="39" w:name="_Toc482440575"/>
       <w:r>
         <w:t>3.2. Технические требования.</w:t>
       </w:r>
+      <w:bookmarkEnd w:id="38"/>
       <w:bookmarkEnd w:id="39"/>
-      <w:bookmarkEnd w:id="40"/>
     </w:p>
     <w:p>
       <w:pPr>
@@ -4297,8 +4241,8 @@
           <w:rFonts w:eastAsia="Times New Roman"/>
         </w:rPr>
       </w:pPr>
-      <w:bookmarkStart w:id="41" w:name="_Toc480733134"/>
-      <w:bookmarkStart w:id="42" w:name="_Toc482440576"/>
+      <w:bookmarkStart w:id="40" w:name="_Toc480733134"/>
+      <w:bookmarkStart w:id="41" w:name="_Toc482440576"/>
       <w:r>
         <w:rPr>
           <w:rFonts w:eastAsia="Times New Roman"/>
@@ -4324,8 +4268,8 @@
         </w:rPr>
         <w:t>порталу с точки зрения пользователя</w:t>
       </w:r>
+      <w:bookmarkEnd w:id="40"/>
       <w:bookmarkEnd w:id="41"/>
-      <w:bookmarkEnd w:id="42"/>
     </w:p>
     <w:p>
       <w:r>
@@ -4839,18 +4783,18 @@
           <w:lang w:eastAsia="en-US"/>
         </w:rPr>
       </w:pPr>
-      <w:bookmarkStart w:id="43" w:name="_Toc306433465"/>
-      <w:bookmarkStart w:id="44" w:name="_Toc480733135"/>
-      <w:bookmarkStart w:id="45" w:name="_Toc482440577"/>
+      <w:bookmarkStart w:id="42" w:name="_Toc306433465"/>
+      <w:bookmarkStart w:id="43" w:name="_Toc480733135"/>
+      <w:bookmarkStart w:id="44" w:name="_Toc482440577"/>
       <w:r>
         <w:t xml:space="preserve">3.4. </w:t>
       </w:r>
       <w:r>
         <w:t>Входные параметры системы</w:t>
       </w:r>
+      <w:bookmarkEnd w:id="42"/>
       <w:bookmarkEnd w:id="43"/>
       <w:bookmarkEnd w:id="44"/>
-      <w:bookmarkEnd w:id="45"/>
     </w:p>
     <w:p>
       <w:pPr>
@@ -4860,7 +4804,7 @@
           <w:szCs w:val="24"/>
         </w:rPr>
       </w:pPr>
-      <w:bookmarkStart w:id="46" w:name="_Toc232259702"/>
+      <w:bookmarkStart w:id="45" w:name="_Toc232259702"/>
       <w:r>
         <w:rPr>
           <w:b/>
@@ -4887,9 +4831,9 @@
           <w:szCs w:val="24"/>
         </w:rPr>
       </w:pPr>
-      <w:bookmarkStart w:id="47" w:name="_Toc421048971"/>
-      <w:bookmarkStart w:id="48" w:name="_Toc421049481"/>
-      <w:bookmarkStart w:id="49" w:name="_Toc422055747"/>
+      <w:bookmarkStart w:id="46" w:name="_Toc421048971"/>
+      <w:bookmarkStart w:id="47" w:name="_Toc421049481"/>
+      <w:bookmarkStart w:id="48" w:name="_Toc422055747"/>
       <w:r>
         <w:rPr>
           <w:szCs w:val="24"/>
@@ -4950,9 +4894,9 @@
         </w:rPr>
         <w:t>не более 500x500 пикселей.</w:t>
       </w:r>
+      <w:bookmarkEnd w:id="46"/>
       <w:bookmarkEnd w:id="47"/>
       <w:bookmarkEnd w:id="48"/>
-      <w:bookmarkEnd w:id="49"/>
     </w:p>
     <w:p>
       <w:pPr>
@@ -5137,9 +5081,9 @@
           <w:szCs w:val="24"/>
         </w:rPr>
       </w:pPr>
-      <w:bookmarkStart w:id="50" w:name="_Toc421048976"/>
-      <w:bookmarkStart w:id="51" w:name="_Toc421049486"/>
-      <w:bookmarkStart w:id="52" w:name="_Toc422055752"/>
+      <w:bookmarkStart w:id="49" w:name="_Toc421048976"/>
+      <w:bookmarkStart w:id="50" w:name="_Toc421049486"/>
+      <w:bookmarkStart w:id="51" w:name="_Toc422055752"/>
       <w:r>
         <w:rPr>
           <w:szCs w:val="24"/>
@@ -5189,9 +5133,9 @@
         </w:rPr>
         <w:t>и разрешением не более 500x500 пикселей.</w:t>
       </w:r>
+      <w:bookmarkEnd w:id="49"/>
       <w:bookmarkEnd w:id="50"/>
       <w:bookmarkEnd w:id="51"/>
-      <w:bookmarkEnd w:id="52"/>
     </w:p>
     <w:p>
       <w:pPr>
@@ -5359,27 +5303,27 @@
       <w:pPr>
         <w:pStyle w:val="3"/>
       </w:pPr>
-      <w:bookmarkStart w:id="53" w:name="_Toc421048978"/>
-      <w:bookmarkStart w:id="54" w:name="_Toc421049488"/>
-      <w:bookmarkStart w:id="55" w:name="_Toc422055754"/>
-      <w:bookmarkStart w:id="56" w:name="_Toc422065444"/>
-      <w:bookmarkStart w:id="57" w:name="_Toc306433466"/>
-      <w:bookmarkStart w:id="58" w:name="_Toc480733136"/>
-      <w:bookmarkStart w:id="59" w:name="_Toc482440578"/>
+      <w:bookmarkStart w:id="52" w:name="_Toc421048978"/>
+      <w:bookmarkStart w:id="53" w:name="_Toc421049488"/>
+      <w:bookmarkStart w:id="54" w:name="_Toc422055754"/>
+      <w:bookmarkStart w:id="55" w:name="_Toc422065444"/>
+      <w:bookmarkStart w:id="56" w:name="_Toc306433466"/>
+      <w:bookmarkStart w:id="57" w:name="_Toc480733136"/>
+      <w:bookmarkStart w:id="58" w:name="_Toc482440578"/>
       <w:r>
         <w:t xml:space="preserve">3.5. </w:t>
       </w:r>
       <w:r>
         <w:t>Выходные параметры системы</w:t>
       </w:r>
-      <w:bookmarkEnd w:id="46"/>
+      <w:bookmarkEnd w:id="45"/>
+      <w:bookmarkEnd w:id="52"/>
       <w:bookmarkEnd w:id="53"/>
       <w:bookmarkEnd w:id="54"/>
       <w:bookmarkEnd w:id="55"/>
       <w:bookmarkEnd w:id="56"/>
       <w:bookmarkEnd w:id="57"/>
       <w:bookmarkEnd w:id="58"/>
-      <w:bookmarkEnd w:id="59"/>
     </w:p>
     <w:p>
       <w:pPr>
@@ -5478,8 +5422,8 @@
           <w:lang w:eastAsia="x-none"/>
         </w:rPr>
       </w:pPr>
-      <w:bookmarkStart w:id="60" w:name="_Toc480733137"/>
-      <w:bookmarkStart w:id="61" w:name="_Toc482440579"/>
+      <w:bookmarkStart w:id="59" w:name="_Toc480733137"/>
+      <w:bookmarkStart w:id="60" w:name="_Toc482440579"/>
       <w:r>
         <w:t>3.</w:t>
       </w:r>
@@ -5495,15 +5439,15 @@
       <w:r>
         <w:t>Требования к надежности</w:t>
       </w:r>
-      <w:bookmarkStart w:id="62" w:name="_Toc422055757"/>
-      <w:bookmarkStart w:id="63" w:name="_Toc421049492"/>
-      <w:bookmarkStart w:id="64" w:name="_Toc421048981"/>
+      <w:bookmarkStart w:id="61" w:name="_Toc422055757"/>
+      <w:bookmarkStart w:id="62" w:name="_Toc421049492"/>
+      <w:bookmarkStart w:id="63" w:name="_Toc421048981"/>
+      <w:bookmarkEnd w:id="59"/>
       <w:bookmarkEnd w:id="60"/>
-      <w:bookmarkEnd w:id="61"/>
-    </w:p>
+    </w:p>
+    <w:bookmarkEnd w:id="61"/>
     <w:bookmarkEnd w:id="62"/>
     <w:bookmarkEnd w:id="63"/>
-    <w:bookmarkEnd w:id="64"/>
     <w:p>
       <w:pPr>
         <w:pStyle w:val="12"/>
@@ -5541,8 +5485,8 @@
           <w:i/>
         </w:rPr>
       </w:pPr>
-      <w:bookmarkStart w:id="65" w:name="_Toc480733138"/>
-      <w:bookmarkStart w:id="66" w:name="_Toc482440580"/>
+      <w:bookmarkStart w:id="64" w:name="_Toc480733138"/>
+      <w:bookmarkStart w:id="65" w:name="_Toc482440580"/>
       <w:r>
         <w:t xml:space="preserve">Раздел </w:t>
       </w:r>
@@ -5555,8 +5499,8 @@
       <w:r>
         <w:t>Порядок контроля и приёмки системы</w:t>
       </w:r>
+      <w:bookmarkEnd w:id="64"/>
       <w:bookmarkEnd w:id="65"/>
-      <w:bookmarkEnd w:id="66"/>
     </w:p>
     <w:p>
       <w:pPr>
@@ -5722,8 +5666,8 @@
           <w:i/>
         </w:rPr>
       </w:pPr>
-      <w:bookmarkStart w:id="67" w:name="_Toc480733139"/>
-      <w:bookmarkStart w:id="68" w:name="_Toc482440581"/>
+      <w:bookmarkStart w:id="66" w:name="_Toc480733139"/>
+      <w:bookmarkStart w:id="67" w:name="_Toc482440581"/>
       <w:r>
         <w:t xml:space="preserve">Раздел </w:t>
       </w:r>
@@ -5736,8 +5680,8 @@
       <w:r>
         <w:t>Требования к документированию</w:t>
       </w:r>
+      <w:bookmarkEnd w:id="66"/>
       <w:bookmarkEnd w:id="67"/>
-      <w:bookmarkEnd w:id="68"/>
     </w:p>
     <w:p>
       <w:pPr>
@@ -5841,12 +5785,12 @@
       <w:pPr>
         <w:pStyle w:val="1"/>
       </w:pPr>
-      <w:bookmarkStart w:id="69" w:name="_Toc482440582"/>
+      <w:bookmarkStart w:id="68" w:name="_Toc482440582"/>
       <w:r>
         <w:lastRenderedPageBreak/>
         <w:t>Топология системы</w:t>
       </w:r>
-      <w:bookmarkEnd w:id="69"/>
+      <w:bookmarkEnd w:id="68"/>
     </w:p>
     <w:p>
       <w:r>
@@ -6977,7 +6921,7 @@
         </w:rPr>
         <w:t xml:space="preserve"> и отсылает ответ пользователю. </w:t>
       </w:r>
-      <w:bookmarkStart w:id="70" w:name="_Toc421049498"/>
+      <w:bookmarkStart w:id="69" w:name="_Toc421049498"/>
     </w:p>
     <w:p>
       <w:pPr>
@@ -6996,10 +6940,10 @@
           <w:szCs w:val="30"/>
         </w:rPr>
       </w:pPr>
-      <w:bookmarkStart w:id="71" w:name="_Toc422055764"/>
-      <w:bookmarkStart w:id="72" w:name="_Toc422065452"/>
-      <w:bookmarkStart w:id="73" w:name="_Toc306433476"/>
-      <w:bookmarkStart w:id="74" w:name="_Toc482440583"/>
+      <w:bookmarkStart w:id="70" w:name="_Toc422055764"/>
+      <w:bookmarkStart w:id="71" w:name="_Toc422065452"/>
+      <w:bookmarkStart w:id="72" w:name="_Toc306433476"/>
+      <w:bookmarkStart w:id="73" w:name="_Toc482440583"/>
       <w:r>
         <w:rPr>
           <w:sz w:val="30"/>
@@ -7007,11 +6951,11 @@
         </w:rPr>
         <w:t>Функциональные требования по подсистемам</w:t>
       </w:r>
+      <w:bookmarkEnd w:id="69"/>
       <w:bookmarkEnd w:id="70"/>
       <w:bookmarkEnd w:id="71"/>
       <w:bookmarkEnd w:id="72"/>
       <w:bookmarkEnd w:id="73"/>
-      <w:bookmarkEnd w:id="74"/>
     </w:p>
     <w:p>
       <w:pPr>
@@ -8078,12 +8022,12 @@
       <w:pPr>
         <w:pStyle w:val="1"/>
       </w:pPr>
-      <w:bookmarkStart w:id="75" w:name="_Toc482440584"/>
+      <w:bookmarkStart w:id="74" w:name="_Toc482440584"/>
       <w:r>
         <w:lastRenderedPageBreak/>
         <w:t>Концептуальный дизайн</w:t>
       </w:r>
-      <w:bookmarkEnd w:id="75"/>
+      <w:bookmarkEnd w:id="74"/>
     </w:p>
     <w:p>
       <w:r>
@@ -8335,12 +8279,12 @@
       <w:pPr>
         <w:pStyle w:val="1"/>
       </w:pPr>
-      <w:bookmarkStart w:id="76" w:name="_Toc482440585"/>
+      <w:bookmarkStart w:id="75" w:name="_Toc482440585"/>
       <w:r>
         <w:lastRenderedPageBreak/>
         <w:t>Варианты использования системы</w:t>
       </w:r>
-      <w:bookmarkEnd w:id="76"/>
+      <w:bookmarkEnd w:id="75"/>
     </w:p>
     <w:p>
       <w:r>
@@ -8468,11 +8412,11 @@
       <w:pPr>
         <w:pStyle w:val="2"/>
       </w:pPr>
-      <w:bookmarkStart w:id="77" w:name="_Toc482440586"/>
+      <w:bookmarkStart w:id="76" w:name="_Toc482440586"/>
       <w:r>
         <w:t>Отправка выполненного задания</w:t>
       </w:r>
-      <w:bookmarkEnd w:id="77"/>
+      <w:bookmarkEnd w:id="76"/>
     </w:p>
     <w:p>
       <w:pPr>
@@ -8776,11 +8720,11 @@
       <w:pPr>
         <w:pStyle w:val="2"/>
       </w:pPr>
-      <w:bookmarkStart w:id="78" w:name="_Toc482440587"/>
+      <w:bookmarkStart w:id="77" w:name="_Toc482440587"/>
       <w:r>
         <w:t>Добавление задания к уроку</w:t>
       </w:r>
-      <w:bookmarkEnd w:id="78"/>
+      <w:bookmarkEnd w:id="77"/>
     </w:p>
     <w:p>
       <w:pPr>
@@ -9082,11 +9026,11 @@
       <w:pPr>
         <w:pStyle w:val="2"/>
       </w:pPr>
-      <w:bookmarkStart w:id="79" w:name="_Toc482440588"/>
+      <w:bookmarkStart w:id="78" w:name="_Toc482440588"/>
       <w:r>
         <w:t>Проверка задания</w:t>
       </w:r>
-      <w:bookmarkEnd w:id="79"/>
+      <w:bookmarkEnd w:id="78"/>
     </w:p>
     <w:p>
       <w:pPr>
@@ -9378,21 +9322,121 @@
         <w:t>ниже ответа студента написана оценка за задание и кнопка «Изменить оценку».</w:t>
       </w:r>
     </w:p>
+    <w:p>
+      <w:pPr>
+        <w:rPr>
+          <w:bCs/>
+          <w:iCs/>
+        </w:rPr>
+      </w:pPr>
+    </w:p>
+    <w:p>
+      <w:pPr>
+        <w:rPr>
+          <w:bCs/>
+          <w:iCs/>
+        </w:rPr>
+      </w:pPr>
+      <w:r>
+        <w:rPr>
+          <w:bCs/>
+          <w:iCs/>
+        </w:rPr>
+        <w:t>На рисунке 6 представлена диаграмма деятельности для прецедента «Проверить задание».</w:t>
+      </w:r>
+    </w:p>
+    <w:p>
+      <w:pPr>
+        <w:keepNext/>
+      </w:pPr>
+      <w:r>
+        <w:rPr>
+          <w:b/>
+          <w:bCs/>
+          <w:iCs/>
+          <w:noProof/>
+        </w:rPr>
+        <w:drawing>
+          <wp:inline distT="0" distB="0" distL="0" distR="0">
+            <wp:extent cx="5772150" cy="5467350"/>
+            <wp:effectExtent l="0" t="0" r="0" b="0"/>
+            <wp:docPr id="5" name="Рисунок 5"/>
+            <wp:cNvGraphicFramePr>
+              <a:graphicFrameLocks xmlns:a="http://schemas.openxmlformats.org/drawingml/2006/main" noChangeAspect="1"/>
+            </wp:cNvGraphicFramePr>
+            <a:graphic xmlns:a="http://schemas.openxmlformats.org/drawingml/2006/main">
+              <a:graphicData uri="http://schemas.openxmlformats.org/drawingml/2006/picture">
+                <pic:pic xmlns:pic="http://schemas.openxmlformats.org/drawingml/2006/picture">
+                  <pic:nvPicPr>
+                    <pic:cNvPr id="5" name="ActivityDiagramConceptual.jpg"/>
+                    <pic:cNvPicPr/>
+                  </pic:nvPicPr>
+                  <pic:blipFill>
+                    <a:blip r:embed="rId23">
+                      <a:extLst>
+                        <a:ext uri="{28A0092B-C50C-407E-A947-70E740481C1C}">
+                          <a14:useLocalDpi xmlns:a14="http://schemas.microsoft.com/office/drawing/2010/main" val="0"/>
+                        </a:ext>
+                      </a:extLst>
+                    </a:blip>
+                    <a:stretch>
+                      <a:fillRect/>
+                    </a:stretch>
+                  </pic:blipFill>
+                  <pic:spPr>
+                    <a:xfrm>
+                      <a:off x="0" y="0"/>
+                      <a:ext cx="5772150" cy="5467350"/>
+                    </a:xfrm>
+                    <a:prstGeom prst="rect">
+                      <a:avLst/>
+                    </a:prstGeom>
+                  </pic:spPr>
+                </pic:pic>
+              </a:graphicData>
+            </a:graphic>
+          </wp:inline>
+        </w:drawing>
+      </w:r>
+    </w:p>
+    <w:p>
+      <w:pPr>
+        <w:pStyle w:val="a3"/>
+        <w:jc w:val="center"/>
+        <w:rPr>
+          <w:b/>
+          <w:bCs/>
+          <w:i w:val="0"/>
+          <w:iCs w:val="0"/>
+          <w:color w:val="auto"/>
+          <w:sz w:val="20"/>
+        </w:rPr>
+      </w:pPr>
+      <w:r>
+        <w:rPr>
+          <w:i w:val="0"/>
+          <w:color w:val="auto"/>
+          <w:sz w:val="20"/>
+        </w:rPr>
+        <w:t>Рисунок 6. Диаграмма деятельности для прецедента "Проверить задание"</w:t>
+      </w:r>
+    </w:p>
     <w:p/>
     <w:p>
       <w:pPr>
         <w:pStyle w:val="1"/>
       </w:pPr>
-      <w:bookmarkStart w:id="80" w:name="_Toc482440589"/>
-      <w:r>
+      <w:bookmarkStart w:id="79" w:name="_Toc482440589"/>
+      <w:r>
+        <w:lastRenderedPageBreak/>
         <w:t>Логическая структура</w:t>
       </w:r>
-      <w:bookmarkEnd w:id="80"/>
+      <w:bookmarkEnd w:id="79"/>
     </w:p>
     <w:p>
       <w:r>
         <w:tab/>
-        <w:t>На рисунке 6</w:t>
+        <w:t>На рисунке 7</w:t>
       </w:r>
       <w:r>
         <w:t xml:space="preserve"> представлена диаграмма классов системы.</w:t>
@@ -9422,7 +9466,7 @@
                     <pic:cNvPicPr/>
                   </pic:nvPicPr>
                   <pic:blipFill>
-                    <a:blip r:embed="rId23">
+                    <a:blip r:embed="rId24">
                       <a:extLst>
                         <a:ext uri="{28A0092B-C50C-407E-A947-70E740481C1C}">
                           <a14:useLocalDpi xmlns:a14="http://schemas.microsoft.com/office/drawing/2010/main" val="0"/>
@@ -9476,8 +9520,10 @@
           <w:sz w:val="20"/>
           <w:szCs w:val="20"/>
         </w:rPr>
-        <w:t>6</w:t>
-      </w:r>
+        <w:t>7</w:t>
+      </w:r>
+      <w:bookmarkStart w:id="80" w:name="_GoBack"/>
+      <w:bookmarkEnd w:id="80"/>
       <w:r>
         <w:rPr>
           <w:i w:val="0"/>
@@ -9694,19 +9740,11 @@
             <w:r>
               <w:t>__</w:t>
             </w:r>
-            <w:proofErr w:type="spellStart"/>
-            <w:r>
-              <w:rPr>
-                <w:lang w:val="en-US"/>
-              </w:rPr>
-              <w:t>init</w:t>
-            </w:r>
-            <w:proofErr w:type="spellEnd"/>
-            <w:r>
-              <w:rPr>
-                <w:lang w:val="en-US"/>
-              </w:rPr>
-              <w:t>__(</w:t>
+            <w:r>
+              <w:rPr>
+                <w:lang w:val="en-US"/>
+              </w:rPr>
+              <w:t>init__(</w:t>
             </w:r>
             <w:proofErr w:type="gramStart"/>
             <w:r>
@@ -9820,14 +9858,31 @@
         <w:rPr>
           <w:bCs/>
           <w:iCs/>
-          <w:lang w:val="en-US"/>
-        </w:rPr>
-      </w:pPr>
-      <w:r>
+        </w:rPr>
+      </w:pPr>
+    </w:p>
+    <w:p>
+      <w:pPr>
         <w:rPr>
           <w:bCs/>
           <w:iCs/>
         </w:rPr>
+      </w:pPr>
+    </w:p>
+    <w:p>
+      <w:pPr>
+        <w:rPr>
+          <w:bCs/>
+          <w:iCs/>
+          <w:lang w:val="en-US"/>
+        </w:rPr>
+      </w:pPr>
+      <w:r>
+        <w:rPr>
+          <w:bCs/>
+          <w:iCs/>
+        </w:rPr>
+        <w:lastRenderedPageBreak/>
         <w:t xml:space="preserve">Атрибуты класса </w:t>
       </w:r>
       <w:r>
@@ -10668,19 +10723,11 @@
             <w:r>
               <w:t>__</w:t>
             </w:r>
-            <w:proofErr w:type="spellStart"/>
-            <w:r>
-              <w:rPr>
-                <w:lang w:val="en-US"/>
-              </w:rPr>
-              <w:t>init</w:t>
-            </w:r>
-            <w:proofErr w:type="spellEnd"/>
-            <w:r>
-              <w:rPr>
-                <w:lang w:val="en-US"/>
-              </w:rPr>
-              <w:t>__(</w:t>
+            <w:r>
+              <w:rPr>
+                <w:lang w:val="en-US"/>
+              </w:rPr>
+              <w:t>init__(</w:t>
             </w:r>
             <w:proofErr w:type="gramStart"/>
             <w:r>
@@ -11211,7 +11258,6 @@
     </w:p>
     <w:p>
       <w:r>
-        <w:lastRenderedPageBreak/>
         <w:t xml:space="preserve">Класс </w:t>
       </w:r>
       <w:r>
@@ -11387,19 +11433,11 @@
             <w:r>
               <w:t>__</w:t>
             </w:r>
-            <w:proofErr w:type="spellStart"/>
-            <w:r>
-              <w:rPr>
-                <w:lang w:val="en-US"/>
-              </w:rPr>
-              <w:t>init</w:t>
-            </w:r>
-            <w:proofErr w:type="spellEnd"/>
-            <w:r>
-              <w:rPr>
-                <w:lang w:val="en-US"/>
-              </w:rPr>
-              <w:t>__(</w:t>
+            <w:r>
+              <w:rPr>
+                <w:lang w:val="en-US"/>
+              </w:rPr>
+              <w:t>init__(</w:t>
             </w:r>
             <w:proofErr w:type="gramStart"/>
             <w:r>
@@ -11502,7 +11540,6 @@
               </w:rPr>
               <w:t xml:space="preserve">: </w:t>
             </w:r>
-            <w:proofErr w:type="spellStart"/>
             <w:r>
               <w:rPr>
                 <w:color w:val="000000"/>
@@ -11510,7 +11547,6 @@
               </w:rPr>
               <w:t>task</w:t>
             </w:r>
-            <w:proofErr w:type="spellEnd"/>
             <w:r>
               <w:rPr>
                 <w:color w:val="000000"/>
@@ -11585,33 +11621,11 @@
                 <w:lang w:val="en-US"/>
               </w:rPr>
             </w:pPr>
-            <w:proofErr w:type="spellStart"/>
-            <w:r>
-              <w:rPr>
-                <w:lang w:val="en-US"/>
-              </w:rPr>
-              <w:t>mark_complete_task</w:t>
-            </w:r>
-            <w:proofErr w:type="spellEnd"/>
-            <w:r>
-              <w:rPr>
-                <w:lang w:val="en-US"/>
-              </w:rPr>
-              <w:t>(</w:t>
-            </w:r>
-            <w:proofErr w:type="spellStart"/>
-            <w:r>
-              <w:rPr>
-                <w:lang w:val="en-US"/>
-              </w:rPr>
-              <w:t>int</w:t>
-            </w:r>
-            <w:proofErr w:type="spellEnd"/>
-            <w:r>
-              <w:rPr>
-                <w:lang w:val="en-US"/>
-              </w:rPr>
-              <w:t>)</w:t>
+            <w:r>
+              <w:rPr>
+                <w:lang w:val="en-US"/>
+              </w:rPr>
+              <w:t>mark_complete_task(int)</w:t>
             </w:r>
           </w:p>
         </w:tc>
@@ -11665,7 +11679,6 @@
               </w:rPr>
               <w:t xml:space="preserve"> [ </w:t>
             </w:r>
-            <w:proofErr w:type="spellStart"/>
             <w:r>
               <w:rPr>
                 <w:color w:val="000000"/>
@@ -11674,7 +11687,6 @@
               </w:rPr>
               <w:t>int</w:t>
             </w:r>
-            <w:proofErr w:type="spellEnd"/>
             <w:r>
               <w:rPr>
                 <w:color w:val="000000"/>
@@ -11738,6 +11750,7 @@
           <w:bCs/>
           <w:iCs/>
         </w:rPr>
+        <w:lastRenderedPageBreak/>
         <w:t xml:space="preserve">Атрибуты класса </w:t>
       </w:r>
       <w:r>
@@ -11876,14 +11889,12 @@
                 <w:lang w:val="en-US"/>
               </w:rPr>
             </w:pPr>
-            <w:proofErr w:type="spellStart"/>
             <w:r>
               <w:rPr>
                 <w:lang w:val="en-US"/>
               </w:rPr>
               <w:t>profile_id</w:t>
             </w:r>
-            <w:proofErr w:type="spellEnd"/>
           </w:p>
         </w:tc>
         <w:tc>
@@ -12134,19 +12145,11 @@
             <w:r>
               <w:t>__</w:t>
             </w:r>
-            <w:proofErr w:type="spellStart"/>
-            <w:r>
-              <w:rPr>
-                <w:lang w:val="en-US"/>
-              </w:rPr>
-              <w:t>init</w:t>
-            </w:r>
-            <w:proofErr w:type="spellEnd"/>
-            <w:r>
-              <w:rPr>
-                <w:lang w:val="en-US"/>
-              </w:rPr>
-              <w:t>__(</w:t>
+            <w:r>
+              <w:rPr>
+                <w:lang w:val="en-US"/>
+              </w:rPr>
+              <w:t>init__(</w:t>
             </w:r>
             <w:proofErr w:type="gramStart"/>
             <w:r>
@@ -12739,19 +12742,11 @@
             <w:r>
               <w:t>__</w:t>
             </w:r>
-            <w:proofErr w:type="spellStart"/>
-            <w:r>
-              <w:rPr>
-                <w:lang w:val="en-US"/>
-              </w:rPr>
-              <w:t>init</w:t>
-            </w:r>
-            <w:proofErr w:type="spellEnd"/>
-            <w:r>
-              <w:rPr>
-                <w:lang w:val="en-US"/>
-              </w:rPr>
-              <w:t>__(</w:t>
+            <w:r>
+              <w:rPr>
+                <w:lang w:val="en-US"/>
+              </w:rPr>
+              <w:t>init__(</w:t>
             </w:r>
             <w:proofErr w:type="gramStart"/>
             <w:r>
@@ -12811,7 +12806,6 @@
           <w:bCs/>
           <w:iCs/>
         </w:rPr>
-        <w:lastRenderedPageBreak/>
         <w:t xml:space="preserve">Атрибуты класса </w:t>
       </w:r>
       <w:r>
@@ -13343,6 +13337,7 @@
           <w:bCs/>
           <w:iCs/>
         </w:rPr>
+        <w:lastRenderedPageBreak/>
         <w:t xml:space="preserve">Методы </w:t>
       </w:r>
       <w:r>
@@ -13467,14 +13462,12 @@
             <w:r>
               <w:t>__</w:t>
             </w:r>
-            <w:proofErr w:type="spellStart"/>
             <w:r>
               <w:rPr>
                 <w:lang w:val="en-US"/>
               </w:rPr>
               <w:t>init</w:t>
             </w:r>
-            <w:proofErr w:type="spellEnd"/>
             <w:r>
               <w:t>__(</w:t>
             </w:r>
@@ -13915,7 +13908,6 @@
       <w:r>
         <w:t xml:space="preserve">Класс </w:t>
       </w:r>
-      <w:proofErr w:type="spellStart"/>
       <w:r>
         <w:rPr>
           <w:b/>
@@ -13923,7 +13915,6 @@
         </w:rPr>
         <w:t>CompleteTask</w:t>
       </w:r>
-      <w:proofErr w:type="spellEnd"/>
       <w:r>
         <w:rPr>
           <w:b/>
@@ -13965,7 +13956,6 @@
         </w:rPr>
         <w:t xml:space="preserve">класса </w:t>
       </w:r>
-      <w:proofErr w:type="spellStart"/>
       <w:r>
         <w:rPr>
           <w:bCs/>
@@ -13974,7 +13964,6 @@
         </w:rPr>
         <w:t>CompleteTask</w:t>
       </w:r>
-      <w:proofErr w:type="spellEnd"/>
       <w:r>
         <w:rPr>
           <w:lang w:val="en-US"/>
@@ -14165,7 +14154,6 @@
         </w:rPr>
         <w:t xml:space="preserve">Атрибуты класса </w:t>
       </w:r>
-      <w:proofErr w:type="spellStart"/>
       <w:r>
         <w:rPr>
           <w:bCs/>
@@ -14174,7 +14162,6 @@
         </w:rPr>
         <w:t>CompleteTask</w:t>
       </w:r>
-      <w:proofErr w:type="spellEnd"/>
       <w:r>
         <w:rPr>
           <w:bCs/>
@@ -14396,11 +14383,9 @@
                 <w:lang w:val="en-US"/>
               </w:rPr>
             </w:pPr>
-            <w:proofErr w:type="spellStart"/>
             <w:r>
               <w:t>task_id</w:t>
             </w:r>
-            <w:proofErr w:type="spellEnd"/>
           </w:p>
         </w:tc>
         <w:tc>
@@ -14625,6 +14610,33 @@
         </w:rPr>
       </w:pPr>
     </w:p>
+    <w:p>
+      <w:pPr>
+        <w:suppressAutoHyphens w:val="0"/>
+        <w:spacing w:after="160" w:line="259" w:lineRule="auto"/>
+        <w:textAlignment w:val="auto"/>
+        <w:rPr>
+          <w:b/>
+          <w:u w:val="single"/>
+        </w:rPr>
+      </w:pPr>
+      <w:r>
+        <w:rPr>
+          <w:b/>
+          <w:u w:val="single"/>
+        </w:rPr>
+        <w:br w:type="page"/>
+      </w:r>
+    </w:p>
+    <w:p>
+      <w:pPr>
+        <w:rPr>
+          <w:b/>
+          <w:u w:val="single"/>
+          <w:lang w:val="en-US"/>
+        </w:rPr>
+      </w:pPr>
+    </w:p>
     <w:sectPr>
       <w:pgSz w:w="11906" w:h="16838"/>
       <w:pgMar w:top="1134" w:right="851" w:bottom="1134" w:left="1701" w:header="709" w:footer="709" w:gutter="0"/>
@@ -14671,7 +14683,6 @@
         <w:docPartUnique/>
       </w:docPartObj>
     </w:sdtPr>
-    <w:sdtEndPr/>
     <w:sdtContent>
       <w:p>
         <w:pPr>
@@ -14691,7 +14702,7 @@
           <w:rPr>
             <w:noProof/>
           </w:rPr>
-          <w:t>2</w:t>
+          <w:t>19</w:t>
         </w:r>
         <w:r>
           <w:fldChar w:fldCharType="end"/>
@@ -19827,7 +19838,7 @@
 </file>
 
 <file path=customXml/itemProps1.xml><?xml version="1.0" encoding="utf-8"?>
-<ds:datastoreItem xmlns:ds="http://schemas.openxmlformats.org/officeDocument/2006/customXml" ds:itemID="{F8D1F771-6921-4B03-AD13-CC3A1BFD2911}">
+<ds:datastoreItem xmlns:ds="http://schemas.openxmlformats.org/officeDocument/2006/customXml" ds:itemID="{8ED8590F-0662-45E3-9757-810953C15CDC}">
   <ds:schemaRefs>
     <ds:schemaRef ds:uri="http://schemas.openxmlformats.org/officeDocument/2006/bibliography"/>
   </ds:schemaRefs>

</xml_diff>

<commit_message>
add sequence and DFD diagrams
</commit_message>
<xml_diff>
--- a/docs/IU7_27_Pakhomov_TechProject_RSOI.docx
+++ b/docs/IU7_27_Pakhomov_TechProject_RSOI.docx
@@ -2463,49 +2463,7 @@
               <w:rPr>
                 <w:szCs w:val="24"/>
               </w:rPr>
-              <w:t>Сервис-ориентированная архитектура (</w:t>
-            </w:r>
-            <w:proofErr w:type="spellStart"/>
-            <w:r>
-              <w:rPr>
-                <w:szCs w:val="24"/>
-              </w:rPr>
-              <w:t>Service</w:t>
-            </w:r>
-            <w:proofErr w:type="spellEnd"/>
-            <w:r>
-              <w:rPr>
-                <w:szCs w:val="24"/>
-              </w:rPr>
-              <w:t xml:space="preserve"> </w:t>
-            </w:r>
-            <w:proofErr w:type="spellStart"/>
-            <w:r>
-              <w:rPr>
-                <w:szCs w:val="24"/>
-              </w:rPr>
-              <w:t>Oriented</w:t>
-            </w:r>
-            <w:proofErr w:type="spellEnd"/>
-            <w:r>
-              <w:rPr>
-                <w:szCs w:val="24"/>
-              </w:rPr>
-              <w:t xml:space="preserve"> </w:t>
-            </w:r>
-            <w:proofErr w:type="spellStart"/>
-            <w:r>
-              <w:rPr>
-                <w:szCs w:val="24"/>
-              </w:rPr>
-              <w:t>Architecture</w:t>
-            </w:r>
-            <w:proofErr w:type="spellEnd"/>
-            <w:r>
-              <w:rPr>
-                <w:szCs w:val="24"/>
-              </w:rPr>
-              <w:t xml:space="preserve">), </w:t>
+              <w:t xml:space="preserve">Сервис-ориентированная архитектура (Service Oriented Architecture), </w:t>
             </w:r>
             <w:hyperlink r:id="rId10">
               <w:r>
@@ -3008,31 +2966,13 @@
                 <w:lang w:val="en-US"/>
               </w:rPr>
             </w:pPr>
-            <w:proofErr w:type="spellStart"/>
             <w:r>
               <w:rPr>
                 <w:szCs w:val="24"/>
                 <w:lang w:val="en-US"/>
               </w:rPr>
-              <w:t>Профиль</w:t>
-            </w:r>
-            <w:proofErr w:type="spellEnd"/>
-            <w:r>
-              <w:rPr>
-                <w:szCs w:val="24"/>
-                <w:lang w:val="en-US"/>
-              </w:rPr>
-              <w:t xml:space="preserve"> </w:t>
-            </w:r>
-            <w:proofErr w:type="spellStart"/>
-            <w:r>
-              <w:rPr>
-                <w:szCs w:val="24"/>
-                <w:lang w:val="en-US"/>
-              </w:rPr>
-              <w:t>пользователя</w:t>
-            </w:r>
-            <w:proofErr w:type="spellEnd"/>
+              <w:t>Профиль пользователя</w:t>
+            </w:r>
           </w:p>
         </w:tc>
         <w:tc>
@@ -3088,7 +3028,6 @@
                 <w:lang w:val="en-US"/>
               </w:rPr>
             </w:pPr>
-            <w:proofErr w:type="spellStart"/>
             <w:r>
               <w:rPr>
                 <w:szCs w:val="24"/>
@@ -3096,7 +3035,6 @@
               </w:rPr>
               <w:t>Сессия</w:t>
             </w:r>
-            <w:proofErr w:type="spellEnd"/>
           </w:p>
         </w:tc>
         <w:tc>
@@ -3152,7 +3090,6 @@
                 <w:lang w:val="en-US"/>
               </w:rPr>
             </w:pPr>
-            <w:proofErr w:type="spellStart"/>
             <w:r>
               <w:rPr>
                 <w:szCs w:val="24"/>
@@ -3160,7 +3097,6 @@
               </w:rPr>
               <w:t>Фронтенд</w:t>
             </w:r>
-            <w:proofErr w:type="spellEnd"/>
           </w:p>
         </w:tc>
         <w:tc>
@@ -3188,35 +3124,7 @@
               <w:rPr>
                 <w:szCs w:val="24"/>
               </w:rPr>
-              <w:t xml:space="preserve">Серверное приложение, принимающее запросы от пользователя портала. На каждый из типов запросов от пользователя (показать профиль, вывести список заданий и др.) фронтенд определяет, как организовать выполнение запроса. </w:t>
-            </w:r>
-            <w:proofErr w:type="spellStart"/>
-            <w:r>
-              <w:rPr>
-                <w:szCs w:val="24"/>
-              </w:rPr>
-              <w:t>Фронтенд</w:t>
-            </w:r>
-            <w:proofErr w:type="spellEnd"/>
-            <w:r>
-              <w:rPr>
-                <w:szCs w:val="24"/>
-              </w:rPr>
-              <w:t xml:space="preserve"> принимает запросы от пользователя, анализирует их и в соответствии с заложенным алгоритмом выполняет запросы к </w:t>
-            </w:r>
-            <w:proofErr w:type="spellStart"/>
-            <w:r>
-              <w:rPr>
-                <w:szCs w:val="24"/>
-              </w:rPr>
-              <w:t>бэкендам</w:t>
-            </w:r>
-            <w:proofErr w:type="spellEnd"/>
-            <w:r>
-              <w:rPr>
-                <w:szCs w:val="24"/>
-              </w:rPr>
-              <w:t>.</w:t>
+              <w:t>Серверное приложение, принимающее запросы от пользователя портала. На каждый из типов запросов от пользователя (показать профиль, вывести список заданий и др.) фронтенд определяет, как организовать выполнение запроса. Фронтенд принимает запросы от пользователя, анализирует их и в соответствии с заложенным алгоритмом выполняет запросы к бэкендам.</w:t>
             </w:r>
           </w:p>
         </w:tc>
@@ -3278,21 +3186,7 @@
               <w:rPr>
                 <w:szCs w:val="24"/>
               </w:rPr>
-              <w:t xml:space="preserve">Серверное приложение, выполняющее определенную задачу, например, взаимодействие с СУБД. Бэкенды принимают запросы от </w:t>
-            </w:r>
-            <w:proofErr w:type="spellStart"/>
-            <w:r>
-              <w:rPr>
-                <w:szCs w:val="24"/>
-              </w:rPr>
-              <w:t>фронтенда</w:t>
-            </w:r>
-            <w:proofErr w:type="spellEnd"/>
-            <w:r>
-              <w:rPr>
-                <w:szCs w:val="24"/>
-              </w:rPr>
-              <w:t>.</w:t>
+              <w:t>Серверное приложение, выполняющее определенную задачу, например, взаимодействие с СУБД. Бэкенды принимают запросы от фронтенда.</w:t>
             </w:r>
           </w:p>
         </w:tc>
@@ -3842,36 +3736,14 @@
         <w:rPr>
           <w:szCs w:val="24"/>
         </w:rPr>
-        <w:t xml:space="preserve">обеспечение </w:t>
-      </w:r>
-      <w:proofErr w:type="spellStart"/>
-      <w:r>
-        <w:rPr>
-          <w:szCs w:val="24"/>
-        </w:rPr>
-        <w:t>Web</w:t>
-      </w:r>
-      <w:proofErr w:type="spellEnd"/>
-      <w:r>
-        <w:rPr>
-          <w:szCs w:val="24"/>
-        </w:rPr>
-        <w:t>-интерфейса для доступа ко всем пользовательским функциям Системы, позволяющего работать с докуме</w:t>
-      </w:r>
-      <w:r>
-        <w:rPr>
-          <w:szCs w:val="24"/>
-        </w:rPr>
-        <w:t xml:space="preserve">нтами посредством сети </w:t>
-      </w:r>
-      <w:proofErr w:type="spellStart"/>
-      <w:r>
-        <w:rPr>
-          <w:szCs w:val="24"/>
-        </w:rPr>
-        <w:t>Internet</w:t>
-      </w:r>
-      <w:proofErr w:type="spellEnd"/>
+        <w:t>обеспечение Web-интерфейса для доступа ко всем пользовательским функциям Системы, позволяющего работать с докуме</w:t>
+      </w:r>
+      <w:r>
+        <w:rPr>
+          <w:szCs w:val="24"/>
+        </w:rPr>
+        <w:t>нтами посредством сети Internet</w:t>
+      </w:r>
       <w:r>
         <w:rPr>
           <w:szCs w:val="24"/>
@@ -4190,39 +4062,7 @@
           <w:szCs w:val="24"/>
           <w:lang w:eastAsia="x-none"/>
         </w:rPr>
-        <w:t xml:space="preserve">Использовать </w:t>
-      </w:r>
-      <w:proofErr w:type="spellStart"/>
-      <w:r>
-        <w:rPr>
-          <w:szCs w:val="24"/>
-          <w:lang w:eastAsia="x-none"/>
-        </w:rPr>
-        <w:t>Git</w:t>
-      </w:r>
-      <w:proofErr w:type="spellEnd"/>
-      <w:r>
-        <w:rPr>
-          <w:szCs w:val="24"/>
-          <w:lang w:eastAsia="x-none"/>
-        </w:rPr>
-        <w:t xml:space="preserve"> и </w:t>
-      </w:r>
-      <w:proofErr w:type="spellStart"/>
-      <w:r>
-        <w:rPr>
-          <w:szCs w:val="24"/>
-          <w:lang w:eastAsia="x-none"/>
-        </w:rPr>
-        <w:t>GitHub</w:t>
-      </w:r>
-      <w:proofErr w:type="spellEnd"/>
-      <w:r>
-        <w:rPr>
-          <w:szCs w:val="24"/>
-          <w:lang w:eastAsia="x-none"/>
-        </w:rPr>
-        <w:t>.</w:t>
+        <w:t>Использовать Git и GitHub.</w:t>
       </w:r>
     </w:p>
     <w:p>
@@ -4333,21 +4173,7 @@
         <w:rPr>
           <w:szCs w:val="28"/>
         </w:rPr>
-        <w:t xml:space="preserve">с </w:t>
-      </w:r>
-      <w:proofErr w:type="spellStart"/>
-      <w:r>
-        <w:rPr>
-          <w:szCs w:val="28"/>
-        </w:rPr>
-        <w:t>валидацией</w:t>
-      </w:r>
-      <w:proofErr w:type="spellEnd"/>
-      <w:r>
-        <w:rPr>
-          <w:szCs w:val="28"/>
-        </w:rPr>
-        <w:t xml:space="preserve"> вводимых данных.</w:t>
+        <w:t>с валидацией вводимых данных.</w:t>
       </w:r>
     </w:p>
     <w:p>
@@ -5916,28 +5742,7 @@
         <w:rPr>
           <w:szCs w:val="24"/>
         </w:rPr>
-        <w:t xml:space="preserve">ять из </w:t>
-      </w:r>
-      <w:proofErr w:type="spellStart"/>
-      <w:r>
-        <w:rPr>
-          <w:szCs w:val="24"/>
-        </w:rPr>
-        <w:t>фронтенда</w:t>
-      </w:r>
-      <w:proofErr w:type="spellEnd"/>
-      <w:r>
-        <w:rPr>
-          <w:szCs w:val="24"/>
-        </w:rPr>
-        <w:t xml:space="preserve"> и четырех </w:t>
-      </w:r>
-      <w:proofErr w:type="spellStart"/>
-      <w:r>
-        <w:rPr>
-          <w:szCs w:val="24"/>
-        </w:rPr>
-        <w:t>бэ</w:t>
+        <w:t>ять из фронтенда и четырех бэ</w:t>
       </w:r>
       <w:r>
         <w:rPr>
@@ -5945,7 +5750,6 @@
         </w:rPr>
         <w:t>кендов</w:t>
       </w:r>
-      <w:proofErr w:type="spellEnd"/>
       <w:r>
         <w:rPr>
           <w:szCs w:val="24"/>
@@ -5978,26 +5782,16 @@
           <w:color w:val="000000"/>
           <w:szCs w:val="24"/>
         </w:rPr>
-        <w:t xml:space="preserve">Сессионный </w:t>
-      </w:r>
-      <w:proofErr w:type="spellStart"/>
+        <w:t>Сессионный бэ</w:t>
+      </w:r>
       <w:r>
         <w:rPr>
           <w:b/>
           <w:color w:val="000000"/>
           <w:szCs w:val="24"/>
         </w:rPr>
-        <w:t>бэ</w:t>
-      </w:r>
-      <w:r>
-        <w:rPr>
-          <w:b/>
-          <w:color w:val="000000"/>
-          <w:szCs w:val="24"/>
-        </w:rPr>
         <w:t>кенд</w:t>
       </w:r>
-      <w:proofErr w:type="spellEnd"/>
       <w:r>
         <w:rPr>
           <w:color w:val="000000"/>
@@ -6174,33 +5968,15 @@
           <w:color w:val="000000"/>
           <w:szCs w:val="24"/>
         </w:rPr>
-        <w:t xml:space="preserve">Файловый </w:t>
-      </w:r>
-      <w:proofErr w:type="spellStart"/>
+        <w:t>Файловый бэ</w:t>
+      </w:r>
       <w:r>
         <w:rPr>
           <w:b/>
           <w:color w:val="000000"/>
           <w:szCs w:val="24"/>
         </w:rPr>
-        <w:t>бэ</w:t>
-      </w:r>
-      <w:r>
-        <w:rPr>
-          <w:b/>
-          <w:color w:val="000000"/>
-          <w:szCs w:val="24"/>
-        </w:rPr>
-        <w:t>кенд</w:t>
-      </w:r>
-      <w:proofErr w:type="spellEnd"/>
-      <w:r>
-        <w:rPr>
-          <w:b/>
-          <w:color w:val="000000"/>
-          <w:szCs w:val="24"/>
-        </w:rPr>
-        <w:t xml:space="preserve"> </w:t>
+        <w:t xml:space="preserve">кенд </w:t>
       </w:r>
       <w:r>
         <w:rPr>
@@ -6271,7 +6047,6 @@
           <w:szCs w:val="24"/>
         </w:rPr>
       </w:pPr>
-      <w:proofErr w:type="spellStart"/>
       <w:r>
         <w:rPr>
           <w:b/>
@@ -6287,16 +6062,7 @@
           <w:color w:val="000000"/>
           <w:szCs w:val="24"/>
         </w:rPr>
-        <w:t>кенд</w:t>
-      </w:r>
-      <w:proofErr w:type="spellEnd"/>
-      <w:r>
-        <w:rPr>
-          <w:b/>
-          <w:color w:val="000000"/>
-          <w:szCs w:val="24"/>
-        </w:rPr>
-        <w:t xml:space="preserve"> профилей</w:t>
+        <w:t>кенд профилей</w:t>
       </w:r>
       <w:r>
         <w:rPr>
@@ -6659,23 +6425,13 @@
           <w:szCs w:val="24"/>
         </w:rPr>
       </w:pPr>
-      <w:proofErr w:type="spellStart"/>
       <w:r>
         <w:rPr>
           <w:b/>
           <w:color w:val="000000"/>
           <w:szCs w:val="24"/>
         </w:rPr>
-        <w:t>Бэкенд</w:t>
-      </w:r>
-      <w:proofErr w:type="spellEnd"/>
-      <w:r>
-        <w:rPr>
-          <w:b/>
-          <w:color w:val="000000"/>
-          <w:szCs w:val="24"/>
-        </w:rPr>
-        <w:t xml:space="preserve"> выдачи и сбора заданий</w:t>
+        <w:t>Бэкенд выдачи и сбора заданий</w:t>
       </w:r>
       <w:r>
         <w:rPr>
@@ -6853,73 +6609,29 @@
         </w:rPr>
         <w:tab/>
       </w:r>
-      <w:proofErr w:type="spellStart"/>
       <w:r>
         <w:rPr>
           <w:szCs w:val="24"/>
         </w:rPr>
         <w:t>Фронтенд</w:t>
       </w:r>
-      <w:proofErr w:type="spellEnd"/>
-      <w:r>
-        <w:rPr>
-          <w:szCs w:val="24"/>
-        </w:rPr>
-        <w:t xml:space="preserve"> принимает запросы от пользователей по протоколу HTTP и анализирует их. На основе проведенного анализа </w:t>
-      </w:r>
-      <w:proofErr w:type="spellStart"/>
-      <w:r>
-        <w:rPr>
-          <w:szCs w:val="24"/>
-        </w:rPr>
-        <w:t>фронтенд</w:t>
-      </w:r>
-      <w:proofErr w:type="spellEnd"/>
-      <w:r>
-        <w:rPr>
-          <w:szCs w:val="24"/>
-        </w:rPr>
-        <w:t xml:space="preserve"> выполняе</w:t>
-      </w:r>
-      <w:r>
-        <w:rPr>
-          <w:szCs w:val="24"/>
-        </w:rPr>
-        <w:t xml:space="preserve">т запросы к </w:t>
-      </w:r>
-      <w:proofErr w:type="spellStart"/>
-      <w:r>
-        <w:rPr>
-          <w:szCs w:val="24"/>
-        </w:rPr>
-        <w:t>бэ</w:t>
-      </w:r>
-      <w:r>
-        <w:rPr>
-          <w:szCs w:val="24"/>
-        </w:rPr>
-        <w:t>кендам</w:t>
-      </w:r>
-      <w:proofErr w:type="spellEnd"/>
-      <w:r>
-        <w:rPr>
-          <w:szCs w:val="24"/>
-        </w:rPr>
-        <w:t xml:space="preserve">, агрегирует ответы </w:t>
-      </w:r>
-      <w:proofErr w:type="spellStart"/>
-      <w:r>
-        <w:rPr>
-          <w:szCs w:val="24"/>
-        </w:rPr>
-        <w:t>бекендов</w:t>
-      </w:r>
-      <w:proofErr w:type="spellEnd"/>
-      <w:r>
-        <w:rPr>
-          <w:szCs w:val="24"/>
-        </w:rPr>
-        <w:t xml:space="preserve"> и отсылает ответ пользователю. </w:t>
+      <w:r>
+        <w:rPr>
+          <w:szCs w:val="24"/>
+        </w:rPr>
+        <w:t xml:space="preserve"> принимает запросы от пользователей по протоколу HTTP и анализирует их. На основе проведенного анализа фронтенд выполняе</w:t>
+      </w:r>
+      <w:r>
+        <w:rPr>
+          <w:szCs w:val="24"/>
+        </w:rPr>
+        <w:t>т запросы к бэ</w:t>
+      </w:r>
+      <w:r>
+        <w:rPr>
+          <w:szCs w:val="24"/>
+        </w:rPr>
+        <w:t xml:space="preserve">кендам, агрегирует ответы бекендов и отсылает ответ пользователю. </w:t>
       </w:r>
       <w:bookmarkStart w:id="69" w:name="_Toc421049498"/>
     </w:p>
@@ -6970,7 +6682,6 @@
           <w:szCs w:val="28"/>
         </w:rPr>
       </w:pPr>
-      <w:proofErr w:type="spellStart"/>
       <w:r>
         <w:rPr>
           <w:b/>
@@ -6979,7 +6690,6 @@
         </w:rPr>
         <w:t>Фронтенд</w:t>
       </w:r>
-      <w:proofErr w:type="spellEnd"/>
       <w:r>
         <w:rPr>
           <w:b/>
@@ -6994,14 +6704,12 @@
         </w:rPr>
         <w:t xml:space="preserve">– это </w:t>
       </w:r>
-      <w:proofErr w:type="gramStart"/>
       <w:r>
         <w:rPr>
           <w:szCs w:val="28"/>
         </w:rPr>
         <w:t>серверное приложение</w:t>
       </w:r>
-      <w:proofErr w:type="gramEnd"/>
       <w:r>
         <w:rPr>
           <w:szCs w:val="28"/>
@@ -7022,19 +6730,11 @@
           <w:szCs w:val="28"/>
         </w:rPr>
       </w:pPr>
-      <w:proofErr w:type="spellStart"/>
-      <w:r>
-        <w:rPr>
-          <w:szCs w:val="28"/>
-        </w:rPr>
-        <w:t>фронтенд</w:t>
-      </w:r>
-      <w:proofErr w:type="spellEnd"/>
-      <w:r>
-        <w:rPr>
-          <w:szCs w:val="28"/>
-        </w:rPr>
-        <w:t xml:space="preserve"> должен принимать</w:t>
+      <w:r>
+        <w:rPr>
+          <w:szCs w:val="28"/>
+        </w:rPr>
+        <w:t>фронтенд должен принимать</w:t>
       </w:r>
       <w:r>
         <w:rPr>
@@ -7104,19 +6804,11 @@
         </w:rPr>
         <w:t xml:space="preserve"> </w:t>
       </w:r>
-      <w:proofErr w:type="spellStart"/>
-      <w:r>
-        <w:rPr>
-          <w:szCs w:val="28"/>
-        </w:rPr>
-        <w:t>фронтенд</w:t>
-      </w:r>
-      <w:proofErr w:type="spellEnd"/>
-      <w:r>
-        <w:rPr>
-          <w:szCs w:val="28"/>
-        </w:rPr>
-        <w:t xml:space="preserve"> </w:t>
+      <w:r>
+        <w:rPr>
+          <w:szCs w:val="28"/>
+        </w:rPr>
+        <w:t xml:space="preserve">фронтенд </w:t>
       </w:r>
       <w:r>
         <w:rPr>
@@ -7136,7 +6828,6 @@
         </w:rPr>
         <w:t xml:space="preserve">соответствующие </w:t>
       </w:r>
-      <w:proofErr w:type="spellStart"/>
       <w:r>
         <w:rPr>
           <w:szCs w:val="28"/>
@@ -7149,7 +6840,6 @@
         </w:rPr>
         <w:t>кенды</w:t>
       </w:r>
-      <w:proofErr w:type="spellEnd"/>
       <w:r>
         <w:rPr>
           <w:szCs w:val="28"/>
@@ -7174,21 +6864,7 @@
         <w:rPr>
           <w:szCs w:val="28"/>
         </w:rPr>
-        <w:t xml:space="preserve">запросы к </w:t>
-      </w:r>
-      <w:proofErr w:type="spellStart"/>
-      <w:r>
-        <w:rPr>
-          <w:szCs w:val="28"/>
-        </w:rPr>
-        <w:t>бэкендам</w:t>
-      </w:r>
-      <w:proofErr w:type="spellEnd"/>
-      <w:r>
-        <w:rPr>
-          <w:szCs w:val="28"/>
-        </w:rPr>
-        <w:t xml:space="preserve"> осуществляются</w:t>
+        <w:t>запросы к бэкендам осуществляются</w:t>
       </w:r>
       <w:r>
         <w:rPr>
@@ -7232,16 +6908,8 @@
         <w:rPr>
           <w:szCs w:val="28"/>
         </w:rPr>
-        <w:t xml:space="preserve">льзовать библиотеку </w:t>
-      </w:r>
-      <w:proofErr w:type="spellStart"/>
-      <w:r>
-        <w:rPr>
-          <w:szCs w:val="28"/>
-        </w:rPr>
-        <w:t>Bootstrap</w:t>
-      </w:r>
-      <w:proofErr w:type="spellEnd"/>
+        <w:t>льзовать библиотеку Bootstrap</w:t>
+      </w:r>
       <w:r>
         <w:rPr>
           <w:szCs w:val="28"/>
@@ -7268,33 +6936,15 @@
           <w:i/>
           <w:szCs w:val="28"/>
         </w:rPr>
-        <w:t xml:space="preserve">Сессионный </w:t>
-      </w:r>
-      <w:proofErr w:type="spellStart"/>
+        <w:t>Сессионный бэ</w:t>
+      </w:r>
       <w:r>
         <w:rPr>
           <w:b/>
           <w:i/>
           <w:szCs w:val="28"/>
         </w:rPr>
-        <w:t>бэ</w:t>
-      </w:r>
-      <w:r>
-        <w:rPr>
-          <w:b/>
-          <w:i/>
-          <w:szCs w:val="28"/>
-        </w:rPr>
-        <w:t>кенд</w:t>
-      </w:r>
-      <w:proofErr w:type="spellEnd"/>
-      <w:r>
-        <w:rPr>
-          <w:b/>
-          <w:i/>
-          <w:szCs w:val="28"/>
-        </w:rPr>
-        <w:t xml:space="preserve"> </w:t>
+        <w:t xml:space="preserve">кенд </w:t>
       </w:r>
       <w:r>
         <w:rPr>
@@ -7334,16 +6984,8 @@
           <w:szCs w:val="28"/>
         </w:rPr>
         <w:lastRenderedPageBreak/>
-        <w:t xml:space="preserve">Сессионный </w:t>
-      </w:r>
-      <w:proofErr w:type="spellStart"/>
-      <w:r>
-        <w:rPr>
-          <w:szCs w:val="28"/>
-        </w:rPr>
-        <w:t>бекенд</w:t>
-      </w:r>
-      <w:proofErr w:type="spellEnd"/>
+        <w:t>Сессионный бекенд</w:t>
+      </w:r>
       <w:r>
         <w:rPr>
           <w:szCs w:val="28"/>
@@ -7549,26 +7191,16 @@
           <w:i/>
           <w:szCs w:val="28"/>
         </w:rPr>
-        <w:t xml:space="preserve">Файловый </w:t>
-      </w:r>
-      <w:proofErr w:type="spellStart"/>
+        <w:t>Файловый бэ</w:t>
+      </w:r>
       <w:r>
         <w:rPr>
           <w:b/>
           <w:i/>
           <w:szCs w:val="28"/>
         </w:rPr>
-        <w:t>бэ</w:t>
-      </w:r>
-      <w:r>
-        <w:rPr>
-          <w:b/>
-          <w:i/>
-          <w:szCs w:val="28"/>
-        </w:rPr>
         <w:t>кенд</w:t>
       </w:r>
-      <w:proofErr w:type="spellEnd"/>
       <w:r>
         <w:rPr>
           <w:szCs w:val="28"/>
@@ -7645,14 +7277,7 @@
         <w:rPr>
           <w:szCs w:val="28"/>
         </w:rPr>
-        <w:t xml:space="preserve">приложение должно уметь обрабатывать запросы на загрузку файлов в </w:t>
-      </w:r>
-      <w:proofErr w:type="spellStart"/>
-      <w:r>
-        <w:rPr>
-          <w:szCs w:val="28"/>
-        </w:rPr>
-        <w:t>б</w:t>
+        <w:t>приложение должно уметь обрабатывать запросы на загрузку файлов в б</w:t>
       </w:r>
       <w:r>
         <w:rPr>
@@ -7664,28 +7289,7 @@
         <w:rPr>
           <w:szCs w:val="28"/>
         </w:rPr>
-        <w:t>кенд</w:t>
-      </w:r>
-      <w:proofErr w:type="spellEnd"/>
-      <w:r>
-        <w:rPr>
-          <w:szCs w:val="28"/>
-        </w:rPr>
-        <w:t xml:space="preserve"> и получение файлов из </w:t>
-      </w:r>
-      <w:proofErr w:type="spellStart"/>
-      <w:r>
-        <w:rPr>
-          <w:szCs w:val="28"/>
-        </w:rPr>
-        <w:t>бекенда</w:t>
-      </w:r>
-      <w:proofErr w:type="spellEnd"/>
-      <w:r>
-        <w:rPr>
-          <w:szCs w:val="28"/>
-        </w:rPr>
-        <w:t>.</w:t>
+        <w:t>кенд и получение файлов из бекенда.</w:t>
       </w:r>
     </w:p>
     <w:p>
@@ -7704,7 +7308,6 @@
           <w:szCs w:val="28"/>
         </w:rPr>
       </w:pPr>
-      <w:proofErr w:type="spellStart"/>
       <w:r>
         <w:rPr>
           <w:b/>
@@ -7719,16 +7322,7 @@
           <w:i/>
           <w:szCs w:val="28"/>
         </w:rPr>
-        <w:t>кенд</w:t>
-      </w:r>
-      <w:proofErr w:type="spellEnd"/>
-      <w:r>
-        <w:rPr>
-          <w:b/>
-          <w:i/>
-          <w:szCs w:val="28"/>
-        </w:rPr>
-        <w:t xml:space="preserve"> профилей</w:t>
+        <w:t>кенд профилей</w:t>
       </w:r>
       <w:r>
         <w:rPr>
@@ -7875,23 +7469,13 @@
           <w:szCs w:val="28"/>
         </w:rPr>
       </w:pPr>
-      <w:proofErr w:type="spellStart"/>
       <w:r>
         <w:rPr>
           <w:b/>
           <w:i/>
           <w:szCs w:val="28"/>
         </w:rPr>
-        <w:t>Бэкенд</w:t>
-      </w:r>
-      <w:proofErr w:type="spellEnd"/>
-      <w:r>
-        <w:rPr>
-          <w:b/>
-          <w:i/>
-          <w:szCs w:val="28"/>
-        </w:rPr>
-        <w:t xml:space="preserve"> выдачи и сбора заданий</w:t>
+        <w:t>Бэкенд выдачи и сбора заданий</w:t>
       </w:r>
       <w:r>
         <w:rPr>
@@ -9522,8 +9106,6 @@
         </w:rPr>
         <w:t>7</w:t>
       </w:r>
-      <w:bookmarkStart w:id="80" w:name="_GoBack"/>
-      <w:bookmarkEnd w:id="80"/>
       <w:r>
         <w:rPr>
           <w:i w:val="0"/>
@@ -9531,27 +9113,7 @@
           <w:sz w:val="20"/>
           <w:szCs w:val="20"/>
         </w:rPr>
-        <w:t xml:space="preserve">. </w:t>
-      </w:r>
-      <w:proofErr w:type="spellStart"/>
-      <w:r>
-        <w:rPr>
-          <w:i w:val="0"/>
-          <w:color w:val="auto"/>
-          <w:sz w:val="20"/>
-          <w:szCs w:val="20"/>
-        </w:rPr>
-        <w:t>Диарамма</w:t>
-      </w:r>
-      <w:proofErr w:type="spellEnd"/>
-      <w:r>
-        <w:rPr>
-          <w:i w:val="0"/>
-          <w:color w:val="auto"/>
-          <w:sz w:val="20"/>
-          <w:szCs w:val="20"/>
-        </w:rPr>
-        <w:t xml:space="preserve"> классов</w:t>
+        <w:t>. Диарамма классов</w:t>
       </w:r>
     </w:p>
     <w:p>
@@ -9563,11 +9125,11 @@
       <w:pPr>
         <w:pStyle w:val="2"/>
       </w:pPr>
-      <w:bookmarkStart w:id="81" w:name="_Toc482440590"/>
+      <w:bookmarkStart w:id="80" w:name="_Toc482440590"/>
       <w:r>
         <w:t>Спецификации классов</w:t>
       </w:r>
-      <w:bookmarkEnd w:id="81"/>
+      <w:bookmarkEnd w:id="80"/>
     </w:p>
     <w:p>
       <w:r>
@@ -9587,15 +9149,7 @@
         <w:t xml:space="preserve"> </w:t>
       </w:r>
       <w:r>
-        <w:t xml:space="preserve">представляет собой профиль преподавателя или студента. Класс используется в </w:t>
-      </w:r>
-      <w:proofErr w:type="spellStart"/>
-      <w:r>
-        <w:t>бэкенде</w:t>
-      </w:r>
-      <w:proofErr w:type="spellEnd"/>
-      <w:r>
-        <w:t xml:space="preserve"> профилей.</w:t>
+        <w:t>представляет собой профиль преподавателя или студента. Класс используется в бэкенде профилей.</w:t>
       </w:r>
     </w:p>
     <w:p>
@@ -9744,14 +9298,7 @@
               <w:rPr>
                 <w:lang w:val="en-US"/>
               </w:rPr>
-              <w:t>init__(</w:t>
-            </w:r>
-            <w:proofErr w:type="gramStart"/>
-            <w:r>
-              <w:rPr>
-                <w:lang w:val="en-US"/>
-              </w:rPr>
-              <w:t>void)</w:t>
+              <w:t>init__(void)</w:t>
             </w:r>
             <w:r>
               <w:rPr>
@@ -9759,7 +9306,6 @@
               </w:rPr>
               <w:t xml:space="preserve">  </w:t>
             </w:r>
-            <w:proofErr w:type="gramEnd"/>
           </w:p>
         </w:tc>
         <w:tc>
@@ -9799,14 +9345,12 @@
                 <w:lang w:val="en-US"/>
               </w:rPr>
             </w:pPr>
-            <w:proofErr w:type="spellStart"/>
             <w:r>
               <w:rPr>
                 <w:lang w:val="en-US"/>
               </w:rPr>
               <w:t>to_json</w:t>
             </w:r>
-            <w:proofErr w:type="spellEnd"/>
             <w:r>
               <w:rPr>
                 <w:lang w:val="en-US"/>
@@ -10055,7 +9599,6 @@
               </w:rPr>
               <w:t xml:space="preserve"> </w:t>
             </w:r>
-            <w:proofErr w:type="spellStart"/>
             <w:r>
               <w:rPr>
                 <w:iCs/>
@@ -10063,7 +9606,6 @@
               </w:rPr>
               <w:t>int</w:t>
             </w:r>
-            <w:proofErr w:type="spellEnd"/>
             <w:r>
               <w:rPr>
                 <w:lang w:val="en-US"/>
@@ -10365,14 +9907,12 @@
               </w:rPr>
               <w:t xml:space="preserve">public: </w:t>
             </w:r>
-            <w:proofErr w:type="spellStart"/>
             <w:r>
               <w:rPr>
                 <w:lang w:val="en-US"/>
               </w:rPr>
               <w:t>uri</w:t>
             </w:r>
-            <w:proofErr w:type="spellEnd"/>
           </w:p>
         </w:tc>
         <w:tc>
@@ -10409,14 +9949,12 @@
                 <w:lang w:val="en-US"/>
               </w:rPr>
             </w:pPr>
-            <w:proofErr w:type="spellStart"/>
             <w:r>
               <w:rPr>
                 <w:lang w:val="en-US"/>
               </w:rPr>
               <w:t>time_created</w:t>
             </w:r>
-            <w:proofErr w:type="spellEnd"/>
           </w:p>
         </w:tc>
         <w:tc>
@@ -10441,14 +9979,12 @@
               </w:rPr>
               <w:t xml:space="preserve">public: </w:t>
             </w:r>
-            <w:proofErr w:type="spellStart"/>
             <w:r>
               <w:rPr>
                 <w:lang w:val="en-US"/>
               </w:rPr>
               <w:t>DateTime</w:t>
             </w:r>
-            <w:proofErr w:type="spellEnd"/>
           </w:p>
         </w:tc>
         <w:tc>
@@ -10485,14 +10021,12 @@
                 <w:lang w:val="en-US"/>
               </w:rPr>
             </w:pPr>
-            <w:proofErr w:type="spellStart"/>
             <w:r>
               <w:rPr>
                 <w:lang w:val="en-US"/>
               </w:rPr>
               <w:t>time_updated</w:t>
             </w:r>
-            <w:proofErr w:type="spellEnd"/>
           </w:p>
         </w:tc>
         <w:tc>
@@ -10517,14 +10051,12 @@
               </w:rPr>
               <w:t xml:space="preserve">public: </w:t>
             </w:r>
-            <w:proofErr w:type="spellStart"/>
             <w:r>
               <w:rPr>
                 <w:lang w:val="en-US"/>
               </w:rPr>
               <w:t>DateTime</w:t>
             </w:r>
-            <w:proofErr w:type="spellEnd"/>
           </w:p>
         </w:tc>
         <w:tc>
@@ -10564,15 +10096,7 @@
         <w:t xml:space="preserve"> </w:t>
       </w:r>
       <w:r>
-        <w:t xml:space="preserve">представляет собой запись о текущей сессии пользователя. Класс относится к </w:t>
-      </w:r>
-      <w:proofErr w:type="spellStart"/>
-      <w:r>
-        <w:t>бэкенду</w:t>
-      </w:r>
-      <w:proofErr w:type="spellEnd"/>
-      <w:r>
-        <w:t xml:space="preserve"> сессий.</w:t>
+        <w:t>представляет собой запись о текущей сессии пользователя. Класс относится к бэкенду сессий.</w:t>
       </w:r>
     </w:p>
     <w:p>
@@ -10727,14 +10251,7 @@
               <w:rPr>
                 <w:lang w:val="en-US"/>
               </w:rPr>
-              <w:t>init__(</w:t>
-            </w:r>
-            <w:proofErr w:type="gramStart"/>
-            <w:r>
-              <w:rPr>
-                <w:lang w:val="en-US"/>
-              </w:rPr>
-              <w:t>void)</w:t>
+              <w:t>init__(void)</w:t>
             </w:r>
             <w:r>
               <w:rPr>
@@ -10742,7 +10259,6 @@
               </w:rPr>
               <w:t xml:space="preserve">  </w:t>
             </w:r>
-            <w:proofErr w:type="gramEnd"/>
           </w:p>
         </w:tc>
         <w:tc>
@@ -10922,14 +10438,12 @@
                 <w:lang w:val="en-US"/>
               </w:rPr>
             </w:pPr>
-            <w:proofErr w:type="spellStart"/>
             <w:r>
               <w:rPr>
                 <w:lang w:val="en-US"/>
               </w:rPr>
               <w:t>session_key</w:t>
             </w:r>
-            <w:proofErr w:type="spellEnd"/>
           </w:p>
         </w:tc>
         <w:tc>
@@ -10966,7 +10480,6 @@
               </w:rPr>
               <w:t xml:space="preserve"> </w:t>
             </w:r>
-            <w:proofErr w:type="spellStart"/>
             <w:r>
               <w:rPr>
                 <w:iCs/>
@@ -10974,7 +10487,6 @@
               </w:rPr>
               <w:t>int</w:t>
             </w:r>
-            <w:proofErr w:type="spellEnd"/>
             <w:r>
               <w:rPr>
                 <w:lang w:val="en-US"/>
@@ -11017,14 +10529,12 @@
                 <w:lang w:val="en-US"/>
               </w:rPr>
             </w:pPr>
-            <w:proofErr w:type="spellStart"/>
             <w:r>
               <w:rPr>
                 <w:lang w:val="en-US"/>
               </w:rPr>
               <w:t>profile_id</w:t>
             </w:r>
-            <w:proofErr w:type="spellEnd"/>
           </w:p>
         </w:tc>
         <w:tc>
@@ -11061,7 +10571,6 @@
               </w:rPr>
               <w:t xml:space="preserve"> </w:t>
             </w:r>
-            <w:proofErr w:type="spellStart"/>
             <w:r>
               <w:rPr>
                 <w:iCs/>
@@ -11069,7 +10578,6 @@
               </w:rPr>
               <w:t>int</w:t>
             </w:r>
-            <w:proofErr w:type="spellEnd"/>
           </w:p>
         </w:tc>
         <w:tc>
@@ -11106,14 +10614,12 @@
                 <w:lang w:val="en-US"/>
               </w:rPr>
             </w:pPr>
-            <w:proofErr w:type="spellStart"/>
             <w:r>
               <w:rPr>
                 <w:lang w:val="en-US"/>
               </w:rPr>
               <w:t>time_created</w:t>
             </w:r>
-            <w:proofErr w:type="spellEnd"/>
           </w:p>
         </w:tc>
         <w:tc>
@@ -11138,14 +10644,12 @@
               </w:rPr>
               <w:t xml:space="preserve">public: </w:t>
             </w:r>
-            <w:proofErr w:type="spellStart"/>
             <w:r>
               <w:rPr>
                 <w:lang w:val="en-US"/>
               </w:rPr>
               <w:t>DateTime</w:t>
             </w:r>
-            <w:proofErr w:type="spellEnd"/>
           </w:p>
         </w:tc>
         <w:tc>
@@ -11182,7 +10686,6 @@
                 <w:lang w:val="en-US"/>
               </w:rPr>
             </w:pPr>
-            <w:proofErr w:type="spellStart"/>
             <w:r>
               <w:rPr>
                 <w:lang w:val="en-US"/>
@@ -11195,7 +10698,6 @@
               </w:rPr>
               <w:t>expired</w:t>
             </w:r>
-            <w:proofErr w:type="spellEnd"/>
           </w:p>
         </w:tc>
         <w:tc>
@@ -11220,14 +10722,12 @@
               </w:rPr>
               <w:t xml:space="preserve">public: </w:t>
             </w:r>
-            <w:proofErr w:type="spellStart"/>
             <w:r>
               <w:rPr>
                 <w:lang w:val="en-US"/>
               </w:rPr>
               <w:t>DateTime</w:t>
             </w:r>
-            <w:proofErr w:type="spellEnd"/>
           </w:p>
         </w:tc>
         <w:tc>
@@ -11274,15 +10774,7 @@
         <w:t xml:space="preserve"> </w:t>
       </w:r>
       <w:r>
-        <w:t xml:space="preserve">представляет преподавателя на стороне </w:t>
-      </w:r>
-      <w:proofErr w:type="spellStart"/>
-      <w:r>
-        <w:t>фронтенда</w:t>
-      </w:r>
-      <w:proofErr w:type="spellEnd"/>
-      <w:r>
-        <w:t>. Ссылается на профиль и реализует функционал, требуемый от преподавателя.</w:t>
+        <w:t>представляет преподавателя на стороне фронтенда. Ссылается на профиль и реализует функционал, требуемый от преподавателя.</w:t>
       </w:r>
     </w:p>
     <w:p>
@@ -11437,14 +10929,7 @@
               <w:rPr>
                 <w:lang w:val="en-US"/>
               </w:rPr>
-              <w:t>init__(</w:t>
-            </w:r>
-            <w:proofErr w:type="gramStart"/>
-            <w:r>
-              <w:rPr>
-                <w:lang w:val="en-US"/>
-              </w:rPr>
-              <w:t>void)</w:t>
+              <w:t>init__(void)</w:t>
             </w:r>
             <w:r>
               <w:rPr>
@@ -11452,7 +10937,6 @@
               </w:rPr>
               <w:t xml:space="preserve">  </w:t>
             </w:r>
-            <w:proofErr w:type="gramEnd"/>
           </w:p>
         </w:tc>
         <w:tc>
@@ -11489,19 +10973,11 @@
                 <w:lang w:val="en-US"/>
               </w:rPr>
             </w:pPr>
-            <w:proofErr w:type="spellStart"/>
-            <w:r>
-              <w:rPr>
-                <w:lang w:val="en-US"/>
-              </w:rPr>
-              <w:t>upload_task</w:t>
-            </w:r>
-            <w:proofErr w:type="spellEnd"/>
-            <w:r>
-              <w:rPr>
-                <w:lang w:val="en-US"/>
-              </w:rPr>
-              <w:t>(string)</w:t>
+            <w:r>
+              <w:rPr>
+                <w:lang w:val="en-US"/>
+              </w:rPr>
+              <w:t>upload_task(string)</w:t>
             </w:r>
           </w:p>
         </w:tc>
@@ -11523,7 +10999,6 @@
                 <w:szCs w:val="24"/>
               </w:rPr>
             </w:pPr>
-            <w:proofErr w:type="spellStart"/>
             <w:r>
               <w:rPr>
                 <w:color w:val="000000"/>
@@ -11532,7 +11007,6 @@
               </w:rPr>
               <w:t>param</w:t>
             </w:r>
-            <w:proofErr w:type="spellEnd"/>
             <w:r>
               <w:rPr>
                 <w:color w:val="000000"/>
@@ -11647,7 +11121,6 @@
                 <w:szCs w:val="24"/>
               </w:rPr>
             </w:pPr>
-            <w:proofErr w:type="spellStart"/>
             <w:r>
               <w:rPr>
                 <w:color w:val="000000"/>
@@ -11656,7 +11129,6 @@
               </w:rPr>
               <w:t>param</w:t>
             </w:r>
-            <w:proofErr w:type="spellEnd"/>
             <w:r>
               <w:rPr>
                 <w:color w:val="000000"/>
@@ -11931,7 +11403,6 @@
               </w:rPr>
               <w:t xml:space="preserve"> </w:t>
             </w:r>
-            <w:proofErr w:type="spellStart"/>
             <w:r>
               <w:rPr>
                 <w:iCs/>
@@ -11939,7 +11410,6 @@
               </w:rPr>
               <w:t>int</w:t>
             </w:r>
-            <w:proofErr w:type="spellEnd"/>
           </w:p>
         </w:tc>
         <w:tc>
@@ -11986,15 +11456,7 @@
         <w:t xml:space="preserve"> </w:t>
       </w:r>
       <w:r>
-        <w:t xml:space="preserve">представляет студента на стороне </w:t>
-      </w:r>
-      <w:proofErr w:type="spellStart"/>
-      <w:r>
-        <w:t>фронтенда</w:t>
-      </w:r>
-      <w:proofErr w:type="spellEnd"/>
-      <w:r>
-        <w:t>. Ссылается на профиль и реализует функционал, требуемый от студента.</w:t>
+        <w:t>представляет студента на стороне фронтенда. Ссылается на профиль и реализует функционал, требуемый от студента.</w:t>
       </w:r>
     </w:p>
     <w:p>
@@ -12149,14 +11611,7 @@
               <w:rPr>
                 <w:lang w:val="en-US"/>
               </w:rPr>
-              <w:t>init__(</w:t>
-            </w:r>
-            <w:proofErr w:type="gramStart"/>
-            <w:r>
-              <w:rPr>
-                <w:lang w:val="en-US"/>
-              </w:rPr>
-              <w:t>void)</w:t>
+              <w:t>init__(void)</w:t>
             </w:r>
             <w:r>
               <w:rPr>
@@ -12164,7 +11619,6 @@
               </w:rPr>
               <w:t xml:space="preserve">  </w:t>
             </w:r>
-            <w:proofErr w:type="gramEnd"/>
           </w:p>
         </w:tc>
         <w:tc>
@@ -12204,19 +11658,11 @@
                 <w:lang w:val="en-US"/>
               </w:rPr>
             </w:pPr>
-            <w:proofErr w:type="spellStart"/>
-            <w:r>
-              <w:rPr>
-                <w:lang w:val="en-US"/>
-              </w:rPr>
-              <w:t>complete_task</w:t>
-            </w:r>
-            <w:proofErr w:type="spellEnd"/>
-            <w:r>
-              <w:rPr>
-                <w:lang w:val="en-US"/>
-              </w:rPr>
-              <w:t>(string)</w:t>
+            <w:r>
+              <w:rPr>
+                <w:lang w:val="en-US"/>
+              </w:rPr>
+              <w:t>complete_task(string)</w:t>
             </w:r>
           </w:p>
         </w:tc>
@@ -12239,23 +11685,13 @@
                 <w:lang w:val="en-US"/>
               </w:rPr>
             </w:pPr>
-            <w:proofErr w:type="spellStart"/>
             <w:r>
               <w:rPr>
                 <w:color w:val="000000"/>
                 <w:szCs w:val="24"/>
                 <w:lang w:val="en-US"/>
               </w:rPr>
-              <w:t>param</w:t>
-            </w:r>
-            <w:proofErr w:type="spellEnd"/>
-            <w:r>
-              <w:rPr>
-                <w:color w:val="000000"/>
-                <w:szCs w:val="24"/>
-                <w:lang w:val="en-US"/>
-              </w:rPr>
-              <w:t xml:space="preserve">: </w:t>
+              <w:t xml:space="preserve">param: </w:t>
             </w:r>
             <w:r>
               <w:rPr>
@@ -12479,14 +11915,12 @@
                 <w:lang w:val="en-US"/>
               </w:rPr>
             </w:pPr>
-            <w:proofErr w:type="spellStart"/>
             <w:r>
               <w:rPr>
                 <w:lang w:val="en-US"/>
               </w:rPr>
               <w:t>profile_id</w:t>
             </w:r>
-            <w:proofErr w:type="spellEnd"/>
           </w:p>
         </w:tc>
         <w:tc>
@@ -12523,7 +11957,6 @@
               </w:rPr>
               <w:t xml:space="preserve"> </w:t>
             </w:r>
-            <w:proofErr w:type="spellStart"/>
             <w:r>
               <w:rPr>
                 <w:iCs/>
@@ -12531,7 +11964,6 @@
               </w:rPr>
               <w:t>int</w:t>
             </w:r>
-            <w:proofErr w:type="spellEnd"/>
           </w:p>
         </w:tc>
         <w:tc>
@@ -12578,23 +12010,7 @@
         <w:t xml:space="preserve"> </w:t>
       </w:r>
       <w:r>
-        <w:t xml:space="preserve">представляет собой запись об уроке на стороне </w:t>
-      </w:r>
-      <w:proofErr w:type="spellStart"/>
-      <w:r>
-        <w:t>фронтенда</w:t>
-      </w:r>
-      <w:proofErr w:type="spellEnd"/>
-      <w:r>
-        <w:t xml:space="preserve">. Ассоциируется с задачей и агрегирует </w:t>
-      </w:r>
-      <w:proofErr w:type="spellStart"/>
-      <w:r>
-        <w:t>выполенные</w:t>
-      </w:r>
-      <w:proofErr w:type="spellEnd"/>
-      <w:r>
-        <w:t xml:space="preserve"> задачи.</w:t>
+        <w:t>представляет собой запись об уроке на стороне фронтенда. Ассоциируется с задачей и агрегирует выполенные задачи.</w:t>
       </w:r>
     </w:p>
     <w:p>
@@ -12746,14 +12162,7 @@
               <w:rPr>
                 <w:lang w:val="en-US"/>
               </w:rPr>
-              <w:t>init__(</w:t>
-            </w:r>
-            <w:proofErr w:type="gramStart"/>
-            <w:r>
-              <w:rPr>
-                <w:lang w:val="en-US"/>
-              </w:rPr>
-              <w:t>void)</w:t>
+              <w:t>init__(void)</w:t>
             </w:r>
             <w:r>
               <w:rPr>
@@ -12761,7 +12170,6 @@
               </w:rPr>
               <w:t xml:space="preserve">  </w:t>
             </w:r>
-            <w:proofErr w:type="gramEnd"/>
           </w:p>
         </w:tc>
         <w:tc>
@@ -12986,7 +12394,6 @@
               </w:rPr>
               <w:t xml:space="preserve"> </w:t>
             </w:r>
-            <w:proofErr w:type="spellStart"/>
             <w:r>
               <w:rPr>
                 <w:iCs/>
@@ -12994,7 +12401,6 @@
               </w:rPr>
               <w:t>int</w:t>
             </w:r>
-            <w:proofErr w:type="spellEnd"/>
             <w:r>
               <w:rPr>
                 <w:lang w:val="en-US"/>
@@ -13037,7 +12443,6 @@
                 <w:lang w:val="en-US"/>
               </w:rPr>
             </w:pPr>
-            <w:proofErr w:type="spellStart"/>
             <w:r>
               <w:rPr>
                 <w:lang w:val="en-US"/>
@@ -13050,7 +12455,6 @@
               </w:rPr>
               <w:t>_id</w:t>
             </w:r>
-            <w:proofErr w:type="spellEnd"/>
           </w:p>
         </w:tc>
         <w:tc>
@@ -13087,7 +12491,6 @@
               </w:rPr>
               <w:t xml:space="preserve"> </w:t>
             </w:r>
-            <w:proofErr w:type="spellStart"/>
             <w:r>
               <w:rPr>
                 <w:iCs/>
@@ -13095,7 +12498,6 @@
               </w:rPr>
               <w:t>int</w:t>
             </w:r>
-            <w:proofErr w:type="spellEnd"/>
           </w:p>
         </w:tc>
         <w:tc>
@@ -13135,14 +12537,12 @@
                 <w:lang w:val="en-US"/>
               </w:rPr>
             </w:pPr>
-            <w:proofErr w:type="spellStart"/>
             <w:r>
               <w:rPr>
                 <w:lang w:val="en-US"/>
               </w:rPr>
               <w:t>time_created</w:t>
             </w:r>
-            <w:proofErr w:type="spellEnd"/>
           </w:p>
         </w:tc>
         <w:tc>
@@ -13167,14 +12567,12 @@
               </w:rPr>
               <w:t xml:space="preserve">public: </w:t>
             </w:r>
-            <w:proofErr w:type="spellStart"/>
             <w:r>
               <w:rPr>
                 <w:lang w:val="en-US"/>
               </w:rPr>
               <w:t>DateTime</w:t>
             </w:r>
-            <w:proofErr w:type="spellEnd"/>
           </w:p>
         </w:tc>
         <w:tc>
@@ -13211,7 +12609,6 @@
                 <w:lang w:val="en-US"/>
               </w:rPr>
             </w:pPr>
-            <w:proofErr w:type="spellStart"/>
             <w:r>
               <w:rPr>
                 <w:lang w:val="en-US"/>
@@ -13224,7 +12621,6 @@
               </w:rPr>
               <w:t>updated</w:t>
             </w:r>
-            <w:proofErr w:type="spellEnd"/>
           </w:p>
         </w:tc>
         <w:tc>
@@ -13249,14 +12645,12 @@
               </w:rPr>
               <w:t xml:space="preserve">public: </w:t>
             </w:r>
-            <w:proofErr w:type="spellStart"/>
             <w:r>
               <w:rPr>
                 <w:lang w:val="en-US"/>
               </w:rPr>
               <w:t>DateTime</w:t>
             </w:r>
-            <w:proofErr w:type="spellEnd"/>
           </w:p>
         </w:tc>
         <w:tc>
@@ -13312,15 +12706,7 @@
         <w:t xml:space="preserve"> </w:t>
       </w:r>
       <w:r>
-        <w:t xml:space="preserve">представляет задачу. Класс относится к </w:t>
-      </w:r>
-      <w:proofErr w:type="spellStart"/>
-      <w:r>
-        <w:t>бэкенду</w:t>
-      </w:r>
-      <w:proofErr w:type="spellEnd"/>
-      <w:r>
-        <w:t xml:space="preserve"> задач. Содержит ссылку на преподавателя, добавившего задачу.</w:t>
+        <w:t>представляет задачу. Класс относится к бэкенду задач. Содержит ссылку на преподавателя, добавившего задачу.</w:t>
       </w:r>
     </w:p>
     <w:p>
@@ -13471,7 +12857,6 @@
             <w:r>
               <w:t>__(</w:t>
             </w:r>
-            <w:proofErr w:type="gramStart"/>
             <w:r>
               <w:rPr>
                 <w:lang w:val="en-US"/>
@@ -13481,7 +12866,6 @@
             <w:r>
               <w:t xml:space="preserve">)  </w:t>
             </w:r>
-            <w:proofErr w:type="gramEnd"/>
           </w:p>
         </w:tc>
         <w:tc>
@@ -13700,7 +13084,6 @@
               </w:rPr>
               <w:t xml:space="preserve"> </w:t>
             </w:r>
-            <w:proofErr w:type="spellStart"/>
             <w:r>
               <w:rPr>
                 <w:iCs/>
@@ -13708,7 +13091,6 @@
               </w:rPr>
               <w:t>int</w:t>
             </w:r>
-            <w:proofErr w:type="spellEnd"/>
             <w:r>
               <w:rPr>
                 <w:lang w:val="en-US"/>
@@ -13836,14 +13218,12 @@
                 <w:lang w:val="en-US"/>
               </w:rPr>
             </w:pPr>
-            <w:proofErr w:type="spellStart"/>
             <w:r>
               <w:rPr>
                 <w:lang w:val="en-US"/>
               </w:rPr>
               <w:t>teacher_id</w:t>
             </w:r>
-            <w:proofErr w:type="spellEnd"/>
           </w:p>
         </w:tc>
         <w:tc>
@@ -13868,14 +13248,12 @@
               </w:rPr>
               <w:t xml:space="preserve">public: </w:t>
             </w:r>
-            <w:proofErr w:type="spellStart"/>
             <w:r>
               <w:rPr>
                 <w:lang w:val="en-US"/>
               </w:rPr>
               <w:t>int</w:t>
             </w:r>
-            <w:proofErr w:type="spellEnd"/>
           </w:p>
         </w:tc>
         <w:tc>
@@ -13922,15 +13300,7 @@
         <w:t xml:space="preserve"> </w:t>
       </w:r>
       <w:r>
-        <w:t xml:space="preserve">представляет ответ на задание. Класс относится к </w:t>
-      </w:r>
-      <w:proofErr w:type="spellStart"/>
-      <w:r>
-        <w:t>бэкенду</w:t>
-      </w:r>
-      <w:proofErr w:type="spellEnd"/>
-      <w:r>
-        <w:t xml:space="preserve"> задач. Содержит ссылку на студента, выполнившего задание.</w:t>
+        <w:t>представляет ответ на задание. Класс относится к бэкенду задач. Содержит ссылку на студента, выполнившего задание.</w:t>
       </w:r>
     </w:p>
     <w:p>
@@ -14081,26 +13451,11 @@
             <w:r>
               <w:t>__</w:t>
             </w:r>
-            <w:proofErr w:type="spellStart"/>
-            <w:r>
-              <w:rPr>
-                <w:lang w:val="en-US"/>
-              </w:rPr>
-              <w:t>init</w:t>
-            </w:r>
-            <w:proofErr w:type="spellEnd"/>
-            <w:r>
-              <w:rPr>
-                <w:lang w:val="en-US"/>
-              </w:rPr>
-              <w:t>__(</w:t>
-            </w:r>
-            <w:proofErr w:type="gramStart"/>
-            <w:r>
-              <w:rPr>
-                <w:lang w:val="en-US"/>
-              </w:rPr>
-              <w:t>void)</w:t>
+            <w:r>
+              <w:rPr>
+                <w:lang w:val="en-US"/>
+              </w:rPr>
+              <w:t>init__(void)</w:t>
             </w:r>
             <w:r>
               <w:rPr>
@@ -14108,7 +13463,6 @@
               </w:rPr>
               <w:t xml:space="preserve">  </w:t>
             </w:r>
-            <w:proofErr w:type="gramEnd"/>
           </w:p>
         </w:tc>
         <w:tc>
@@ -14332,7 +13686,6 @@
               </w:rPr>
               <w:t xml:space="preserve"> </w:t>
             </w:r>
-            <w:proofErr w:type="spellStart"/>
             <w:r>
               <w:rPr>
                 <w:iCs/>
@@ -14340,7 +13693,6 @@
               </w:rPr>
               <w:t>int</w:t>
             </w:r>
-            <w:proofErr w:type="spellEnd"/>
             <w:r>
               <w:rPr>
                 <w:lang w:val="en-US"/>
@@ -14422,7 +13774,6 @@
               </w:rPr>
               <w:t xml:space="preserve"> </w:t>
             </w:r>
-            <w:proofErr w:type="spellStart"/>
             <w:r>
               <w:rPr>
                 <w:iCs/>
@@ -14430,7 +13781,6 @@
               </w:rPr>
               <w:t>int</w:t>
             </w:r>
-            <w:proofErr w:type="spellEnd"/>
           </w:p>
         </w:tc>
         <w:tc>
@@ -14542,14 +13892,12 @@
                 <w:lang w:val="en-US"/>
               </w:rPr>
             </w:pPr>
-            <w:proofErr w:type="spellStart"/>
             <w:r>
               <w:rPr>
                 <w:lang w:val="en-US"/>
               </w:rPr>
               <w:t>student_id</w:t>
             </w:r>
-            <w:proofErr w:type="spellEnd"/>
           </w:p>
         </w:tc>
         <w:tc>
@@ -14574,14 +13922,12 @@
               </w:rPr>
               <w:t xml:space="preserve">public: </w:t>
             </w:r>
-            <w:proofErr w:type="spellStart"/>
             <w:r>
               <w:rPr>
                 <w:lang w:val="en-US"/>
               </w:rPr>
               <w:t>int</w:t>
             </w:r>
-            <w:proofErr w:type="spellEnd"/>
           </w:p>
         </w:tc>
         <w:tc>
@@ -14630,13 +13976,231 @@
     </w:p>
     <w:p>
       <w:pPr>
-        <w:rPr>
-          <w:b/>
-          <w:u w:val="single"/>
-          <w:lang w:val="en-US"/>
-        </w:rPr>
-      </w:pPr>
-    </w:p>
+        <w:pStyle w:val="2"/>
+      </w:pPr>
+      <w:r>
+        <w:lastRenderedPageBreak/>
+        <w:t>Диаграммы последовательности и потоков данных</w:t>
+      </w:r>
+      <w:bookmarkStart w:id="81" w:name="_GoBack"/>
+      <w:bookmarkEnd w:id="81"/>
+      <w:r>
+        <w:tab/>
+      </w:r>
+    </w:p>
+    <w:p>
+      <w:r>
+        <w:t>На рисунке 8 представлена диаграмма последовательности для регистрации пользователя.</w:t>
+      </w:r>
+    </w:p>
+    <w:p/>
+    <w:p>
+      <w:pPr>
+        <w:keepNext/>
+      </w:pPr>
+      <w:r>
+        <w:rPr>
+          <w:noProof/>
+        </w:rPr>
+        <w:drawing>
+          <wp:inline distT="0" distB="0" distL="0" distR="0">
+            <wp:extent cx="5819775" cy="2867025"/>
+            <wp:effectExtent l="0" t="0" r="9525" b="9525"/>
+            <wp:docPr id="6" name="Рисунок 6"/>
+            <wp:cNvGraphicFramePr>
+              <a:graphicFrameLocks xmlns:a="http://schemas.openxmlformats.org/drawingml/2006/main" noChangeAspect="1"/>
+            </wp:cNvGraphicFramePr>
+            <a:graphic xmlns:a="http://schemas.openxmlformats.org/drawingml/2006/main">
+              <a:graphicData uri="http://schemas.openxmlformats.org/drawingml/2006/picture">
+                <pic:pic xmlns:pic="http://schemas.openxmlformats.org/drawingml/2006/picture">
+                  <pic:nvPicPr>
+                    <pic:cNvPr id="6" name="SequenceDiagramRegistration.jpg"/>
+                    <pic:cNvPicPr/>
+                  </pic:nvPicPr>
+                  <pic:blipFill>
+                    <a:blip r:embed="rId25">
+                      <a:extLst>
+                        <a:ext uri="{28A0092B-C50C-407E-A947-70E740481C1C}">
+                          <a14:useLocalDpi xmlns:a14="http://schemas.microsoft.com/office/drawing/2010/main" val="0"/>
+                        </a:ext>
+                      </a:extLst>
+                    </a:blip>
+                    <a:stretch>
+                      <a:fillRect/>
+                    </a:stretch>
+                  </pic:blipFill>
+                  <pic:spPr>
+                    <a:xfrm>
+                      <a:off x="0" y="0"/>
+                      <a:ext cx="5819775" cy="2867025"/>
+                    </a:xfrm>
+                    <a:prstGeom prst="rect">
+                      <a:avLst/>
+                    </a:prstGeom>
+                  </pic:spPr>
+                </pic:pic>
+              </a:graphicData>
+            </a:graphic>
+          </wp:inline>
+        </w:drawing>
+      </w:r>
+    </w:p>
+    <w:p>
+      <w:pPr>
+        <w:pStyle w:val="a3"/>
+        <w:jc w:val="center"/>
+        <w:rPr>
+          <w:i w:val="0"/>
+          <w:color w:val="auto"/>
+          <w:sz w:val="20"/>
+        </w:rPr>
+      </w:pPr>
+      <w:r>
+        <w:rPr>
+          <w:i w:val="0"/>
+          <w:color w:val="auto"/>
+          <w:sz w:val="20"/>
+        </w:rPr>
+        <w:t>Рисунок</w:t>
+      </w:r>
+      <w:r>
+        <w:rPr>
+          <w:i w:val="0"/>
+          <w:color w:val="auto"/>
+          <w:sz w:val="20"/>
+        </w:rPr>
+        <w:t xml:space="preserve"> 8</w:t>
+      </w:r>
+      <w:r>
+        <w:rPr>
+          <w:i w:val="0"/>
+          <w:color w:val="auto"/>
+          <w:sz w:val="20"/>
+        </w:rPr>
+        <w:t>. Диаграмма последовательности для регистрации пользователя</w:t>
+      </w:r>
+    </w:p>
+    <w:p/>
+    <w:p>
+      <w:r>
+        <w:tab/>
+        <w:t>На рисунке 9 представлена диаграмма потоков данных при добавлении студентом ответа на задание.</w:t>
+      </w:r>
+    </w:p>
+    <w:p>
+      <w:pPr>
+        <w:keepNext/>
+      </w:pPr>
+      <w:r>
+        <w:rPr>
+          <w:noProof/>
+        </w:rPr>
+        <w:drawing>
+          <wp:inline distT="0" distB="0" distL="0" distR="0">
+            <wp:extent cx="5939790" cy="3311525"/>
+            <wp:effectExtent l="0" t="0" r="3810" b="3175"/>
+            <wp:docPr id="11" name="Рисунок 11"/>
+            <wp:cNvGraphicFramePr>
+              <a:graphicFrameLocks xmlns:a="http://schemas.openxmlformats.org/drawingml/2006/main" noChangeAspect="1"/>
+            </wp:cNvGraphicFramePr>
+            <a:graphic xmlns:a="http://schemas.openxmlformats.org/drawingml/2006/main">
+              <a:graphicData uri="http://schemas.openxmlformats.org/drawingml/2006/picture">
+                <pic:pic xmlns:pic="http://schemas.openxmlformats.org/drawingml/2006/picture">
+                  <pic:nvPicPr>
+                    <pic:cNvPr id="11" name="AnswerAddingDFD.jpg"/>
+                    <pic:cNvPicPr/>
+                  </pic:nvPicPr>
+                  <pic:blipFill>
+                    <a:blip r:embed="rId26" cstate="print">
+                      <a:extLst>
+                        <a:ext uri="{28A0092B-C50C-407E-A947-70E740481C1C}">
+                          <a14:useLocalDpi xmlns:a14="http://schemas.microsoft.com/office/drawing/2010/main" val="0"/>
+                        </a:ext>
+                      </a:extLst>
+                    </a:blip>
+                    <a:stretch>
+                      <a:fillRect/>
+                    </a:stretch>
+                  </pic:blipFill>
+                  <pic:spPr>
+                    <a:xfrm>
+                      <a:off x="0" y="0"/>
+                      <a:ext cx="5939790" cy="3311525"/>
+                    </a:xfrm>
+                    <a:prstGeom prst="rect">
+                      <a:avLst/>
+                    </a:prstGeom>
+                  </pic:spPr>
+                </pic:pic>
+              </a:graphicData>
+            </a:graphic>
+          </wp:inline>
+        </w:drawing>
+      </w:r>
+    </w:p>
+    <w:p>
+      <w:pPr>
+        <w:pStyle w:val="a3"/>
+        <w:jc w:val="center"/>
+        <w:rPr>
+          <w:i w:val="0"/>
+          <w:color w:val="auto"/>
+          <w:sz w:val="20"/>
+        </w:rPr>
+      </w:pPr>
+      <w:r>
+        <w:rPr>
+          <w:i w:val="0"/>
+          <w:color w:val="auto"/>
+          <w:sz w:val="20"/>
+        </w:rPr>
+        <w:t>Рисунок</w:t>
+      </w:r>
+      <w:r>
+        <w:rPr>
+          <w:i w:val="0"/>
+          <w:color w:val="auto"/>
+          <w:sz w:val="20"/>
+        </w:rPr>
+        <w:t xml:space="preserve"> 9</w:t>
+      </w:r>
+      <w:r>
+        <w:rPr>
+          <w:i w:val="0"/>
+          <w:color w:val="auto"/>
+          <w:sz w:val="20"/>
+        </w:rPr>
+        <w:t xml:space="preserve">. </w:t>
+      </w:r>
+      <w:r>
+        <w:rPr>
+          <w:i w:val="0"/>
+          <w:color w:val="auto"/>
+          <w:sz w:val="20"/>
+        </w:rPr>
+        <w:t>Диаграмма потоков данных</w:t>
+      </w:r>
+      <w:r>
+        <w:rPr>
+          <w:i w:val="0"/>
+          <w:color w:val="auto"/>
+          <w:sz w:val="20"/>
+        </w:rPr>
+        <w:t xml:space="preserve"> при добавлении студентов ответа</w:t>
+      </w:r>
+    </w:p>
+    <w:p/>
+    <w:p>
+      <w:pPr>
+        <w:suppressAutoHyphens w:val="0"/>
+        <w:spacing w:after="160" w:line="259" w:lineRule="auto"/>
+        <w:textAlignment w:val="auto"/>
+      </w:pPr>
+      <w:r>
+        <w:br w:type="page"/>
+      </w:r>
+    </w:p>
+    <w:p/>
     <w:sectPr>
       <w:pgSz w:w="11906" w:h="16838"/>
       <w:pgMar w:top="1134" w:right="851" w:bottom="1134" w:left="1701" w:header="709" w:footer="709" w:gutter="0"/>
@@ -14702,7 +14266,7 @@
           <w:rPr>
             <w:noProof/>
           </w:rPr>
-          <w:t>19</w:t>
+          <w:t>21</w:t>
         </w:r>
         <w:r>
           <w:fldChar w:fldCharType="end"/>
@@ -19838,7 +19402,7 @@
 </file>
 
 <file path=customXml/itemProps1.xml><?xml version="1.0" encoding="utf-8"?>
-<ds:datastoreItem xmlns:ds="http://schemas.openxmlformats.org/officeDocument/2006/customXml" ds:itemID="{8ED8590F-0662-45E3-9757-810953C15CDC}">
+<ds:datastoreItem xmlns:ds="http://schemas.openxmlformats.org/officeDocument/2006/customXml" ds:itemID="{0F57AA8F-C459-42C3-8291-61427E3EC51E}">
   <ds:schemaRefs>
     <ds:schemaRef ds:uri="http://schemas.openxmlformats.org/officeDocument/2006/bibliography"/>
   </ds:schemaRefs>

</xml_diff>

<commit_message>
add virtualization technology, operating system and development language/framework choice description
</commit_message>
<xml_diff>
--- a/docs/IU7_27_Pakhomov_TechProject_RSOI.docx
+++ b/docs/IU7_27_Pakhomov_TechProject_RSOI.docx
@@ -2072,11 +2072,19 @@
                 <w:szCs w:val="24"/>
               </w:rPr>
             </w:pPr>
+            <w:proofErr w:type="spellStart"/>
             <w:r>
               <w:rPr>
                 <w:szCs w:val="24"/>
               </w:rPr>
-              <w:t xml:space="preserve">Валидация </w:t>
+              <w:t>Валидация</w:t>
+            </w:r>
+            <w:proofErr w:type="spellEnd"/>
+            <w:r>
+              <w:rPr>
+                <w:szCs w:val="24"/>
+              </w:rPr>
+              <w:t xml:space="preserve"> </w:t>
             </w:r>
           </w:p>
           <w:p>
@@ -2463,7 +2471,49 @@
               <w:rPr>
                 <w:szCs w:val="24"/>
               </w:rPr>
-              <w:t xml:space="preserve">Сервис-ориентированная архитектура (Service Oriented Architecture), </w:t>
+              <w:t>Сервис-ориентированная архитектура (</w:t>
+            </w:r>
+            <w:proofErr w:type="spellStart"/>
+            <w:r>
+              <w:rPr>
+                <w:szCs w:val="24"/>
+              </w:rPr>
+              <w:t>Service</w:t>
+            </w:r>
+            <w:proofErr w:type="spellEnd"/>
+            <w:r>
+              <w:rPr>
+                <w:szCs w:val="24"/>
+              </w:rPr>
+              <w:t xml:space="preserve"> </w:t>
+            </w:r>
+            <w:proofErr w:type="spellStart"/>
+            <w:r>
+              <w:rPr>
+                <w:szCs w:val="24"/>
+              </w:rPr>
+              <w:t>Oriented</w:t>
+            </w:r>
+            <w:proofErr w:type="spellEnd"/>
+            <w:r>
+              <w:rPr>
+                <w:szCs w:val="24"/>
+              </w:rPr>
+              <w:t xml:space="preserve"> </w:t>
+            </w:r>
+            <w:proofErr w:type="spellStart"/>
+            <w:r>
+              <w:rPr>
+                <w:szCs w:val="24"/>
+              </w:rPr>
+              <w:t>Architecture</w:t>
+            </w:r>
+            <w:proofErr w:type="spellEnd"/>
+            <w:r>
+              <w:rPr>
+                <w:szCs w:val="24"/>
+              </w:rPr>
+              <w:t xml:space="preserve">), </w:t>
             </w:r>
             <w:hyperlink r:id="rId10">
               <w:r>
@@ -2826,6 +2876,7 @@
                 <w:lang w:val="en-US"/>
               </w:rPr>
             </w:pPr>
+            <w:proofErr w:type="spellStart"/>
             <w:r>
               <w:rPr>
                 <w:szCs w:val="24"/>
@@ -2833,6 +2884,7 @@
               </w:rPr>
               <w:t>Git</w:t>
             </w:r>
+            <w:proofErr w:type="spellEnd"/>
           </w:p>
         </w:tc>
         <w:tc>
@@ -2966,13 +3018,31 @@
                 <w:lang w:val="en-US"/>
               </w:rPr>
             </w:pPr>
+            <w:proofErr w:type="spellStart"/>
             <w:r>
               <w:rPr>
                 <w:szCs w:val="24"/>
                 <w:lang w:val="en-US"/>
               </w:rPr>
-              <w:t>Профиль пользователя</w:t>
-            </w:r>
+              <w:t>Профиль</w:t>
+            </w:r>
+            <w:proofErr w:type="spellEnd"/>
+            <w:r>
+              <w:rPr>
+                <w:szCs w:val="24"/>
+                <w:lang w:val="en-US"/>
+              </w:rPr>
+              <w:t xml:space="preserve"> </w:t>
+            </w:r>
+            <w:proofErr w:type="spellStart"/>
+            <w:r>
+              <w:rPr>
+                <w:szCs w:val="24"/>
+                <w:lang w:val="en-US"/>
+              </w:rPr>
+              <w:t>пользователя</w:t>
+            </w:r>
+            <w:proofErr w:type="spellEnd"/>
           </w:p>
         </w:tc>
         <w:tc>
@@ -3028,6 +3098,7 @@
                 <w:lang w:val="en-US"/>
               </w:rPr>
             </w:pPr>
+            <w:proofErr w:type="spellStart"/>
             <w:r>
               <w:rPr>
                 <w:szCs w:val="24"/>
@@ -3035,6 +3106,7 @@
               </w:rPr>
               <w:t>Сессия</w:t>
             </w:r>
+            <w:proofErr w:type="spellEnd"/>
           </w:p>
         </w:tc>
         <w:tc>
@@ -3090,6 +3162,7 @@
                 <w:lang w:val="en-US"/>
               </w:rPr>
             </w:pPr>
+            <w:proofErr w:type="spellStart"/>
             <w:r>
               <w:rPr>
                 <w:szCs w:val="24"/>
@@ -3097,6 +3170,7 @@
               </w:rPr>
               <w:t>Фронтенд</w:t>
             </w:r>
+            <w:proofErr w:type="spellEnd"/>
           </w:p>
         </w:tc>
         <w:tc>
@@ -3124,7 +3198,49 @@
               <w:rPr>
                 <w:szCs w:val="24"/>
               </w:rPr>
-              <w:t>Серверное приложение, принимающее запросы от пользователя портала. На каждый из типов запросов от пользователя (показать профиль, вывести список заданий и др.) фронтенд определяет, как организовать выполнение запроса. Фронтенд принимает запросы от пользователя, анализирует их и в соответствии с заложенным алгоритмом выполняет запросы к бэкендам.</w:t>
+              <w:t xml:space="preserve">Серверное приложение, принимающее запросы от пользователя портала. На каждый из типов запросов от пользователя (показать профиль, вывести список заданий и др.) </w:t>
+            </w:r>
+            <w:proofErr w:type="spellStart"/>
+            <w:r>
+              <w:rPr>
+                <w:szCs w:val="24"/>
+              </w:rPr>
+              <w:t>фронтенд</w:t>
+            </w:r>
+            <w:proofErr w:type="spellEnd"/>
+            <w:r>
+              <w:rPr>
+                <w:szCs w:val="24"/>
+              </w:rPr>
+              <w:t xml:space="preserve"> определяет, как организовать выполнение запроса. </w:t>
+            </w:r>
+            <w:proofErr w:type="spellStart"/>
+            <w:r>
+              <w:rPr>
+                <w:szCs w:val="24"/>
+              </w:rPr>
+              <w:t>Фронтенд</w:t>
+            </w:r>
+            <w:proofErr w:type="spellEnd"/>
+            <w:r>
+              <w:rPr>
+                <w:szCs w:val="24"/>
+              </w:rPr>
+              <w:t xml:space="preserve"> принимает запросы от пользователя, анализирует их и в соответствии с заложенным алгоритмом выполняет запросы к </w:t>
+            </w:r>
+            <w:proofErr w:type="spellStart"/>
+            <w:r>
+              <w:rPr>
+                <w:szCs w:val="24"/>
+              </w:rPr>
+              <w:t>бэкендам</w:t>
+            </w:r>
+            <w:proofErr w:type="spellEnd"/>
+            <w:r>
+              <w:rPr>
+                <w:szCs w:val="24"/>
+              </w:rPr>
+              <w:t>.</w:t>
             </w:r>
           </w:p>
         </w:tc>
@@ -3152,6 +3268,7 @@
                 <w:lang w:val="en-US"/>
               </w:rPr>
             </w:pPr>
+            <w:proofErr w:type="spellStart"/>
             <w:r>
               <w:rPr>
                 <w:szCs w:val="24"/>
@@ -3159,6 +3276,7 @@
               </w:rPr>
               <w:t>Бэкенд</w:t>
             </w:r>
+            <w:proofErr w:type="spellEnd"/>
           </w:p>
         </w:tc>
         <w:tc>
@@ -3186,7 +3304,35 @@
               <w:rPr>
                 <w:szCs w:val="24"/>
               </w:rPr>
-              <w:t>Серверное приложение, выполняющее определенную задачу, например, взаимодействие с СУБД. Бэкенды принимают запросы от фронтенда.</w:t>
+              <w:t xml:space="preserve">Серверное приложение, выполняющее определенную задачу, например, взаимодействие с СУБД. </w:t>
+            </w:r>
+            <w:proofErr w:type="spellStart"/>
+            <w:r>
+              <w:rPr>
+                <w:szCs w:val="24"/>
+              </w:rPr>
+              <w:t>Бэкенды</w:t>
+            </w:r>
+            <w:proofErr w:type="spellEnd"/>
+            <w:r>
+              <w:rPr>
+                <w:szCs w:val="24"/>
+              </w:rPr>
+              <w:t xml:space="preserve"> принимают запросы от </w:t>
+            </w:r>
+            <w:proofErr w:type="spellStart"/>
+            <w:r>
+              <w:rPr>
+                <w:szCs w:val="24"/>
+              </w:rPr>
+              <w:t>фронтенда</w:t>
+            </w:r>
+            <w:proofErr w:type="spellEnd"/>
+            <w:r>
+              <w:rPr>
+                <w:szCs w:val="24"/>
+              </w:rPr>
+              <w:t>.</w:t>
             </w:r>
           </w:p>
         </w:tc>
@@ -3214,6 +3360,7 @@
                 <w:lang w:val="en-US"/>
               </w:rPr>
             </w:pPr>
+            <w:proofErr w:type="spellStart"/>
             <w:r>
               <w:rPr>
                 <w:szCs w:val="24"/>
@@ -3221,6 +3368,7 @@
               </w:rPr>
               <w:t>Сервер</w:t>
             </w:r>
+            <w:proofErr w:type="spellEnd"/>
           </w:p>
         </w:tc>
         <w:tc>
@@ -3736,14 +3884,36 @@
         <w:rPr>
           <w:szCs w:val="24"/>
         </w:rPr>
-        <w:t>обеспечение Web-интерфейса для доступа ко всем пользовательским функциям Системы, позволяющего работать с докуме</w:t>
-      </w:r>
-      <w:r>
-        <w:rPr>
-          <w:szCs w:val="24"/>
-        </w:rPr>
-        <w:t>нтами посредством сети Internet</w:t>
-      </w:r>
+        <w:t xml:space="preserve">обеспечение </w:t>
+      </w:r>
+      <w:proofErr w:type="spellStart"/>
+      <w:r>
+        <w:rPr>
+          <w:szCs w:val="24"/>
+        </w:rPr>
+        <w:t>Web</w:t>
+      </w:r>
+      <w:proofErr w:type="spellEnd"/>
+      <w:r>
+        <w:rPr>
+          <w:szCs w:val="24"/>
+        </w:rPr>
+        <w:t>-интерфейса для доступа ко всем пользовательским функциям Системы, позволяющего работать с докуме</w:t>
+      </w:r>
+      <w:r>
+        <w:rPr>
+          <w:szCs w:val="24"/>
+        </w:rPr>
+        <w:t xml:space="preserve">нтами посредством сети </w:t>
+      </w:r>
+      <w:proofErr w:type="spellStart"/>
+      <w:r>
+        <w:rPr>
+          <w:szCs w:val="24"/>
+        </w:rPr>
+        <w:t>Internet</w:t>
+      </w:r>
+      <w:proofErr w:type="spellEnd"/>
       <w:r>
         <w:rPr>
           <w:szCs w:val="24"/>
@@ -4062,7 +4232,39 @@
           <w:szCs w:val="24"/>
           <w:lang w:eastAsia="x-none"/>
         </w:rPr>
-        <w:t>Использовать Git и GitHub.</w:t>
+        <w:t xml:space="preserve">Использовать </w:t>
+      </w:r>
+      <w:proofErr w:type="spellStart"/>
+      <w:r>
+        <w:rPr>
+          <w:szCs w:val="24"/>
+          <w:lang w:eastAsia="x-none"/>
+        </w:rPr>
+        <w:t>Git</w:t>
+      </w:r>
+      <w:proofErr w:type="spellEnd"/>
+      <w:r>
+        <w:rPr>
+          <w:szCs w:val="24"/>
+          <w:lang w:eastAsia="x-none"/>
+        </w:rPr>
+        <w:t xml:space="preserve"> и </w:t>
+      </w:r>
+      <w:proofErr w:type="spellStart"/>
+      <w:r>
+        <w:rPr>
+          <w:szCs w:val="24"/>
+          <w:lang w:eastAsia="x-none"/>
+        </w:rPr>
+        <w:t>GitHub</w:t>
+      </w:r>
+      <w:proofErr w:type="spellEnd"/>
+      <w:r>
+        <w:rPr>
+          <w:szCs w:val="24"/>
+          <w:lang w:eastAsia="x-none"/>
+        </w:rPr>
+        <w:t>.</w:t>
       </w:r>
     </w:p>
     <w:p>
@@ -4173,7 +4375,21 @@
         <w:rPr>
           <w:szCs w:val="28"/>
         </w:rPr>
-        <w:t>с валидацией вводимых данных.</w:t>
+        <w:t xml:space="preserve">с </w:t>
+      </w:r>
+      <w:proofErr w:type="spellStart"/>
+      <w:r>
+        <w:rPr>
+          <w:szCs w:val="28"/>
+        </w:rPr>
+        <w:t>валидацией</w:t>
+      </w:r>
+      <w:proofErr w:type="spellEnd"/>
+      <w:r>
+        <w:rPr>
+          <w:szCs w:val="28"/>
+        </w:rPr>
+        <w:t xml:space="preserve"> вводимых данных.</w:t>
       </w:r>
     </w:p>
     <w:p>
@@ -5742,7 +5958,28 @@
         <w:rPr>
           <w:szCs w:val="24"/>
         </w:rPr>
-        <w:t>ять из фронтенда и четырех бэ</w:t>
+        <w:t xml:space="preserve">ять из </w:t>
+      </w:r>
+      <w:proofErr w:type="spellStart"/>
+      <w:r>
+        <w:rPr>
+          <w:szCs w:val="24"/>
+        </w:rPr>
+        <w:t>фронтенда</w:t>
+      </w:r>
+      <w:proofErr w:type="spellEnd"/>
+      <w:r>
+        <w:rPr>
+          <w:szCs w:val="24"/>
+        </w:rPr>
+        <w:t xml:space="preserve"> и четырех </w:t>
+      </w:r>
+      <w:proofErr w:type="spellStart"/>
+      <w:r>
+        <w:rPr>
+          <w:szCs w:val="24"/>
+        </w:rPr>
+        <w:t>бэ</w:t>
       </w:r>
       <w:r>
         <w:rPr>
@@ -5750,6 +5987,7 @@
         </w:rPr>
         <w:t>кендов</w:t>
       </w:r>
+      <w:proofErr w:type="spellEnd"/>
       <w:r>
         <w:rPr>
           <w:szCs w:val="24"/>
@@ -5782,16 +6020,26 @@
           <w:color w:val="000000"/>
           <w:szCs w:val="24"/>
         </w:rPr>
-        <w:t>Сессионный бэ</w:t>
-      </w:r>
+        <w:t xml:space="preserve">Сессионный </w:t>
+      </w:r>
+      <w:proofErr w:type="spellStart"/>
       <w:r>
         <w:rPr>
           <w:b/>
           <w:color w:val="000000"/>
           <w:szCs w:val="24"/>
         </w:rPr>
+        <w:t>бэ</w:t>
+      </w:r>
+      <w:r>
+        <w:rPr>
+          <w:b/>
+          <w:color w:val="000000"/>
+          <w:szCs w:val="24"/>
+        </w:rPr>
         <w:t>кенд</w:t>
       </w:r>
+      <w:proofErr w:type="spellEnd"/>
       <w:r>
         <w:rPr>
           <w:color w:val="000000"/>
@@ -5968,15 +6216,33 @@
           <w:color w:val="000000"/>
           <w:szCs w:val="24"/>
         </w:rPr>
-        <w:t>Файловый бэ</w:t>
-      </w:r>
+        <w:t xml:space="preserve">Файловый </w:t>
+      </w:r>
+      <w:proofErr w:type="spellStart"/>
       <w:r>
         <w:rPr>
           <w:b/>
           <w:color w:val="000000"/>
           <w:szCs w:val="24"/>
         </w:rPr>
-        <w:t xml:space="preserve">кенд </w:t>
+        <w:t>бэ</w:t>
+      </w:r>
+      <w:r>
+        <w:rPr>
+          <w:b/>
+          <w:color w:val="000000"/>
+          <w:szCs w:val="24"/>
+        </w:rPr>
+        <w:t>кенд</w:t>
+      </w:r>
+      <w:proofErr w:type="spellEnd"/>
+      <w:r>
+        <w:rPr>
+          <w:b/>
+          <w:color w:val="000000"/>
+          <w:szCs w:val="24"/>
+        </w:rPr>
+        <w:t xml:space="preserve"> </w:t>
       </w:r>
       <w:r>
         <w:rPr>
@@ -6047,6 +6313,7 @@
           <w:szCs w:val="24"/>
         </w:rPr>
       </w:pPr>
+      <w:proofErr w:type="spellStart"/>
       <w:r>
         <w:rPr>
           <w:b/>
@@ -6062,7 +6329,16 @@
           <w:color w:val="000000"/>
           <w:szCs w:val="24"/>
         </w:rPr>
-        <w:t>кенд профилей</w:t>
+        <w:t>кенд</w:t>
+      </w:r>
+      <w:proofErr w:type="spellEnd"/>
+      <w:r>
+        <w:rPr>
+          <w:b/>
+          <w:color w:val="000000"/>
+          <w:szCs w:val="24"/>
+        </w:rPr>
+        <w:t xml:space="preserve"> профилей</w:t>
       </w:r>
       <w:r>
         <w:rPr>
@@ -6425,13 +6701,23 @@
           <w:szCs w:val="24"/>
         </w:rPr>
       </w:pPr>
+      <w:proofErr w:type="spellStart"/>
       <w:r>
         <w:rPr>
           <w:b/>
           <w:color w:val="000000"/>
           <w:szCs w:val="24"/>
         </w:rPr>
-        <w:t>Бэкенд выдачи и сбора заданий</w:t>
+        <w:t>Бэкенд</w:t>
+      </w:r>
+      <w:proofErr w:type="spellEnd"/>
+      <w:r>
+        <w:rPr>
+          <w:b/>
+          <w:color w:val="000000"/>
+          <w:szCs w:val="24"/>
+        </w:rPr>
+        <w:t xml:space="preserve"> выдачи и сбора заданий</w:t>
       </w:r>
       <w:r>
         <w:rPr>
@@ -6609,29 +6895,73 @@
         </w:rPr>
         <w:tab/>
       </w:r>
+      <w:proofErr w:type="spellStart"/>
       <w:r>
         <w:rPr>
           <w:szCs w:val="24"/>
         </w:rPr>
         <w:t>Фронтенд</w:t>
       </w:r>
-      <w:r>
-        <w:rPr>
-          <w:szCs w:val="24"/>
-        </w:rPr>
-        <w:t xml:space="preserve"> принимает запросы от пользователей по протоколу HTTP и анализирует их. На основе проведенного анализа фронтенд выполняе</w:t>
-      </w:r>
-      <w:r>
-        <w:rPr>
-          <w:szCs w:val="24"/>
-        </w:rPr>
-        <w:t>т запросы к бэ</w:t>
-      </w:r>
-      <w:r>
-        <w:rPr>
-          <w:szCs w:val="24"/>
-        </w:rPr>
-        <w:t xml:space="preserve">кендам, агрегирует ответы бекендов и отсылает ответ пользователю. </w:t>
+      <w:proofErr w:type="spellEnd"/>
+      <w:r>
+        <w:rPr>
+          <w:szCs w:val="24"/>
+        </w:rPr>
+        <w:t xml:space="preserve"> принимает запросы от пользователей по протоколу HTTP и анализирует их. На основе проведенного анализа </w:t>
+      </w:r>
+      <w:proofErr w:type="spellStart"/>
+      <w:r>
+        <w:rPr>
+          <w:szCs w:val="24"/>
+        </w:rPr>
+        <w:t>фронтенд</w:t>
+      </w:r>
+      <w:proofErr w:type="spellEnd"/>
+      <w:r>
+        <w:rPr>
+          <w:szCs w:val="24"/>
+        </w:rPr>
+        <w:t xml:space="preserve"> выполняе</w:t>
+      </w:r>
+      <w:r>
+        <w:rPr>
+          <w:szCs w:val="24"/>
+        </w:rPr>
+        <w:t xml:space="preserve">т запросы к </w:t>
+      </w:r>
+      <w:proofErr w:type="spellStart"/>
+      <w:r>
+        <w:rPr>
+          <w:szCs w:val="24"/>
+        </w:rPr>
+        <w:t>бэ</w:t>
+      </w:r>
+      <w:r>
+        <w:rPr>
+          <w:szCs w:val="24"/>
+        </w:rPr>
+        <w:t>кендам</w:t>
+      </w:r>
+      <w:proofErr w:type="spellEnd"/>
+      <w:r>
+        <w:rPr>
+          <w:szCs w:val="24"/>
+        </w:rPr>
+        <w:t xml:space="preserve">, агрегирует ответы </w:t>
+      </w:r>
+      <w:proofErr w:type="spellStart"/>
+      <w:r>
+        <w:rPr>
+          <w:szCs w:val="24"/>
+        </w:rPr>
+        <w:t>бекендов</w:t>
+      </w:r>
+      <w:proofErr w:type="spellEnd"/>
+      <w:r>
+        <w:rPr>
+          <w:szCs w:val="24"/>
+        </w:rPr>
+        <w:t xml:space="preserve"> и отсылает ответ пользователю. </w:t>
       </w:r>
       <w:bookmarkStart w:id="69" w:name="_Toc421049498"/>
     </w:p>
@@ -6682,6 +7012,7 @@
           <w:szCs w:val="28"/>
         </w:rPr>
       </w:pPr>
+      <w:proofErr w:type="spellStart"/>
       <w:r>
         <w:rPr>
           <w:b/>
@@ -6690,6 +7021,7 @@
         </w:rPr>
         <w:t>Фронтенд</w:t>
       </w:r>
+      <w:proofErr w:type="spellEnd"/>
       <w:r>
         <w:rPr>
           <w:b/>
@@ -6704,12 +7036,14 @@
         </w:rPr>
         <w:t xml:space="preserve">– это </w:t>
       </w:r>
+      <w:proofErr w:type="gramStart"/>
       <w:r>
         <w:rPr>
           <w:szCs w:val="28"/>
         </w:rPr>
         <w:t>серверное приложение</w:t>
       </w:r>
+      <w:proofErr w:type="gramEnd"/>
       <w:r>
         <w:rPr>
           <w:szCs w:val="28"/>
@@ -6730,11 +7064,19 @@
           <w:szCs w:val="28"/>
         </w:rPr>
       </w:pPr>
+      <w:proofErr w:type="spellStart"/>
       <w:r>
         <w:rPr>
           <w:szCs w:val="28"/>
         </w:rPr>
-        <w:t>фронтенд должен принимать</w:t>
+        <w:t>фронтенд</w:t>
+      </w:r>
+      <w:proofErr w:type="spellEnd"/>
+      <w:r>
+        <w:rPr>
+          <w:szCs w:val="28"/>
+        </w:rPr>
+        <w:t xml:space="preserve"> должен принимать</w:t>
       </w:r>
       <w:r>
         <w:rPr>
@@ -6804,16 +7146,24 @@
         </w:rPr>
         <w:t xml:space="preserve"> </w:t>
       </w:r>
+      <w:proofErr w:type="spellStart"/>
       <w:r>
         <w:rPr>
           <w:szCs w:val="28"/>
         </w:rPr>
-        <w:t xml:space="preserve">фронтенд </w:t>
-      </w:r>
+        <w:t>фронтенд</w:t>
+      </w:r>
+      <w:proofErr w:type="spellEnd"/>
       <w:r>
         <w:rPr>
           <w:szCs w:val="28"/>
         </w:rPr>
+        <w:t xml:space="preserve"> </w:t>
+      </w:r>
+      <w:r>
+        <w:rPr>
+          <w:szCs w:val="28"/>
+        </w:rPr>
         <w:t xml:space="preserve">должен отправлять </w:t>
       </w:r>
       <w:r>
@@ -6828,6 +7178,7 @@
         </w:rPr>
         <w:t xml:space="preserve">соответствующие </w:t>
       </w:r>
+      <w:proofErr w:type="spellStart"/>
       <w:r>
         <w:rPr>
           <w:szCs w:val="28"/>
@@ -6840,6 +7191,7 @@
         </w:rPr>
         <w:t>кенды</w:t>
       </w:r>
+      <w:proofErr w:type="spellEnd"/>
       <w:r>
         <w:rPr>
           <w:szCs w:val="28"/>
@@ -6864,7 +7216,21 @@
         <w:rPr>
           <w:szCs w:val="28"/>
         </w:rPr>
-        <w:t>запросы к бэкендам осуществляются</w:t>
+        <w:t xml:space="preserve">запросы к </w:t>
+      </w:r>
+      <w:proofErr w:type="spellStart"/>
+      <w:r>
+        <w:rPr>
+          <w:szCs w:val="28"/>
+        </w:rPr>
+        <w:t>бэкендам</w:t>
+      </w:r>
+      <w:proofErr w:type="spellEnd"/>
+      <w:r>
+        <w:rPr>
+          <w:szCs w:val="28"/>
+        </w:rPr>
+        <w:t xml:space="preserve"> осуществляются</w:t>
       </w:r>
       <w:r>
         <w:rPr>
@@ -6908,8 +7274,16 @@
         <w:rPr>
           <w:szCs w:val="28"/>
         </w:rPr>
-        <w:t>льзовать библиотеку Bootstrap</w:t>
-      </w:r>
+        <w:t xml:space="preserve">льзовать библиотеку </w:t>
+      </w:r>
+      <w:proofErr w:type="spellStart"/>
+      <w:r>
+        <w:rPr>
+          <w:szCs w:val="28"/>
+        </w:rPr>
+        <w:t>Bootstrap</w:t>
+      </w:r>
+      <w:proofErr w:type="spellEnd"/>
       <w:r>
         <w:rPr>
           <w:szCs w:val="28"/>
@@ -6936,15 +7310,33 @@
           <w:i/>
           <w:szCs w:val="28"/>
         </w:rPr>
-        <w:t>Сессионный бэ</w:t>
-      </w:r>
+        <w:t xml:space="preserve">Сессионный </w:t>
+      </w:r>
+      <w:proofErr w:type="spellStart"/>
       <w:r>
         <w:rPr>
           <w:b/>
           <w:i/>
           <w:szCs w:val="28"/>
         </w:rPr>
-        <w:t xml:space="preserve">кенд </w:t>
+        <w:t>бэ</w:t>
+      </w:r>
+      <w:r>
+        <w:rPr>
+          <w:b/>
+          <w:i/>
+          <w:szCs w:val="28"/>
+        </w:rPr>
+        <w:t>кенд</w:t>
+      </w:r>
+      <w:proofErr w:type="spellEnd"/>
+      <w:r>
+        <w:rPr>
+          <w:b/>
+          <w:i/>
+          <w:szCs w:val="28"/>
+        </w:rPr>
+        <w:t xml:space="preserve"> </w:t>
       </w:r>
       <w:r>
         <w:rPr>
@@ -6984,8 +7376,16 @@
           <w:szCs w:val="28"/>
         </w:rPr>
         <w:lastRenderedPageBreak/>
-        <w:t>Сессионный бекенд</w:t>
-      </w:r>
+        <w:t xml:space="preserve">Сессионный </w:t>
+      </w:r>
+      <w:proofErr w:type="spellStart"/>
+      <w:r>
+        <w:rPr>
+          <w:szCs w:val="28"/>
+        </w:rPr>
+        <w:t>бекенд</w:t>
+      </w:r>
+      <w:proofErr w:type="spellEnd"/>
       <w:r>
         <w:rPr>
           <w:szCs w:val="28"/>
@@ -7191,16 +7591,26 @@
           <w:i/>
           <w:szCs w:val="28"/>
         </w:rPr>
-        <w:t>Файловый бэ</w:t>
-      </w:r>
+        <w:t xml:space="preserve">Файловый </w:t>
+      </w:r>
+      <w:proofErr w:type="spellStart"/>
       <w:r>
         <w:rPr>
           <w:b/>
           <w:i/>
           <w:szCs w:val="28"/>
         </w:rPr>
+        <w:t>бэ</w:t>
+      </w:r>
+      <w:r>
+        <w:rPr>
+          <w:b/>
+          <w:i/>
+          <w:szCs w:val="28"/>
+        </w:rPr>
         <w:t>кенд</w:t>
       </w:r>
+      <w:proofErr w:type="spellEnd"/>
       <w:r>
         <w:rPr>
           <w:szCs w:val="28"/>
@@ -7277,19 +7687,47 @@
         <w:rPr>
           <w:szCs w:val="28"/>
         </w:rPr>
-        <w:t>приложение должно уметь обрабатывать запросы на загрузку файлов в б</w:t>
-      </w:r>
+        <w:t xml:space="preserve">приложение должно уметь обрабатывать запросы на загрузку файлов в </w:t>
+      </w:r>
+      <w:proofErr w:type="spellStart"/>
       <w:r>
         <w:rPr>
           <w:szCs w:val="28"/>
         </w:rPr>
+        <w:t>б</w:t>
+      </w:r>
+      <w:r>
+        <w:rPr>
+          <w:szCs w:val="28"/>
+        </w:rPr>
         <w:t>э</w:t>
       </w:r>
       <w:r>
         <w:rPr>
           <w:szCs w:val="28"/>
         </w:rPr>
-        <w:t>кенд и получение файлов из бекенда.</w:t>
+        <w:t>кенд</w:t>
+      </w:r>
+      <w:proofErr w:type="spellEnd"/>
+      <w:r>
+        <w:rPr>
+          <w:szCs w:val="28"/>
+        </w:rPr>
+        <w:t xml:space="preserve"> и получение файлов из </w:t>
+      </w:r>
+      <w:proofErr w:type="spellStart"/>
+      <w:r>
+        <w:rPr>
+          <w:szCs w:val="28"/>
+        </w:rPr>
+        <w:t>бекенда</w:t>
+      </w:r>
+      <w:proofErr w:type="spellEnd"/>
+      <w:r>
+        <w:rPr>
+          <w:szCs w:val="28"/>
+        </w:rPr>
+        <w:t>.</w:t>
       </w:r>
     </w:p>
     <w:p>
@@ -7308,6 +7746,7 @@
           <w:szCs w:val="28"/>
         </w:rPr>
       </w:pPr>
+      <w:proofErr w:type="spellStart"/>
       <w:r>
         <w:rPr>
           <w:b/>
@@ -7322,7 +7761,16 @@
           <w:i/>
           <w:szCs w:val="28"/>
         </w:rPr>
-        <w:t>кенд профилей</w:t>
+        <w:t>кенд</w:t>
+      </w:r>
+      <w:proofErr w:type="spellEnd"/>
+      <w:r>
+        <w:rPr>
+          <w:b/>
+          <w:i/>
+          <w:szCs w:val="28"/>
+        </w:rPr>
+        <w:t xml:space="preserve"> профилей</w:t>
       </w:r>
       <w:r>
         <w:rPr>
@@ -7469,13 +7917,23 @@
           <w:szCs w:val="28"/>
         </w:rPr>
       </w:pPr>
+      <w:proofErr w:type="spellStart"/>
       <w:r>
         <w:rPr>
           <w:b/>
           <w:i/>
           <w:szCs w:val="28"/>
         </w:rPr>
-        <w:t>Бэкенд выдачи и сбора заданий</w:t>
+        <w:t>Бэкенд</w:t>
+      </w:r>
+      <w:proofErr w:type="spellEnd"/>
+      <w:r>
+        <w:rPr>
+          <w:b/>
+          <w:i/>
+          <w:szCs w:val="28"/>
+        </w:rPr>
+        <w:t xml:space="preserve"> выдачи и сбора заданий</w:t>
       </w:r>
       <w:r>
         <w:rPr>
@@ -9113,7 +9571,27 @@
           <w:sz w:val="20"/>
           <w:szCs w:val="20"/>
         </w:rPr>
-        <w:t>. Диарамма классов</w:t>
+        <w:t xml:space="preserve">. </w:t>
+      </w:r>
+      <w:proofErr w:type="spellStart"/>
+      <w:r>
+        <w:rPr>
+          <w:i w:val="0"/>
+          <w:color w:val="auto"/>
+          <w:sz w:val="20"/>
+          <w:szCs w:val="20"/>
+        </w:rPr>
+        <w:t>Диарамма</w:t>
+      </w:r>
+      <w:proofErr w:type="spellEnd"/>
+      <w:r>
+        <w:rPr>
+          <w:i w:val="0"/>
+          <w:color w:val="auto"/>
+          <w:sz w:val="20"/>
+          <w:szCs w:val="20"/>
+        </w:rPr>
+        <w:t xml:space="preserve"> классов</w:t>
       </w:r>
     </w:p>
     <w:p>
@@ -9149,7 +9627,15 @@
         <w:t xml:space="preserve"> </w:t>
       </w:r>
       <w:r>
-        <w:t>представляет собой профиль преподавателя или студента. Класс используется в бэкенде профилей.</w:t>
+        <w:t xml:space="preserve">представляет собой профиль преподавателя или студента. Класс используется в </w:t>
+      </w:r>
+      <w:proofErr w:type="spellStart"/>
+      <w:r>
+        <w:t>бэкенде</w:t>
+      </w:r>
+      <w:proofErr w:type="spellEnd"/>
+      <w:r>
+        <w:t xml:space="preserve"> профилей.</w:t>
       </w:r>
     </w:p>
     <w:p>
@@ -9294,11 +9780,26 @@
             <w:r>
               <w:t>__</w:t>
             </w:r>
-            <w:r>
-              <w:rPr>
-                <w:lang w:val="en-US"/>
-              </w:rPr>
-              <w:t>init__(void)</w:t>
+            <w:proofErr w:type="spellStart"/>
+            <w:r>
+              <w:rPr>
+                <w:lang w:val="en-US"/>
+              </w:rPr>
+              <w:t>init</w:t>
+            </w:r>
+            <w:proofErr w:type="spellEnd"/>
+            <w:r>
+              <w:rPr>
+                <w:lang w:val="en-US"/>
+              </w:rPr>
+              <w:t>__(</w:t>
+            </w:r>
+            <w:proofErr w:type="gramStart"/>
+            <w:r>
+              <w:rPr>
+                <w:lang w:val="en-US"/>
+              </w:rPr>
+              <w:t>void)</w:t>
             </w:r>
             <w:r>
               <w:rPr>
@@ -9306,6 +9807,7 @@
               </w:rPr>
               <w:t xml:space="preserve">  </w:t>
             </w:r>
+            <w:proofErr w:type="gramEnd"/>
           </w:p>
         </w:tc>
         <w:tc>
@@ -9345,12 +9847,14 @@
                 <w:lang w:val="en-US"/>
               </w:rPr>
             </w:pPr>
+            <w:proofErr w:type="spellStart"/>
             <w:r>
               <w:rPr>
                 <w:lang w:val="en-US"/>
               </w:rPr>
               <w:t>to_json</w:t>
             </w:r>
+            <w:proofErr w:type="spellEnd"/>
             <w:r>
               <w:rPr>
                 <w:lang w:val="en-US"/>
@@ -9599,6 +10103,7 @@
               </w:rPr>
               <w:t xml:space="preserve"> </w:t>
             </w:r>
+            <w:proofErr w:type="spellStart"/>
             <w:r>
               <w:rPr>
                 <w:iCs/>
@@ -9606,6 +10111,7 @@
               </w:rPr>
               <w:t>int</w:t>
             </w:r>
+            <w:proofErr w:type="spellEnd"/>
             <w:r>
               <w:rPr>
                 <w:lang w:val="en-US"/>
@@ -9907,12 +10413,14 @@
               </w:rPr>
               <w:t xml:space="preserve">public: </w:t>
             </w:r>
+            <w:proofErr w:type="spellStart"/>
             <w:r>
               <w:rPr>
                 <w:lang w:val="en-US"/>
               </w:rPr>
               <w:t>uri</w:t>
             </w:r>
+            <w:proofErr w:type="spellEnd"/>
           </w:p>
         </w:tc>
         <w:tc>
@@ -9949,12 +10457,14 @@
                 <w:lang w:val="en-US"/>
               </w:rPr>
             </w:pPr>
+            <w:proofErr w:type="spellStart"/>
             <w:r>
               <w:rPr>
                 <w:lang w:val="en-US"/>
               </w:rPr>
               <w:t>time_created</w:t>
             </w:r>
+            <w:proofErr w:type="spellEnd"/>
           </w:p>
         </w:tc>
         <w:tc>
@@ -9979,12 +10489,14 @@
               </w:rPr>
               <w:t xml:space="preserve">public: </w:t>
             </w:r>
+            <w:proofErr w:type="spellStart"/>
             <w:r>
               <w:rPr>
                 <w:lang w:val="en-US"/>
               </w:rPr>
               <w:t>DateTime</w:t>
             </w:r>
+            <w:proofErr w:type="spellEnd"/>
           </w:p>
         </w:tc>
         <w:tc>
@@ -10021,12 +10533,14 @@
                 <w:lang w:val="en-US"/>
               </w:rPr>
             </w:pPr>
+            <w:proofErr w:type="spellStart"/>
             <w:r>
               <w:rPr>
                 <w:lang w:val="en-US"/>
               </w:rPr>
               <w:t>time_updated</w:t>
             </w:r>
+            <w:proofErr w:type="spellEnd"/>
           </w:p>
         </w:tc>
         <w:tc>
@@ -10051,12 +10565,14 @@
               </w:rPr>
               <w:t xml:space="preserve">public: </w:t>
             </w:r>
+            <w:proofErr w:type="spellStart"/>
             <w:r>
               <w:rPr>
                 <w:lang w:val="en-US"/>
               </w:rPr>
               <w:t>DateTime</w:t>
             </w:r>
+            <w:proofErr w:type="spellEnd"/>
           </w:p>
         </w:tc>
         <w:tc>
@@ -10096,7 +10612,15 @@
         <w:t xml:space="preserve"> </w:t>
       </w:r>
       <w:r>
-        <w:t>представляет собой запись о текущей сессии пользователя. Класс относится к бэкенду сессий.</w:t>
+        <w:t xml:space="preserve">представляет собой запись о текущей сессии пользователя. Класс относится к </w:t>
+      </w:r>
+      <w:proofErr w:type="spellStart"/>
+      <w:r>
+        <w:t>бэкенду</w:t>
+      </w:r>
+      <w:proofErr w:type="spellEnd"/>
+      <w:r>
+        <w:t xml:space="preserve"> сессий.</w:t>
       </w:r>
     </w:p>
     <w:p>
@@ -10247,11 +10771,26 @@
             <w:r>
               <w:t>__</w:t>
             </w:r>
-            <w:r>
-              <w:rPr>
-                <w:lang w:val="en-US"/>
-              </w:rPr>
-              <w:t>init__(void)</w:t>
+            <w:proofErr w:type="spellStart"/>
+            <w:r>
+              <w:rPr>
+                <w:lang w:val="en-US"/>
+              </w:rPr>
+              <w:t>init</w:t>
+            </w:r>
+            <w:proofErr w:type="spellEnd"/>
+            <w:r>
+              <w:rPr>
+                <w:lang w:val="en-US"/>
+              </w:rPr>
+              <w:t>__(</w:t>
+            </w:r>
+            <w:proofErr w:type="gramStart"/>
+            <w:r>
+              <w:rPr>
+                <w:lang w:val="en-US"/>
+              </w:rPr>
+              <w:t>void)</w:t>
             </w:r>
             <w:r>
               <w:rPr>
@@ -10259,6 +10798,7 @@
               </w:rPr>
               <w:t xml:space="preserve">  </w:t>
             </w:r>
+            <w:proofErr w:type="gramEnd"/>
           </w:p>
         </w:tc>
         <w:tc>
@@ -10438,12 +10978,14 @@
                 <w:lang w:val="en-US"/>
               </w:rPr>
             </w:pPr>
+            <w:proofErr w:type="spellStart"/>
             <w:r>
               <w:rPr>
                 <w:lang w:val="en-US"/>
               </w:rPr>
               <w:t>session_key</w:t>
             </w:r>
+            <w:proofErr w:type="spellEnd"/>
           </w:p>
         </w:tc>
         <w:tc>
@@ -10480,6 +11022,7 @@
               </w:rPr>
               <w:t xml:space="preserve"> </w:t>
             </w:r>
+            <w:proofErr w:type="spellStart"/>
             <w:r>
               <w:rPr>
                 <w:iCs/>
@@ -10487,6 +11030,7 @@
               </w:rPr>
               <w:t>int</w:t>
             </w:r>
+            <w:proofErr w:type="spellEnd"/>
             <w:r>
               <w:rPr>
                 <w:lang w:val="en-US"/>
@@ -10529,12 +11073,14 @@
                 <w:lang w:val="en-US"/>
               </w:rPr>
             </w:pPr>
+            <w:proofErr w:type="spellStart"/>
             <w:r>
               <w:rPr>
                 <w:lang w:val="en-US"/>
               </w:rPr>
               <w:t>profile_id</w:t>
             </w:r>
+            <w:proofErr w:type="spellEnd"/>
           </w:p>
         </w:tc>
         <w:tc>
@@ -10571,6 +11117,7 @@
               </w:rPr>
               <w:t xml:space="preserve"> </w:t>
             </w:r>
+            <w:proofErr w:type="spellStart"/>
             <w:r>
               <w:rPr>
                 <w:iCs/>
@@ -10578,6 +11125,7 @@
               </w:rPr>
               <w:t>int</w:t>
             </w:r>
+            <w:proofErr w:type="spellEnd"/>
           </w:p>
         </w:tc>
         <w:tc>
@@ -10614,12 +11162,14 @@
                 <w:lang w:val="en-US"/>
               </w:rPr>
             </w:pPr>
+            <w:proofErr w:type="spellStart"/>
             <w:r>
               <w:rPr>
                 <w:lang w:val="en-US"/>
               </w:rPr>
               <w:t>time_created</w:t>
             </w:r>
+            <w:proofErr w:type="spellEnd"/>
           </w:p>
         </w:tc>
         <w:tc>
@@ -10644,12 +11194,14 @@
               </w:rPr>
               <w:t xml:space="preserve">public: </w:t>
             </w:r>
+            <w:proofErr w:type="spellStart"/>
             <w:r>
               <w:rPr>
                 <w:lang w:val="en-US"/>
               </w:rPr>
               <w:t>DateTime</w:t>
             </w:r>
+            <w:proofErr w:type="spellEnd"/>
           </w:p>
         </w:tc>
         <w:tc>
@@ -10686,6 +11238,7 @@
                 <w:lang w:val="en-US"/>
               </w:rPr>
             </w:pPr>
+            <w:proofErr w:type="spellStart"/>
             <w:r>
               <w:rPr>
                 <w:lang w:val="en-US"/>
@@ -10698,6 +11251,7 @@
               </w:rPr>
               <w:t>expired</w:t>
             </w:r>
+            <w:proofErr w:type="spellEnd"/>
           </w:p>
         </w:tc>
         <w:tc>
@@ -10722,12 +11276,14 @@
               </w:rPr>
               <w:t xml:space="preserve">public: </w:t>
             </w:r>
+            <w:proofErr w:type="spellStart"/>
             <w:r>
               <w:rPr>
                 <w:lang w:val="en-US"/>
               </w:rPr>
               <w:t>DateTime</w:t>
             </w:r>
+            <w:proofErr w:type="spellEnd"/>
           </w:p>
         </w:tc>
         <w:tc>
@@ -10774,7 +11330,15 @@
         <w:t xml:space="preserve"> </w:t>
       </w:r>
       <w:r>
-        <w:t>представляет преподавателя на стороне фронтенда. Ссылается на профиль и реализует функционал, требуемый от преподавателя.</w:t>
+        <w:t xml:space="preserve">представляет преподавателя на стороне </w:t>
+      </w:r>
+      <w:proofErr w:type="spellStart"/>
+      <w:r>
+        <w:t>фронтенда</w:t>
+      </w:r>
+      <w:proofErr w:type="spellEnd"/>
+      <w:r>
+        <w:t>. Ссылается на профиль и реализует функционал, требуемый от преподавателя.</w:t>
       </w:r>
     </w:p>
     <w:p>
@@ -10925,11 +11489,26 @@
             <w:r>
               <w:t>__</w:t>
             </w:r>
-            <w:r>
-              <w:rPr>
-                <w:lang w:val="en-US"/>
-              </w:rPr>
-              <w:t>init__(void)</w:t>
+            <w:proofErr w:type="spellStart"/>
+            <w:r>
+              <w:rPr>
+                <w:lang w:val="en-US"/>
+              </w:rPr>
+              <w:t>init</w:t>
+            </w:r>
+            <w:proofErr w:type="spellEnd"/>
+            <w:r>
+              <w:rPr>
+                <w:lang w:val="en-US"/>
+              </w:rPr>
+              <w:t>__(</w:t>
+            </w:r>
+            <w:proofErr w:type="gramStart"/>
+            <w:r>
+              <w:rPr>
+                <w:lang w:val="en-US"/>
+              </w:rPr>
+              <w:t>void)</w:t>
             </w:r>
             <w:r>
               <w:rPr>
@@ -10937,6 +11516,7 @@
               </w:rPr>
               <w:t xml:space="preserve">  </w:t>
             </w:r>
+            <w:proofErr w:type="gramEnd"/>
           </w:p>
         </w:tc>
         <w:tc>
@@ -10973,11 +11553,19 @@
                 <w:lang w:val="en-US"/>
               </w:rPr>
             </w:pPr>
-            <w:r>
-              <w:rPr>
-                <w:lang w:val="en-US"/>
-              </w:rPr>
-              <w:t>upload_task(string)</w:t>
+            <w:proofErr w:type="spellStart"/>
+            <w:r>
+              <w:rPr>
+                <w:lang w:val="en-US"/>
+              </w:rPr>
+              <w:t>upload_task</w:t>
+            </w:r>
+            <w:proofErr w:type="spellEnd"/>
+            <w:r>
+              <w:rPr>
+                <w:lang w:val="en-US"/>
+              </w:rPr>
+              <w:t>(string)</w:t>
             </w:r>
           </w:p>
         </w:tc>
@@ -10999,6 +11587,7 @@
                 <w:szCs w:val="24"/>
               </w:rPr>
             </w:pPr>
+            <w:proofErr w:type="spellStart"/>
             <w:r>
               <w:rPr>
                 <w:color w:val="000000"/>
@@ -11007,6 +11596,7 @@
               </w:rPr>
               <w:t>param</w:t>
             </w:r>
+            <w:proofErr w:type="spellEnd"/>
             <w:r>
               <w:rPr>
                 <w:color w:val="000000"/>
@@ -11014,6 +11604,7 @@
               </w:rPr>
               <w:t xml:space="preserve">: </w:t>
             </w:r>
+            <w:proofErr w:type="spellStart"/>
             <w:r>
               <w:rPr>
                 <w:color w:val="000000"/>
@@ -11021,6 +11612,7 @@
               </w:rPr>
               <w:t>task</w:t>
             </w:r>
+            <w:proofErr w:type="spellEnd"/>
             <w:r>
               <w:rPr>
                 <w:color w:val="000000"/>
@@ -11095,11 +11687,33 @@
                 <w:lang w:val="en-US"/>
               </w:rPr>
             </w:pPr>
-            <w:r>
-              <w:rPr>
-                <w:lang w:val="en-US"/>
-              </w:rPr>
-              <w:t>mark_complete_task(int)</w:t>
+            <w:proofErr w:type="spellStart"/>
+            <w:r>
+              <w:rPr>
+                <w:lang w:val="en-US"/>
+              </w:rPr>
+              <w:t>mark_complete_task</w:t>
+            </w:r>
+            <w:proofErr w:type="spellEnd"/>
+            <w:r>
+              <w:rPr>
+                <w:lang w:val="en-US"/>
+              </w:rPr>
+              <w:t>(</w:t>
+            </w:r>
+            <w:proofErr w:type="spellStart"/>
+            <w:r>
+              <w:rPr>
+                <w:lang w:val="en-US"/>
+              </w:rPr>
+              <w:t>int</w:t>
+            </w:r>
+            <w:proofErr w:type="spellEnd"/>
+            <w:r>
+              <w:rPr>
+                <w:lang w:val="en-US"/>
+              </w:rPr>
+              <w:t>)</w:t>
             </w:r>
           </w:p>
         </w:tc>
@@ -11121,6 +11735,7 @@
                 <w:szCs w:val="24"/>
               </w:rPr>
             </w:pPr>
+            <w:proofErr w:type="spellStart"/>
             <w:r>
               <w:rPr>
                 <w:color w:val="000000"/>
@@ -11129,6 +11744,7 @@
               </w:rPr>
               <w:t>param</w:t>
             </w:r>
+            <w:proofErr w:type="spellEnd"/>
             <w:r>
               <w:rPr>
                 <w:color w:val="000000"/>
@@ -11151,6 +11767,7 @@
               </w:rPr>
               <w:t xml:space="preserve"> [ </w:t>
             </w:r>
+            <w:proofErr w:type="spellStart"/>
             <w:r>
               <w:rPr>
                 <w:color w:val="000000"/>
@@ -11159,6 +11776,7 @@
               </w:rPr>
               <w:t>int</w:t>
             </w:r>
+            <w:proofErr w:type="spellEnd"/>
             <w:r>
               <w:rPr>
                 <w:color w:val="000000"/>
@@ -11361,12 +11979,14 @@
                 <w:lang w:val="en-US"/>
               </w:rPr>
             </w:pPr>
+            <w:proofErr w:type="spellStart"/>
             <w:r>
               <w:rPr>
                 <w:lang w:val="en-US"/>
               </w:rPr>
               <w:t>profile_id</w:t>
             </w:r>
+            <w:proofErr w:type="spellEnd"/>
           </w:p>
         </w:tc>
         <w:tc>
@@ -11403,6 +12023,7 @@
               </w:rPr>
               <w:t xml:space="preserve"> </w:t>
             </w:r>
+            <w:proofErr w:type="spellStart"/>
             <w:r>
               <w:rPr>
                 <w:iCs/>
@@ -11410,6 +12031,7 @@
               </w:rPr>
               <w:t>int</w:t>
             </w:r>
+            <w:proofErr w:type="spellEnd"/>
           </w:p>
         </w:tc>
         <w:tc>
@@ -11456,7 +12078,15 @@
         <w:t xml:space="preserve"> </w:t>
       </w:r>
       <w:r>
-        <w:t>представляет студента на стороне фронтенда. Ссылается на профиль и реализует функционал, требуемый от студента.</w:t>
+        <w:t xml:space="preserve">представляет студента на стороне </w:t>
+      </w:r>
+      <w:proofErr w:type="spellStart"/>
+      <w:r>
+        <w:t>фронтенда</w:t>
+      </w:r>
+      <w:proofErr w:type="spellEnd"/>
+      <w:r>
+        <w:t>. Ссылается на профиль и реализует функционал, требуемый от студента.</w:t>
       </w:r>
     </w:p>
     <w:p>
@@ -11607,11 +12237,26 @@
             <w:r>
               <w:t>__</w:t>
             </w:r>
-            <w:r>
-              <w:rPr>
-                <w:lang w:val="en-US"/>
-              </w:rPr>
-              <w:t>init__(void)</w:t>
+            <w:proofErr w:type="spellStart"/>
+            <w:r>
+              <w:rPr>
+                <w:lang w:val="en-US"/>
+              </w:rPr>
+              <w:t>init</w:t>
+            </w:r>
+            <w:proofErr w:type="spellEnd"/>
+            <w:r>
+              <w:rPr>
+                <w:lang w:val="en-US"/>
+              </w:rPr>
+              <w:t>__(</w:t>
+            </w:r>
+            <w:proofErr w:type="gramStart"/>
+            <w:r>
+              <w:rPr>
+                <w:lang w:val="en-US"/>
+              </w:rPr>
+              <w:t>void)</w:t>
             </w:r>
             <w:r>
               <w:rPr>
@@ -11619,6 +12264,7 @@
               </w:rPr>
               <w:t xml:space="preserve">  </w:t>
             </w:r>
+            <w:proofErr w:type="gramEnd"/>
           </w:p>
         </w:tc>
         <w:tc>
@@ -11658,11 +12304,19 @@
                 <w:lang w:val="en-US"/>
               </w:rPr>
             </w:pPr>
-            <w:r>
-              <w:rPr>
-                <w:lang w:val="en-US"/>
-              </w:rPr>
-              <w:t>complete_task(string)</w:t>
+            <w:proofErr w:type="spellStart"/>
+            <w:r>
+              <w:rPr>
+                <w:lang w:val="en-US"/>
+              </w:rPr>
+              <w:t>complete_task</w:t>
+            </w:r>
+            <w:proofErr w:type="spellEnd"/>
+            <w:r>
+              <w:rPr>
+                <w:lang w:val="en-US"/>
+              </w:rPr>
+              <w:t>(string)</w:t>
             </w:r>
           </w:p>
         </w:tc>
@@ -11685,13 +12339,23 @@
                 <w:lang w:val="en-US"/>
               </w:rPr>
             </w:pPr>
+            <w:proofErr w:type="spellStart"/>
             <w:r>
               <w:rPr>
                 <w:color w:val="000000"/>
                 <w:szCs w:val="24"/>
                 <w:lang w:val="en-US"/>
               </w:rPr>
-              <w:t xml:space="preserve">param: </w:t>
+              <w:t>param</w:t>
+            </w:r>
+            <w:proofErr w:type="spellEnd"/>
+            <w:r>
+              <w:rPr>
+                <w:color w:val="000000"/>
+                <w:szCs w:val="24"/>
+                <w:lang w:val="en-US"/>
+              </w:rPr>
+              <w:t xml:space="preserve">: </w:t>
             </w:r>
             <w:r>
               <w:rPr>
@@ -11915,12 +12579,14 @@
                 <w:lang w:val="en-US"/>
               </w:rPr>
             </w:pPr>
+            <w:proofErr w:type="spellStart"/>
             <w:r>
               <w:rPr>
                 <w:lang w:val="en-US"/>
               </w:rPr>
               <w:t>profile_id</w:t>
             </w:r>
+            <w:proofErr w:type="spellEnd"/>
           </w:p>
         </w:tc>
         <w:tc>
@@ -11957,6 +12623,7 @@
               </w:rPr>
               <w:t xml:space="preserve"> </w:t>
             </w:r>
+            <w:proofErr w:type="spellStart"/>
             <w:r>
               <w:rPr>
                 <w:iCs/>
@@ -11964,6 +12631,7 @@
               </w:rPr>
               <w:t>int</w:t>
             </w:r>
+            <w:proofErr w:type="spellEnd"/>
           </w:p>
         </w:tc>
         <w:tc>
@@ -12010,7 +12678,23 @@
         <w:t xml:space="preserve"> </w:t>
       </w:r>
       <w:r>
-        <w:t>представляет собой запись об уроке на стороне фронтенда. Ассоциируется с задачей и агрегирует выполенные задачи.</w:t>
+        <w:t xml:space="preserve">представляет собой запись об уроке на стороне </w:t>
+      </w:r>
+      <w:proofErr w:type="spellStart"/>
+      <w:r>
+        <w:t>фронтенда</w:t>
+      </w:r>
+      <w:proofErr w:type="spellEnd"/>
+      <w:r>
+        <w:t xml:space="preserve">. Ассоциируется с задачей и агрегирует </w:t>
+      </w:r>
+      <w:proofErr w:type="spellStart"/>
+      <w:r>
+        <w:t>выполенные</w:t>
+      </w:r>
+      <w:proofErr w:type="spellEnd"/>
+      <w:r>
+        <w:t xml:space="preserve"> задачи.</w:t>
       </w:r>
     </w:p>
     <w:p>
@@ -12158,11 +12842,26 @@
             <w:r>
               <w:t>__</w:t>
             </w:r>
-            <w:r>
-              <w:rPr>
-                <w:lang w:val="en-US"/>
-              </w:rPr>
-              <w:t>init__(void)</w:t>
+            <w:proofErr w:type="spellStart"/>
+            <w:r>
+              <w:rPr>
+                <w:lang w:val="en-US"/>
+              </w:rPr>
+              <w:t>init</w:t>
+            </w:r>
+            <w:proofErr w:type="spellEnd"/>
+            <w:r>
+              <w:rPr>
+                <w:lang w:val="en-US"/>
+              </w:rPr>
+              <w:t>__(</w:t>
+            </w:r>
+            <w:proofErr w:type="gramStart"/>
+            <w:r>
+              <w:rPr>
+                <w:lang w:val="en-US"/>
+              </w:rPr>
+              <w:t>void)</w:t>
             </w:r>
             <w:r>
               <w:rPr>
@@ -12170,6 +12869,7 @@
               </w:rPr>
               <w:t xml:space="preserve">  </w:t>
             </w:r>
+            <w:proofErr w:type="gramEnd"/>
           </w:p>
         </w:tc>
         <w:tc>
@@ -12394,6 +13094,7 @@
               </w:rPr>
               <w:t xml:space="preserve"> </w:t>
             </w:r>
+            <w:proofErr w:type="spellStart"/>
             <w:r>
               <w:rPr>
                 <w:iCs/>
@@ -12401,6 +13102,7 @@
               </w:rPr>
               <w:t>int</w:t>
             </w:r>
+            <w:proofErr w:type="spellEnd"/>
             <w:r>
               <w:rPr>
                 <w:lang w:val="en-US"/>
@@ -12443,6 +13145,7 @@
                 <w:lang w:val="en-US"/>
               </w:rPr>
             </w:pPr>
+            <w:proofErr w:type="spellStart"/>
             <w:r>
               <w:rPr>
                 <w:lang w:val="en-US"/>
@@ -12455,6 +13158,7 @@
               </w:rPr>
               <w:t>_id</w:t>
             </w:r>
+            <w:proofErr w:type="spellEnd"/>
           </w:p>
         </w:tc>
         <w:tc>
@@ -12491,6 +13195,7 @@
               </w:rPr>
               <w:t xml:space="preserve"> </w:t>
             </w:r>
+            <w:proofErr w:type="spellStart"/>
             <w:r>
               <w:rPr>
                 <w:iCs/>
@@ -12498,6 +13203,7 @@
               </w:rPr>
               <w:t>int</w:t>
             </w:r>
+            <w:proofErr w:type="spellEnd"/>
           </w:p>
         </w:tc>
         <w:tc>
@@ -12537,12 +13243,14 @@
                 <w:lang w:val="en-US"/>
               </w:rPr>
             </w:pPr>
+            <w:proofErr w:type="spellStart"/>
             <w:r>
               <w:rPr>
                 <w:lang w:val="en-US"/>
               </w:rPr>
               <w:t>time_created</w:t>
             </w:r>
+            <w:proofErr w:type="spellEnd"/>
           </w:p>
         </w:tc>
         <w:tc>
@@ -12567,12 +13275,14 @@
               </w:rPr>
               <w:t xml:space="preserve">public: </w:t>
             </w:r>
+            <w:proofErr w:type="spellStart"/>
             <w:r>
               <w:rPr>
                 <w:lang w:val="en-US"/>
               </w:rPr>
               <w:t>DateTime</w:t>
             </w:r>
+            <w:proofErr w:type="spellEnd"/>
           </w:p>
         </w:tc>
         <w:tc>
@@ -12609,6 +13319,7 @@
                 <w:lang w:val="en-US"/>
               </w:rPr>
             </w:pPr>
+            <w:proofErr w:type="spellStart"/>
             <w:r>
               <w:rPr>
                 <w:lang w:val="en-US"/>
@@ -12621,6 +13332,7 @@
               </w:rPr>
               <w:t>updated</w:t>
             </w:r>
+            <w:proofErr w:type="spellEnd"/>
           </w:p>
         </w:tc>
         <w:tc>
@@ -12645,12 +13357,14 @@
               </w:rPr>
               <w:t xml:space="preserve">public: </w:t>
             </w:r>
+            <w:proofErr w:type="spellStart"/>
             <w:r>
               <w:rPr>
                 <w:lang w:val="en-US"/>
               </w:rPr>
               <w:t>DateTime</w:t>
             </w:r>
+            <w:proofErr w:type="spellEnd"/>
           </w:p>
         </w:tc>
         <w:tc>
@@ -12706,7 +13420,15 @@
         <w:t xml:space="preserve"> </w:t>
       </w:r>
       <w:r>
-        <w:t>представляет задачу. Класс относится к бэкенду задач. Содержит ссылку на преподавателя, добавившего задачу.</w:t>
+        <w:t xml:space="preserve">представляет задачу. Класс относится к </w:t>
+      </w:r>
+      <w:proofErr w:type="spellStart"/>
+      <w:r>
+        <w:t>бэкенду</w:t>
+      </w:r>
+      <w:proofErr w:type="spellEnd"/>
+      <w:r>
+        <w:t xml:space="preserve"> задач. Содержит ссылку на преподавателя, добавившего задачу.</w:t>
       </w:r>
     </w:p>
     <w:p>
@@ -12848,15 +13570,18 @@
             <w:r>
               <w:t>__</w:t>
             </w:r>
+            <w:proofErr w:type="spellStart"/>
             <w:r>
               <w:rPr>
                 <w:lang w:val="en-US"/>
               </w:rPr>
               <w:t>init</w:t>
             </w:r>
+            <w:proofErr w:type="spellEnd"/>
             <w:r>
               <w:t>__(</w:t>
             </w:r>
+            <w:proofErr w:type="gramStart"/>
             <w:r>
               <w:rPr>
                 <w:lang w:val="en-US"/>
@@ -12866,6 +13591,7 @@
             <w:r>
               <w:t xml:space="preserve">)  </w:t>
             </w:r>
+            <w:proofErr w:type="gramEnd"/>
           </w:p>
         </w:tc>
         <w:tc>
@@ -13084,6 +13810,7 @@
               </w:rPr>
               <w:t xml:space="preserve"> </w:t>
             </w:r>
+            <w:proofErr w:type="spellStart"/>
             <w:r>
               <w:rPr>
                 <w:iCs/>
@@ -13091,6 +13818,7 @@
               </w:rPr>
               <w:t>int</w:t>
             </w:r>
+            <w:proofErr w:type="spellEnd"/>
             <w:r>
               <w:rPr>
                 <w:lang w:val="en-US"/>
@@ -13218,12 +13946,14 @@
                 <w:lang w:val="en-US"/>
               </w:rPr>
             </w:pPr>
+            <w:proofErr w:type="spellStart"/>
             <w:r>
               <w:rPr>
                 <w:lang w:val="en-US"/>
               </w:rPr>
               <w:t>teacher_id</w:t>
             </w:r>
+            <w:proofErr w:type="spellEnd"/>
           </w:p>
         </w:tc>
         <w:tc>
@@ -13248,12 +13978,14 @@
               </w:rPr>
               <w:t xml:space="preserve">public: </w:t>
             </w:r>
+            <w:proofErr w:type="spellStart"/>
             <w:r>
               <w:rPr>
                 <w:lang w:val="en-US"/>
               </w:rPr>
               <w:t>int</w:t>
             </w:r>
+            <w:proofErr w:type="spellEnd"/>
           </w:p>
         </w:tc>
         <w:tc>
@@ -13286,6 +14018,7 @@
       <w:r>
         <w:t xml:space="preserve">Класс </w:t>
       </w:r>
+      <w:proofErr w:type="spellStart"/>
       <w:r>
         <w:rPr>
           <w:b/>
@@ -13293,6 +14026,7 @@
         </w:rPr>
         <w:t>CompleteTask</w:t>
       </w:r>
+      <w:proofErr w:type="spellEnd"/>
       <w:r>
         <w:rPr>
           <w:b/>
@@ -13300,7 +14034,15 @@
         <w:t xml:space="preserve"> </w:t>
       </w:r>
       <w:r>
-        <w:t>представляет ответ на задание. Класс относится к бэкенду задач. Содержит ссылку на студента, выполнившего задание.</w:t>
+        <w:t xml:space="preserve">представляет ответ на задание. Класс относится к </w:t>
+      </w:r>
+      <w:proofErr w:type="spellStart"/>
+      <w:r>
+        <w:t>бэкенду</w:t>
+      </w:r>
+      <w:proofErr w:type="spellEnd"/>
+      <w:r>
+        <w:t xml:space="preserve"> задач. Содержит ссылку на студента, выполнившего задание.</w:t>
       </w:r>
     </w:p>
     <w:p>
@@ -13326,6 +14068,7 @@
         </w:rPr>
         <w:t xml:space="preserve">класса </w:t>
       </w:r>
+      <w:proofErr w:type="spellStart"/>
       <w:r>
         <w:rPr>
           <w:bCs/>
@@ -13334,6 +14077,7 @@
         </w:rPr>
         <w:t>CompleteTask</w:t>
       </w:r>
+      <w:proofErr w:type="spellEnd"/>
       <w:r>
         <w:rPr>
           <w:lang w:val="en-US"/>
@@ -13451,11 +14195,26 @@
             <w:r>
               <w:t>__</w:t>
             </w:r>
-            <w:r>
-              <w:rPr>
-                <w:lang w:val="en-US"/>
-              </w:rPr>
-              <w:t>init__(void)</w:t>
+            <w:proofErr w:type="spellStart"/>
+            <w:r>
+              <w:rPr>
+                <w:lang w:val="en-US"/>
+              </w:rPr>
+              <w:t>init</w:t>
+            </w:r>
+            <w:proofErr w:type="spellEnd"/>
+            <w:r>
+              <w:rPr>
+                <w:lang w:val="en-US"/>
+              </w:rPr>
+              <w:t>__(</w:t>
+            </w:r>
+            <w:proofErr w:type="gramStart"/>
+            <w:r>
+              <w:rPr>
+                <w:lang w:val="en-US"/>
+              </w:rPr>
+              <w:t>void)</w:t>
             </w:r>
             <w:r>
               <w:rPr>
@@ -13463,6 +14222,7 @@
               </w:rPr>
               <w:t xml:space="preserve">  </w:t>
             </w:r>
+            <w:proofErr w:type="gramEnd"/>
           </w:p>
         </w:tc>
         <w:tc>
@@ -13508,6 +14268,7 @@
         </w:rPr>
         <w:t xml:space="preserve">Атрибуты класса </w:t>
       </w:r>
+      <w:proofErr w:type="spellStart"/>
       <w:r>
         <w:rPr>
           <w:bCs/>
@@ -13516,6 +14277,7 @@
         </w:rPr>
         <w:t>CompleteTask</w:t>
       </w:r>
+      <w:proofErr w:type="spellEnd"/>
       <w:r>
         <w:rPr>
           <w:bCs/>
@@ -13686,6 +14448,7 @@
               </w:rPr>
               <w:t xml:space="preserve"> </w:t>
             </w:r>
+            <w:proofErr w:type="spellStart"/>
             <w:r>
               <w:rPr>
                 <w:iCs/>
@@ -13693,6 +14456,7 @@
               </w:rPr>
               <w:t>int</w:t>
             </w:r>
+            <w:proofErr w:type="spellEnd"/>
             <w:r>
               <w:rPr>
                 <w:lang w:val="en-US"/>
@@ -13735,9 +14499,11 @@
                 <w:lang w:val="en-US"/>
               </w:rPr>
             </w:pPr>
+            <w:proofErr w:type="spellStart"/>
             <w:r>
               <w:t>task_id</w:t>
             </w:r>
+            <w:proofErr w:type="spellEnd"/>
           </w:p>
         </w:tc>
         <w:tc>
@@ -13774,6 +14540,7 @@
               </w:rPr>
               <w:t xml:space="preserve"> </w:t>
             </w:r>
+            <w:proofErr w:type="spellStart"/>
             <w:r>
               <w:rPr>
                 <w:iCs/>
@@ -13781,6 +14548,7 @@
               </w:rPr>
               <w:t>int</w:t>
             </w:r>
+            <w:proofErr w:type="spellEnd"/>
           </w:p>
         </w:tc>
         <w:tc>
@@ -13892,12 +14660,14 @@
                 <w:lang w:val="en-US"/>
               </w:rPr>
             </w:pPr>
+            <w:proofErr w:type="spellStart"/>
             <w:r>
               <w:rPr>
                 <w:lang w:val="en-US"/>
               </w:rPr>
               <w:t>student_id</w:t>
             </w:r>
+            <w:proofErr w:type="spellEnd"/>
           </w:p>
         </w:tc>
         <w:tc>
@@ -13922,12 +14692,14 @@
               </w:rPr>
               <w:t xml:space="preserve">public: </w:t>
             </w:r>
+            <w:proofErr w:type="spellStart"/>
             <w:r>
               <w:rPr>
                 <w:lang w:val="en-US"/>
               </w:rPr>
               <w:t>int</w:t>
             </w:r>
+            <w:proofErr w:type="spellEnd"/>
           </w:p>
         </w:tc>
         <w:tc>
@@ -14235,25 +15007,15 @@
         <w:pStyle w:val="a4"/>
       </w:pPr>
       <w:r>
-        <w:t>Ст</w:t>
-      </w:r>
-      <w:r>
-        <w:t>раница портала состоит из «навбара</w:t>
-      </w:r>
-      <w:r>
-        <w:t>» (верхней части страницы, в которой находится логотип и верхнее меню со ссылками на основные разделы портала), основной части и «футера» (нижней части страницы, в которой обычно размещают ссылки на редко пос</w:t>
-      </w:r>
-      <w:r>
-        <w:t>е</w:t>
-      </w:r>
-      <w:r>
-        <w:t>щаемые, но необходимые, страницы, например, страницы с пользовательским соглашен</w:t>
-      </w:r>
-      <w:r>
-        <w:t>и</w:t>
-      </w:r>
-      <w:r>
-        <w:t>ем).</w:t>
+        <w:t>Страница портала состоит из «</w:t>
+      </w:r>
+      <w:proofErr w:type="spellStart"/>
+      <w:r>
+        <w:t>навбара</w:t>
+      </w:r>
+      <w:proofErr w:type="spellEnd"/>
+      <w:r>
+        <w:t>» (верхней части страницы, в которой находится логотип и верхнее меню со ссылками на основные разделы портала), основной части и «футера» (нижней части страницы, в которой обычно размещают ссылки на редко посещаемые, но необходимые, страницы, например, страницы с пользовательским соглашением).</w:t>
       </w:r>
     </w:p>
     <w:p>
@@ -14611,11 +15373,1210 @@
       </w:pPr>
     </w:p>
     <w:p>
-      <w:pPr>
+      <w:r>
+        <w:tab/>
+        <w:t xml:space="preserve">Исходя из того, что в техническом задании требуется, чтобы система была масштабируемой, необходимо предусмотреть возможность запуска серверов на отдельных машинах. На этапе разработки возможно использовать средства виртуализации для имитации запуска на отдельных машинах. Для этого принято решение использовать </w:t>
+      </w:r>
+      <w:r>
         <w:rPr>
           <w:lang w:val="en-US"/>
         </w:rPr>
-      </w:pPr>
+        <w:t>Docker</w:t>
+      </w:r>
+      <w:r>
+        <w:t xml:space="preserve">, </w:t>
+      </w:r>
+      <w:r>
+        <w:t>т.к. он полностью удовлетворяет следующим требованиям:</w:t>
+      </w:r>
+    </w:p>
+    <w:p>
+      <w:pPr>
+        <w:numPr>
+          <w:ilvl w:val="0"/>
+          <w:numId w:val="37"/>
+        </w:numPr>
+        <w:suppressAutoHyphens w:val="0"/>
+        <w:jc w:val="both"/>
+        <w:rPr>
+          <w:color w:val="000000"/>
+          <w:szCs w:val="24"/>
+        </w:rPr>
+      </w:pPr>
+      <w:r>
+        <w:rPr>
+          <w:b/>
+          <w:bCs/>
+          <w:color w:val="000000"/>
+          <w:szCs w:val="24"/>
+        </w:rPr>
+        <w:t>и</w:t>
+      </w:r>
+      <w:r>
+        <w:rPr>
+          <w:b/>
+          <w:bCs/>
+          <w:color w:val="000000"/>
+          <w:szCs w:val="24"/>
+        </w:rPr>
+        <w:t>золяция</w:t>
+      </w:r>
+      <w:r>
+        <w:rPr>
+          <w:color w:val="000000"/>
+          <w:szCs w:val="24"/>
+        </w:rPr>
+        <w:t>: к</w:t>
+      </w:r>
+      <w:r>
+        <w:rPr>
+          <w:color w:val="000000"/>
+          <w:szCs w:val="24"/>
+        </w:rPr>
+        <w:t>омпоненты системы не должны иметь доступа друг к другу, за искл</w:t>
+      </w:r>
+      <w:r>
+        <w:rPr>
+          <w:color w:val="000000"/>
+          <w:szCs w:val="24"/>
+        </w:rPr>
+        <w:t>ю</w:t>
+      </w:r>
+      <w:r>
+        <w:rPr>
+          <w:color w:val="000000"/>
+          <w:szCs w:val="24"/>
+        </w:rPr>
+        <w:t>чением доступа, предусмотре</w:t>
+      </w:r>
+      <w:r>
+        <w:rPr>
+          <w:color w:val="000000"/>
+          <w:szCs w:val="24"/>
+        </w:rPr>
+        <w:t>нного протоколом взаимодействия;</w:t>
+      </w:r>
+    </w:p>
+    <w:p>
+      <w:pPr>
+        <w:numPr>
+          <w:ilvl w:val="0"/>
+          <w:numId w:val="37"/>
+        </w:numPr>
+        <w:suppressAutoHyphens w:val="0"/>
+        <w:jc w:val="both"/>
+        <w:rPr>
+          <w:b/>
+          <w:bCs/>
+          <w:color w:val="000000"/>
+          <w:szCs w:val="24"/>
+        </w:rPr>
+      </w:pPr>
+      <w:r>
+        <w:rPr>
+          <w:b/>
+          <w:bCs/>
+          <w:color w:val="000000"/>
+          <w:szCs w:val="24"/>
+        </w:rPr>
+        <w:t>управление ресурсами:</w:t>
+      </w:r>
+      <w:r>
+        <w:rPr>
+          <w:b/>
+          <w:bCs/>
+          <w:color w:val="000000"/>
+          <w:szCs w:val="24"/>
+        </w:rPr>
+        <w:t xml:space="preserve"> </w:t>
+      </w:r>
+      <w:r>
+        <w:rPr>
+          <w:color w:val="000000"/>
+          <w:szCs w:val="24"/>
+        </w:rPr>
+        <w:t>к</w:t>
+      </w:r>
+      <w:r>
+        <w:rPr>
+          <w:color w:val="000000"/>
+          <w:szCs w:val="24"/>
+        </w:rPr>
+        <w:t>омпонент системы должен потреблять ограниченное число ресурсов (процессорного времени, оперативной па</w:t>
+      </w:r>
+      <w:r>
+        <w:rPr>
+          <w:color w:val="000000"/>
+          <w:szCs w:val="24"/>
+        </w:rPr>
+        <w:t>мяти, места на жестком диске);</w:t>
+      </w:r>
+    </w:p>
+    <w:p>
+      <w:pPr>
+        <w:numPr>
+          <w:ilvl w:val="0"/>
+          <w:numId w:val="37"/>
+        </w:numPr>
+        <w:suppressAutoHyphens w:val="0"/>
+        <w:jc w:val="both"/>
+        <w:rPr>
+          <w:b/>
+          <w:bCs/>
+          <w:color w:val="000000"/>
+          <w:szCs w:val="24"/>
+        </w:rPr>
+      </w:pPr>
+      <w:r>
+        <w:rPr>
+          <w:b/>
+          <w:bCs/>
+          <w:color w:val="000000"/>
+          <w:szCs w:val="24"/>
+        </w:rPr>
+        <w:lastRenderedPageBreak/>
+        <w:t>отслеживание зависимостей:</w:t>
+      </w:r>
+      <w:r>
+        <w:rPr>
+          <w:b/>
+          <w:bCs/>
+          <w:color w:val="000000"/>
+          <w:szCs w:val="24"/>
+        </w:rPr>
+        <w:t xml:space="preserve"> </w:t>
+      </w:r>
+      <w:r>
+        <w:rPr>
+          <w:color w:val="000000"/>
+          <w:szCs w:val="24"/>
+        </w:rPr>
+        <w:t>к</w:t>
+      </w:r>
+      <w:r>
+        <w:rPr>
+          <w:color w:val="000000"/>
+          <w:szCs w:val="24"/>
+        </w:rPr>
+        <w:t>омпонент системы должен разворачиваться мон</w:t>
+      </w:r>
+      <w:r>
+        <w:rPr>
+          <w:color w:val="000000"/>
+          <w:szCs w:val="24"/>
+        </w:rPr>
+        <w:t>о</w:t>
+      </w:r>
+      <w:r>
+        <w:rPr>
+          <w:color w:val="000000"/>
+          <w:szCs w:val="24"/>
+        </w:rPr>
+        <w:t>литно со всеми своими библиотеками. Это требование гарантирует, что компонент будет использоваться с теми же библиотекам</w:t>
+      </w:r>
+      <w:r>
+        <w:rPr>
+          <w:color w:val="000000"/>
+          <w:szCs w:val="24"/>
+        </w:rPr>
+        <w:t>и, с которыми был протестирован;</w:t>
+      </w:r>
+    </w:p>
+    <w:p>
+      <w:pPr>
+        <w:numPr>
+          <w:ilvl w:val="0"/>
+          <w:numId w:val="37"/>
+        </w:numPr>
+        <w:suppressAutoHyphens w:val="0"/>
+        <w:jc w:val="both"/>
+      </w:pPr>
+      <w:r>
+        <w:rPr>
+          <w:b/>
+          <w:bCs/>
+          <w:color w:val="000000"/>
+          <w:szCs w:val="24"/>
+        </w:rPr>
+        <w:t>н</w:t>
+      </w:r>
+      <w:r>
+        <w:rPr>
+          <w:b/>
+          <w:bCs/>
+          <w:color w:val="000000"/>
+          <w:szCs w:val="24"/>
+        </w:rPr>
+        <w:t>изкие накладные расходы</w:t>
+      </w:r>
+      <w:r>
+        <w:rPr>
+          <w:color w:val="000000"/>
+          <w:szCs w:val="24"/>
+        </w:rPr>
+        <w:t>: и</w:t>
+      </w:r>
+      <w:r>
+        <w:rPr>
+          <w:color w:val="000000"/>
+          <w:szCs w:val="24"/>
+        </w:rPr>
+        <w:t>спользование системы развертывания не должно нести высокие накладные расходы для распределенной системы.</w:t>
+      </w:r>
+    </w:p>
+    <w:p>
+      <w:pPr>
+        <w:suppressAutoHyphens w:val="0"/>
+        <w:jc w:val="both"/>
+      </w:pPr>
+    </w:p>
+    <w:p>
+      <w:pPr>
+        <w:pStyle w:val="2"/>
+      </w:pPr>
+      <w:r>
+        <w:t xml:space="preserve"> </w:t>
+      </w:r>
+      <w:r>
+        <w:t>Выбор ОС</w:t>
+      </w:r>
+    </w:p>
+    <w:p>
+      <w:pPr>
+        <w:pStyle w:val="a4"/>
+      </w:pPr>
+      <w:r>
+        <w:tab/>
+      </w:r>
+      <w:r>
+        <w:t>Согласно требованиям технического задания, разрабатываемый портал должен работать на типичных архитектурах ЭВМ (</w:t>
+      </w:r>
+      <w:proofErr w:type="spellStart"/>
+      <w:r>
+        <w:t>Intel</w:t>
+      </w:r>
+      <w:proofErr w:type="spellEnd"/>
+      <w:r>
+        <w:t xml:space="preserve"> x86, </w:t>
+      </w:r>
+      <w:proofErr w:type="spellStart"/>
+      <w:r>
+        <w:t>Intel</w:t>
+      </w:r>
+      <w:proofErr w:type="spellEnd"/>
+      <w:r>
+        <w:t xml:space="preserve"> x64), а </w:t>
+      </w:r>
+      <w:proofErr w:type="gramStart"/>
+      <w:r>
+        <w:t>так же</w:t>
+      </w:r>
+      <w:proofErr w:type="gramEnd"/>
+      <w:r>
+        <w:t xml:space="preserve"> быть экономически недорогим для сопровождения. Таким образом</w:t>
+      </w:r>
+      <w:r>
+        <w:t>,</w:t>
+      </w:r>
+      <w:r>
+        <w:t xml:space="preserve"> можно сформулировать следующие требования к операц</w:t>
+      </w:r>
+      <w:r>
+        <w:t>и</w:t>
+      </w:r>
+      <w:r>
+        <w:t>онной системе:</w:t>
+      </w:r>
+    </w:p>
+    <w:p>
+      <w:pPr>
+        <w:numPr>
+          <w:ilvl w:val="0"/>
+          <w:numId w:val="38"/>
+        </w:numPr>
+        <w:suppressAutoHyphens w:val="0"/>
+        <w:jc w:val="both"/>
+        <w:rPr>
+          <w:b/>
+          <w:bCs/>
+          <w:color w:val="000000"/>
+          <w:szCs w:val="24"/>
+        </w:rPr>
+      </w:pPr>
+      <w:r>
+        <w:rPr>
+          <w:b/>
+          <w:bCs/>
+          <w:color w:val="000000"/>
+          <w:szCs w:val="24"/>
+        </w:rPr>
+        <w:t xml:space="preserve">Распространенность. </w:t>
+      </w:r>
+      <w:r>
+        <w:rPr>
+          <w:color w:val="000000"/>
+          <w:szCs w:val="24"/>
+        </w:rPr>
+        <w:t>На рынке труда должно быть много специалистов, спосо</w:t>
+      </w:r>
+      <w:r>
+        <w:rPr>
+          <w:color w:val="000000"/>
+          <w:szCs w:val="24"/>
+        </w:rPr>
+        <w:t>б</w:t>
+      </w:r>
+      <w:r>
+        <w:rPr>
+          <w:color w:val="000000"/>
+          <w:szCs w:val="24"/>
+        </w:rPr>
+        <w:t>ных администрировать распределенную систему, работающую под управлением выбра</w:t>
+      </w:r>
+      <w:r>
+        <w:rPr>
+          <w:color w:val="000000"/>
+          <w:szCs w:val="24"/>
+        </w:rPr>
+        <w:t>н</w:t>
+      </w:r>
+      <w:r>
+        <w:rPr>
+          <w:color w:val="000000"/>
+          <w:szCs w:val="24"/>
+        </w:rPr>
+        <w:t>ной операционной системы.</w:t>
+      </w:r>
+    </w:p>
+    <w:p>
+      <w:pPr>
+        <w:numPr>
+          <w:ilvl w:val="0"/>
+          <w:numId w:val="38"/>
+        </w:numPr>
+        <w:suppressAutoHyphens w:val="0"/>
+        <w:jc w:val="both"/>
+        <w:rPr>
+          <w:color w:val="000000"/>
+          <w:szCs w:val="24"/>
+        </w:rPr>
+      </w:pPr>
+      <w:r>
+        <w:rPr>
+          <w:b/>
+          <w:bCs/>
+          <w:color w:val="000000"/>
+          <w:szCs w:val="24"/>
+        </w:rPr>
+        <w:t>Надежность</w:t>
+      </w:r>
+      <w:r>
+        <w:rPr>
+          <w:color w:val="000000"/>
+          <w:szCs w:val="24"/>
+        </w:rPr>
+        <w:t>. Операционная система должна широко использоваться в стаби</w:t>
+      </w:r>
+      <w:r>
+        <w:rPr>
+          <w:color w:val="000000"/>
+          <w:szCs w:val="24"/>
+        </w:rPr>
+        <w:t xml:space="preserve">льных проектах, таких как </w:t>
+      </w:r>
+      <w:proofErr w:type="spellStart"/>
+      <w:r>
+        <w:rPr>
+          <w:color w:val="000000"/>
+          <w:szCs w:val="24"/>
+          <w:lang w:val="en-US"/>
+        </w:rPr>
+        <w:t>Yandex</w:t>
+      </w:r>
+      <w:proofErr w:type="spellEnd"/>
+      <w:r>
+        <w:rPr>
+          <w:color w:val="000000"/>
+          <w:szCs w:val="24"/>
+        </w:rPr>
+        <w:t xml:space="preserve">, </w:t>
+      </w:r>
+      <w:proofErr w:type="spellStart"/>
+      <w:r>
+        <w:rPr>
+          <w:color w:val="000000"/>
+          <w:szCs w:val="24"/>
+        </w:rPr>
+        <w:t>Mail</w:t>
+      </w:r>
+      <w:proofErr w:type="spellEnd"/>
+      <w:r>
+        <w:rPr>
+          <w:color w:val="000000"/>
+          <w:szCs w:val="24"/>
+        </w:rPr>
+        <w:t>.</w:t>
+      </w:r>
+      <w:r>
+        <w:rPr>
+          <w:color w:val="000000"/>
+          <w:szCs w:val="24"/>
+          <w:lang w:val="en-US"/>
+        </w:rPr>
+        <w:t>r</w:t>
+      </w:r>
+      <w:r>
+        <w:rPr>
+          <w:color w:val="000000"/>
+          <w:szCs w:val="24"/>
+        </w:rPr>
+        <w:t xml:space="preserve">u, </w:t>
+      </w:r>
+      <w:proofErr w:type="spellStart"/>
+      <w:r>
+        <w:rPr>
+          <w:color w:val="000000"/>
+          <w:szCs w:val="24"/>
+          <w:lang w:val="en-US"/>
+        </w:rPr>
+        <w:t>hh</w:t>
+      </w:r>
+      <w:proofErr w:type="spellEnd"/>
+      <w:r>
+        <w:rPr>
+          <w:color w:val="000000"/>
+          <w:szCs w:val="24"/>
+        </w:rPr>
+        <w:t>.</w:t>
+      </w:r>
+      <w:proofErr w:type="spellStart"/>
+      <w:r>
+        <w:rPr>
+          <w:color w:val="000000"/>
+          <w:szCs w:val="24"/>
+          <w:lang w:val="en-US"/>
+        </w:rPr>
+        <w:t>ru</w:t>
+      </w:r>
+      <w:proofErr w:type="spellEnd"/>
+      <w:r>
+        <w:rPr>
+          <w:color w:val="000000"/>
+          <w:szCs w:val="24"/>
+        </w:rPr>
+        <w:t>. Эти компании обеспечивают выс</w:t>
+      </w:r>
+      <w:r>
+        <w:rPr>
+          <w:color w:val="000000"/>
+          <w:szCs w:val="24"/>
+        </w:rPr>
+        <w:t>о</w:t>
+      </w:r>
+      <w:r>
+        <w:rPr>
+          <w:color w:val="000000"/>
+          <w:szCs w:val="24"/>
+        </w:rPr>
+        <w:t>кую работоспособность своих сервисов, и на их опыт можно положиться.</w:t>
+      </w:r>
+    </w:p>
+    <w:p>
+      <w:pPr>
+        <w:numPr>
+          <w:ilvl w:val="0"/>
+          <w:numId w:val="38"/>
+        </w:numPr>
+        <w:suppressAutoHyphens w:val="0"/>
+        <w:jc w:val="both"/>
+        <w:rPr>
+          <w:b/>
+          <w:bCs/>
+          <w:color w:val="000000"/>
+          <w:szCs w:val="24"/>
+        </w:rPr>
+      </w:pPr>
+      <w:r>
+        <w:rPr>
+          <w:b/>
+          <w:bCs/>
+          <w:color w:val="000000"/>
+          <w:szCs w:val="24"/>
+        </w:rPr>
+        <w:t xml:space="preserve">Наличие требуемого программного обеспечения. </w:t>
+      </w:r>
+      <w:r>
+        <w:rPr>
+          <w:color w:val="000000"/>
+          <w:szCs w:val="24"/>
+        </w:rPr>
+        <w:t>Выбор операционной системы не должен ограничивать разработчиков в выборе программного обеспечения, би</w:t>
+      </w:r>
+      <w:r>
+        <w:rPr>
+          <w:color w:val="000000"/>
+          <w:szCs w:val="24"/>
+        </w:rPr>
+        <w:t>б</w:t>
+      </w:r>
+      <w:r>
+        <w:rPr>
+          <w:color w:val="000000"/>
+          <w:szCs w:val="24"/>
+        </w:rPr>
+        <w:t>лиотек.</w:t>
+      </w:r>
+    </w:p>
+    <w:p>
+      <w:pPr>
+        <w:numPr>
+          <w:ilvl w:val="0"/>
+          <w:numId w:val="38"/>
+        </w:numPr>
+        <w:suppressAutoHyphens w:val="0"/>
+        <w:jc w:val="both"/>
+        <w:rPr>
+          <w:b/>
+          <w:bCs/>
+          <w:color w:val="000000"/>
+          <w:szCs w:val="24"/>
+        </w:rPr>
+      </w:pPr>
+      <w:r>
+        <w:rPr>
+          <w:b/>
+          <w:bCs/>
+          <w:color w:val="000000"/>
+          <w:szCs w:val="24"/>
+        </w:rPr>
+        <w:t>Цена.</w:t>
+      </w:r>
+      <w:r>
+        <w:rPr>
+          <w:b/>
+          <w:bCs/>
+          <w:color w:val="000000"/>
+          <w:szCs w:val="24"/>
+        </w:rPr>
+        <w:t xml:space="preserve">  </w:t>
+      </w:r>
+    </w:p>
+    <w:p>
+      <w:pPr>
+        <w:jc w:val="both"/>
+        <w:rPr>
+          <w:shd w:val="clear" w:color="auto" w:fill="FFFFFF"/>
+        </w:rPr>
+      </w:pPr>
+      <w:r>
+        <w:tab/>
+      </w:r>
+      <w:r>
+        <w:t xml:space="preserve">Под данные требования лучше всего подходит ОС </w:t>
+      </w:r>
+      <w:r>
+        <w:rPr>
+          <w:lang w:val="en-US"/>
+        </w:rPr>
+        <w:t>X</w:t>
+      </w:r>
+      <w:proofErr w:type="spellStart"/>
+      <w:r>
+        <w:t>Ubuntu</w:t>
+      </w:r>
+      <w:proofErr w:type="spellEnd"/>
+      <w:r>
+        <w:t xml:space="preserve">. </w:t>
+      </w:r>
+      <w:proofErr w:type="spellStart"/>
+      <w:r>
+        <w:rPr>
+          <w:lang w:val="en-US"/>
+        </w:rPr>
+        <w:t>XUbuntu</w:t>
+      </w:r>
+      <w:proofErr w:type="spellEnd"/>
+      <w:r>
+        <w:t xml:space="preserve"> – </w:t>
+      </w:r>
+      <w:r>
+        <w:t xml:space="preserve">это дистрибутив, использующий ядро </w:t>
+      </w:r>
+      <w:r>
+        <w:rPr>
+          <w:lang w:val="en-US"/>
+        </w:rPr>
+        <w:t>Linux</w:t>
+      </w:r>
+      <w:r>
+        <w:t xml:space="preserve"> и графическую оболочку </w:t>
+      </w:r>
+      <w:proofErr w:type="spellStart"/>
+      <w:r>
+        <w:rPr>
+          <w:lang w:val="en-US"/>
+        </w:rPr>
+        <w:t>Xfce</w:t>
+      </w:r>
+      <w:proofErr w:type="spellEnd"/>
+      <w:r>
+        <w:t xml:space="preserve">, </w:t>
+      </w:r>
+      <w:r>
+        <w:t xml:space="preserve">которая намного менее требовательна к производительности, чем </w:t>
+      </w:r>
+      <w:r>
+        <w:rPr>
+          <w:lang w:val="en-US"/>
+        </w:rPr>
+        <w:t>Unity</w:t>
+      </w:r>
+      <w:r>
+        <w:t xml:space="preserve">, </w:t>
+      </w:r>
+      <w:r>
+        <w:t xml:space="preserve">используемая в </w:t>
+      </w:r>
+      <w:r>
+        <w:rPr>
+          <w:lang w:val="en-US"/>
+        </w:rPr>
+        <w:t>Ubuntu</w:t>
+      </w:r>
+      <w:r>
+        <w:t xml:space="preserve">, </w:t>
+      </w:r>
+      <w:r>
+        <w:t xml:space="preserve">о при этом не уступает в эргономичности и удобстве использования. </w:t>
+      </w:r>
+      <w:r>
+        <w:rPr>
+          <w:lang w:val="en-US"/>
+        </w:rPr>
+        <w:t>X</w:t>
+      </w:r>
+      <w:proofErr w:type="spellStart"/>
+      <w:r>
+        <w:rPr>
+          <w:shd w:val="clear" w:color="auto" w:fill="FFFFFF"/>
+        </w:rPr>
+        <w:t>Ubuntu</w:t>
+      </w:r>
+      <w:proofErr w:type="spellEnd"/>
+      <w:r>
+        <w:rPr>
+          <w:shd w:val="clear" w:color="auto" w:fill="FFFFFF"/>
+        </w:rPr>
+        <w:t xml:space="preserve"> поставляется с совреме</w:t>
+      </w:r>
+      <w:r>
+        <w:rPr>
+          <w:shd w:val="clear" w:color="auto" w:fill="FFFFFF"/>
+        </w:rPr>
+        <w:t>н</w:t>
+      </w:r>
+      <w:r>
+        <w:rPr>
+          <w:shd w:val="clear" w:color="auto" w:fill="FFFFFF"/>
+        </w:rPr>
+        <w:t xml:space="preserve">ными версиями ПО, в отличие от дистрибутивов </w:t>
+      </w:r>
+      <w:proofErr w:type="spellStart"/>
+      <w:r>
+        <w:rPr>
+          <w:shd w:val="clear" w:color="auto" w:fill="FFFFFF"/>
+        </w:rPr>
+        <w:t>Debian</w:t>
+      </w:r>
+      <w:proofErr w:type="spellEnd"/>
+      <w:r>
+        <w:rPr>
+          <w:shd w:val="clear" w:color="auto" w:fill="FFFFFF"/>
+        </w:rPr>
+        <w:t xml:space="preserve">, </w:t>
+      </w:r>
+      <w:proofErr w:type="spellStart"/>
+      <w:r>
+        <w:rPr>
+          <w:shd w:val="clear" w:color="auto" w:fill="FFFFFF"/>
+        </w:rPr>
+        <w:t>CentOS</w:t>
+      </w:r>
+      <w:proofErr w:type="spellEnd"/>
+      <w:r>
+        <w:rPr>
+          <w:shd w:val="clear" w:color="auto" w:fill="FFFFFF"/>
+        </w:rPr>
+        <w:t xml:space="preserve">. Преимуществом </w:t>
+      </w:r>
+      <w:proofErr w:type="spellStart"/>
+      <w:r>
+        <w:rPr>
+          <w:shd w:val="clear" w:color="auto" w:fill="FFFFFF"/>
+        </w:rPr>
+        <w:t>Ubuntu</w:t>
+      </w:r>
+      <w:proofErr w:type="spellEnd"/>
+      <w:r>
+        <w:rPr>
+          <w:shd w:val="clear" w:color="auto" w:fill="FFFFFF"/>
+        </w:rPr>
+        <w:t xml:space="preserve"> по сравнению с </w:t>
+      </w:r>
+      <w:proofErr w:type="spellStart"/>
+      <w:r>
+        <w:rPr>
+          <w:shd w:val="clear" w:color="auto" w:fill="FFFFFF"/>
+        </w:rPr>
+        <w:t>ArchLinux</w:t>
+      </w:r>
+      <w:proofErr w:type="spellEnd"/>
+      <w:r>
+        <w:rPr>
+          <w:shd w:val="clear" w:color="auto" w:fill="FFFFFF"/>
+        </w:rPr>
+        <w:t xml:space="preserve">, </w:t>
+      </w:r>
+      <w:proofErr w:type="spellStart"/>
+      <w:r>
+        <w:rPr>
+          <w:shd w:val="clear" w:color="auto" w:fill="FFFFFF"/>
+        </w:rPr>
+        <w:t>Slackware</w:t>
+      </w:r>
+      <w:proofErr w:type="spellEnd"/>
+      <w:r>
+        <w:rPr>
+          <w:shd w:val="clear" w:color="auto" w:fill="FFFFFF"/>
+        </w:rPr>
+        <w:t xml:space="preserve"> и </w:t>
+      </w:r>
+      <w:proofErr w:type="spellStart"/>
+      <w:r>
+        <w:rPr>
+          <w:shd w:val="clear" w:color="auto" w:fill="FFFFFF"/>
+        </w:rPr>
+        <w:t>Gentoo</w:t>
+      </w:r>
+      <w:proofErr w:type="spellEnd"/>
+      <w:r>
+        <w:rPr>
+          <w:shd w:val="clear" w:color="auto" w:fill="FFFFFF"/>
+        </w:rPr>
+        <w:t xml:space="preserve"> являются низкие требования к квалифик</w:t>
+      </w:r>
+      <w:r>
+        <w:rPr>
+          <w:shd w:val="clear" w:color="auto" w:fill="FFFFFF"/>
+        </w:rPr>
+        <w:t>а</w:t>
+      </w:r>
+      <w:r>
+        <w:rPr>
+          <w:shd w:val="clear" w:color="auto" w:fill="FFFFFF"/>
+        </w:rPr>
+        <w:t>ции систе</w:t>
+      </w:r>
+      <w:r>
+        <w:rPr>
+          <w:shd w:val="clear" w:color="auto" w:fill="FFFFFF"/>
+        </w:rPr>
+        <w:t>м</w:t>
+      </w:r>
+      <w:r>
+        <w:rPr>
+          <w:shd w:val="clear" w:color="auto" w:fill="FFFFFF"/>
+        </w:rPr>
+        <w:t>ных администраторов.</w:t>
+      </w:r>
+    </w:p>
+    <w:p>
+      <w:pPr>
+        <w:pStyle w:val="2"/>
+      </w:pPr>
+    </w:p>
+    <w:p>
+      <w:pPr>
+        <w:pStyle w:val="2"/>
+      </w:pPr>
+      <w:r>
+        <w:t>Выбор СУБД</w:t>
+      </w:r>
+    </w:p>
+    <w:p>
+      <w:r>
+        <w:tab/>
+        <w:t xml:space="preserve">В виду отсутствия жёстких требований к хранению данных целесообразно использовать легковесную встраиваемую </w:t>
+      </w:r>
+      <w:proofErr w:type="spellStart"/>
+      <w:r>
+        <w:t>библотеку</w:t>
+      </w:r>
+      <w:proofErr w:type="spellEnd"/>
+      <w:r>
+        <w:t xml:space="preserve"> </w:t>
+      </w:r>
+      <w:r>
+        <w:rPr>
+          <w:lang w:val="en-US"/>
+        </w:rPr>
+        <w:t>SQLite</w:t>
+      </w:r>
+      <w:r>
+        <w:t xml:space="preserve">, </w:t>
+      </w:r>
+      <w:r>
+        <w:t xml:space="preserve">которая компонуется с исполняемым процессом и предоставляет удобное </w:t>
+      </w:r>
+      <w:r>
+        <w:rPr>
+          <w:lang w:val="en-US"/>
+        </w:rPr>
+        <w:t>API</w:t>
+      </w:r>
+      <w:r>
+        <w:t xml:space="preserve"> для работы с БД. Данные хранятся в одном файле, что упрощает создание резервной копии. </w:t>
+      </w:r>
+    </w:p>
+    <w:p>
+      <w:pPr>
+        <w:pStyle w:val="2"/>
+      </w:pPr>
+      <w:r>
+        <w:lastRenderedPageBreak/>
+        <w:t xml:space="preserve">Выбор языка программирования и </w:t>
+      </w:r>
+      <w:proofErr w:type="spellStart"/>
+      <w:r>
+        <w:t>фреймворков</w:t>
+      </w:r>
+      <w:proofErr w:type="spellEnd"/>
+    </w:p>
+    <w:p>
+      <w:r>
+        <w:tab/>
+        <w:t xml:space="preserve">Язык разработки должен быть совместим с ОС </w:t>
+      </w:r>
+      <w:r>
+        <w:rPr>
+          <w:lang w:val="en-US"/>
+        </w:rPr>
+        <w:t>Linux</w:t>
+      </w:r>
+      <w:r>
+        <w:t xml:space="preserve">, </w:t>
+      </w:r>
+      <w:r>
+        <w:t xml:space="preserve">поддерживать работу с </w:t>
+      </w:r>
+      <w:r>
+        <w:rPr>
+          <w:lang w:val="en-US"/>
+        </w:rPr>
+        <w:t>SQLite</w:t>
+      </w:r>
+      <w:r>
+        <w:t xml:space="preserve">, </w:t>
+      </w:r>
+      <w:r>
+        <w:t xml:space="preserve">а также иметь популярные </w:t>
+      </w:r>
+      <w:proofErr w:type="spellStart"/>
+      <w:r>
+        <w:t>фреймворки</w:t>
+      </w:r>
+      <w:proofErr w:type="spellEnd"/>
+      <w:r>
+        <w:t xml:space="preserve"> для разработки </w:t>
+      </w:r>
+      <w:r>
+        <w:rPr>
+          <w:lang w:val="en-US"/>
+        </w:rPr>
+        <w:t>Web</w:t>
+      </w:r>
+      <w:r>
+        <w:t>-</w:t>
+      </w:r>
+      <w:r>
+        <w:t xml:space="preserve">приложений. Среди таких языков можно выделить </w:t>
+      </w:r>
+      <w:r>
+        <w:rPr>
+          <w:lang w:val="en-US"/>
+        </w:rPr>
+        <w:t>Python</w:t>
+      </w:r>
+      <w:r>
+        <w:t xml:space="preserve">, </w:t>
+      </w:r>
+      <w:r>
+        <w:rPr>
+          <w:lang w:val="en-US"/>
+        </w:rPr>
+        <w:t>Java</w:t>
+      </w:r>
+      <w:r>
+        <w:t xml:space="preserve">, </w:t>
+      </w:r>
+      <w:r>
+        <w:rPr>
+          <w:lang w:val="en-US"/>
+        </w:rPr>
+        <w:t>Go</w:t>
+      </w:r>
+      <w:r>
+        <w:t xml:space="preserve">. </w:t>
+      </w:r>
+      <w:r>
+        <w:t xml:space="preserve">Исходя из того, что скорость разработки данной системы важнее, чем количество запросов в секунду, которые она способна обработать, языком для разработки выбран </w:t>
+      </w:r>
+      <w:r>
+        <w:rPr>
+          <w:lang w:val="en-US"/>
+        </w:rPr>
+        <w:t>Python</w:t>
+      </w:r>
+      <w:r>
+        <w:t xml:space="preserve">. </w:t>
+      </w:r>
+    </w:p>
+    <w:p>
+      <w:r>
+        <w:tab/>
+        <w:t xml:space="preserve">В языке </w:t>
+      </w:r>
+      <w:r>
+        <w:rPr>
+          <w:lang w:val="en-US"/>
+        </w:rPr>
+        <w:t>Python</w:t>
+      </w:r>
+      <w:r>
+        <w:t xml:space="preserve"> </w:t>
+      </w:r>
+      <w:r>
+        <w:t xml:space="preserve">есть два наиболее популярных </w:t>
+      </w:r>
+      <w:proofErr w:type="spellStart"/>
+      <w:r>
+        <w:t>фреймворка</w:t>
+      </w:r>
+      <w:proofErr w:type="spellEnd"/>
+      <w:r>
+        <w:t xml:space="preserve"> для разработки </w:t>
+      </w:r>
+      <w:r>
+        <w:rPr>
+          <w:lang w:val="en-US"/>
+        </w:rPr>
+        <w:t>Web</w:t>
+      </w:r>
+      <w:r>
+        <w:t>-</w:t>
+      </w:r>
+      <w:r>
+        <w:t xml:space="preserve">приложений: </w:t>
+      </w:r>
+      <w:r>
+        <w:rPr>
+          <w:lang w:val="en-US"/>
+        </w:rPr>
+        <w:t>Django</w:t>
+      </w:r>
+      <w:r>
+        <w:t xml:space="preserve"> </w:t>
+      </w:r>
+      <w:r>
+        <w:t xml:space="preserve">и </w:t>
+      </w:r>
+      <w:r>
+        <w:rPr>
+          <w:lang w:val="en-US"/>
+        </w:rPr>
+        <w:t>Flask</w:t>
+      </w:r>
+      <w:r>
+        <w:t xml:space="preserve">. </w:t>
+      </w:r>
+      <w:r>
+        <w:t xml:space="preserve">Фреймворк </w:t>
+      </w:r>
+      <w:r>
+        <w:rPr>
+          <w:lang w:val="en-US"/>
+        </w:rPr>
+        <w:t>Django</w:t>
+      </w:r>
+      <w:r>
+        <w:t xml:space="preserve"> целесообразно использовать для разработки сервиса, выполняющего функции </w:t>
+      </w:r>
+      <w:proofErr w:type="spellStart"/>
+      <w:r>
+        <w:t>фронтенда</w:t>
+      </w:r>
+      <w:proofErr w:type="spellEnd"/>
+      <w:r>
+        <w:t xml:space="preserve">, т.к. он построен по принципу </w:t>
+      </w:r>
+      <w:r>
+        <w:rPr>
+          <w:lang w:val="en-US"/>
+        </w:rPr>
+        <w:t>Model</w:t>
+      </w:r>
+      <w:r>
+        <w:t>-</w:t>
+      </w:r>
+      <w:r>
+        <w:rPr>
+          <w:lang w:val="en-US"/>
+        </w:rPr>
+        <w:t>View</w:t>
+      </w:r>
+      <w:r>
+        <w:t>-</w:t>
+      </w:r>
+      <w:r>
+        <w:rPr>
+          <w:lang w:val="en-US"/>
+        </w:rPr>
+        <w:t>Controller</w:t>
+      </w:r>
+      <w:r>
+        <w:t xml:space="preserve">, что позволяет легко связать внутреннюю модель данных (состоящую в данном случае из данных, получаемых от </w:t>
+      </w:r>
+      <w:proofErr w:type="spellStart"/>
+      <w:r>
+        <w:t>бэкендов</w:t>
+      </w:r>
+      <w:proofErr w:type="spellEnd"/>
+      <w:r>
+        <w:t xml:space="preserve">) со страницами, отображаемыми в браузере. Также </w:t>
+      </w:r>
+      <w:proofErr w:type="spellStart"/>
+      <w:r>
+        <w:t>фреймворк</w:t>
+      </w:r>
+      <w:proofErr w:type="spellEnd"/>
+      <w:r>
+        <w:t xml:space="preserve"> </w:t>
+      </w:r>
+      <w:r>
+        <w:rPr>
+          <w:lang w:val="en-US"/>
+        </w:rPr>
+        <w:t>Django</w:t>
+      </w:r>
+      <w:r>
+        <w:t xml:space="preserve"> </w:t>
+      </w:r>
+      <w:r>
+        <w:t xml:space="preserve">имеет удобный язык шаблонов, что упростит создание </w:t>
+      </w:r>
+      <w:r>
+        <w:rPr>
+          <w:lang w:val="en-US"/>
+        </w:rPr>
+        <w:t>html</w:t>
+      </w:r>
+      <w:r>
+        <w:t>-</w:t>
+      </w:r>
+      <w:r>
+        <w:t>страниц.</w:t>
+      </w:r>
+    </w:p>
+    <w:p>
+      <w:r>
+        <w:tab/>
+        <w:t xml:space="preserve">Для разработки </w:t>
+      </w:r>
+      <w:proofErr w:type="spellStart"/>
+      <w:r>
+        <w:t>бэкендов</w:t>
+      </w:r>
+      <w:proofErr w:type="spellEnd"/>
+      <w:r>
+        <w:t xml:space="preserve"> целесообразнее использовать </w:t>
+      </w:r>
+      <w:proofErr w:type="spellStart"/>
+      <w:r>
+        <w:t>фреймворк</w:t>
+      </w:r>
+      <w:proofErr w:type="spellEnd"/>
+      <w:r>
+        <w:t xml:space="preserve"> </w:t>
+      </w:r>
+      <w:r>
+        <w:rPr>
+          <w:lang w:val="en-US"/>
+        </w:rPr>
+        <w:t>Flask</w:t>
+      </w:r>
+      <w:r>
+        <w:t xml:space="preserve">, </w:t>
+      </w:r>
+      <w:r>
+        <w:t xml:space="preserve">т.к. от них требуется только хранить данные и обрабатывать </w:t>
+      </w:r>
+      <w:r>
+        <w:rPr>
+          <w:lang w:val="en-US"/>
+        </w:rPr>
+        <w:t>HTML</w:t>
+      </w:r>
+      <w:r>
+        <w:t>/</w:t>
+      </w:r>
+      <w:r>
+        <w:rPr>
+          <w:lang w:val="en-US"/>
+        </w:rPr>
+        <w:t>REST</w:t>
+      </w:r>
+      <w:r>
+        <w:t xml:space="preserve"> </w:t>
+      </w:r>
+      <w:r>
+        <w:t xml:space="preserve">запросы, приходящие от </w:t>
+      </w:r>
+      <w:proofErr w:type="spellStart"/>
+      <w:r>
+        <w:t>фронтенда</w:t>
+      </w:r>
+      <w:proofErr w:type="spellEnd"/>
+      <w:r>
+        <w:t xml:space="preserve">. </w:t>
+      </w:r>
+    </w:p>
+    <w:p/>
+    <w:p>
+      <w:pPr>
+        <w:suppressAutoHyphens w:val="0"/>
+        <w:spacing w:after="160" w:line="259" w:lineRule="auto"/>
+        <w:textAlignment w:val="auto"/>
+        <w:rPr>
+          <w:rFonts w:eastAsiaTheme="majorEastAsia" w:cstheme="majorBidi"/>
+          <w:b/>
+          <w:sz w:val="32"/>
+          <w:szCs w:val="32"/>
+        </w:rPr>
+      </w:pPr>
+      <w:r>
+        <w:br w:type="page"/>
+      </w:r>
+    </w:p>
+    <w:p>
+      <w:pPr>
+        <w:pStyle w:val="1"/>
+      </w:pPr>
+      <w:r>
+        <w:lastRenderedPageBreak/>
+        <w:t>Список литературы</w:t>
+      </w:r>
+    </w:p>
+    <w:p>
       <w:bookmarkStart w:id="81" w:name="_GoBack"/>
       <w:bookmarkEnd w:id="81"/>
     </w:p>
@@ -14684,7 +16645,7 @@
           <w:rPr>
             <w:noProof/>
           </w:rPr>
-          <w:t>20</w:t>
+          <w:t>23</w:t>
         </w:r>
         <w:r>
           <w:fldChar w:fldCharType="end"/>
@@ -16967,6 +18928,155 @@
     </w:lvl>
   </w:abstractNum>
   <w:abstractNum w:abstractNumId="20" w15:restartNumberingAfterBreak="0">
+    <w:nsid w:val="4DAA299B"/>
+    <w:multiLevelType w:val="multilevel"/>
+    <w:tmpl w:val="A4C23A84"/>
+    <w:lvl w:ilvl="0">
+      <w:start w:val="1"/>
+      <w:numFmt w:val="bullet"/>
+      <w:lvlText w:val=""/>
+      <w:lvlJc w:val="left"/>
+      <w:pPr>
+        <w:tabs>
+          <w:tab w:val="num" w:pos="720"/>
+        </w:tabs>
+        <w:ind w:left="720" w:hanging="360"/>
+      </w:pPr>
+      <w:rPr>
+        <w:rFonts w:ascii="Symbol" w:hAnsi="Symbol" w:hint="default"/>
+        <w:sz w:val="20"/>
+      </w:rPr>
+    </w:lvl>
+    <w:lvl w:ilvl="1" w:tentative="1">
+      <w:start w:val="1"/>
+      <w:numFmt w:val="bullet"/>
+      <w:lvlText w:val="o"/>
+      <w:lvlJc w:val="left"/>
+      <w:pPr>
+        <w:tabs>
+          <w:tab w:val="num" w:pos="1440"/>
+        </w:tabs>
+        <w:ind w:left="1440" w:hanging="360"/>
+      </w:pPr>
+      <w:rPr>
+        <w:rFonts w:ascii="Courier New" w:hAnsi="Courier New" w:hint="default"/>
+        <w:sz w:val="20"/>
+      </w:rPr>
+    </w:lvl>
+    <w:lvl w:ilvl="2" w:tentative="1">
+      <w:start w:val="1"/>
+      <w:numFmt w:val="bullet"/>
+      <w:lvlText w:val=""/>
+      <w:lvlJc w:val="left"/>
+      <w:pPr>
+        <w:tabs>
+          <w:tab w:val="num" w:pos="2160"/>
+        </w:tabs>
+        <w:ind w:left="2160" w:hanging="360"/>
+      </w:pPr>
+      <w:rPr>
+        <w:rFonts w:ascii="Wingdings" w:hAnsi="Wingdings" w:hint="default"/>
+        <w:sz w:val="20"/>
+      </w:rPr>
+    </w:lvl>
+    <w:lvl w:ilvl="3" w:tentative="1">
+      <w:start w:val="1"/>
+      <w:numFmt w:val="bullet"/>
+      <w:lvlText w:val=""/>
+      <w:lvlJc w:val="left"/>
+      <w:pPr>
+        <w:tabs>
+          <w:tab w:val="num" w:pos="2880"/>
+        </w:tabs>
+        <w:ind w:left="2880" w:hanging="360"/>
+      </w:pPr>
+      <w:rPr>
+        <w:rFonts w:ascii="Wingdings" w:hAnsi="Wingdings" w:hint="default"/>
+        <w:sz w:val="20"/>
+      </w:rPr>
+    </w:lvl>
+    <w:lvl w:ilvl="4" w:tentative="1">
+      <w:start w:val="1"/>
+      <w:numFmt w:val="bullet"/>
+      <w:lvlText w:val=""/>
+      <w:lvlJc w:val="left"/>
+      <w:pPr>
+        <w:tabs>
+          <w:tab w:val="num" w:pos="3600"/>
+        </w:tabs>
+        <w:ind w:left="3600" w:hanging="360"/>
+      </w:pPr>
+      <w:rPr>
+        <w:rFonts w:ascii="Wingdings" w:hAnsi="Wingdings" w:hint="default"/>
+        <w:sz w:val="20"/>
+      </w:rPr>
+    </w:lvl>
+    <w:lvl w:ilvl="5" w:tentative="1">
+      <w:start w:val="1"/>
+      <w:numFmt w:val="bullet"/>
+      <w:lvlText w:val=""/>
+      <w:lvlJc w:val="left"/>
+      <w:pPr>
+        <w:tabs>
+          <w:tab w:val="num" w:pos="4320"/>
+        </w:tabs>
+        <w:ind w:left="4320" w:hanging="360"/>
+      </w:pPr>
+      <w:rPr>
+        <w:rFonts w:ascii="Wingdings" w:hAnsi="Wingdings" w:hint="default"/>
+        <w:sz w:val="20"/>
+      </w:rPr>
+    </w:lvl>
+    <w:lvl w:ilvl="6" w:tentative="1">
+      <w:start w:val="1"/>
+      <w:numFmt w:val="bullet"/>
+      <w:lvlText w:val=""/>
+      <w:lvlJc w:val="left"/>
+      <w:pPr>
+        <w:tabs>
+          <w:tab w:val="num" w:pos="5040"/>
+        </w:tabs>
+        <w:ind w:left="5040" w:hanging="360"/>
+      </w:pPr>
+      <w:rPr>
+        <w:rFonts w:ascii="Wingdings" w:hAnsi="Wingdings" w:hint="default"/>
+        <w:sz w:val="20"/>
+      </w:rPr>
+    </w:lvl>
+    <w:lvl w:ilvl="7" w:tentative="1">
+      <w:start w:val="1"/>
+      <w:numFmt w:val="bullet"/>
+      <w:lvlText w:val=""/>
+      <w:lvlJc w:val="left"/>
+      <w:pPr>
+        <w:tabs>
+          <w:tab w:val="num" w:pos="5760"/>
+        </w:tabs>
+        <w:ind w:left="5760" w:hanging="360"/>
+      </w:pPr>
+      <w:rPr>
+        <w:rFonts w:ascii="Wingdings" w:hAnsi="Wingdings" w:hint="default"/>
+        <w:sz w:val="20"/>
+      </w:rPr>
+    </w:lvl>
+    <w:lvl w:ilvl="8" w:tentative="1">
+      <w:start w:val="1"/>
+      <w:numFmt w:val="bullet"/>
+      <w:lvlText w:val=""/>
+      <w:lvlJc w:val="left"/>
+      <w:pPr>
+        <w:tabs>
+          <w:tab w:val="num" w:pos="6480"/>
+        </w:tabs>
+        <w:ind w:left="6480" w:hanging="360"/>
+      </w:pPr>
+      <w:rPr>
+        <w:rFonts w:ascii="Wingdings" w:hAnsi="Wingdings" w:hint="default"/>
+        <w:sz w:val="20"/>
+      </w:rPr>
+    </w:lvl>
+  </w:abstractNum>
+  <w:abstractNum w:abstractNumId="21" w15:restartNumberingAfterBreak="0">
     <w:nsid w:val="4E927230"/>
     <w:multiLevelType w:val="hybridMultilevel"/>
     <w:tmpl w:val="FCA8758C"/>
@@ -17079,7 +19189,7 @@
       </w:rPr>
     </w:lvl>
   </w:abstractNum>
-  <w:abstractNum w:abstractNumId="21" w15:restartNumberingAfterBreak="0">
+  <w:abstractNum w:abstractNumId="22" w15:restartNumberingAfterBreak="0">
     <w:nsid w:val="4FA524F4"/>
     <w:multiLevelType w:val="hybridMultilevel"/>
     <w:tmpl w:val="7F626EC0"/>
@@ -17192,7 +19302,7 @@
       </w:pPr>
     </w:lvl>
   </w:abstractNum>
-  <w:abstractNum w:abstractNumId="22" w15:restartNumberingAfterBreak="0">
+  <w:abstractNum w:abstractNumId="23" w15:restartNumberingAfterBreak="0">
     <w:nsid w:val="57E2479E"/>
     <w:multiLevelType w:val="multilevel"/>
     <w:tmpl w:val="4776DA88"/>
@@ -17308,7 +19418,156 @@
       </w:pPr>
     </w:lvl>
   </w:abstractNum>
-  <w:abstractNum w:abstractNumId="23" w15:restartNumberingAfterBreak="0">
+  <w:abstractNum w:abstractNumId="24" w15:restartNumberingAfterBreak="0">
+    <w:nsid w:val="587264B5"/>
+    <w:multiLevelType w:val="multilevel"/>
+    <w:tmpl w:val="8058569C"/>
+    <w:lvl w:ilvl="0">
+      <w:start w:val="1"/>
+      <w:numFmt w:val="bullet"/>
+      <w:lvlText w:val=""/>
+      <w:lvlJc w:val="left"/>
+      <w:pPr>
+        <w:tabs>
+          <w:tab w:val="num" w:pos="360"/>
+        </w:tabs>
+        <w:ind w:left="360" w:hanging="360"/>
+      </w:pPr>
+      <w:rPr>
+        <w:rFonts w:ascii="Symbol" w:hAnsi="Symbol" w:hint="default"/>
+        <w:sz w:val="20"/>
+      </w:rPr>
+    </w:lvl>
+    <w:lvl w:ilvl="1" w:tentative="1">
+      <w:start w:val="1"/>
+      <w:numFmt w:val="bullet"/>
+      <w:lvlText w:val="o"/>
+      <w:lvlJc w:val="left"/>
+      <w:pPr>
+        <w:tabs>
+          <w:tab w:val="num" w:pos="1080"/>
+        </w:tabs>
+        <w:ind w:left="1080" w:hanging="360"/>
+      </w:pPr>
+      <w:rPr>
+        <w:rFonts w:ascii="Courier New" w:hAnsi="Courier New" w:hint="default"/>
+        <w:sz w:val="20"/>
+      </w:rPr>
+    </w:lvl>
+    <w:lvl w:ilvl="2" w:tentative="1">
+      <w:start w:val="1"/>
+      <w:numFmt w:val="bullet"/>
+      <w:lvlText w:val=""/>
+      <w:lvlJc w:val="left"/>
+      <w:pPr>
+        <w:tabs>
+          <w:tab w:val="num" w:pos="1800"/>
+        </w:tabs>
+        <w:ind w:left="1800" w:hanging="360"/>
+      </w:pPr>
+      <w:rPr>
+        <w:rFonts w:ascii="Wingdings" w:hAnsi="Wingdings" w:hint="default"/>
+        <w:sz w:val="20"/>
+      </w:rPr>
+    </w:lvl>
+    <w:lvl w:ilvl="3" w:tentative="1">
+      <w:start w:val="1"/>
+      <w:numFmt w:val="bullet"/>
+      <w:lvlText w:val=""/>
+      <w:lvlJc w:val="left"/>
+      <w:pPr>
+        <w:tabs>
+          <w:tab w:val="num" w:pos="2520"/>
+        </w:tabs>
+        <w:ind w:left="2520" w:hanging="360"/>
+      </w:pPr>
+      <w:rPr>
+        <w:rFonts w:ascii="Wingdings" w:hAnsi="Wingdings" w:hint="default"/>
+        <w:sz w:val="20"/>
+      </w:rPr>
+    </w:lvl>
+    <w:lvl w:ilvl="4" w:tentative="1">
+      <w:start w:val="1"/>
+      <w:numFmt w:val="bullet"/>
+      <w:lvlText w:val=""/>
+      <w:lvlJc w:val="left"/>
+      <w:pPr>
+        <w:tabs>
+          <w:tab w:val="num" w:pos="3240"/>
+        </w:tabs>
+        <w:ind w:left="3240" w:hanging="360"/>
+      </w:pPr>
+      <w:rPr>
+        <w:rFonts w:ascii="Wingdings" w:hAnsi="Wingdings" w:hint="default"/>
+        <w:sz w:val="20"/>
+      </w:rPr>
+    </w:lvl>
+    <w:lvl w:ilvl="5" w:tentative="1">
+      <w:start w:val="1"/>
+      <w:numFmt w:val="bullet"/>
+      <w:lvlText w:val=""/>
+      <w:lvlJc w:val="left"/>
+      <w:pPr>
+        <w:tabs>
+          <w:tab w:val="num" w:pos="3960"/>
+        </w:tabs>
+        <w:ind w:left="3960" w:hanging="360"/>
+      </w:pPr>
+      <w:rPr>
+        <w:rFonts w:ascii="Wingdings" w:hAnsi="Wingdings" w:hint="default"/>
+        <w:sz w:val="20"/>
+      </w:rPr>
+    </w:lvl>
+    <w:lvl w:ilvl="6" w:tentative="1">
+      <w:start w:val="1"/>
+      <w:numFmt w:val="bullet"/>
+      <w:lvlText w:val=""/>
+      <w:lvlJc w:val="left"/>
+      <w:pPr>
+        <w:tabs>
+          <w:tab w:val="num" w:pos="4680"/>
+        </w:tabs>
+        <w:ind w:left="4680" w:hanging="360"/>
+      </w:pPr>
+      <w:rPr>
+        <w:rFonts w:ascii="Wingdings" w:hAnsi="Wingdings" w:hint="default"/>
+        <w:sz w:val="20"/>
+      </w:rPr>
+    </w:lvl>
+    <w:lvl w:ilvl="7" w:tentative="1">
+      <w:start w:val="1"/>
+      <w:numFmt w:val="bullet"/>
+      <w:lvlText w:val=""/>
+      <w:lvlJc w:val="left"/>
+      <w:pPr>
+        <w:tabs>
+          <w:tab w:val="num" w:pos="5400"/>
+        </w:tabs>
+        <w:ind w:left="5400" w:hanging="360"/>
+      </w:pPr>
+      <w:rPr>
+        <w:rFonts w:ascii="Wingdings" w:hAnsi="Wingdings" w:hint="default"/>
+        <w:sz w:val="20"/>
+      </w:rPr>
+    </w:lvl>
+    <w:lvl w:ilvl="8" w:tentative="1">
+      <w:start w:val="1"/>
+      <w:numFmt w:val="bullet"/>
+      <w:lvlText w:val=""/>
+      <w:lvlJc w:val="left"/>
+      <w:pPr>
+        <w:tabs>
+          <w:tab w:val="num" w:pos="6120"/>
+        </w:tabs>
+        <w:ind w:left="6120" w:hanging="360"/>
+      </w:pPr>
+      <w:rPr>
+        <w:rFonts w:ascii="Wingdings" w:hAnsi="Wingdings" w:hint="default"/>
+        <w:sz w:val="20"/>
+      </w:rPr>
+    </w:lvl>
+  </w:abstractNum>
+  <w:abstractNum w:abstractNumId="25" w15:restartNumberingAfterBreak="0">
     <w:nsid w:val="58D4157F"/>
     <w:multiLevelType w:val="hybridMultilevel"/>
     <w:tmpl w:val="B512F4D2"/>
@@ -17421,7 +19680,7 @@
       </w:pPr>
     </w:lvl>
   </w:abstractNum>
-  <w:abstractNum w:abstractNumId="24" w15:restartNumberingAfterBreak="0">
+  <w:abstractNum w:abstractNumId="26" w15:restartNumberingAfterBreak="0">
     <w:nsid w:val="5C0B6638"/>
     <w:multiLevelType w:val="hybridMultilevel"/>
     <w:tmpl w:val="9612AD60"/>
@@ -17513,7 +19772,7 @@
       </w:pPr>
     </w:lvl>
   </w:abstractNum>
-  <w:abstractNum w:abstractNumId="25" w15:restartNumberingAfterBreak="0">
+  <w:abstractNum w:abstractNumId="27" w15:restartNumberingAfterBreak="0">
     <w:nsid w:val="5DB10900"/>
     <w:multiLevelType w:val="hybridMultilevel"/>
     <w:tmpl w:val="67826806"/>
@@ -17625,7 +19884,7 @@
       </w:rPr>
     </w:lvl>
   </w:abstractNum>
-  <w:abstractNum w:abstractNumId="26" w15:restartNumberingAfterBreak="0">
+  <w:abstractNum w:abstractNumId="28" w15:restartNumberingAfterBreak="0">
     <w:nsid w:val="614D0CBB"/>
     <w:multiLevelType w:val="hybridMultilevel"/>
     <w:tmpl w:val="4C2EED04"/>
@@ -17738,7 +19997,7 @@
       </w:rPr>
     </w:lvl>
   </w:abstractNum>
-  <w:abstractNum w:abstractNumId="27" w15:restartNumberingAfterBreak="0">
+  <w:abstractNum w:abstractNumId="29" w15:restartNumberingAfterBreak="0">
     <w:nsid w:val="68DC1987"/>
     <w:multiLevelType w:val="hybridMultilevel"/>
     <w:tmpl w:val="124C30E0"/>
@@ -17827,7 +20086,7 @@
       </w:pPr>
     </w:lvl>
   </w:abstractNum>
-  <w:abstractNum w:abstractNumId="28" w15:restartNumberingAfterBreak="0">
+  <w:abstractNum w:abstractNumId="30" w15:restartNumberingAfterBreak="0">
     <w:nsid w:val="69C61C57"/>
     <w:multiLevelType w:val="multilevel"/>
     <w:tmpl w:val="4776DA88"/>
@@ -17943,7 +20202,7 @@
       </w:pPr>
     </w:lvl>
   </w:abstractNum>
-  <w:abstractNum w:abstractNumId="29" w15:restartNumberingAfterBreak="0">
+  <w:abstractNum w:abstractNumId="31" w15:restartNumberingAfterBreak="0">
     <w:nsid w:val="70A94788"/>
     <w:multiLevelType w:val="multilevel"/>
     <w:tmpl w:val="4776DA88"/>
@@ -18059,7 +20318,7 @@
       </w:pPr>
     </w:lvl>
   </w:abstractNum>
-  <w:abstractNum w:abstractNumId="30" w15:restartNumberingAfterBreak="0">
+  <w:abstractNum w:abstractNumId="32" w15:restartNumberingAfterBreak="0">
     <w:nsid w:val="720D2805"/>
     <w:multiLevelType w:val="hybridMultilevel"/>
     <w:tmpl w:val="8C3C7696"/>
@@ -18172,7 +20431,7 @@
       </w:rPr>
     </w:lvl>
   </w:abstractNum>
-  <w:abstractNum w:abstractNumId="31" w15:restartNumberingAfterBreak="0">
+  <w:abstractNum w:abstractNumId="33" w15:restartNumberingAfterBreak="0">
     <w:nsid w:val="733E6B3E"/>
     <w:multiLevelType w:val="multilevel"/>
     <w:tmpl w:val="70B200A0"/>
@@ -18322,7 +20581,7 @@
       </w:rPr>
     </w:lvl>
   </w:abstractNum>
-  <w:abstractNum w:abstractNumId="32" w15:restartNumberingAfterBreak="0">
+  <w:abstractNum w:abstractNumId="34" w15:restartNumberingAfterBreak="0">
     <w:nsid w:val="75B57412"/>
     <w:multiLevelType w:val="multilevel"/>
     <w:tmpl w:val="4776DA88"/>
@@ -18438,7 +20697,7 @@
       </w:pPr>
     </w:lvl>
   </w:abstractNum>
-  <w:abstractNum w:abstractNumId="33" w15:restartNumberingAfterBreak="0">
+  <w:abstractNum w:abstractNumId="35" w15:restartNumberingAfterBreak="0">
     <w:nsid w:val="7609103E"/>
     <w:multiLevelType w:val="multilevel"/>
     <w:tmpl w:val="4776DA88"/>
@@ -18554,7 +20813,7 @@
       </w:pPr>
     </w:lvl>
   </w:abstractNum>
-  <w:abstractNum w:abstractNumId="34" w15:restartNumberingAfterBreak="0">
+  <w:abstractNum w:abstractNumId="36" w15:restartNumberingAfterBreak="0">
     <w:nsid w:val="772C1BCD"/>
     <w:multiLevelType w:val="multilevel"/>
     <w:tmpl w:val="4776DA88"/>
@@ -18670,7 +20929,7 @@
       </w:pPr>
     </w:lvl>
   </w:abstractNum>
-  <w:abstractNum w:abstractNumId="35" w15:restartNumberingAfterBreak="0">
+  <w:abstractNum w:abstractNumId="37" w15:restartNumberingAfterBreak="0">
     <w:nsid w:val="7FB527F7"/>
     <w:multiLevelType w:val="multilevel"/>
     <w:tmpl w:val="4C745A60"/>
@@ -18784,13 +21043,13 @@
     </w:lvl>
   </w:abstractNum>
   <w:num w:numId="1">
-    <w:abstractNumId w:val="23"/>
+    <w:abstractNumId w:val="25"/>
   </w:num>
   <w:num w:numId="2">
-    <w:abstractNumId w:val="25"/>
+    <w:abstractNumId w:val="27"/>
   </w:num>
   <w:num w:numId="3">
-    <w:abstractNumId w:val="20"/>
+    <w:abstractNumId w:val="21"/>
   </w:num>
   <w:num w:numId="4">
     <w:abstractNumId w:val="8"/>
@@ -18799,13 +21058,13 @@
     <w:abstractNumId w:val="19"/>
   </w:num>
   <w:num w:numId="6">
-    <w:abstractNumId w:val="26"/>
+    <w:abstractNumId w:val="28"/>
   </w:num>
   <w:num w:numId="7">
-    <w:abstractNumId w:val="30"/>
+    <w:abstractNumId w:val="32"/>
   </w:num>
   <w:num w:numId="8">
-    <w:abstractNumId w:val="27"/>
+    <w:abstractNumId w:val="29"/>
   </w:num>
   <w:num w:numId="9">
     <w:abstractNumId w:val="0"/>
@@ -18820,7 +21079,7 @@
     <w:abstractNumId w:val="17"/>
   </w:num>
   <w:num w:numId="13">
-    <w:abstractNumId w:val="24"/>
+    <w:abstractNumId w:val="26"/>
   </w:num>
   <w:num w:numId="14">
     <w:abstractNumId w:val="6"/>
@@ -18835,31 +21094,31 @@
     <w:abstractNumId w:val="4"/>
   </w:num>
   <w:num w:numId="18">
-    <w:abstractNumId w:val="29"/>
+    <w:abstractNumId w:val="31"/>
   </w:num>
   <w:num w:numId="19">
-    <w:abstractNumId w:val="33"/>
+    <w:abstractNumId w:val="35"/>
   </w:num>
   <w:num w:numId="20">
-    <w:abstractNumId w:val="22"/>
+    <w:abstractNumId w:val="23"/>
   </w:num>
   <w:num w:numId="21">
-    <w:abstractNumId w:val="34"/>
+    <w:abstractNumId w:val="36"/>
   </w:num>
   <w:num w:numId="22">
-    <w:abstractNumId w:val="32"/>
+    <w:abstractNumId w:val="34"/>
   </w:num>
   <w:num w:numId="23">
     <w:abstractNumId w:val="9"/>
   </w:num>
   <w:num w:numId="24">
-    <w:abstractNumId w:val="28"/>
+    <w:abstractNumId w:val="30"/>
   </w:num>
   <w:num w:numId="25">
-    <w:abstractNumId w:val="31"/>
+    <w:abstractNumId w:val="33"/>
   </w:num>
   <w:num w:numId="26">
-    <w:abstractNumId w:val="35"/>
+    <w:abstractNumId w:val="37"/>
   </w:num>
   <w:num w:numId="27">
     <w:abstractNumId w:val="14"/>
@@ -18868,7 +21127,7 @@
     <w:abstractNumId w:val="11"/>
   </w:num>
   <w:num w:numId="29">
-    <w:abstractNumId w:val="21"/>
+    <w:abstractNumId w:val="22"/>
   </w:num>
   <w:num w:numId="30">
     <w:abstractNumId w:val="13"/>
@@ -18890,6 +21149,12 @@
   </w:num>
   <w:num w:numId="36">
     <w:abstractNumId w:val="3"/>
+  </w:num>
+  <w:num w:numId="37">
+    <w:abstractNumId w:val="20"/>
+  </w:num>
+  <w:num w:numId="38">
+    <w:abstractNumId w:val="24"/>
   </w:num>
 </w:numbering>
 </file>
@@ -19959,7 +22224,7 @@
 </file>
 
 <file path=customXml/itemProps1.xml><?xml version="1.0" encoding="utf-8"?>
-<ds:datastoreItem xmlns:ds="http://schemas.openxmlformats.org/officeDocument/2006/customXml" ds:itemID="{022ED9A1-9B10-4C1C-8A56-9D7B8C062797}">
+<ds:datastoreItem xmlns:ds="http://schemas.openxmlformats.org/officeDocument/2006/customXml" ds:itemID="{038BB803-A911-4704-802D-B7580F40AF3A}">
   <ds:schemaRefs>
     <ds:schemaRef ds:uri="http://schemas.openxmlformats.org/officeDocument/2006/bibliography"/>
   </ds:schemaRefs>

</xml_diff>